<commit_message>
add empty section titles for pbl, A1
</commit_message>
<xml_diff>
--- a/assessments/problem_based_learning/pbl.docx
+++ b/assessments/problem_based_learning/pbl.docx
@@ -522,6 +522,14 @@
     </w:sdt>
     <w:sdt>
       <w:sdtPr>
+        <w:rPr>
+          <w:rFonts w:asciiTheme="minorHAnsi" w:hAnsiTheme="minorHAnsi" w:cstheme="minorBidi"/>
+          <w:kern w:val="2"/>
+          <w:sz w:val="22"/>
+          <w:szCs w:val="22"/>
+          <w:lang w:val="en-AU"/>
+          <w14:ligatures w14:val="standardContextual"/>
+        </w:rPr>
         <w:id w:val="1699125259"/>
         <w:docPartObj>
           <w:docPartGallery w:val="Table of Contents"/>
@@ -530,16 +538,8 @@
       </w:sdtPr>
       <w:sdtEndPr>
         <w:rPr>
-          <w:rFonts w:asciiTheme="minorHAnsi" w:eastAsiaTheme="minorHAnsi" w:hAnsiTheme="minorHAnsi" w:cstheme="minorBidi"/>
-          <w:b/>
           <w:bCs/>
           <w:noProof/>
-          <w:color w:val="auto"/>
-          <w:kern w:val="2"/>
-          <w:sz w:val="22"/>
-          <w:szCs w:val="22"/>
-          <w:lang w:val="en-AU"/>
-          <w14:ligatures w14:val="standardContextual"/>
         </w:rPr>
       </w:sdtEndPr>
       <w:sdtContent>
@@ -555,7 +555,7 @@
           <w:pPr>
             <w:pStyle w:val="TOC1"/>
             <w:tabs>
-              <w:tab w:val="left" w:pos="480"/>
+              <w:tab w:val="left" w:pos="440"/>
               <w:tab w:val="right" w:leader="dot" w:pos="9016"/>
             </w:tabs>
             <w:rPr>
@@ -575,7 +575,7 @@
           <w:r>
             <w:fldChar w:fldCharType="separate"/>
           </w:r>
-          <w:hyperlink w:anchor="_Toc206797826" w:history="1">
+          <w:hyperlink w:anchor="_Toc207113208" w:history="1">
             <w:r>
               <w:rPr>
                 <w:rStyle w:val="Hyperlink"/>
@@ -619,7 +619,7 @@
                 <w:noProof/>
                 <w:webHidden/>
               </w:rPr>
-              <w:instrText xml:space="preserve"> PAGEREF _Toc206797826 \h </w:instrText>
+              <w:instrText xml:space="preserve"> PAGEREF _Toc207113208 \h </w:instrText>
             </w:r>
             <w:r>
               <w:rPr>
@@ -654,7 +654,7 @@
           <w:pPr>
             <w:pStyle w:val="TOC1"/>
             <w:tabs>
-              <w:tab w:val="left" w:pos="480"/>
+              <w:tab w:val="left" w:pos="440"/>
               <w:tab w:val="right" w:leader="dot" w:pos="9016"/>
             </w:tabs>
             <w:rPr>
@@ -665,7 +665,7 @@
               <w:lang w:eastAsia="en-AU"/>
             </w:rPr>
           </w:pPr>
-          <w:hyperlink w:anchor="_Toc206797827" w:history="1">
+          <w:hyperlink w:anchor="_Toc207113209" w:history="1">
             <w:r>
               <w:rPr>
                 <w:rStyle w:val="Hyperlink"/>
@@ -709,7 +709,7 @@
                 <w:noProof/>
                 <w:webHidden/>
               </w:rPr>
-              <w:instrText xml:space="preserve"> PAGEREF _Toc206797827 \h </w:instrText>
+              <w:instrText xml:space="preserve"> PAGEREF _Toc207113209 \h </w:instrText>
             </w:r>
             <w:r>
               <w:rPr>
@@ -742,9 +742,9 @@
         </w:p>
         <w:p>
           <w:pPr>
-            <w:pStyle w:val="TOC1"/>
+            <w:pStyle w:val="TOC2"/>
             <w:tabs>
-              <w:tab w:val="left" w:pos="480"/>
+              <w:tab w:val="left" w:pos="960"/>
               <w:tab w:val="right" w:leader="dot" w:pos="9016"/>
             </w:tabs>
             <w:rPr>
@@ -755,13 +755,13 @@
               <w:lang w:eastAsia="en-AU"/>
             </w:rPr>
           </w:pPr>
-          <w:hyperlink w:anchor="_Toc206797828" w:history="1">
+          <w:hyperlink w:anchor="_Toc207113210" w:history="1">
             <w:r>
               <w:rPr>
                 <w:rStyle w:val="Hyperlink"/>
                 <w:noProof/>
               </w:rPr>
-              <w:t>3.</w:t>
+              <w:t>2.1.</w:t>
             </w:r>
             <w:r>
               <w:rPr>
@@ -778,6 +778,726 @@
                 <w:rStyle w:val="Hyperlink"/>
                 <w:noProof/>
               </w:rPr>
+              <w:t>Introduction</w:t>
+            </w:r>
+            <w:r>
+              <w:rPr>
+                <w:noProof/>
+                <w:webHidden/>
+              </w:rPr>
+              <w:tab/>
+            </w:r>
+            <w:r>
+              <w:rPr>
+                <w:noProof/>
+                <w:webHidden/>
+              </w:rPr>
+              <w:fldChar w:fldCharType="begin"/>
+            </w:r>
+            <w:r>
+              <w:rPr>
+                <w:noProof/>
+                <w:webHidden/>
+              </w:rPr>
+              <w:instrText xml:space="preserve"> PAGEREF _Toc207113210 \h </w:instrText>
+            </w:r>
+            <w:r>
+              <w:rPr>
+                <w:noProof/>
+                <w:webHidden/>
+              </w:rPr>
+            </w:r>
+            <w:r>
+              <w:rPr>
+                <w:noProof/>
+                <w:webHidden/>
+              </w:rPr>
+              <w:fldChar w:fldCharType="separate"/>
+            </w:r>
+            <w:r>
+              <w:rPr>
+                <w:noProof/>
+                <w:webHidden/>
+              </w:rPr>
+              <w:t>3</w:t>
+            </w:r>
+            <w:r>
+              <w:rPr>
+                <w:noProof/>
+                <w:webHidden/>
+              </w:rPr>
+              <w:fldChar w:fldCharType="end"/>
+            </w:r>
+          </w:hyperlink>
+        </w:p>
+        <w:p>
+          <w:pPr>
+            <w:pStyle w:val="TOC2"/>
+            <w:tabs>
+              <w:tab w:val="left" w:pos="960"/>
+              <w:tab w:val="right" w:leader="dot" w:pos="9016"/>
+            </w:tabs>
+            <w:rPr>
+              <w:rFonts w:eastAsiaTheme="minorEastAsia"/>
+              <w:noProof/>
+              <w:sz w:val="24"/>
+              <w:szCs w:val="24"/>
+              <w:lang w:eastAsia="en-AU"/>
+            </w:rPr>
+          </w:pPr>
+          <w:hyperlink w:anchor="_Toc207113211" w:history="1">
+            <w:r>
+              <w:rPr>
+                <w:rStyle w:val="Hyperlink"/>
+                <w:noProof/>
+              </w:rPr>
+              <w:t>2.2.</w:t>
+            </w:r>
+            <w:r>
+              <w:rPr>
+                <w:rFonts w:eastAsiaTheme="minorEastAsia"/>
+                <w:noProof/>
+                <w:sz w:val="24"/>
+                <w:szCs w:val="24"/>
+                <w:lang w:eastAsia="en-AU"/>
+              </w:rPr>
+              <w:tab/>
+            </w:r>
+            <w:r>
+              <w:rPr>
+                <w:rStyle w:val="Hyperlink"/>
+                <w:noProof/>
+              </w:rPr>
+              <w:t>Areas of Software Testing</w:t>
+            </w:r>
+            <w:r>
+              <w:rPr>
+                <w:noProof/>
+                <w:webHidden/>
+              </w:rPr>
+              <w:tab/>
+            </w:r>
+            <w:r>
+              <w:rPr>
+                <w:noProof/>
+                <w:webHidden/>
+              </w:rPr>
+              <w:fldChar w:fldCharType="begin"/>
+            </w:r>
+            <w:r>
+              <w:rPr>
+                <w:noProof/>
+                <w:webHidden/>
+              </w:rPr>
+              <w:instrText xml:space="preserve"> PAGEREF _Toc207113211 \h </w:instrText>
+            </w:r>
+            <w:r>
+              <w:rPr>
+                <w:noProof/>
+                <w:webHidden/>
+              </w:rPr>
+            </w:r>
+            <w:r>
+              <w:rPr>
+                <w:noProof/>
+                <w:webHidden/>
+              </w:rPr>
+              <w:fldChar w:fldCharType="separate"/>
+            </w:r>
+            <w:r>
+              <w:rPr>
+                <w:noProof/>
+                <w:webHidden/>
+              </w:rPr>
+              <w:t>3</w:t>
+            </w:r>
+            <w:r>
+              <w:rPr>
+                <w:noProof/>
+                <w:webHidden/>
+              </w:rPr>
+              <w:fldChar w:fldCharType="end"/>
+            </w:r>
+          </w:hyperlink>
+        </w:p>
+        <w:p>
+          <w:pPr>
+            <w:pStyle w:val="TOC3"/>
+            <w:tabs>
+              <w:tab w:val="left" w:pos="1440"/>
+              <w:tab w:val="right" w:leader="dot" w:pos="9016"/>
+            </w:tabs>
+            <w:rPr>
+              <w:rFonts w:eastAsiaTheme="minorEastAsia"/>
+              <w:noProof/>
+              <w:sz w:val="24"/>
+              <w:szCs w:val="24"/>
+              <w:lang w:eastAsia="en-AU"/>
+            </w:rPr>
+          </w:pPr>
+          <w:hyperlink w:anchor="_Toc207113212" w:history="1">
+            <w:r>
+              <w:rPr>
+                <w:rStyle w:val="Hyperlink"/>
+                <w:noProof/>
+              </w:rPr>
+              <w:t>2.2.1.</w:t>
+            </w:r>
+            <w:r>
+              <w:rPr>
+                <w:rFonts w:eastAsiaTheme="minorEastAsia"/>
+                <w:noProof/>
+                <w:sz w:val="24"/>
+                <w:szCs w:val="24"/>
+                <w:lang w:eastAsia="en-AU"/>
+              </w:rPr>
+              <w:tab/>
+            </w:r>
+            <w:r>
+              <w:rPr>
+                <w:rStyle w:val="Hyperlink"/>
+                <w:noProof/>
+              </w:rPr>
+              <w:t>Unit Testing</w:t>
+            </w:r>
+            <w:r>
+              <w:rPr>
+                <w:noProof/>
+                <w:webHidden/>
+              </w:rPr>
+              <w:tab/>
+            </w:r>
+            <w:r>
+              <w:rPr>
+                <w:noProof/>
+                <w:webHidden/>
+              </w:rPr>
+              <w:fldChar w:fldCharType="begin"/>
+            </w:r>
+            <w:r>
+              <w:rPr>
+                <w:noProof/>
+                <w:webHidden/>
+              </w:rPr>
+              <w:instrText xml:space="preserve"> PAGEREF _Toc207113212 \h </w:instrText>
+            </w:r>
+            <w:r>
+              <w:rPr>
+                <w:noProof/>
+                <w:webHidden/>
+              </w:rPr>
+            </w:r>
+            <w:r>
+              <w:rPr>
+                <w:noProof/>
+                <w:webHidden/>
+              </w:rPr>
+              <w:fldChar w:fldCharType="separate"/>
+            </w:r>
+            <w:r>
+              <w:rPr>
+                <w:noProof/>
+                <w:webHidden/>
+              </w:rPr>
+              <w:t>3</w:t>
+            </w:r>
+            <w:r>
+              <w:rPr>
+                <w:noProof/>
+                <w:webHidden/>
+              </w:rPr>
+              <w:fldChar w:fldCharType="end"/>
+            </w:r>
+          </w:hyperlink>
+        </w:p>
+        <w:p>
+          <w:pPr>
+            <w:pStyle w:val="TOC3"/>
+            <w:tabs>
+              <w:tab w:val="left" w:pos="1440"/>
+              <w:tab w:val="right" w:leader="dot" w:pos="9016"/>
+            </w:tabs>
+            <w:rPr>
+              <w:rFonts w:eastAsiaTheme="minorEastAsia"/>
+              <w:noProof/>
+              <w:sz w:val="24"/>
+              <w:szCs w:val="24"/>
+              <w:lang w:eastAsia="en-AU"/>
+            </w:rPr>
+          </w:pPr>
+          <w:hyperlink w:anchor="_Toc207113213" w:history="1">
+            <w:r>
+              <w:rPr>
+                <w:rStyle w:val="Hyperlink"/>
+                <w:noProof/>
+              </w:rPr>
+              <w:t>2.2.2.</w:t>
+            </w:r>
+            <w:r>
+              <w:rPr>
+                <w:rFonts w:eastAsiaTheme="minorEastAsia"/>
+                <w:noProof/>
+                <w:sz w:val="24"/>
+                <w:szCs w:val="24"/>
+                <w:lang w:eastAsia="en-AU"/>
+              </w:rPr>
+              <w:tab/>
+            </w:r>
+            <w:r>
+              <w:rPr>
+                <w:rStyle w:val="Hyperlink"/>
+                <w:noProof/>
+              </w:rPr>
+              <w:t>Integration Testing</w:t>
+            </w:r>
+            <w:r>
+              <w:rPr>
+                <w:noProof/>
+                <w:webHidden/>
+              </w:rPr>
+              <w:tab/>
+            </w:r>
+            <w:r>
+              <w:rPr>
+                <w:noProof/>
+                <w:webHidden/>
+              </w:rPr>
+              <w:fldChar w:fldCharType="begin"/>
+            </w:r>
+            <w:r>
+              <w:rPr>
+                <w:noProof/>
+                <w:webHidden/>
+              </w:rPr>
+              <w:instrText xml:space="preserve"> PAGEREF _Toc207113213 \h </w:instrText>
+            </w:r>
+            <w:r>
+              <w:rPr>
+                <w:noProof/>
+                <w:webHidden/>
+              </w:rPr>
+            </w:r>
+            <w:r>
+              <w:rPr>
+                <w:noProof/>
+                <w:webHidden/>
+              </w:rPr>
+              <w:fldChar w:fldCharType="separate"/>
+            </w:r>
+            <w:r>
+              <w:rPr>
+                <w:noProof/>
+                <w:webHidden/>
+              </w:rPr>
+              <w:t>3</w:t>
+            </w:r>
+            <w:r>
+              <w:rPr>
+                <w:noProof/>
+                <w:webHidden/>
+              </w:rPr>
+              <w:fldChar w:fldCharType="end"/>
+            </w:r>
+          </w:hyperlink>
+        </w:p>
+        <w:p>
+          <w:pPr>
+            <w:pStyle w:val="TOC3"/>
+            <w:tabs>
+              <w:tab w:val="left" w:pos="1440"/>
+              <w:tab w:val="right" w:leader="dot" w:pos="9016"/>
+            </w:tabs>
+            <w:rPr>
+              <w:rFonts w:eastAsiaTheme="minorEastAsia"/>
+              <w:noProof/>
+              <w:sz w:val="24"/>
+              <w:szCs w:val="24"/>
+              <w:lang w:eastAsia="en-AU"/>
+            </w:rPr>
+          </w:pPr>
+          <w:hyperlink w:anchor="_Toc207113214" w:history="1">
+            <w:r>
+              <w:rPr>
+                <w:rStyle w:val="Hyperlink"/>
+                <w:noProof/>
+              </w:rPr>
+              <w:t>2.2.3.</w:t>
+            </w:r>
+            <w:r>
+              <w:rPr>
+                <w:rFonts w:eastAsiaTheme="minorEastAsia"/>
+                <w:noProof/>
+                <w:sz w:val="24"/>
+                <w:szCs w:val="24"/>
+                <w:lang w:eastAsia="en-AU"/>
+              </w:rPr>
+              <w:tab/>
+            </w:r>
+            <w:r>
+              <w:rPr>
+                <w:rStyle w:val="Hyperlink"/>
+                <w:noProof/>
+              </w:rPr>
+              <w:t>System Testing</w:t>
+            </w:r>
+            <w:r>
+              <w:rPr>
+                <w:noProof/>
+                <w:webHidden/>
+              </w:rPr>
+              <w:tab/>
+            </w:r>
+            <w:r>
+              <w:rPr>
+                <w:noProof/>
+                <w:webHidden/>
+              </w:rPr>
+              <w:fldChar w:fldCharType="begin"/>
+            </w:r>
+            <w:r>
+              <w:rPr>
+                <w:noProof/>
+                <w:webHidden/>
+              </w:rPr>
+              <w:instrText xml:space="preserve"> PAGEREF _Toc207113214 \h </w:instrText>
+            </w:r>
+            <w:r>
+              <w:rPr>
+                <w:noProof/>
+                <w:webHidden/>
+              </w:rPr>
+            </w:r>
+            <w:r>
+              <w:rPr>
+                <w:noProof/>
+                <w:webHidden/>
+              </w:rPr>
+              <w:fldChar w:fldCharType="separate"/>
+            </w:r>
+            <w:r>
+              <w:rPr>
+                <w:noProof/>
+                <w:webHidden/>
+              </w:rPr>
+              <w:t>3</w:t>
+            </w:r>
+            <w:r>
+              <w:rPr>
+                <w:noProof/>
+                <w:webHidden/>
+              </w:rPr>
+              <w:fldChar w:fldCharType="end"/>
+            </w:r>
+          </w:hyperlink>
+        </w:p>
+        <w:p>
+          <w:pPr>
+            <w:pStyle w:val="TOC3"/>
+            <w:tabs>
+              <w:tab w:val="left" w:pos="1440"/>
+              <w:tab w:val="right" w:leader="dot" w:pos="9016"/>
+            </w:tabs>
+            <w:rPr>
+              <w:rFonts w:eastAsiaTheme="minorEastAsia"/>
+              <w:noProof/>
+              <w:sz w:val="24"/>
+              <w:szCs w:val="24"/>
+              <w:lang w:eastAsia="en-AU"/>
+            </w:rPr>
+          </w:pPr>
+          <w:hyperlink w:anchor="_Toc207113215" w:history="1">
+            <w:r>
+              <w:rPr>
+                <w:rStyle w:val="Hyperlink"/>
+                <w:noProof/>
+              </w:rPr>
+              <w:t>2.2.4.</w:t>
+            </w:r>
+            <w:r>
+              <w:rPr>
+                <w:rFonts w:eastAsiaTheme="minorEastAsia"/>
+                <w:noProof/>
+                <w:sz w:val="24"/>
+                <w:szCs w:val="24"/>
+                <w:lang w:eastAsia="en-AU"/>
+              </w:rPr>
+              <w:tab/>
+            </w:r>
+            <w:r>
+              <w:rPr>
+                <w:rStyle w:val="Hyperlink"/>
+                <w:noProof/>
+              </w:rPr>
+              <w:t>Acceptance Testing</w:t>
+            </w:r>
+            <w:r>
+              <w:rPr>
+                <w:noProof/>
+                <w:webHidden/>
+              </w:rPr>
+              <w:tab/>
+            </w:r>
+            <w:r>
+              <w:rPr>
+                <w:noProof/>
+                <w:webHidden/>
+              </w:rPr>
+              <w:fldChar w:fldCharType="begin"/>
+            </w:r>
+            <w:r>
+              <w:rPr>
+                <w:noProof/>
+                <w:webHidden/>
+              </w:rPr>
+              <w:instrText xml:space="preserve"> PAGEREF _Toc207113215 \h </w:instrText>
+            </w:r>
+            <w:r>
+              <w:rPr>
+                <w:noProof/>
+                <w:webHidden/>
+              </w:rPr>
+            </w:r>
+            <w:r>
+              <w:rPr>
+                <w:noProof/>
+                <w:webHidden/>
+              </w:rPr>
+              <w:fldChar w:fldCharType="separate"/>
+            </w:r>
+            <w:r>
+              <w:rPr>
+                <w:noProof/>
+                <w:webHidden/>
+              </w:rPr>
+              <w:t>3</w:t>
+            </w:r>
+            <w:r>
+              <w:rPr>
+                <w:noProof/>
+                <w:webHidden/>
+              </w:rPr>
+              <w:fldChar w:fldCharType="end"/>
+            </w:r>
+          </w:hyperlink>
+        </w:p>
+        <w:p>
+          <w:pPr>
+            <w:pStyle w:val="TOC3"/>
+            <w:tabs>
+              <w:tab w:val="left" w:pos="1440"/>
+              <w:tab w:val="right" w:leader="dot" w:pos="9016"/>
+            </w:tabs>
+            <w:rPr>
+              <w:rFonts w:eastAsiaTheme="minorEastAsia"/>
+              <w:noProof/>
+              <w:sz w:val="24"/>
+              <w:szCs w:val="24"/>
+              <w:lang w:eastAsia="en-AU"/>
+            </w:rPr>
+          </w:pPr>
+          <w:hyperlink w:anchor="_Toc207113216" w:history="1">
+            <w:r>
+              <w:rPr>
+                <w:rStyle w:val="Hyperlink"/>
+                <w:noProof/>
+              </w:rPr>
+              <w:t>2.2.5.</w:t>
+            </w:r>
+            <w:r>
+              <w:rPr>
+                <w:rFonts w:eastAsiaTheme="minorEastAsia"/>
+                <w:noProof/>
+                <w:sz w:val="24"/>
+                <w:szCs w:val="24"/>
+                <w:lang w:eastAsia="en-AU"/>
+              </w:rPr>
+              <w:tab/>
+            </w:r>
+            <w:r>
+              <w:rPr>
+                <w:rStyle w:val="Hyperlink"/>
+                <w:noProof/>
+              </w:rPr>
+              <w:t>Contract Testing</w:t>
+            </w:r>
+            <w:r>
+              <w:rPr>
+                <w:noProof/>
+                <w:webHidden/>
+              </w:rPr>
+              <w:tab/>
+            </w:r>
+            <w:r>
+              <w:rPr>
+                <w:noProof/>
+                <w:webHidden/>
+              </w:rPr>
+              <w:fldChar w:fldCharType="begin"/>
+            </w:r>
+            <w:r>
+              <w:rPr>
+                <w:noProof/>
+                <w:webHidden/>
+              </w:rPr>
+              <w:instrText xml:space="preserve"> PAGEREF _Toc207113216 \h </w:instrText>
+            </w:r>
+            <w:r>
+              <w:rPr>
+                <w:noProof/>
+                <w:webHidden/>
+              </w:rPr>
+            </w:r>
+            <w:r>
+              <w:rPr>
+                <w:noProof/>
+                <w:webHidden/>
+              </w:rPr>
+              <w:fldChar w:fldCharType="separate"/>
+            </w:r>
+            <w:r>
+              <w:rPr>
+                <w:noProof/>
+                <w:webHidden/>
+              </w:rPr>
+              <w:t>3</w:t>
+            </w:r>
+            <w:r>
+              <w:rPr>
+                <w:noProof/>
+                <w:webHidden/>
+              </w:rPr>
+              <w:fldChar w:fldCharType="end"/>
+            </w:r>
+          </w:hyperlink>
+        </w:p>
+        <w:p>
+          <w:pPr>
+            <w:pStyle w:val="TOC3"/>
+            <w:tabs>
+              <w:tab w:val="left" w:pos="1440"/>
+              <w:tab w:val="right" w:leader="dot" w:pos="9016"/>
+            </w:tabs>
+            <w:rPr>
+              <w:rFonts w:eastAsiaTheme="minorEastAsia"/>
+              <w:noProof/>
+              <w:sz w:val="24"/>
+              <w:szCs w:val="24"/>
+              <w:lang w:eastAsia="en-AU"/>
+            </w:rPr>
+          </w:pPr>
+          <w:hyperlink w:anchor="_Toc207113217" w:history="1">
+            <w:r>
+              <w:rPr>
+                <w:rStyle w:val="Hyperlink"/>
+                <w:noProof/>
+              </w:rPr>
+              <w:t>2.2.6.</w:t>
+            </w:r>
+            <w:r>
+              <w:rPr>
+                <w:rFonts w:eastAsiaTheme="minorEastAsia"/>
+                <w:noProof/>
+                <w:sz w:val="24"/>
+                <w:szCs w:val="24"/>
+                <w:lang w:eastAsia="en-AU"/>
+              </w:rPr>
+              <w:tab/>
+            </w:r>
+            <w:r>
+              <w:rPr>
+                <w:rStyle w:val="Hyperlink"/>
+                <w:noProof/>
+              </w:rPr>
+              <w:t>Non-functional Testing</w:t>
+            </w:r>
+            <w:r>
+              <w:rPr>
+                <w:noProof/>
+                <w:webHidden/>
+              </w:rPr>
+              <w:tab/>
+            </w:r>
+            <w:r>
+              <w:rPr>
+                <w:noProof/>
+                <w:webHidden/>
+              </w:rPr>
+              <w:fldChar w:fldCharType="begin"/>
+            </w:r>
+            <w:r>
+              <w:rPr>
+                <w:noProof/>
+                <w:webHidden/>
+              </w:rPr>
+              <w:instrText xml:space="preserve"> PAGEREF _Toc207113217 \h </w:instrText>
+            </w:r>
+            <w:r>
+              <w:rPr>
+                <w:noProof/>
+                <w:webHidden/>
+              </w:rPr>
+            </w:r>
+            <w:r>
+              <w:rPr>
+                <w:noProof/>
+                <w:webHidden/>
+              </w:rPr>
+              <w:fldChar w:fldCharType="separate"/>
+            </w:r>
+            <w:r>
+              <w:rPr>
+                <w:noProof/>
+                <w:webHidden/>
+              </w:rPr>
+              <w:t>3</w:t>
+            </w:r>
+            <w:r>
+              <w:rPr>
+                <w:noProof/>
+                <w:webHidden/>
+              </w:rPr>
+              <w:fldChar w:fldCharType="end"/>
+            </w:r>
+          </w:hyperlink>
+        </w:p>
+        <w:p>
+          <w:pPr>
+            <w:pStyle w:val="TOC1"/>
+            <w:tabs>
+              <w:tab w:val="left" w:pos="440"/>
+              <w:tab w:val="right" w:leader="dot" w:pos="9016"/>
+            </w:tabs>
+            <w:rPr>
+              <w:rFonts w:eastAsiaTheme="minorEastAsia"/>
+              <w:noProof/>
+              <w:sz w:val="24"/>
+              <w:szCs w:val="24"/>
+              <w:lang w:eastAsia="en-AU"/>
+            </w:rPr>
+          </w:pPr>
+          <w:hyperlink w:anchor="_Toc207113218" w:history="1">
+            <w:r>
+              <w:rPr>
+                <w:rStyle w:val="Hyperlink"/>
+                <w:noProof/>
+              </w:rPr>
+              <w:t>3.</w:t>
+            </w:r>
+            <w:r>
+              <w:rPr>
+                <w:rFonts w:eastAsiaTheme="minorEastAsia"/>
+                <w:noProof/>
+                <w:sz w:val="24"/>
+                <w:szCs w:val="24"/>
+                <w:lang w:eastAsia="en-AU"/>
+              </w:rPr>
+              <w:tab/>
+            </w:r>
+            <w:r>
+              <w:rPr>
+                <w:rStyle w:val="Hyperlink"/>
+                <w:noProof/>
+              </w:rPr>
               <w:t>Testing Plan Proposal</w:t>
             </w:r>
             <w:r>
@@ -799,7 +1519,7 @@
                 <w:noProof/>
                 <w:webHidden/>
               </w:rPr>
-              <w:instrText xml:space="preserve"> PAGEREF _Toc206797828 \h </w:instrText>
+              <w:instrText xml:space="preserve"> PAGEREF _Toc207113218 \h </w:instrText>
             </w:r>
             <w:r>
               <w:rPr>
@@ -820,6 +1540,546 @@
                 <w:webHidden/>
               </w:rPr>
               <w:t>4</w:t>
+            </w:r>
+            <w:r>
+              <w:rPr>
+                <w:noProof/>
+                <w:webHidden/>
+              </w:rPr>
+              <w:fldChar w:fldCharType="end"/>
+            </w:r>
+          </w:hyperlink>
+        </w:p>
+        <w:p>
+          <w:pPr>
+            <w:pStyle w:val="TOC2"/>
+            <w:tabs>
+              <w:tab w:val="left" w:pos="960"/>
+              <w:tab w:val="right" w:leader="dot" w:pos="9016"/>
+            </w:tabs>
+            <w:rPr>
+              <w:rFonts w:eastAsiaTheme="minorEastAsia"/>
+              <w:noProof/>
+              <w:sz w:val="24"/>
+              <w:szCs w:val="24"/>
+              <w:lang w:eastAsia="en-AU"/>
+            </w:rPr>
+          </w:pPr>
+          <w:hyperlink w:anchor="_Toc207113219" w:history="1">
+            <w:r>
+              <w:rPr>
+                <w:rStyle w:val="Hyperlink"/>
+                <w:noProof/>
+              </w:rPr>
+              <w:t>3.1.</w:t>
+            </w:r>
+            <w:r>
+              <w:rPr>
+                <w:rFonts w:eastAsiaTheme="minorEastAsia"/>
+                <w:noProof/>
+                <w:sz w:val="24"/>
+                <w:szCs w:val="24"/>
+                <w:lang w:eastAsia="en-AU"/>
+              </w:rPr>
+              <w:tab/>
+            </w:r>
+            <w:r>
+              <w:rPr>
+                <w:rStyle w:val="Hyperlink"/>
+                <w:noProof/>
+              </w:rPr>
+              <w:t>Testing Strategy</w:t>
+            </w:r>
+            <w:r>
+              <w:rPr>
+                <w:noProof/>
+                <w:webHidden/>
+              </w:rPr>
+              <w:tab/>
+            </w:r>
+            <w:r>
+              <w:rPr>
+                <w:noProof/>
+                <w:webHidden/>
+              </w:rPr>
+              <w:fldChar w:fldCharType="begin"/>
+            </w:r>
+            <w:r>
+              <w:rPr>
+                <w:noProof/>
+                <w:webHidden/>
+              </w:rPr>
+              <w:instrText xml:space="preserve"> PAGEREF _Toc207113219 \h </w:instrText>
+            </w:r>
+            <w:r>
+              <w:rPr>
+                <w:noProof/>
+                <w:webHidden/>
+              </w:rPr>
+            </w:r>
+            <w:r>
+              <w:rPr>
+                <w:noProof/>
+                <w:webHidden/>
+              </w:rPr>
+              <w:fldChar w:fldCharType="separate"/>
+            </w:r>
+            <w:r>
+              <w:rPr>
+                <w:noProof/>
+                <w:webHidden/>
+              </w:rPr>
+              <w:t>4</w:t>
+            </w:r>
+            <w:r>
+              <w:rPr>
+                <w:noProof/>
+                <w:webHidden/>
+              </w:rPr>
+              <w:fldChar w:fldCharType="end"/>
+            </w:r>
+          </w:hyperlink>
+        </w:p>
+        <w:p>
+          <w:pPr>
+            <w:pStyle w:val="TOC2"/>
+            <w:tabs>
+              <w:tab w:val="left" w:pos="960"/>
+              <w:tab w:val="right" w:leader="dot" w:pos="9016"/>
+            </w:tabs>
+            <w:rPr>
+              <w:rFonts w:eastAsiaTheme="minorEastAsia"/>
+              <w:noProof/>
+              <w:sz w:val="24"/>
+              <w:szCs w:val="24"/>
+              <w:lang w:eastAsia="en-AU"/>
+            </w:rPr>
+          </w:pPr>
+          <w:hyperlink w:anchor="_Toc207113220" w:history="1">
+            <w:r>
+              <w:rPr>
+                <w:rStyle w:val="Hyperlink"/>
+                <w:noProof/>
+              </w:rPr>
+              <w:t>3.2.</w:t>
+            </w:r>
+            <w:r>
+              <w:rPr>
+                <w:rFonts w:eastAsiaTheme="minorEastAsia"/>
+                <w:noProof/>
+                <w:sz w:val="24"/>
+                <w:szCs w:val="24"/>
+                <w:lang w:eastAsia="en-AU"/>
+              </w:rPr>
+              <w:tab/>
+            </w:r>
+            <w:r>
+              <w:rPr>
+                <w:rStyle w:val="Hyperlink"/>
+                <w:noProof/>
+              </w:rPr>
+              <w:t>Justifications</w:t>
+            </w:r>
+            <w:r>
+              <w:rPr>
+                <w:noProof/>
+                <w:webHidden/>
+              </w:rPr>
+              <w:tab/>
+            </w:r>
+            <w:r>
+              <w:rPr>
+                <w:noProof/>
+                <w:webHidden/>
+              </w:rPr>
+              <w:fldChar w:fldCharType="begin"/>
+            </w:r>
+            <w:r>
+              <w:rPr>
+                <w:noProof/>
+                <w:webHidden/>
+              </w:rPr>
+              <w:instrText xml:space="preserve"> PAGEREF _Toc207113220 \h </w:instrText>
+            </w:r>
+            <w:r>
+              <w:rPr>
+                <w:noProof/>
+                <w:webHidden/>
+              </w:rPr>
+            </w:r>
+            <w:r>
+              <w:rPr>
+                <w:noProof/>
+                <w:webHidden/>
+              </w:rPr>
+              <w:fldChar w:fldCharType="separate"/>
+            </w:r>
+            <w:r>
+              <w:rPr>
+                <w:noProof/>
+                <w:webHidden/>
+              </w:rPr>
+              <w:t>4</w:t>
+            </w:r>
+            <w:r>
+              <w:rPr>
+                <w:noProof/>
+                <w:webHidden/>
+              </w:rPr>
+              <w:fldChar w:fldCharType="end"/>
+            </w:r>
+          </w:hyperlink>
+        </w:p>
+        <w:p>
+          <w:pPr>
+            <w:pStyle w:val="TOC2"/>
+            <w:tabs>
+              <w:tab w:val="left" w:pos="960"/>
+              <w:tab w:val="right" w:leader="dot" w:pos="9016"/>
+            </w:tabs>
+            <w:rPr>
+              <w:rFonts w:eastAsiaTheme="minorEastAsia"/>
+              <w:noProof/>
+              <w:sz w:val="24"/>
+              <w:szCs w:val="24"/>
+              <w:lang w:eastAsia="en-AU"/>
+            </w:rPr>
+          </w:pPr>
+          <w:hyperlink w:anchor="_Toc207113221" w:history="1">
+            <w:r>
+              <w:rPr>
+                <w:rStyle w:val="Hyperlink"/>
+                <w:noProof/>
+              </w:rPr>
+              <w:t>3.3.</w:t>
+            </w:r>
+            <w:r>
+              <w:rPr>
+                <w:rFonts w:eastAsiaTheme="minorEastAsia"/>
+                <w:noProof/>
+                <w:sz w:val="24"/>
+                <w:szCs w:val="24"/>
+                <w:lang w:eastAsia="en-AU"/>
+              </w:rPr>
+              <w:tab/>
+            </w:r>
+            <w:r>
+              <w:rPr>
+                <w:rStyle w:val="Hyperlink"/>
+                <w:noProof/>
+              </w:rPr>
+              <w:t>Tooling</w:t>
+            </w:r>
+            <w:r>
+              <w:rPr>
+                <w:noProof/>
+                <w:webHidden/>
+              </w:rPr>
+              <w:tab/>
+            </w:r>
+            <w:r>
+              <w:rPr>
+                <w:noProof/>
+                <w:webHidden/>
+              </w:rPr>
+              <w:fldChar w:fldCharType="begin"/>
+            </w:r>
+            <w:r>
+              <w:rPr>
+                <w:noProof/>
+                <w:webHidden/>
+              </w:rPr>
+              <w:instrText xml:space="preserve"> PAGEREF _Toc207113221 \h </w:instrText>
+            </w:r>
+            <w:r>
+              <w:rPr>
+                <w:noProof/>
+                <w:webHidden/>
+              </w:rPr>
+            </w:r>
+            <w:r>
+              <w:rPr>
+                <w:noProof/>
+                <w:webHidden/>
+              </w:rPr>
+              <w:fldChar w:fldCharType="separate"/>
+            </w:r>
+            <w:r>
+              <w:rPr>
+                <w:noProof/>
+                <w:webHidden/>
+              </w:rPr>
+              <w:t>4</w:t>
+            </w:r>
+            <w:r>
+              <w:rPr>
+                <w:noProof/>
+                <w:webHidden/>
+              </w:rPr>
+              <w:fldChar w:fldCharType="end"/>
+            </w:r>
+          </w:hyperlink>
+        </w:p>
+        <w:p>
+          <w:pPr>
+            <w:pStyle w:val="TOC2"/>
+            <w:tabs>
+              <w:tab w:val="left" w:pos="960"/>
+              <w:tab w:val="right" w:leader="dot" w:pos="9016"/>
+            </w:tabs>
+            <w:rPr>
+              <w:rFonts w:eastAsiaTheme="minorEastAsia"/>
+              <w:noProof/>
+              <w:sz w:val="24"/>
+              <w:szCs w:val="24"/>
+              <w:lang w:eastAsia="en-AU"/>
+            </w:rPr>
+          </w:pPr>
+          <w:hyperlink w:anchor="_Toc207113222" w:history="1">
+            <w:r>
+              <w:rPr>
+                <w:rStyle w:val="Hyperlink"/>
+                <w:noProof/>
+              </w:rPr>
+              <w:t>3.4.</w:t>
+            </w:r>
+            <w:r>
+              <w:rPr>
+                <w:rFonts w:eastAsiaTheme="minorEastAsia"/>
+                <w:noProof/>
+                <w:sz w:val="24"/>
+                <w:szCs w:val="24"/>
+                <w:lang w:eastAsia="en-AU"/>
+              </w:rPr>
+              <w:tab/>
+            </w:r>
+            <w:r>
+              <w:rPr>
+                <w:rStyle w:val="Hyperlink"/>
+                <w:noProof/>
+              </w:rPr>
+              <w:t>Integrating testing into development workflow</w:t>
+            </w:r>
+            <w:r>
+              <w:rPr>
+                <w:noProof/>
+                <w:webHidden/>
+              </w:rPr>
+              <w:tab/>
+            </w:r>
+            <w:r>
+              <w:rPr>
+                <w:noProof/>
+                <w:webHidden/>
+              </w:rPr>
+              <w:fldChar w:fldCharType="begin"/>
+            </w:r>
+            <w:r>
+              <w:rPr>
+                <w:noProof/>
+                <w:webHidden/>
+              </w:rPr>
+              <w:instrText xml:space="preserve"> PAGEREF _Toc207113222 \h </w:instrText>
+            </w:r>
+            <w:r>
+              <w:rPr>
+                <w:noProof/>
+                <w:webHidden/>
+              </w:rPr>
+            </w:r>
+            <w:r>
+              <w:rPr>
+                <w:noProof/>
+                <w:webHidden/>
+              </w:rPr>
+              <w:fldChar w:fldCharType="separate"/>
+            </w:r>
+            <w:r>
+              <w:rPr>
+                <w:noProof/>
+                <w:webHidden/>
+              </w:rPr>
+              <w:t>4</w:t>
+            </w:r>
+            <w:r>
+              <w:rPr>
+                <w:noProof/>
+                <w:webHidden/>
+              </w:rPr>
+              <w:fldChar w:fldCharType="end"/>
+            </w:r>
+          </w:hyperlink>
+        </w:p>
+        <w:p>
+          <w:pPr>
+            <w:pStyle w:val="TOC1"/>
+            <w:tabs>
+              <w:tab w:val="left" w:pos="440"/>
+              <w:tab w:val="right" w:leader="dot" w:pos="9016"/>
+            </w:tabs>
+            <w:rPr>
+              <w:rFonts w:eastAsiaTheme="minorEastAsia"/>
+              <w:noProof/>
+              <w:sz w:val="24"/>
+              <w:szCs w:val="24"/>
+              <w:lang w:eastAsia="en-AU"/>
+            </w:rPr>
+          </w:pPr>
+          <w:hyperlink w:anchor="_Toc207113223" w:history="1">
+            <w:r>
+              <w:rPr>
+                <w:rStyle w:val="Hyperlink"/>
+                <w:noProof/>
+              </w:rPr>
+              <w:t>4.</w:t>
+            </w:r>
+            <w:r>
+              <w:rPr>
+                <w:rFonts w:eastAsiaTheme="minorEastAsia"/>
+                <w:noProof/>
+                <w:sz w:val="24"/>
+                <w:szCs w:val="24"/>
+                <w:lang w:eastAsia="en-AU"/>
+              </w:rPr>
+              <w:tab/>
+            </w:r>
+            <w:r>
+              <w:rPr>
+                <w:rStyle w:val="Hyperlink"/>
+                <w:noProof/>
+              </w:rPr>
+              <w:t>Conclusion</w:t>
+            </w:r>
+            <w:r>
+              <w:rPr>
+                <w:noProof/>
+                <w:webHidden/>
+              </w:rPr>
+              <w:tab/>
+            </w:r>
+            <w:r>
+              <w:rPr>
+                <w:noProof/>
+                <w:webHidden/>
+              </w:rPr>
+              <w:fldChar w:fldCharType="begin"/>
+            </w:r>
+            <w:r>
+              <w:rPr>
+                <w:noProof/>
+                <w:webHidden/>
+              </w:rPr>
+              <w:instrText xml:space="preserve"> PAGEREF _Toc207113223 \h </w:instrText>
+            </w:r>
+            <w:r>
+              <w:rPr>
+                <w:noProof/>
+                <w:webHidden/>
+              </w:rPr>
+            </w:r>
+            <w:r>
+              <w:rPr>
+                <w:noProof/>
+                <w:webHidden/>
+              </w:rPr>
+              <w:fldChar w:fldCharType="separate"/>
+            </w:r>
+            <w:r>
+              <w:rPr>
+                <w:noProof/>
+                <w:webHidden/>
+              </w:rPr>
+              <w:t>5</w:t>
+            </w:r>
+            <w:r>
+              <w:rPr>
+                <w:noProof/>
+                <w:webHidden/>
+              </w:rPr>
+              <w:fldChar w:fldCharType="end"/>
+            </w:r>
+          </w:hyperlink>
+        </w:p>
+        <w:p>
+          <w:pPr>
+            <w:pStyle w:val="TOC1"/>
+            <w:tabs>
+              <w:tab w:val="left" w:pos="440"/>
+              <w:tab w:val="right" w:leader="dot" w:pos="9016"/>
+            </w:tabs>
+            <w:rPr>
+              <w:rFonts w:eastAsiaTheme="minorEastAsia"/>
+              <w:noProof/>
+              <w:sz w:val="24"/>
+              <w:szCs w:val="24"/>
+              <w:lang w:eastAsia="en-AU"/>
+            </w:rPr>
+          </w:pPr>
+          <w:hyperlink w:anchor="_Toc207113224" w:history="1">
+            <w:r>
+              <w:rPr>
+                <w:rStyle w:val="Hyperlink"/>
+                <w:noProof/>
+              </w:rPr>
+              <w:t>5.</w:t>
+            </w:r>
+            <w:r>
+              <w:rPr>
+                <w:rFonts w:eastAsiaTheme="minorEastAsia"/>
+                <w:noProof/>
+                <w:sz w:val="24"/>
+                <w:szCs w:val="24"/>
+                <w:lang w:eastAsia="en-AU"/>
+              </w:rPr>
+              <w:tab/>
+            </w:r>
+            <w:r>
+              <w:rPr>
+                <w:rStyle w:val="Hyperlink"/>
+                <w:noProof/>
+              </w:rPr>
+              <w:t>Bibliography</w:t>
+            </w:r>
+            <w:r>
+              <w:rPr>
+                <w:noProof/>
+                <w:webHidden/>
+              </w:rPr>
+              <w:tab/>
+            </w:r>
+            <w:r>
+              <w:rPr>
+                <w:noProof/>
+                <w:webHidden/>
+              </w:rPr>
+              <w:fldChar w:fldCharType="begin"/>
+            </w:r>
+            <w:r>
+              <w:rPr>
+                <w:noProof/>
+                <w:webHidden/>
+              </w:rPr>
+              <w:instrText xml:space="preserve"> PAGEREF _Toc207113224 \h </w:instrText>
+            </w:r>
+            <w:r>
+              <w:rPr>
+                <w:noProof/>
+                <w:webHidden/>
+              </w:rPr>
+            </w:r>
+            <w:r>
+              <w:rPr>
+                <w:noProof/>
+                <w:webHidden/>
+              </w:rPr>
+              <w:fldChar w:fldCharType="separate"/>
+            </w:r>
+            <w:r>
+              <w:rPr>
+                <w:noProof/>
+                <w:webHidden/>
+              </w:rPr>
+              <w:t>6</w:t>
             </w:r>
             <w:r>
               <w:rPr>
@@ -842,12 +2102,6 @@
         </w:p>
       </w:sdtContent>
     </w:sdt>
-    <w:p/>
-    <w:p>
-      <w:r>
-        <w:br w:type="page"/>
-      </w:r>
-    </w:p>
     <w:p>
       <w:pPr>
         <w:pStyle w:val="Heading1"/>
@@ -856,43 +2110,21 @@
           <w:numId w:val="1"/>
         </w:numPr>
       </w:pPr>
-      <w:bookmarkStart w:id="0" w:name="_Toc206797826"/>
       <w:r>
         <w:lastRenderedPageBreak/>
+        <w:t xml:space="preserve"> </w:t>
+      </w:r>
+      <w:bookmarkStart w:id="0" w:name="_Toc207113208"/>
+      <w:r>
         <w:t>Abstract</w:t>
       </w:r>
       <w:bookmarkEnd w:id="0"/>
     </w:p>
     <w:p>
       <w:pPr>
-        <w:ind w:left="720"/>
-      </w:pPr>
-    </w:p>
-    <w:p>
-      <w:r>
-        <w:br w:type="page"/>
-      </w:r>
-    </w:p>
-    <w:p>
-      <w:pPr>
-        <w:pStyle w:val="Heading1"/>
-        <w:numPr>
-          <w:ilvl w:val="0"/>
-          <w:numId w:val="1"/>
-        </w:numPr>
-      </w:pPr>
-      <w:bookmarkStart w:id="1" w:name="_Toc206797827"/>
-      <w:r>
-        <w:lastRenderedPageBreak/>
-        <w:t>Literature Review</w:t>
-      </w:r>
-      <w:bookmarkEnd w:id="1"/>
-    </w:p>
-    <w:p>
-      <w:pPr>
         <w:rPr>
-          <w:rFonts w:asciiTheme="majorHAnsi" w:eastAsiaTheme="majorEastAsia" w:hAnsiTheme="majorHAnsi" w:cstheme="majorBidi"/>
-          <w:color w:val="0F4761" w:themeColor="accent1" w:themeShade="BF"/>
+          <w:rFonts w:ascii="Arial" w:hAnsi="Arial" w:cstheme="majorBidi"/>
+          <w:b/>
           <w:sz w:val="40"/>
           <w:szCs w:val="40"/>
         </w:rPr>
@@ -909,14 +2141,270 @@
           <w:numId w:val="1"/>
         </w:numPr>
       </w:pPr>
-      <w:bookmarkStart w:id="2" w:name="_Toc206797828"/>
+      <w:bookmarkStart w:id="1" w:name="_Toc207113209"/>
+      <w:r>
+        <w:lastRenderedPageBreak/>
+        <w:t>Literature Review</w:t>
+      </w:r>
+      <w:bookmarkEnd w:id="1"/>
+    </w:p>
+    <w:p>
+      <w:pPr>
+        <w:pStyle w:val="Heading2"/>
+        <w:numPr>
+          <w:ilvl w:val="1"/>
+          <w:numId w:val="1"/>
+        </w:numPr>
+      </w:pPr>
+      <w:bookmarkStart w:id="2" w:name="_Toc207113210"/>
+      <w:r>
+        <w:t>Introduction</w:t>
+      </w:r>
+      <w:bookmarkEnd w:id="2"/>
+    </w:p>
+    <w:p>
+      <w:pPr>
+        <w:pStyle w:val="Heading2"/>
+        <w:numPr>
+          <w:ilvl w:val="1"/>
+          <w:numId w:val="1"/>
+        </w:numPr>
+      </w:pPr>
+      <w:bookmarkStart w:id="3" w:name="_Toc207113211"/>
+      <w:r>
+        <w:t>Areas of Software Testing</w:t>
+      </w:r>
+      <w:bookmarkEnd w:id="3"/>
+    </w:p>
+    <w:p>
+      <w:pPr>
+        <w:pStyle w:val="Heading3"/>
+        <w:numPr>
+          <w:ilvl w:val="2"/>
+          <w:numId w:val="1"/>
+        </w:numPr>
+      </w:pPr>
+      <w:r>
+        <w:t xml:space="preserve"> </w:t>
+      </w:r>
+      <w:bookmarkStart w:id="4" w:name="_Toc207113212"/>
+      <w:r>
+        <w:t>Unit Testing</w:t>
+      </w:r>
+      <w:bookmarkEnd w:id="4"/>
+    </w:p>
+    <w:p>
+      <w:pPr>
+        <w:pStyle w:val="Heading3"/>
+        <w:numPr>
+          <w:ilvl w:val="2"/>
+          <w:numId w:val="1"/>
+        </w:numPr>
+      </w:pPr>
+      <w:r>
+        <w:t xml:space="preserve"> </w:t>
+      </w:r>
+      <w:bookmarkStart w:id="5" w:name="_Toc207113213"/>
+      <w:r>
+        <w:t>Integration Testing</w:t>
+      </w:r>
+      <w:bookmarkEnd w:id="5"/>
+    </w:p>
+    <w:p>
+      <w:pPr>
+        <w:pStyle w:val="Heading3"/>
+        <w:numPr>
+          <w:ilvl w:val="2"/>
+          <w:numId w:val="1"/>
+        </w:numPr>
+      </w:pPr>
+      <w:r>
+        <w:t xml:space="preserve"> </w:t>
+      </w:r>
+      <w:bookmarkStart w:id="6" w:name="_Toc207113214"/>
+      <w:r>
+        <w:t>System Testing</w:t>
+      </w:r>
+      <w:bookmarkEnd w:id="6"/>
+    </w:p>
+    <w:p>
+      <w:pPr>
+        <w:pStyle w:val="Heading3"/>
+        <w:numPr>
+          <w:ilvl w:val="2"/>
+          <w:numId w:val="1"/>
+        </w:numPr>
+      </w:pPr>
+      <w:r>
+        <w:t xml:space="preserve"> </w:t>
+      </w:r>
+      <w:bookmarkStart w:id="7" w:name="_Toc207113215"/>
+      <w:r>
+        <w:t>Acceptance Testing</w:t>
+      </w:r>
+      <w:bookmarkEnd w:id="7"/>
+    </w:p>
+    <w:p>
+      <w:pPr>
+        <w:pStyle w:val="Heading3"/>
+        <w:numPr>
+          <w:ilvl w:val="2"/>
+          <w:numId w:val="1"/>
+        </w:numPr>
+      </w:pPr>
+      <w:bookmarkStart w:id="8" w:name="_Toc207113216"/>
+      <w:r>
+        <w:t>Contract Testing</w:t>
+      </w:r>
+      <w:bookmarkEnd w:id="8"/>
+    </w:p>
+    <w:p>
+      <w:pPr>
+        <w:pStyle w:val="Heading3"/>
+        <w:numPr>
+          <w:ilvl w:val="2"/>
+          <w:numId w:val="1"/>
+        </w:numPr>
+      </w:pPr>
+      <w:bookmarkStart w:id="9" w:name="_Toc207113217"/>
+      <w:r>
+        <w:t>Non-function</w:t>
+      </w:r>
+      <w:r>
+        <w:t>al</w:t>
+      </w:r>
+      <w:r>
+        <w:t xml:space="preserve"> Testing</w:t>
+      </w:r>
+      <w:bookmarkEnd w:id="9"/>
+    </w:p>
+    <w:p>
+      <w:pPr>
+        <w:ind w:left="720"/>
+      </w:pPr>
+    </w:p>
+    <w:p>
+      <w:pPr>
+        <w:pStyle w:val="Heading1"/>
+        <w:numPr>
+          <w:ilvl w:val="0"/>
+          <w:numId w:val="1"/>
+        </w:numPr>
+      </w:pPr>
+      <w:bookmarkStart w:id="10" w:name="_Toc207113218"/>
       <w:r>
         <w:lastRenderedPageBreak/>
         <w:t>Testing Plan Proposal</w:t>
       </w:r>
-      <w:bookmarkEnd w:id="2"/>
+      <w:bookmarkEnd w:id="10"/>
+    </w:p>
+    <w:p>
+      <w:pPr>
+        <w:pStyle w:val="Heading2"/>
+        <w:numPr>
+          <w:ilvl w:val="1"/>
+          <w:numId w:val="1"/>
+        </w:numPr>
+      </w:pPr>
+      <w:bookmarkStart w:id="11" w:name="_Toc207113219"/>
+      <w:r>
+        <w:t>Testing Strategy</w:t>
+      </w:r>
+      <w:bookmarkEnd w:id="11"/>
+    </w:p>
+    <w:p>
+      <w:pPr>
+        <w:pStyle w:val="Heading2"/>
+        <w:numPr>
+          <w:ilvl w:val="1"/>
+          <w:numId w:val="1"/>
+        </w:numPr>
+      </w:pPr>
+      <w:bookmarkStart w:id="12" w:name="_Toc207113220"/>
+      <w:r>
+        <w:t>Justifications</w:t>
+      </w:r>
+      <w:bookmarkEnd w:id="12"/>
+    </w:p>
+    <w:p>
+      <w:pPr>
+        <w:pStyle w:val="Heading2"/>
+        <w:numPr>
+          <w:ilvl w:val="1"/>
+          <w:numId w:val="1"/>
+        </w:numPr>
+      </w:pPr>
+      <w:bookmarkStart w:id="13" w:name="_Toc207113221"/>
+      <w:r>
+        <w:t>Tooling</w:t>
+      </w:r>
+      <w:bookmarkEnd w:id="13"/>
+    </w:p>
+    <w:p>
+      <w:pPr>
+        <w:pStyle w:val="Heading2"/>
+        <w:numPr>
+          <w:ilvl w:val="1"/>
+          <w:numId w:val="1"/>
+        </w:numPr>
+      </w:pPr>
+      <w:bookmarkStart w:id="14" w:name="_Toc207113222"/>
+      <w:r>
+        <w:t>Integrating testing into development workflow</w:t>
+      </w:r>
+      <w:bookmarkEnd w:id="14"/>
+    </w:p>
+    <w:p>
+      <w:pPr>
+        <w:pStyle w:val="Heading1"/>
+        <w:numPr>
+          <w:ilvl w:val="0"/>
+          <w:numId w:val="1"/>
+        </w:numPr>
+      </w:pPr>
+      <w:r>
+        <w:lastRenderedPageBreak/>
+        <w:t xml:space="preserve"> </w:t>
+      </w:r>
+      <w:bookmarkStart w:id="15" w:name="_Toc207113223"/>
+      <w:r>
+        <w:t>Conclusion</w:t>
+      </w:r>
+      <w:bookmarkEnd w:id="15"/>
+    </w:p>
+    <w:p>
+      <w:pPr>
+        <w:rPr>
+          <w:rFonts w:ascii="Arial" w:hAnsi="Arial" w:cstheme="majorBidi"/>
+          <w:b/>
+          <w:sz w:val="40"/>
+          <w:szCs w:val="40"/>
+        </w:rPr>
+      </w:pPr>
+      <w:r>
+        <w:br w:type="page"/>
+      </w:r>
+    </w:p>
+    <w:p>
+      <w:pPr>
+        <w:pStyle w:val="Heading1"/>
+        <w:numPr>
+          <w:ilvl w:val="0"/>
+          <w:numId w:val="1"/>
+        </w:numPr>
+      </w:pPr>
+      <w:r>
+        <w:lastRenderedPageBreak/>
+        <w:t xml:space="preserve"> </w:t>
+      </w:r>
+      <w:bookmarkStart w:id="16" w:name="_Toc207113224"/>
+      <w:r>
+        <w:t>Bibliography</w:t>
+      </w:r>
+      <w:bookmarkEnd w:id="16"/>
     </w:p>
     <w:sectPr>
+      <w:footerReference w:type="default" r:id="rId8"/>
       <w:pgSz w:w="11906" w:h="16838"/>
       <w:pgMar w:top="1440" w:right="1440" w:bottom="1440" w:left="1440" w:header="708" w:footer="708" w:gutter="0"/>
       <w:pgNumType w:start="0"/>
@@ -928,13 +2416,116 @@
 </w:document>
 </file>
 
+<file path=word/endnotes.xml><?xml version="1.0" encoding="utf-8"?>
+<w:endnotes xmlns:wpc="http://schemas.microsoft.com/office/word/2010/wordprocessingCanvas" xmlns:cx="http://schemas.microsoft.com/office/drawing/2014/chartex" xmlns:cx1="http://schemas.microsoft.com/office/drawing/2015/9/8/chartex" xmlns:cx2="http://schemas.microsoft.com/office/drawing/2015/10/21/chartex" xmlns:cx3="http://schemas.microsoft.com/office/drawing/2016/5/9/chartex" xmlns:cx4="http://schemas.microsoft.com/office/drawing/2016/5/10/chartex" xmlns:cx5="http://schemas.microsoft.com/office/drawing/2016/5/11/chartex" xmlns:cx6="http://schemas.microsoft.com/office/drawing/2016/5/12/chartex" xmlns:cx7="http://schemas.microsoft.com/office/drawing/2016/5/13/chartex" xmlns:cx8="http://schemas.microsoft.com/office/drawing/2016/5/14/chartex" xmlns:mc="http://schemas.openxmlformats.org/markup-compatibility/2006" xmlns:aink="http://schemas.microsoft.com/office/drawing/2016/ink" xmlns:am3d="http://schemas.microsoft.com/office/drawing/2017/model3d" xmlns:o="urn:schemas-microsoft-com:office:office" xmlns:oel="http://schemas.microsoft.com/office/2019/extlst" xmlns:r="http://schemas.openxmlformats.org/officeDocument/2006/relationships" xmlns:m="http://schemas.openxmlformats.org/officeDocument/2006/math" xmlns:v="urn:schemas-microsoft-com:vml" xmlns:wp14="http://schemas.microsoft.com/office/word/2010/wordprocessingDrawing" xmlns:wp="http://schemas.openxmlformats.org/drawingml/2006/wordprocessingDrawing" xmlns:w10="urn:schemas-microsoft-com:office:word" xmlns:w="http://schemas.openxmlformats.org/wordprocessingml/2006/main" xmlns:w14="http://schemas.microsoft.com/office/word/2010/wordml" xmlns:w15="http://schemas.microsoft.com/office/word/2012/wordml" xmlns:w16cex="http://schemas.microsoft.com/office/word/2018/wordml/cex" xmlns:w16cid="http://schemas.microsoft.com/office/word/2016/wordml/cid" xmlns:w16="http://schemas.microsoft.com/office/word/2018/wordml" xmlns:w16du="http://schemas.microsoft.com/office/word/2023/wordml/word16du" xmlns:w16sdtdh="http://schemas.microsoft.com/office/word/2020/wordml/sdtdatahash" xmlns:w16sdtfl="http://schemas.microsoft.com/office/word/2024/wordml/sdtformatlock" xmlns:w16se="http://schemas.microsoft.com/office/word/2015/wordml/symex" xmlns:wpg="http://schemas.microsoft.com/office/word/2010/wordprocessingGroup" xmlns:wpi="http://schemas.microsoft.com/office/word/2010/wordprocessingInk" xmlns:wne="http://schemas.microsoft.com/office/word/2006/wordml" xmlns:wps="http://schemas.microsoft.com/office/word/2010/wordprocessingShape" mc:Ignorable="w14 w15 w16se w16cid w16 w16cex w16sdtdh w16sdtfl w16du wp14">
+  <w:endnote w:type="separator" w:id="-1">
+    <w:p>
+      <w:pPr>
+        <w:spacing w:after="0" w:line="240" w:lineRule="auto"/>
+      </w:pPr>
+      <w:r>
+        <w:separator/>
+      </w:r>
+    </w:p>
+  </w:endnote>
+  <w:endnote w:type="continuationSeparator" w:id="0">
+    <w:p>
+      <w:pPr>
+        <w:spacing w:after="0" w:line="240" w:lineRule="auto"/>
+      </w:pPr>
+      <w:r>
+        <w:continuationSeparator/>
+      </w:r>
+    </w:p>
+  </w:endnote>
+</w:endnotes>
+</file>
+
+<file path=word/footer1.xml><?xml version="1.0" encoding="utf-8"?>
+<w:ftr xmlns:wpc="http://schemas.microsoft.com/office/word/2010/wordprocessingCanvas" xmlns:cx="http://schemas.microsoft.com/office/drawing/2014/chartex" xmlns:cx1="http://schemas.microsoft.com/office/drawing/2015/9/8/chartex" xmlns:cx2="http://schemas.microsoft.com/office/drawing/2015/10/21/chartex" xmlns:cx3="http://schemas.microsoft.com/office/drawing/2016/5/9/chartex" xmlns:cx4="http://schemas.microsoft.com/office/drawing/2016/5/10/chartex" xmlns:cx5="http://schemas.microsoft.com/office/drawing/2016/5/11/chartex" xmlns:cx6="http://schemas.microsoft.com/office/drawing/2016/5/12/chartex" xmlns:cx7="http://schemas.microsoft.com/office/drawing/2016/5/13/chartex" xmlns:cx8="http://schemas.microsoft.com/office/drawing/2016/5/14/chartex" xmlns:mc="http://schemas.openxmlformats.org/markup-compatibility/2006" xmlns:aink="http://schemas.microsoft.com/office/drawing/2016/ink" xmlns:am3d="http://schemas.microsoft.com/office/drawing/2017/model3d" xmlns:o="urn:schemas-microsoft-com:office:office" xmlns:oel="http://schemas.microsoft.com/office/2019/extlst" xmlns:r="http://schemas.openxmlformats.org/officeDocument/2006/relationships" xmlns:m="http://schemas.openxmlformats.org/officeDocument/2006/math" xmlns:v="urn:schemas-microsoft-com:vml" xmlns:wp14="http://schemas.microsoft.com/office/word/2010/wordprocessingDrawing" xmlns:wp="http://schemas.openxmlformats.org/drawingml/2006/wordprocessingDrawing" xmlns:w10="urn:schemas-microsoft-com:office:word" xmlns:w="http://schemas.openxmlformats.org/wordprocessingml/2006/main" xmlns:w14="http://schemas.microsoft.com/office/word/2010/wordml" xmlns:w15="http://schemas.microsoft.com/office/word/2012/wordml" xmlns:w16cex="http://schemas.microsoft.com/office/word/2018/wordml/cex" xmlns:w16cid="http://schemas.microsoft.com/office/word/2016/wordml/cid" xmlns:w16="http://schemas.microsoft.com/office/word/2018/wordml" xmlns:w16du="http://schemas.microsoft.com/office/word/2023/wordml/word16du" xmlns:w16sdtdh="http://schemas.microsoft.com/office/word/2020/wordml/sdtdatahash" xmlns:w16sdtfl="http://schemas.microsoft.com/office/word/2024/wordml/sdtformatlock" xmlns:w16se="http://schemas.microsoft.com/office/word/2015/wordml/symex" xmlns:wpg="http://schemas.microsoft.com/office/word/2010/wordprocessingGroup" xmlns:wpi="http://schemas.microsoft.com/office/word/2010/wordprocessingInk" xmlns:wne="http://schemas.microsoft.com/office/word/2006/wordml" xmlns:wps="http://schemas.microsoft.com/office/word/2010/wordprocessingShape" mc:Ignorable="w14 w15 w16se w16cid w16 w16cex w16sdtdh w16sdtfl w16du wp14">
+  <w:sdt>
+    <w:sdtPr>
+      <w:id w:val="-734083423"/>
+      <w:docPartObj>
+        <w:docPartGallery w:val="Page Numbers (Bottom of Page)"/>
+        <w:docPartUnique/>
+      </w:docPartObj>
+    </w:sdtPr>
+    <w:sdtEndPr>
+      <w:rPr>
+        <w:noProof/>
+      </w:rPr>
+    </w:sdtEndPr>
+    <w:sdtContent>
+      <w:p>
+        <w:pPr>
+          <w:pStyle w:val="Footer"/>
+          <w:jc w:val="right"/>
+        </w:pPr>
+        <w:r>
+          <w:fldChar w:fldCharType="begin"/>
+        </w:r>
+        <w:r>
+          <w:instrText xml:space="preserve"> PAGE   \* MERGEFORMAT </w:instrText>
+        </w:r>
+        <w:r>
+          <w:fldChar w:fldCharType="separate"/>
+        </w:r>
+        <w:r>
+          <w:rPr>
+            <w:noProof/>
+          </w:rPr>
+          <w:t>2</w:t>
+        </w:r>
+        <w:r>
+          <w:rPr>
+            <w:noProof/>
+          </w:rPr>
+          <w:fldChar w:fldCharType="end"/>
+        </w:r>
+      </w:p>
+    </w:sdtContent>
+  </w:sdt>
+  <w:p>
+    <w:pPr>
+      <w:pStyle w:val="Footer"/>
+    </w:pPr>
+  </w:p>
+</w:ftr>
+</file>
+
+<file path=word/footnotes.xml><?xml version="1.0" encoding="utf-8"?>
+<w:footnotes xmlns:wpc="http://schemas.microsoft.com/office/word/2010/wordprocessingCanvas" xmlns:cx="http://schemas.microsoft.com/office/drawing/2014/chartex" xmlns:cx1="http://schemas.microsoft.com/office/drawing/2015/9/8/chartex" xmlns:cx2="http://schemas.microsoft.com/office/drawing/2015/10/21/chartex" xmlns:cx3="http://schemas.microsoft.com/office/drawing/2016/5/9/chartex" xmlns:cx4="http://schemas.microsoft.com/office/drawing/2016/5/10/chartex" xmlns:cx5="http://schemas.microsoft.com/office/drawing/2016/5/11/chartex" xmlns:cx6="http://schemas.microsoft.com/office/drawing/2016/5/12/chartex" xmlns:cx7="http://schemas.microsoft.com/office/drawing/2016/5/13/chartex" xmlns:cx8="http://schemas.microsoft.com/office/drawing/2016/5/14/chartex" xmlns:mc="http://schemas.openxmlformats.org/markup-compatibility/2006" xmlns:aink="http://schemas.microsoft.com/office/drawing/2016/ink" xmlns:am3d="http://schemas.microsoft.com/office/drawing/2017/model3d" xmlns:o="urn:schemas-microsoft-com:office:office" xmlns:oel="http://schemas.microsoft.com/office/2019/extlst" xmlns:r="http://schemas.openxmlformats.org/officeDocument/2006/relationships" xmlns:m="http://schemas.openxmlformats.org/officeDocument/2006/math" xmlns:v="urn:schemas-microsoft-com:vml" xmlns:wp14="http://schemas.microsoft.com/office/word/2010/wordprocessingDrawing" xmlns:wp="http://schemas.openxmlformats.org/drawingml/2006/wordprocessingDrawing" xmlns:w10="urn:schemas-microsoft-com:office:word" xmlns:w="http://schemas.openxmlformats.org/wordprocessingml/2006/main" xmlns:w14="http://schemas.microsoft.com/office/word/2010/wordml" xmlns:w15="http://schemas.microsoft.com/office/word/2012/wordml" xmlns:w16cex="http://schemas.microsoft.com/office/word/2018/wordml/cex" xmlns:w16cid="http://schemas.microsoft.com/office/word/2016/wordml/cid" xmlns:w16="http://schemas.microsoft.com/office/word/2018/wordml" xmlns:w16du="http://schemas.microsoft.com/office/word/2023/wordml/word16du" xmlns:w16sdtdh="http://schemas.microsoft.com/office/word/2020/wordml/sdtdatahash" xmlns:w16sdtfl="http://schemas.microsoft.com/office/word/2024/wordml/sdtformatlock" xmlns:w16se="http://schemas.microsoft.com/office/word/2015/wordml/symex" xmlns:wpg="http://schemas.microsoft.com/office/word/2010/wordprocessingGroup" xmlns:wpi="http://schemas.microsoft.com/office/word/2010/wordprocessingInk" xmlns:wne="http://schemas.microsoft.com/office/word/2006/wordml" xmlns:wps="http://schemas.microsoft.com/office/word/2010/wordprocessingShape" mc:Ignorable="w14 w15 w16se w16cid w16 w16cex w16sdtdh w16sdtfl w16du wp14">
+  <w:footnote w:type="separator" w:id="-1">
+    <w:p>
+      <w:pPr>
+        <w:spacing w:after="0" w:line="240" w:lineRule="auto"/>
+      </w:pPr>
+      <w:r>
+        <w:separator/>
+      </w:r>
+    </w:p>
+  </w:footnote>
+  <w:footnote w:type="continuationSeparator" w:id="0">
+    <w:p>
+      <w:pPr>
+        <w:spacing w:after="0" w:line="240" w:lineRule="auto"/>
+      </w:pPr>
+      <w:r>
+        <w:continuationSeparator/>
+      </w:r>
+    </w:p>
+  </w:footnote>
+</w:footnotes>
+</file>
+
 <file path=word/numbering.xml><?xml version="1.0" encoding="utf-8"?>
 <w:numbering xmlns:wpc="http://schemas.microsoft.com/office/word/2010/wordprocessingCanvas" xmlns:cx="http://schemas.microsoft.com/office/drawing/2014/chartex" xmlns:cx1="http://schemas.microsoft.com/office/drawing/2015/9/8/chartex" xmlns:cx2="http://schemas.microsoft.com/office/drawing/2015/10/21/chartex" xmlns:cx3="http://schemas.microsoft.com/office/drawing/2016/5/9/chartex" xmlns:cx4="http://schemas.microsoft.com/office/drawing/2016/5/10/chartex" xmlns:cx5="http://schemas.microsoft.com/office/drawing/2016/5/11/chartex" xmlns:cx6="http://schemas.microsoft.com/office/drawing/2016/5/12/chartex" xmlns:cx7="http://schemas.microsoft.com/office/drawing/2016/5/13/chartex" xmlns:cx8="http://schemas.microsoft.com/office/drawing/2016/5/14/chartex" xmlns:mc="http://schemas.openxmlformats.org/markup-compatibility/2006" xmlns:aink="http://schemas.microsoft.com/office/drawing/2016/ink" xmlns:am3d="http://schemas.microsoft.com/office/drawing/2017/model3d" xmlns:o="urn:schemas-microsoft-com:office:office" xmlns:oel="http://schemas.microsoft.com/office/2019/extlst" xmlns:r="http://schemas.openxmlformats.org/officeDocument/2006/relationships" xmlns:m="http://schemas.openxmlformats.org/officeDocument/2006/math" xmlns:v="urn:schemas-microsoft-com:vml" xmlns:wp14="http://schemas.microsoft.com/office/word/2010/wordprocessingDrawing" xmlns:wp="http://schemas.openxmlformats.org/drawingml/2006/wordprocessingDrawing" xmlns:w10="urn:schemas-microsoft-com:office:word" xmlns:w="http://schemas.openxmlformats.org/wordprocessingml/2006/main" xmlns:w14="http://schemas.microsoft.com/office/word/2010/wordml" xmlns:w15="http://schemas.microsoft.com/office/word/2012/wordml" xmlns:w16cex="http://schemas.microsoft.com/office/word/2018/wordml/cex" xmlns:w16cid="http://schemas.microsoft.com/office/word/2016/wordml/cid" xmlns:w16="http://schemas.microsoft.com/office/word/2018/wordml" xmlns:w16du="http://schemas.microsoft.com/office/word/2023/wordml/word16du" xmlns:w16sdtdh="http://schemas.microsoft.com/office/word/2020/wordml/sdtdatahash" xmlns:w16sdtfl="http://schemas.microsoft.com/office/word/2024/wordml/sdtformatlock" xmlns:w16se="http://schemas.microsoft.com/office/word/2015/wordml/symex" xmlns:wpg="http://schemas.microsoft.com/office/word/2010/wordprocessingGroup" xmlns:wpi="http://schemas.microsoft.com/office/word/2010/wordprocessingInk" xmlns:wne="http://schemas.microsoft.com/office/word/2006/wordml" xmlns:wps="http://schemas.microsoft.com/office/word/2010/wordprocessingShape" mc:Ignorable="w14 w15 w16se w16cid w16 w16cex w16sdtdh w16sdtfl w16du wp14">
   <w:abstractNum w:abstractNumId="0" w15:restartNumberingAfterBreak="0">
     <w:nsid w:val="7DAD36A8"/>
-    <w:multiLevelType w:val="hybridMultilevel"/>
-    <w:tmpl w:val="45484768"/>
-    <w:lvl w:ilvl="0" w:tplc="0C09000F">
+    <w:multiLevelType w:val="multilevel"/>
+    <w:tmpl w:val="7096C2DC"/>
+    <w:lvl w:ilvl="0">
       <w:start w:val="1"/>
       <w:numFmt w:val="decimal"/>
       <w:lvlText w:val="%1."/>
@@ -946,77 +2537,109 @@
         <w:rFonts w:hint="default"/>
       </w:rPr>
     </w:lvl>
-    <w:lvl w:ilvl="1" w:tplc="0C090019" w:tentative="1">
+    <w:lvl w:ilvl="1">
       <w:start w:val="1"/>
-      <w:numFmt w:val="lowerLetter"/>
-      <w:lvlText w:val="%2."/>
+      <w:numFmt w:val="decimal"/>
+      <w:isLgl/>
+      <w:lvlText w:val="%1.%2."/>
       <w:lvlJc w:val="left"/>
       <w:pPr>
-        <w:ind w:left="1440" w:hanging="360"/>
+        <w:ind w:left="1080" w:hanging="720"/>
       </w:pPr>
+      <w:rPr>
+        <w:rFonts w:hint="default"/>
+      </w:rPr>
     </w:lvl>
-    <w:lvl w:ilvl="2" w:tplc="0C09001B" w:tentative="1">
-      <w:start w:val="1"/>
-      <w:numFmt w:val="lowerRoman"/>
-      <w:lvlText w:val="%3."/>
-      <w:lvlJc w:val="right"/>
-      <w:pPr>
-        <w:ind w:left="2160" w:hanging="180"/>
-      </w:pPr>
-    </w:lvl>
-    <w:lvl w:ilvl="3" w:tplc="0C09000F" w:tentative="1">
+    <w:lvl w:ilvl="2">
       <w:start w:val="1"/>
       <w:numFmt w:val="decimal"/>
-      <w:lvlText w:val="%4."/>
+      <w:isLgl/>
+      <w:lvlText w:val="%1.%2.%3."/>
       <w:lvlJc w:val="left"/>
       <w:pPr>
-        <w:ind w:left="2880" w:hanging="360"/>
+        <w:ind w:left="1080" w:hanging="720"/>
       </w:pPr>
+      <w:rPr>
+        <w:rFonts w:hint="default"/>
+      </w:rPr>
     </w:lvl>
-    <w:lvl w:ilvl="4" w:tplc="0C090019" w:tentative="1">
+    <w:lvl w:ilvl="3">
       <w:start w:val="1"/>
-      <w:numFmt w:val="lowerLetter"/>
-      <w:lvlText w:val="%5."/>
+      <w:numFmt w:val="decimal"/>
+      <w:isLgl/>
+      <w:lvlText w:val="%1.%2.%3.%4."/>
       <w:lvlJc w:val="left"/>
       <w:pPr>
-        <w:ind w:left="3600" w:hanging="360"/>
+        <w:ind w:left="1440" w:hanging="1080"/>
       </w:pPr>
+      <w:rPr>
+        <w:rFonts w:hint="default"/>
+      </w:rPr>
     </w:lvl>
-    <w:lvl w:ilvl="5" w:tplc="0C09001B" w:tentative="1">
-      <w:start w:val="1"/>
-      <w:numFmt w:val="lowerRoman"/>
-      <w:lvlText w:val="%6."/>
-      <w:lvlJc w:val="right"/>
-      <w:pPr>
-        <w:ind w:left="4320" w:hanging="180"/>
-      </w:pPr>
-    </w:lvl>
-    <w:lvl w:ilvl="6" w:tplc="0C09000F" w:tentative="1">
+    <w:lvl w:ilvl="4">
       <w:start w:val="1"/>
       <w:numFmt w:val="decimal"/>
-      <w:lvlText w:val="%7."/>
+      <w:isLgl/>
+      <w:lvlText w:val="%1.%2.%3.%4.%5."/>
       <w:lvlJc w:val="left"/>
       <w:pPr>
-        <w:ind w:left="5040" w:hanging="360"/>
+        <w:ind w:left="1440" w:hanging="1080"/>
       </w:pPr>
+      <w:rPr>
+        <w:rFonts w:hint="default"/>
+      </w:rPr>
     </w:lvl>
-    <w:lvl w:ilvl="7" w:tplc="0C090019" w:tentative="1">
+    <w:lvl w:ilvl="5">
       <w:start w:val="1"/>
-      <w:numFmt w:val="lowerLetter"/>
-      <w:lvlText w:val="%8."/>
+      <w:numFmt w:val="decimal"/>
+      <w:isLgl/>
+      <w:lvlText w:val="%1.%2.%3.%4.%5.%6."/>
       <w:lvlJc w:val="left"/>
       <w:pPr>
-        <w:ind w:left="5760" w:hanging="360"/>
+        <w:ind w:left="1800" w:hanging="1440"/>
       </w:pPr>
+      <w:rPr>
+        <w:rFonts w:hint="default"/>
+      </w:rPr>
     </w:lvl>
-    <w:lvl w:ilvl="8" w:tplc="0C09001B" w:tentative="1">
+    <w:lvl w:ilvl="6">
       <w:start w:val="1"/>
-      <w:numFmt w:val="lowerRoman"/>
-      <w:lvlText w:val="%9."/>
-      <w:lvlJc w:val="right"/>
+      <w:numFmt w:val="decimal"/>
+      <w:isLgl/>
+      <w:lvlText w:val="%1.%2.%3.%4.%5.%6.%7."/>
+      <w:lvlJc w:val="left"/>
       <w:pPr>
-        <w:ind w:left="6480" w:hanging="180"/>
+        <w:ind w:left="1800" w:hanging="1440"/>
       </w:pPr>
+      <w:rPr>
+        <w:rFonts w:hint="default"/>
+      </w:rPr>
+    </w:lvl>
+    <w:lvl w:ilvl="7">
+      <w:start w:val="1"/>
+      <w:numFmt w:val="decimal"/>
+      <w:isLgl/>
+      <w:lvlText w:val="%1.%2.%3.%4.%5.%6.%7.%8."/>
+      <w:lvlJc w:val="left"/>
+      <w:pPr>
+        <w:ind w:left="2160" w:hanging="1800"/>
+      </w:pPr>
+      <w:rPr>
+        <w:rFonts w:hint="default"/>
+      </w:rPr>
+    </w:lvl>
+    <w:lvl w:ilvl="8">
+      <w:start w:val="1"/>
+      <w:numFmt w:val="decimal"/>
+      <w:isLgl/>
+      <w:lvlText w:val="%1.%2.%3.%4.%5.%6.%7.%8.%9."/>
+      <w:lvlJc w:val="left"/>
+      <w:pPr>
+        <w:ind w:left="2160" w:hanging="1800"/>
+      </w:pPr>
+      <w:rPr>
+        <w:rFonts w:hint="default"/>
+      </w:rPr>
     </w:lvl>
   </w:abstractNum>
   <w:num w:numId="1" w16cid:durableId="1737317586">
@@ -1431,18 +3054,22 @@
     <w:basedOn w:val="Normal"/>
     <w:next w:val="Normal"/>
     <w:link w:val="Heading1Char"/>
+    <w:autoRedefine/>
     <w:uiPriority w:val="9"/>
     <w:qFormat/>
-    <w:rsid w:val="00362691"/>
+    <w:rsid w:val="001F0465"/>
     <w:pPr>
       <w:keepNext/>
       <w:keepLines/>
+      <w:pageBreakBefore/>
       <w:spacing w:before="360" w:after="80"/>
+      <w:ind w:firstLine="720"/>
+      <w:jc w:val="center"/>
       <w:outlineLvl w:val="0"/>
     </w:pPr>
     <w:rPr>
-      <w:rFonts w:asciiTheme="majorHAnsi" w:eastAsiaTheme="majorEastAsia" w:hAnsiTheme="majorHAnsi" w:cstheme="majorBidi"/>
-      <w:color w:val="0F4761" w:themeColor="accent1" w:themeShade="BF"/>
+      <w:rFonts w:ascii="Arial" w:hAnsi="Arial" w:cstheme="majorBidi"/>
+      <w:b/>
       <w:sz w:val="40"/>
       <w:szCs w:val="40"/>
     </w:rPr>
@@ -1452,11 +3079,11 @@
     <w:basedOn w:val="Normal"/>
     <w:next w:val="Normal"/>
     <w:link w:val="Heading2Char"/>
+    <w:autoRedefine/>
     <w:uiPriority w:val="9"/>
-    <w:semiHidden/>
     <w:unhideWhenUsed/>
     <w:qFormat/>
-    <w:rsid w:val="00362691"/>
+    <w:rsid w:val="0039359A"/>
     <w:pPr>
       <w:keepNext/>
       <w:keepLines/>
@@ -1464,8 +3091,8 @@
       <w:outlineLvl w:val="1"/>
     </w:pPr>
     <w:rPr>
-      <w:rFonts w:asciiTheme="majorHAnsi" w:eastAsiaTheme="majorEastAsia" w:hAnsiTheme="majorHAnsi" w:cstheme="majorBidi"/>
-      <w:color w:val="0F4761" w:themeColor="accent1" w:themeShade="BF"/>
+      <w:rFonts w:ascii="Arial" w:eastAsiaTheme="majorEastAsia" w:hAnsi="Arial" w:cstheme="majorBidi"/>
+      <w:b/>
       <w:sz w:val="32"/>
       <w:szCs w:val="32"/>
     </w:rPr>
@@ -1475,11 +3102,11 @@
     <w:basedOn w:val="Normal"/>
     <w:next w:val="Normal"/>
     <w:link w:val="Heading3Char"/>
+    <w:autoRedefine/>
     <w:uiPriority w:val="9"/>
-    <w:semiHidden/>
     <w:unhideWhenUsed/>
     <w:qFormat/>
-    <w:rsid w:val="00362691"/>
+    <w:rsid w:val="001F0465"/>
     <w:pPr>
       <w:keepNext/>
       <w:keepLines/>
@@ -1487,8 +3114,9 @@
       <w:outlineLvl w:val="2"/>
     </w:pPr>
     <w:rPr>
-      <w:rFonts w:eastAsiaTheme="majorEastAsia" w:cstheme="majorBidi"/>
-      <w:color w:val="0F4761" w:themeColor="accent1" w:themeShade="BF"/>
+      <w:rFonts w:ascii="Arial" w:eastAsiaTheme="majorEastAsia" w:hAnsi="Arial" w:cstheme="majorBidi"/>
+      <w:b/>
+      <w:i/>
       <w:sz w:val="28"/>
       <w:szCs w:val="28"/>
     </w:rPr>
@@ -1498,22 +3126,20 @@
     <w:basedOn w:val="Normal"/>
     <w:next w:val="Normal"/>
     <w:link w:val="Heading4Char"/>
+    <w:autoRedefine/>
     <w:uiPriority w:val="9"/>
-    <w:semiHidden/>
     <w:unhideWhenUsed/>
     <w:qFormat/>
-    <w:rsid w:val="00362691"/>
+    <w:rsid w:val="001F0465"/>
     <w:pPr>
-      <w:keepNext/>
       <w:keepLines/>
-      <w:spacing w:before="80" w:after="40"/>
+      <w:spacing w:before="120" w:after="0"/>
       <w:outlineLvl w:val="3"/>
     </w:pPr>
     <w:rPr>
-      <w:rFonts w:eastAsiaTheme="majorEastAsia" w:cstheme="majorBidi"/>
-      <w:i/>
+      <w:rFonts w:ascii="Arial" w:eastAsiaTheme="majorEastAsia" w:hAnsi="Arial" w:cstheme="majorBidi"/>
+      <w:b/>
       <w:iCs/>
-      <w:color w:val="0F4761" w:themeColor="accent1" w:themeShade="BF"/>
     </w:rPr>
   </w:style>
   <w:style w:type="paragraph" w:styleId="Heading5">
@@ -1521,20 +3147,23 @@
     <w:basedOn w:val="Normal"/>
     <w:next w:val="Normal"/>
     <w:link w:val="Heading5Char"/>
+    <w:autoRedefine/>
     <w:uiPriority w:val="9"/>
-    <w:semiHidden/>
     <w:unhideWhenUsed/>
     <w:qFormat/>
-    <w:rsid w:val="00362691"/>
+    <w:rsid w:val="001F0465"/>
     <w:pPr>
       <w:keepNext/>
       <w:keepLines/>
+      <w:pageBreakBefore/>
       <w:spacing w:before="80" w:after="40"/>
+      <w:ind w:left="720"/>
       <w:outlineLvl w:val="4"/>
     </w:pPr>
     <w:rPr>
-      <w:rFonts w:eastAsiaTheme="majorEastAsia" w:cstheme="majorBidi"/>
-      <w:color w:val="0F4761" w:themeColor="accent1" w:themeShade="BF"/>
+      <w:rFonts w:ascii="Arial" w:eastAsiaTheme="majorEastAsia" w:hAnsi="Arial" w:cstheme="majorBidi"/>
+      <w:b/>
+      <w:i/>
     </w:rPr>
   </w:style>
   <w:style w:type="paragraph" w:styleId="Heading6">
@@ -1542,11 +3171,11 @@
     <w:basedOn w:val="Normal"/>
     <w:next w:val="Normal"/>
     <w:link w:val="Heading6Char"/>
+    <w:autoRedefine/>
     <w:uiPriority w:val="9"/>
-    <w:semiHidden/>
     <w:unhideWhenUsed/>
     <w:qFormat/>
-    <w:rsid w:val="00362691"/>
+    <w:rsid w:val="001F0465"/>
     <w:pPr>
       <w:keepNext/>
       <w:keepLines/>
@@ -1554,10 +3183,9 @@
       <w:outlineLvl w:val="5"/>
     </w:pPr>
     <w:rPr>
-      <w:rFonts w:eastAsiaTheme="majorEastAsia" w:cstheme="majorBidi"/>
+      <w:rFonts w:ascii="Arial" w:eastAsiaTheme="majorEastAsia" w:hAnsi="Arial" w:cstheme="majorBidi"/>
       <w:i/>
       <w:iCs/>
-      <w:color w:val="595959" w:themeColor="text1" w:themeTint="A6"/>
     </w:rPr>
   </w:style>
   <w:style w:type="paragraph" w:styleId="Heading7">
@@ -1657,10 +3285,10 @@
     <w:basedOn w:val="DefaultParagraphFont"/>
     <w:link w:val="Heading1"/>
     <w:uiPriority w:val="9"/>
-    <w:rsid w:val="00362691"/>
+    <w:rsid w:val="001F0465"/>
     <w:rPr>
-      <w:rFonts w:asciiTheme="majorHAnsi" w:eastAsiaTheme="majorEastAsia" w:hAnsiTheme="majorHAnsi" w:cstheme="majorBidi"/>
-      <w:color w:val="0F4761" w:themeColor="accent1" w:themeShade="BF"/>
+      <w:rFonts w:ascii="Arial" w:hAnsi="Arial" w:cstheme="majorBidi"/>
+      <w:b/>
       <w:sz w:val="40"/>
       <w:szCs w:val="40"/>
     </w:rPr>
@@ -1670,11 +3298,10 @@
     <w:basedOn w:val="DefaultParagraphFont"/>
     <w:link w:val="Heading2"/>
     <w:uiPriority w:val="9"/>
-    <w:semiHidden/>
-    <w:rsid w:val="00362691"/>
+    <w:rsid w:val="0039359A"/>
     <w:rPr>
-      <w:rFonts w:asciiTheme="majorHAnsi" w:eastAsiaTheme="majorEastAsia" w:hAnsiTheme="majorHAnsi" w:cstheme="majorBidi"/>
-      <w:color w:val="0F4761" w:themeColor="accent1" w:themeShade="BF"/>
+      <w:rFonts w:ascii="Arial" w:eastAsiaTheme="majorEastAsia" w:hAnsi="Arial" w:cstheme="majorBidi"/>
+      <w:b/>
       <w:sz w:val="32"/>
       <w:szCs w:val="32"/>
     </w:rPr>
@@ -1684,11 +3311,11 @@
     <w:basedOn w:val="DefaultParagraphFont"/>
     <w:link w:val="Heading3"/>
     <w:uiPriority w:val="9"/>
-    <w:semiHidden/>
-    <w:rsid w:val="00362691"/>
+    <w:rsid w:val="001F0465"/>
     <w:rPr>
-      <w:rFonts w:eastAsiaTheme="majorEastAsia" w:cstheme="majorBidi"/>
-      <w:color w:val="0F4761" w:themeColor="accent1" w:themeShade="BF"/>
+      <w:rFonts w:ascii="Arial" w:eastAsiaTheme="majorEastAsia" w:hAnsi="Arial" w:cstheme="majorBidi"/>
+      <w:b/>
+      <w:i/>
       <w:sz w:val="28"/>
       <w:szCs w:val="28"/>
     </w:rPr>
@@ -1698,13 +3325,11 @@
     <w:basedOn w:val="DefaultParagraphFont"/>
     <w:link w:val="Heading4"/>
     <w:uiPriority w:val="9"/>
-    <w:semiHidden/>
-    <w:rsid w:val="00362691"/>
+    <w:rsid w:val="001F0465"/>
     <w:rPr>
-      <w:rFonts w:eastAsiaTheme="majorEastAsia" w:cstheme="majorBidi"/>
-      <w:i/>
+      <w:rFonts w:ascii="Arial" w:eastAsiaTheme="majorEastAsia" w:hAnsi="Arial" w:cstheme="majorBidi"/>
+      <w:b/>
       <w:iCs/>
-      <w:color w:val="0F4761" w:themeColor="accent1" w:themeShade="BF"/>
     </w:rPr>
   </w:style>
   <w:style w:type="character" w:customStyle="1" w:styleId="Heading5Char">
@@ -1712,11 +3337,11 @@
     <w:basedOn w:val="DefaultParagraphFont"/>
     <w:link w:val="Heading5"/>
     <w:uiPriority w:val="9"/>
-    <w:semiHidden/>
-    <w:rsid w:val="00362691"/>
+    <w:rsid w:val="001F0465"/>
     <w:rPr>
-      <w:rFonts w:eastAsiaTheme="majorEastAsia" w:cstheme="majorBidi"/>
-      <w:color w:val="0F4761" w:themeColor="accent1" w:themeShade="BF"/>
+      <w:rFonts w:ascii="Arial" w:eastAsiaTheme="majorEastAsia" w:hAnsi="Arial" w:cstheme="majorBidi"/>
+      <w:b/>
+      <w:i/>
     </w:rPr>
   </w:style>
   <w:style w:type="character" w:customStyle="1" w:styleId="Heading6Char">
@@ -1724,13 +3349,11 @@
     <w:basedOn w:val="DefaultParagraphFont"/>
     <w:link w:val="Heading6"/>
     <w:uiPriority w:val="9"/>
-    <w:semiHidden/>
-    <w:rsid w:val="00362691"/>
+    <w:rsid w:val="001F0465"/>
     <w:rPr>
-      <w:rFonts w:eastAsiaTheme="majorEastAsia" w:cstheme="majorBidi"/>
+      <w:rFonts w:ascii="Arial" w:eastAsiaTheme="majorEastAsia" w:hAnsi="Arial" w:cstheme="majorBidi"/>
       <w:i/>
       <w:iCs/>
-      <w:color w:val="595959" w:themeColor="text1" w:themeTint="A6"/>
     </w:rPr>
   </w:style>
   <w:style w:type="character" w:customStyle="1" w:styleId="Heading7Char">
@@ -2013,6 +3636,86 @@
       <w:color w:val="467886" w:themeColor="hyperlink"/>
       <w:u w:val="single"/>
     </w:rPr>
+  </w:style>
+  <w:style w:type="character" w:styleId="PlaceholderText">
+    <w:name w:val="Placeholder Text"/>
+    <w:basedOn w:val="DefaultParagraphFont"/>
+    <w:uiPriority w:val="99"/>
+    <w:semiHidden/>
+    <w:rsid w:val="007D2CF3"/>
+    <w:rPr>
+      <w:color w:val="666666"/>
+    </w:rPr>
+  </w:style>
+  <w:style w:type="paragraph" w:styleId="TOC2">
+    <w:name w:val="toc 2"/>
+    <w:basedOn w:val="Normal"/>
+    <w:next w:val="Normal"/>
+    <w:autoRedefine/>
+    <w:uiPriority w:val="39"/>
+    <w:unhideWhenUsed/>
+    <w:rsid w:val="00E852E8"/>
+    <w:pPr>
+      <w:spacing w:after="100"/>
+      <w:ind w:left="220"/>
+    </w:pPr>
+  </w:style>
+  <w:style w:type="paragraph" w:styleId="TOC3">
+    <w:name w:val="toc 3"/>
+    <w:basedOn w:val="Normal"/>
+    <w:next w:val="Normal"/>
+    <w:autoRedefine/>
+    <w:uiPriority w:val="39"/>
+    <w:unhideWhenUsed/>
+    <w:rsid w:val="00E852E8"/>
+    <w:pPr>
+      <w:spacing w:after="100"/>
+      <w:ind w:left="440"/>
+    </w:pPr>
+  </w:style>
+  <w:style w:type="paragraph" w:styleId="Header">
+    <w:name w:val="header"/>
+    <w:basedOn w:val="Normal"/>
+    <w:link w:val="HeaderChar"/>
+    <w:uiPriority w:val="99"/>
+    <w:unhideWhenUsed/>
+    <w:rsid w:val="00E852E8"/>
+    <w:pPr>
+      <w:tabs>
+        <w:tab w:val="center" w:pos="4513"/>
+        <w:tab w:val="right" w:pos="9026"/>
+      </w:tabs>
+      <w:spacing w:after="0" w:line="240" w:lineRule="auto"/>
+    </w:pPr>
+  </w:style>
+  <w:style w:type="character" w:customStyle="1" w:styleId="HeaderChar">
+    <w:name w:val="Header Char"/>
+    <w:basedOn w:val="DefaultParagraphFont"/>
+    <w:link w:val="Header"/>
+    <w:uiPriority w:val="99"/>
+    <w:rsid w:val="00E852E8"/>
+  </w:style>
+  <w:style w:type="paragraph" w:styleId="Footer">
+    <w:name w:val="footer"/>
+    <w:basedOn w:val="Normal"/>
+    <w:link w:val="FooterChar"/>
+    <w:uiPriority w:val="99"/>
+    <w:unhideWhenUsed/>
+    <w:rsid w:val="00E852E8"/>
+    <w:pPr>
+      <w:tabs>
+        <w:tab w:val="center" w:pos="4513"/>
+        <w:tab w:val="right" w:pos="9026"/>
+      </w:tabs>
+      <w:spacing w:after="0" w:line="240" w:lineRule="auto"/>
+    </w:pPr>
+  </w:style>
+  <w:style w:type="character" w:customStyle="1" w:styleId="FooterChar">
+    <w:name w:val="Footer Char"/>
+    <w:basedOn w:val="DefaultParagraphFont"/>
+    <w:link w:val="Footer"/>
+    <w:uiPriority w:val="99"/>
+    <w:rsid w:val="00E852E8"/>
   </w:style>
 </w:styles>
 </file>
@@ -2314,7 +4017,7 @@
 
 <file path=word/webextensions/taskpanes.xml><?xml version="1.0" encoding="utf-8"?>
 <wetp:taskpanes xmlns:wetp="http://schemas.microsoft.com/office/webextensions/taskpanes/2010/11">
-  <wetp:taskpane dockstate="right" visibility="0" width="350" row="0">
+  <wetp:taskpane dockstate="right" visibility="0" width="350" row="1">
     <wetp:webextensionref xmlns:r="http://schemas.openxmlformats.org/officeDocument/2006/relationships" r:id="rId1"/>
   </wetp:taskpane>
 </wetp:taskpanes>

</xml_diff>

<commit_message>
draft PBL section 2.2.1
</commit_message>
<xml_diff>
--- a/assessments/problem_based_learning/pbl.docx
+++ b/assessments/problem_based_learning/pbl.docx
@@ -284,18 +284,8 @@
                                           <w:sz w:val="32"/>
                                           <w:szCs w:val="32"/>
                                         </w:rPr>
-                                        <w:t xml:space="preserve"> </w:t>
+                                        <w:t xml:space="preserve"> Naphade</w:t>
                                       </w:r>
-                                      <w:proofErr w:type="spellStart"/>
-                                      <w:r>
-                                        <w:rPr>
-                                          <w:color w:val="808080" w:themeColor="background1" w:themeShade="80"/>
-                                          <w:sz w:val="32"/>
-                                          <w:szCs w:val="32"/>
-                                        </w:rPr>
-                                        <w:t>Naphade</w:t>
-                                      </w:r>
-                                      <w:proofErr w:type="spellEnd"/>
                                     </w:p>
                                   </w:sdtContent>
                                 </w:sdt>
@@ -472,18 +462,8 @@
                                     <w:sz w:val="32"/>
                                     <w:szCs w:val="32"/>
                                   </w:rPr>
-                                  <w:t xml:space="preserve"> </w:t>
+                                  <w:t xml:space="preserve"> Naphade</w:t>
                                 </w:r>
-                                <w:proofErr w:type="spellStart"/>
-                                <w:r>
-                                  <w:rPr>
-                                    <w:color w:val="808080" w:themeColor="background1" w:themeShade="80"/>
-                                    <w:sz w:val="32"/>
-                                    <w:szCs w:val="32"/>
-                                  </w:rPr>
-                                  <w:t>Naphade</w:t>
-                                </w:r>
-                                <w:proofErr w:type="spellEnd"/>
                               </w:p>
                             </w:sdtContent>
                           </w:sdt>
@@ -520,15 +500,13 @@
         </w:p>
       </w:sdtContent>
     </w:sdt>
+    <w:bookmarkStart w:id="0" w:name="_Toc207368822" w:displacedByCustomXml="next"/>
     <w:sdt>
       <w:sdtPr>
         <w:rPr>
           <w:rFonts w:asciiTheme="minorHAnsi" w:hAnsiTheme="minorHAnsi" w:cstheme="minorBidi"/>
-          <w:kern w:val="2"/>
           <w:sz w:val="22"/>
           <w:szCs w:val="22"/>
-          <w:lang w:val="en-AU"/>
-          <w14:ligatures w14:val="standardContextual"/>
         </w:rPr>
         <w:id w:val="1699125259"/>
         <w:docPartObj>
@@ -538,30 +516,36 @@
       </w:sdtPr>
       <w:sdtEndPr>
         <w:rPr>
+          <w:rFonts w:ascii="Arial" w:hAnsi="Arial"/>
+          <w:b w:val="0"/>
           <w:bCs/>
           <w:noProof/>
+          <w:sz w:val="24"/>
         </w:rPr>
       </w:sdtEndPr>
       <w:sdtContent>
         <w:p>
           <w:pPr>
-            <w:pStyle w:val="TOCHeading"/>
+            <w:pStyle w:val="Heading1"/>
+            <w:numPr>
+              <w:ilvl w:val="0"/>
+              <w:numId w:val="0"/>
+            </w:numPr>
           </w:pPr>
           <w:r>
             <w:t>Contents</w:t>
           </w:r>
+          <w:bookmarkEnd w:id="0"/>
         </w:p>
         <w:p>
           <w:pPr>
             <w:pStyle w:val="TOC1"/>
             <w:tabs>
-              <w:tab w:val="left" w:pos="440"/>
               <w:tab w:val="right" w:leader="dot" w:pos="9016"/>
             </w:tabs>
             <w:rPr>
-              <w:rFonts w:eastAsiaTheme="minorEastAsia"/>
+              <w:rFonts w:asciiTheme="minorHAnsi" w:eastAsiaTheme="minorEastAsia" w:hAnsiTheme="minorHAnsi"/>
               <w:noProof/>
-              <w:sz w:val="24"/>
               <w:szCs w:val="24"/>
               <w:lang w:eastAsia="en-AU"/>
             </w:rPr>
@@ -575,40 +559,23 @@
           <w:r>
             <w:fldChar w:fldCharType="separate"/>
           </w:r>
-          <w:hyperlink w:anchor="_Toc207113208" w:history="1">
+          <w:hyperlink w:anchor="_Toc207368822" w:history="1">
             <w:r>
               <w:rPr>
                 <w:rStyle w:val="Hyperlink"/>
                 <w:noProof/>
               </w:rPr>
-              <w:t>1.</w:t>
-            </w:r>
-            <w:r>
-              <w:rPr>
-                <w:rFonts w:eastAsiaTheme="minorEastAsia"/>
-                <w:noProof/>
-                <w:sz w:val="24"/>
-                <w:szCs w:val="24"/>
-                <w:lang w:eastAsia="en-AU"/>
+              <w:t>Contents</w:t>
+            </w:r>
+            <w:r>
+              <w:rPr>
+                <w:noProof/>
+                <w:webHidden/>
               </w:rPr>
               <w:tab/>
             </w:r>
             <w:r>
               <w:rPr>
-                <w:rStyle w:val="Hyperlink"/>
-                <w:noProof/>
-              </w:rPr>
-              <w:t>Abstract</w:t>
-            </w:r>
-            <w:r>
-              <w:rPr>
-                <w:noProof/>
-                <w:webHidden/>
-              </w:rPr>
-              <w:tab/>
-            </w:r>
-            <w:r>
-              <w:rPr>
                 <w:noProof/>
                 <w:webHidden/>
               </w:rPr>
@@ -619,7 +586,7 @@
                 <w:noProof/>
                 <w:webHidden/>
               </w:rPr>
-              <w:instrText xml:space="preserve"> PAGEREF _Toc207113208 \h </w:instrText>
+              <w:instrText xml:space="preserve"> PAGEREF _Toc207368822 \h </w:instrText>
             </w:r>
             <w:r>
               <w:rPr>
@@ -639,7 +606,7 @@
                 <w:noProof/>
                 <w:webHidden/>
               </w:rPr>
-              <w:t>2</w:t>
+              <w:t>1</w:t>
             </w:r>
             <w:r>
               <w:rPr>
@@ -654,30 +621,28 @@
           <w:pPr>
             <w:pStyle w:val="TOC1"/>
             <w:tabs>
-              <w:tab w:val="left" w:pos="440"/>
+              <w:tab w:val="left" w:pos="720"/>
               <w:tab w:val="right" w:leader="dot" w:pos="9016"/>
             </w:tabs>
             <w:rPr>
-              <w:rFonts w:eastAsiaTheme="minorEastAsia"/>
+              <w:rFonts w:asciiTheme="minorHAnsi" w:eastAsiaTheme="minorEastAsia" w:hAnsiTheme="minorHAnsi"/>
               <w:noProof/>
-              <w:sz w:val="24"/>
               <w:szCs w:val="24"/>
               <w:lang w:eastAsia="en-AU"/>
             </w:rPr>
           </w:pPr>
-          <w:hyperlink w:anchor="_Toc207113209" w:history="1">
+          <w:hyperlink w:anchor="_Toc207368823" w:history="1">
             <w:r>
               <w:rPr>
                 <w:rStyle w:val="Hyperlink"/>
                 <w:noProof/>
               </w:rPr>
-              <w:t>2.</w:t>
-            </w:r>
-            <w:r>
-              <w:rPr>
-                <w:rFonts w:eastAsiaTheme="minorEastAsia"/>
-                <w:noProof/>
-                <w:sz w:val="24"/>
+              <w:t>1.</w:t>
+            </w:r>
+            <w:r>
+              <w:rPr>
+                <w:rFonts w:asciiTheme="minorHAnsi" w:eastAsiaTheme="minorEastAsia" w:hAnsiTheme="minorHAnsi"/>
+                <w:noProof/>
                 <w:szCs w:val="24"/>
                 <w:lang w:eastAsia="en-AU"/>
               </w:rPr>
@@ -688,6 +653,94 @@
                 <w:rStyle w:val="Hyperlink"/>
                 <w:noProof/>
               </w:rPr>
+              <w:t>Abstract</w:t>
+            </w:r>
+            <w:r>
+              <w:rPr>
+                <w:noProof/>
+                <w:webHidden/>
+              </w:rPr>
+              <w:tab/>
+            </w:r>
+            <w:r>
+              <w:rPr>
+                <w:noProof/>
+                <w:webHidden/>
+              </w:rPr>
+              <w:fldChar w:fldCharType="begin"/>
+            </w:r>
+            <w:r>
+              <w:rPr>
+                <w:noProof/>
+                <w:webHidden/>
+              </w:rPr>
+              <w:instrText xml:space="preserve"> PAGEREF _Toc207368823 \h </w:instrText>
+            </w:r>
+            <w:r>
+              <w:rPr>
+                <w:noProof/>
+                <w:webHidden/>
+              </w:rPr>
+            </w:r>
+            <w:r>
+              <w:rPr>
+                <w:noProof/>
+                <w:webHidden/>
+              </w:rPr>
+              <w:fldChar w:fldCharType="separate"/>
+            </w:r>
+            <w:r>
+              <w:rPr>
+                <w:noProof/>
+                <w:webHidden/>
+              </w:rPr>
+              <w:t>2</w:t>
+            </w:r>
+            <w:r>
+              <w:rPr>
+                <w:noProof/>
+                <w:webHidden/>
+              </w:rPr>
+              <w:fldChar w:fldCharType="end"/>
+            </w:r>
+          </w:hyperlink>
+        </w:p>
+        <w:p>
+          <w:pPr>
+            <w:pStyle w:val="TOC1"/>
+            <w:tabs>
+              <w:tab w:val="left" w:pos="720"/>
+              <w:tab w:val="right" w:leader="dot" w:pos="9016"/>
+            </w:tabs>
+            <w:rPr>
+              <w:rFonts w:asciiTheme="minorHAnsi" w:eastAsiaTheme="minorEastAsia" w:hAnsiTheme="minorHAnsi"/>
+              <w:noProof/>
+              <w:szCs w:val="24"/>
+              <w:lang w:eastAsia="en-AU"/>
+            </w:rPr>
+          </w:pPr>
+          <w:hyperlink w:anchor="_Toc207368824" w:history="1">
+            <w:r>
+              <w:rPr>
+                <w:rStyle w:val="Hyperlink"/>
+                <w:noProof/>
+              </w:rPr>
+              <w:t>2.</w:t>
+            </w:r>
+            <w:r>
+              <w:rPr>
+                <w:rFonts w:asciiTheme="minorHAnsi" w:eastAsiaTheme="minorEastAsia" w:hAnsiTheme="minorHAnsi"/>
+                <w:noProof/>
+                <w:szCs w:val="24"/>
+                <w:lang w:eastAsia="en-AU"/>
+              </w:rPr>
+              <w:tab/>
+            </w:r>
+            <w:r>
+              <w:rPr>
+                <w:rStyle w:val="Hyperlink"/>
+                <w:noProof/>
+              </w:rPr>
               <w:t>Literature Review</w:t>
             </w:r>
             <w:r>
@@ -709,7 +762,7 @@
                 <w:noProof/>
                 <w:webHidden/>
               </w:rPr>
-              <w:instrText xml:space="preserve"> PAGEREF _Toc207113209 \h </w:instrText>
+              <w:instrText xml:space="preserve"> PAGEREF _Toc207368824 \h </w:instrText>
             </w:r>
             <w:r>
               <w:rPr>
@@ -748,14 +801,13 @@
               <w:tab w:val="right" w:leader="dot" w:pos="9016"/>
             </w:tabs>
             <w:rPr>
-              <w:rFonts w:eastAsiaTheme="minorEastAsia"/>
+              <w:rFonts w:asciiTheme="minorHAnsi" w:eastAsiaTheme="minorEastAsia" w:hAnsiTheme="minorHAnsi"/>
               <w:noProof/>
-              <w:sz w:val="24"/>
               <w:szCs w:val="24"/>
               <w:lang w:eastAsia="en-AU"/>
             </w:rPr>
           </w:pPr>
-          <w:hyperlink w:anchor="_Toc207113210" w:history="1">
+          <w:hyperlink w:anchor="_Toc207368825" w:history="1">
             <w:r>
               <w:rPr>
                 <w:rStyle w:val="Hyperlink"/>
@@ -765,9 +817,8 @@
             </w:r>
             <w:r>
               <w:rPr>
-                <w:rFonts w:eastAsiaTheme="minorEastAsia"/>
-                <w:noProof/>
-                <w:sz w:val="24"/>
+                <w:rFonts w:asciiTheme="minorHAnsi" w:eastAsiaTheme="minorEastAsia" w:hAnsiTheme="minorHAnsi"/>
+                <w:noProof/>
                 <w:szCs w:val="24"/>
                 <w:lang w:eastAsia="en-AU"/>
               </w:rPr>
@@ -799,7 +850,7 @@
                 <w:noProof/>
                 <w:webHidden/>
               </w:rPr>
-              <w:instrText xml:space="preserve"> PAGEREF _Toc207113210 \h </w:instrText>
+              <w:instrText xml:space="preserve"> PAGEREF _Toc207368825 \h </w:instrText>
             </w:r>
             <w:r>
               <w:rPr>
@@ -838,14 +889,13 @@
               <w:tab w:val="right" w:leader="dot" w:pos="9016"/>
             </w:tabs>
             <w:rPr>
-              <w:rFonts w:eastAsiaTheme="minorEastAsia"/>
+              <w:rFonts w:asciiTheme="minorHAnsi" w:eastAsiaTheme="minorEastAsia" w:hAnsiTheme="minorHAnsi"/>
               <w:noProof/>
-              <w:sz w:val="24"/>
               <w:szCs w:val="24"/>
               <w:lang w:eastAsia="en-AU"/>
             </w:rPr>
           </w:pPr>
-          <w:hyperlink w:anchor="_Toc207113211" w:history="1">
+          <w:hyperlink w:anchor="_Toc207368826" w:history="1">
             <w:r>
               <w:rPr>
                 <w:rStyle w:val="Hyperlink"/>
@@ -855,9 +905,8 @@
             </w:r>
             <w:r>
               <w:rPr>
-                <w:rFonts w:eastAsiaTheme="minorEastAsia"/>
-                <w:noProof/>
-                <w:sz w:val="24"/>
+                <w:rFonts w:asciiTheme="minorHAnsi" w:eastAsiaTheme="minorEastAsia" w:hAnsiTheme="minorHAnsi"/>
+                <w:noProof/>
                 <w:szCs w:val="24"/>
                 <w:lang w:eastAsia="en-AU"/>
               </w:rPr>
@@ -889,7 +938,7 @@
                 <w:noProof/>
                 <w:webHidden/>
               </w:rPr>
-              <w:instrText xml:space="preserve"> PAGEREF _Toc207113211 \h </w:instrText>
+              <w:instrText xml:space="preserve"> PAGEREF _Toc207368826 \h </w:instrText>
             </w:r>
             <w:r>
               <w:rPr>
@@ -928,14 +977,13 @@
               <w:tab w:val="right" w:leader="dot" w:pos="9016"/>
             </w:tabs>
             <w:rPr>
-              <w:rFonts w:eastAsiaTheme="minorEastAsia"/>
+              <w:rFonts w:asciiTheme="minorHAnsi" w:eastAsiaTheme="minorEastAsia" w:hAnsiTheme="minorHAnsi"/>
               <w:noProof/>
-              <w:sz w:val="24"/>
               <w:szCs w:val="24"/>
               <w:lang w:eastAsia="en-AU"/>
             </w:rPr>
           </w:pPr>
-          <w:hyperlink w:anchor="_Toc207113212" w:history="1">
+          <w:hyperlink w:anchor="_Toc207368827" w:history="1">
             <w:r>
               <w:rPr>
                 <w:rStyle w:val="Hyperlink"/>
@@ -945,9 +993,8 @@
             </w:r>
             <w:r>
               <w:rPr>
-                <w:rFonts w:eastAsiaTheme="minorEastAsia"/>
-                <w:noProof/>
-                <w:sz w:val="24"/>
+                <w:rFonts w:asciiTheme="minorHAnsi" w:eastAsiaTheme="minorEastAsia" w:hAnsiTheme="minorHAnsi"/>
+                <w:noProof/>
                 <w:szCs w:val="24"/>
                 <w:lang w:eastAsia="en-AU"/>
               </w:rPr>
@@ -958,7 +1005,7 @@
                 <w:rStyle w:val="Hyperlink"/>
                 <w:noProof/>
               </w:rPr>
-              <w:t>Unit Testing</w:t>
+              <w:t>Unit and Integration Testing</w:t>
             </w:r>
             <w:r>
               <w:rPr>
@@ -979,7 +1026,7 @@
                 <w:noProof/>
                 <w:webHidden/>
               </w:rPr>
-              <w:instrText xml:space="preserve"> PAGEREF _Toc207113212 \h </w:instrText>
+              <w:instrText xml:space="preserve"> PAGEREF _Toc207368827 \h </w:instrText>
             </w:r>
             <w:r>
               <w:rPr>
@@ -1018,14 +1065,13 @@
               <w:tab w:val="right" w:leader="dot" w:pos="9016"/>
             </w:tabs>
             <w:rPr>
-              <w:rFonts w:eastAsiaTheme="minorEastAsia"/>
+              <w:rFonts w:asciiTheme="minorHAnsi" w:eastAsiaTheme="minorEastAsia" w:hAnsiTheme="minorHAnsi"/>
               <w:noProof/>
-              <w:sz w:val="24"/>
               <w:szCs w:val="24"/>
               <w:lang w:eastAsia="en-AU"/>
             </w:rPr>
           </w:pPr>
-          <w:hyperlink w:anchor="_Toc207113213" w:history="1">
+          <w:hyperlink w:anchor="_Toc207368828" w:history="1">
             <w:r>
               <w:rPr>
                 <w:rStyle w:val="Hyperlink"/>
@@ -1035,9 +1081,8 @@
             </w:r>
             <w:r>
               <w:rPr>
-                <w:rFonts w:eastAsiaTheme="minorEastAsia"/>
-                <w:noProof/>
-                <w:sz w:val="24"/>
+                <w:rFonts w:asciiTheme="minorHAnsi" w:eastAsiaTheme="minorEastAsia" w:hAnsiTheme="minorHAnsi"/>
+                <w:noProof/>
                 <w:szCs w:val="24"/>
                 <w:lang w:eastAsia="en-AU"/>
               </w:rPr>
@@ -1048,7 +1093,7 @@
                 <w:rStyle w:val="Hyperlink"/>
                 <w:noProof/>
               </w:rPr>
-              <w:t>Integration Testing</w:t>
+              <w:t>System Testing</w:t>
             </w:r>
             <w:r>
               <w:rPr>
@@ -1069,7 +1114,7 @@
                 <w:noProof/>
                 <w:webHidden/>
               </w:rPr>
-              <w:instrText xml:space="preserve"> PAGEREF _Toc207113213 \h </w:instrText>
+              <w:instrText xml:space="preserve"> PAGEREF _Toc207368828 \h </w:instrText>
             </w:r>
             <w:r>
               <w:rPr>
@@ -1089,7 +1134,7 @@
                 <w:noProof/>
                 <w:webHidden/>
               </w:rPr>
-              <w:t>3</w:t>
+              <w:t>5</w:t>
             </w:r>
             <w:r>
               <w:rPr>
@@ -1108,14 +1153,13 @@
               <w:tab w:val="right" w:leader="dot" w:pos="9016"/>
             </w:tabs>
             <w:rPr>
-              <w:rFonts w:eastAsiaTheme="minorEastAsia"/>
+              <w:rFonts w:asciiTheme="minorHAnsi" w:eastAsiaTheme="minorEastAsia" w:hAnsiTheme="minorHAnsi"/>
               <w:noProof/>
-              <w:sz w:val="24"/>
               <w:szCs w:val="24"/>
               <w:lang w:eastAsia="en-AU"/>
             </w:rPr>
           </w:pPr>
-          <w:hyperlink w:anchor="_Toc207113214" w:history="1">
+          <w:hyperlink w:anchor="_Toc207368829" w:history="1">
             <w:r>
               <w:rPr>
                 <w:rStyle w:val="Hyperlink"/>
@@ -1125,9 +1169,8 @@
             </w:r>
             <w:r>
               <w:rPr>
-                <w:rFonts w:eastAsiaTheme="minorEastAsia"/>
-                <w:noProof/>
-                <w:sz w:val="24"/>
+                <w:rFonts w:asciiTheme="minorHAnsi" w:eastAsiaTheme="minorEastAsia" w:hAnsiTheme="minorHAnsi"/>
+                <w:noProof/>
                 <w:szCs w:val="24"/>
                 <w:lang w:eastAsia="en-AU"/>
               </w:rPr>
@@ -1138,7 +1181,7 @@
                 <w:rStyle w:val="Hyperlink"/>
                 <w:noProof/>
               </w:rPr>
-              <w:t>System Testing</w:t>
+              <w:t>Acceptance Testing</w:t>
             </w:r>
             <w:r>
               <w:rPr>
@@ -1159,7 +1202,7 @@
                 <w:noProof/>
                 <w:webHidden/>
               </w:rPr>
-              <w:instrText xml:space="preserve"> PAGEREF _Toc207113214 \h </w:instrText>
+              <w:instrText xml:space="preserve"> PAGEREF _Toc207368829 \h </w:instrText>
             </w:r>
             <w:r>
               <w:rPr>
@@ -1179,7 +1222,7 @@
                 <w:noProof/>
                 <w:webHidden/>
               </w:rPr>
-              <w:t>3</w:t>
+              <w:t>5</w:t>
             </w:r>
             <w:r>
               <w:rPr>
@@ -1198,14 +1241,13 @@
               <w:tab w:val="right" w:leader="dot" w:pos="9016"/>
             </w:tabs>
             <w:rPr>
-              <w:rFonts w:eastAsiaTheme="minorEastAsia"/>
+              <w:rFonts w:asciiTheme="minorHAnsi" w:eastAsiaTheme="minorEastAsia" w:hAnsiTheme="minorHAnsi"/>
               <w:noProof/>
-              <w:sz w:val="24"/>
               <w:szCs w:val="24"/>
               <w:lang w:eastAsia="en-AU"/>
             </w:rPr>
           </w:pPr>
-          <w:hyperlink w:anchor="_Toc207113215" w:history="1">
+          <w:hyperlink w:anchor="_Toc207368830" w:history="1">
             <w:r>
               <w:rPr>
                 <w:rStyle w:val="Hyperlink"/>
@@ -1215,9 +1257,8 @@
             </w:r>
             <w:r>
               <w:rPr>
-                <w:rFonts w:eastAsiaTheme="minorEastAsia"/>
-                <w:noProof/>
-                <w:sz w:val="24"/>
+                <w:rFonts w:asciiTheme="minorHAnsi" w:eastAsiaTheme="minorEastAsia" w:hAnsiTheme="minorHAnsi"/>
+                <w:noProof/>
                 <w:szCs w:val="24"/>
                 <w:lang w:eastAsia="en-AU"/>
               </w:rPr>
@@ -1228,7 +1269,7 @@
                 <w:rStyle w:val="Hyperlink"/>
                 <w:noProof/>
               </w:rPr>
-              <w:t>Acceptance Testing</w:t>
+              <w:t>Contract Testing</w:t>
             </w:r>
             <w:r>
               <w:rPr>
@@ -1249,7 +1290,7 @@
                 <w:noProof/>
                 <w:webHidden/>
               </w:rPr>
-              <w:instrText xml:space="preserve"> PAGEREF _Toc207113215 \h </w:instrText>
+              <w:instrText xml:space="preserve"> PAGEREF _Toc207368830 \h </w:instrText>
             </w:r>
             <w:r>
               <w:rPr>
@@ -1269,7 +1310,7 @@
                 <w:noProof/>
                 <w:webHidden/>
               </w:rPr>
-              <w:t>3</w:t>
+              <w:t>5</w:t>
             </w:r>
             <w:r>
               <w:rPr>
@@ -1288,14 +1329,13 @@
               <w:tab w:val="right" w:leader="dot" w:pos="9016"/>
             </w:tabs>
             <w:rPr>
-              <w:rFonts w:eastAsiaTheme="minorEastAsia"/>
+              <w:rFonts w:asciiTheme="minorHAnsi" w:eastAsiaTheme="minorEastAsia" w:hAnsiTheme="minorHAnsi"/>
               <w:noProof/>
-              <w:sz w:val="24"/>
               <w:szCs w:val="24"/>
               <w:lang w:eastAsia="en-AU"/>
             </w:rPr>
           </w:pPr>
-          <w:hyperlink w:anchor="_Toc207113216" w:history="1">
+          <w:hyperlink w:anchor="_Toc207368831" w:history="1">
             <w:r>
               <w:rPr>
                 <w:rStyle w:val="Hyperlink"/>
@@ -1305,9 +1345,8 @@
             </w:r>
             <w:r>
               <w:rPr>
-                <w:rFonts w:eastAsiaTheme="minorEastAsia"/>
-                <w:noProof/>
-                <w:sz w:val="24"/>
+                <w:rFonts w:asciiTheme="minorHAnsi" w:eastAsiaTheme="minorEastAsia" w:hAnsiTheme="minorHAnsi"/>
+                <w:noProof/>
                 <w:szCs w:val="24"/>
                 <w:lang w:eastAsia="en-AU"/>
               </w:rPr>
@@ -1318,7 +1357,7 @@
                 <w:rStyle w:val="Hyperlink"/>
                 <w:noProof/>
               </w:rPr>
-              <w:t>Contract Testing</w:t>
+              <w:t>Non-functional Testing</w:t>
             </w:r>
             <w:r>
               <w:rPr>
@@ -1339,7 +1378,7 @@
                 <w:noProof/>
                 <w:webHidden/>
               </w:rPr>
-              <w:instrText xml:space="preserve"> PAGEREF _Toc207113216 \h </w:instrText>
+              <w:instrText xml:space="preserve"> PAGEREF _Toc207368831 \h </w:instrText>
             </w:r>
             <w:r>
               <w:rPr>
@@ -1359,97 +1398,7 @@
                 <w:noProof/>
                 <w:webHidden/>
               </w:rPr>
-              <w:t>3</w:t>
-            </w:r>
-            <w:r>
-              <w:rPr>
-                <w:noProof/>
-                <w:webHidden/>
-              </w:rPr>
-              <w:fldChar w:fldCharType="end"/>
-            </w:r>
-          </w:hyperlink>
-        </w:p>
-        <w:p>
-          <w:pPr>
-            <w:pStyle w:val="TOC3"/>
-            <w:tabs>
-              <w:tab w:val="left" w:pos="1440"/>
-              <w:tab w:val="right" w:leader="dot" w:pos="9016"/>
-            </w:tabs>
-            <w:rPr>
-              <w:rFonts w:eastAsiaTheme="minorEastAsia"/>
-              <w:noProof/>
-              <w:sz w:val="24"/>
-              <w:szCs w:val="24"/>
-              <w:lang w:eastAsia="en-AU"/>
-            </w:rPr>
-          </w:pPr>
-          <w:hyperlink w:anchor="_Toc207113217" w:history="1">
-            <w:r>
-              <w:rPr>
-                <w:rStyle w:val="Hyperlink"/>
-                <w:noProof/>
-              </w:rPr>
-              <w:t>2.2.6.</w:t>
-            </w:r>
-            <w:r>
-              <w:rPr>
-                <w:rFonts w:eastAsiaTheme="minorEastAsia"/>
-                <w:noProof/>
-                <w:sz w:val="24"/>
-                <w:szCs w:val="24"/>
-                <w:lang w:eastAsia="en-AU"/>
-              </w:rPr>
-              <w:tab/>
-            </w:r>
-            <w:r>
-              <w:rPr>
-                <w:rStyle w:val="Hyperlink"/>
-                <w:noProof/>
-              </w:rPr>
-              <w:t>Non-functional Testing</w:t>
-            </w:r>
-            <w:r>
-              <w:rPr>
-                <w:noProof/>
-                <w:webHidden/>
-              </w:rPr>
-              <w:tab/>
-            </w:r>
-            <w:r>
-              <w:rPr>
-                <w:noProof/>
-                <w:webHidden/>
-              </w:rPr>
-              <w:fldChar w:fldCharType="begin"/>
-            </w:r>
-            <w:r>
-              <w:rPr>
-                <w:noProof/>
-                <w:webHidden/>
-              </w:rPr>
-              <w:instrText xml:space="preserve"> PAGEREF _Toc207113217 \h </w:instrText>
-            </w:r>
-            <w:r>
-              <w:rPr>
-                <w:noProof/>
-                <w:webHidden/>
-              </w:rPr>
-            </w:r>
-            <w:r>
-              <w:rPr>
-                <w:noProof/>
-                <w:webHidden/>
-              </w:rPr>
-              <w:fldChar w:fldCharType="separate"/>
-            </w:r>
-            <w:r>
-              <w:rPr>
-                <w:noProof/>
-                <w:webHidden/>
-              </w:rPr>
-              <w:t>3</w:t>
+              <w:t>5</w:t>
             </w:r>
             <w:r>
               <w:rPr>
@@ -1464,18 +1413,17 @@
           <w:pPr>
             <w:pStyle w:val="TOC1"/>
             <w:tabs>
-              <w:tab w:val="left" w:pos="440"/>
+              <w:tab w:val="left" w:pos="720"/>
               <w:tab w:val="right" w:leader="dot" w:pos="9016"/>
             </w:tabs>
             <w:rPr>
-              <w:rFonts w:eastAsiaTheme="minorEastAsia"/>
+              <w:rFonts w:asciiTheme="minorHAnsi" w:eastAsiaTheme="minorEastAsia" w:hAnsiTheme="minorHAnsi"/>
               <w:noProof/>
-              <w:sz w:val="24"/>
               <w:szCs w:val="24"/>
               <w:lang w:eastAsia="en-AU"/>
             </w:rPr>
           </w:pPr>
-          <w:hyperlink w:anchor="_Toc207113218" w:history="1">
+          <w:hyperlink w:anchor="_Toc207368832" w:history="1">
             <w:r>
               <w:rPr>
                 <w:rStyle w:val="Hyperlink"/>
@@ -1485,9 +1433,8 @@
             </w:r>
             <w:r>
               <w:rPr>
-                <w:rFonts w:eastAsiaTheme="minorEastAsia"/>
-                <w:noProof/>
-                <w:sz w:val="24"/>
+                <w:rFonts w:asciiTheme="minorHAnsi" w:eastAsiaTheme="minorEastAsia" w:hAnsiTheme="minorHAnsi"/>
+                <w:noProof/>
                 <w:szCs w:val="24"/>
                 <w:lang w:eastAsia="en-AU"/>
               </w:rPr>
@@ -1519,7 +1466,7 @@
                 <w:noProof/>
                 <w:webHidden/>
               </w:rPr>
-              <w:instrText xml:space="preserve"> PAGEREF _Toc207113218 \h </w:instrText>
+              <w:instrText xml:space="preserve"> PAGEREF _Toc207368832 \h </w:instrText>
             </w:r>
             <w:r>
               <w:rPr>
@@ -1539,7 +1486,7 @@
                 <w:noProof/>
                 <w:webHidden/>
               </w:rPr>
-              <w:t>4</w:t>
+              <w:t>6</w:t>
             </w:r>
             <w:r>
               <w:rPr>
@@ -1558,14 +1505,13 @@
               <w:tab w:val="right" w:leader="dot" w:pos="9016"/>
             </w:tabs>
             <w:rPr>
-              <w:rFonts w:eastAsiaTheme="minorEastAsia"/>
+              <w:rFonts w:asciiTheme="minorHAnsi" w:eastAsiaTheme="minorEastAsia" w:hAnsiTheme="minorHAnsi"/>
               <w:noProof/>
-              <w:sz w:val="24"/>
               <w:szCs w:val="24"/>
               <w:lang w:eastAsia="en-AU"/>
             </w:rPr>
           </w:pPr>
-          <w:hyperlink w:anchor="_Toc207113219" w:history="1">
+          <w:hyperlink w:anchor="_Toc207368833" w:history="1">
             <w:r>
               <w:rPr>
                 <w:rStyle w:val="Hyperlink"/>
@@ -1575,9 +1521,8 @@
             </w:r>
             <w:r>
               <w:rPr>
-                <w:rFonts w:eastAsiaTheme="minorEastAsia"/>
-                <w:noProof/>
-                <w:sz w:val="24"/>
+                <w:rFonts w:asciiTheme="minorHAnsi" w:eastAsiaTheme="minorEastAsia" w:hAnsiTheme="minorHAnsi"/>
+                <w:noProof/>
                 <w:szCs w:val="24"/>
                 <w:lang w:eastAsia="en-AU"/>
               </w:rPr>
@@ -1609,7 +1554,7 @@
                 <w:noProof/>
                 <w:webHidden/>
               </w:rPr>
-              <w:instrText xml:space="preserve"> PAGEREF _Toc207113219 \h </w:instrText>
+              <w:instrText xml:space="preserve"> PAGEREF _Toc207368833 \h </w:instrText>
             </w:r>
             <w:r>
               <w:rPr>
@@ -1629,7 +1574,7 @@
                 <w:noProof/>
                 <w:webHidden/>
               </w:rPr>
-              <w:t>4</w:t>
+              <w:t>6</w:t>
             </w:r>
             <w:r>
               <w:rPr>
@@ -1648,14 +1593,13 @@
               <w:tab w:val="right" w:leader="dot" w:pos="9016"/>
             </w:tabs>
             <w:rPr>
-              <w:rFonts w:eastAsiaTheme="minorEastAsia"/>
+              <w:rFonts w:asciiTheme="minorHAnsi" w:eastAsiaTheme="minorEastAsia" w:hAnsiTheme="minorHAnsi"/>
               <w:noProof/>
-              <w:sz w:val="24"/>
               <w:szCs w:val="24"/>
               <w:lang w:eastAsia="en-AU"/>
             </w:rPr>
           </w:pPr>
-          <w:hyperlink w:anchor="_Toc207113220" w:history="1">
+          <w:hyperlink w:anchor="_Toc207368834" w:history="1">
             <w:r>
               <w:rPr>
                 <w:rStyle w:val="Hyperlink"/>
@@ -1665,9 +1609,8 @@
             </w:r>
             <w:r>
               <w:rPr>
-                <w:rFonts w:eastAsiaTheme="minorEastAsia"/>
-                <w:noProof/>
-                <w:sz w:val="24"/>
+                <w:rFonts w:asciiTheme="minorHAnsi" w:eastAsiaTheme="minorEastAsia" w:hAnsiTheme="minorHAnsi"/>
+                <w:noProof/>
                 <w:szCs w:val="24"/>
                 <w:lang w:eastAsia="en-AU"/>
               </w:rPr>
@@ -1699,7 +1642,7 @@
                 <w:noProof/>
                 <w:webHidden/>
               </w:rPr>
-              <w:instrText xml:space="preserve"> PAGEREF _Toc207113220 \h </w:instrText>
+              <w:instrText xml:space="preserve"> PAGEREF _Toc207368834 \h </w:instrText>
             </w:r>
             <w:r>
               <w:rPr>
@@ -1719,7 +1662,7 @@
                 <w:noProof/>
                 <w:webHidden/>
               </w:rPr>
-              <w:t>4</w:t>
+              <w:t>6</w:t>
             </w:r>
             <w:r>
               <w:rPr>
@@ -1738,14 +1681,13 @@
               <w:tab w:val="right" w:leader="dot" w:pos="9016"/>
             </w:tabs>
             <w:rPr>
-              <w:rFonts w:eastAsiaTheme="minorEastAsia"/>
+              <w:rFonts w:asciiTheme="minorHAnsi" w:eastAsiaTheme="minorEastAsia" w:hAnsiTheme="minorHAnsi"/>
               <w:noProof/>
-              <w:sz w:val="24"/>
               <w:szCs w:val="24"/>
               <w:lang w:eastAsia="en-AU"/>
             </w:rPr>
           </w:pPr>
-          <w:hyperlink w:anchor="_Toc207113221" w:history="1">
+          <w:hyperlink w:anchor="_Toc207368835" w:history="1">
             <w:r>
               <w:rPr>
                 <w:rStyle w:val="Hyperlink"/>
@@ -1755,9 +1697,8 @@
             </w:r>
             <w:r>
               <w:rPr>
-                <w:rFonts w:eastAsiaTheme="minorEastAsia"/>
-                <w:noProof/>
-                <w:sz w:val="24"/>
+                <w:rFonts w:asciiTheme="minorHAnsi" w:eastAsiaTheme="minorEastAsia" w:hAnsiTheme="minorHAnsi"/>
+                <w:noProof/>
                 <w:szCs w:val="24"/>
                 <w:lang w:eastAsia="en-AU"/>
               </w:rPr>
@@ -1789,7 +1730,7 @@
                 <w:noProof/>
                 <w:webHidden/>
               </w:rPr>
-              <w:instrText xml:space="preserve"> PAGEREF _Toc207113221 \h </w:instrText>
+              <w:instrText xml:space="preserve"> PAGEREF _Toc207368835 \h </w:instrText>
             </w:r>
             <w:r>
               <w:rPr>
@@ -1809,7 +1750,7 @@
                 <w:noProof/>
                 <w:webHidden/>
               </w:rPr>
-              <w:t>4</w:t>
+              <w:t>6</w:t>
             </w:r>
             <w:r>
               <w:rPr>
@@ -1828,14 +1769,13 @@
               <w:tab w:val="right" w:leader="dot" w:pos="9016"/>
             </w:tabs>
             <w:rPr>
-              <w:rFonts w:eastAsiaTheme="minorEastAsia"/>
+              <w:rFonts w:asciiTheme="minorHAnsi" w:eastAsiaTheme="minorEastAsia" w:hAnsiTheme="minorHAnsi"/>
               <w:noProof/>
-              <w:sz w:val="24"/>
               <w:szCs w:val="24"/>
               <w:lang w:eastAsia="en-AU"/>
             </w:rPr>
           </w:pPr>
-          <w:hyperlink w:anchor="_Toc207113222" w:history="1">
+          <w:hyperlink w:anchor="_Toc207368836" w:history="1">
             <w:r>
               <w:rPr>
                 <w:rStyle w:val="Hyperlink"/>
@@ -1845,9 +1785,8 @@
             </w:r>
             <w:r>
               <w:rPr>
-                <w:rFonts w:eastAsiaTheme="minorEastAsia"/>
-                <w:noProof/>
-                <w:sz w:val="24"/>
+                <w:rFonts w:asciiTheme="minorHAnsi" w:eastAsiaTheme="minorEastAsia" w:hAnsiTheme="minorHAnsi"/>
+                <w:noProof/>
                 <w:szCs w:val="24"/>
                 <w:lang w:eastAsia="en-AU"/>
               </w:rPr>
@@ -1879,7 +1818,7 @@
                 <w:noProof/>
                 <w:webHidden/>
               </w:rPr>
-              <w:instrText xml:space="preserve"> PAGEREF _Toc207113222 \h </w:instrText>
+              <w:instrText xml:space="preserve"> PAGEREF _Toc207368836 \h </w:instrText>
             </w:r>
             <w:r>
               <w:rPr>
@@ -1899,7 +1838,7 @@
                 <w:noProof/>
                 <w:webHidden/>
               </w:rPr>
-              <w:t>4</w:t>
+              <w:t>6</w:t>
             </w:r>
             <w:r>
               <w:rPr>
@@ -1914,18 +1853,17 @@
           <w:pPr>
             <w:pStyle w:val="TOC1"/>
             <w:tabs>
-              <w:tab w:val="left" w:pos="440"/>
+              <w:tab w:val="left" w:pos="720"/>
               <w:tab w:val="right" w:leader="dot" w:pos="9016"/>
             </w:tabs>
             <w:rPr>
-              <w:rFonts w:eastAsiaTheme="minorEastAsia"/>
+              <w:rFonts w:asciiTheme="minorHAnsi" w:eastAsiaTheme="minorEastAsia" w:hAnsiTheme="minorHAnsi"/>
               <w:noProof/>
-              <w:sz w:val="24"/>
               <w:szCs w:val="24"/>
               <w:lang w:eastAsia="en-AU"/>
             </w:rPr>
           </w:pPr>
-          <w:hyperlink w:anchor="_Toc207113223" w:history="1">
+          <w:hyperlink w:anchor="_Toc207368837" w:history="1">
             <w:r>
               <w:rPr>
                 <w:rStyle w:val="Hyperlink"/>
@@ -1935,9 +1873,8 @@
             </w:r>
             <w:r>
               <w:rPr>
-                <w:rFonts w:eastAsiaTheme="minorEastAsia"/>
-                <w:noProof/>
-                <w:sz w:val="24"/>
+                <w:rFonts w:asciiTheme="minorHAnsi" w:eastAsiaTheme="minorEastAsia" w:hAnsiTheme="minorHAnsi"/>
+                <w:noProof/>
                 <w:szCs w:val="24"/>
                 <w:lang w:eastAsia="en-AU"/>
               </w:rPr>
@@ -1969,7 +1906,7 @@
                 <w:noProof/>
                 <w:webHidden/>
               </w:rPr>
-              <w:instrText xml:space="preserve"> PAGEREF _Toc207113223 \h </w:instrText>
+              <w:instrText xml:space="preserve"> PAGEREF _Toc207368837 \h </w:instrText>
             </w:r>
             <w:r>
               <w:rPr>
@@ -1989,7 +1926,7 @@
                 <w:noProof/>
                 <w:webHidden/>
               </w:rPr>
-              <w:t>5</w:t>
+              <w:t>7</w:t>
             </w:r>
             <w:r>
               <w:rPr>
@@ -2004,18 +1941,17 @@
           <w:pPr>
             <w:pStyle w:val="TOC1"/>
             <w:tabs>
-              <w:tab w:val="left" w:pos="440"/>
+              <w:tab w:val="left" w:pos="720"/>
               <w:tab w:val="right" w:leader="dot" w:pos="9016"/>
             </w:tabs>
             <w:rPr>
-              <w:rFonts w:eastAsiaTheme="minorEastAsia"/>
+              <w:rFonts w:asciiTheme="minorHAnsi" w:eastAsiaTheme="minorEastAsia" w:hAnsiTheme="minorHAnsi"/>
               <w:noProof/>
-              <w:sz w:val="24"/>
               <w:szCs w:val="24"/>
               <w:lang w:eastAsia="en-AU"/>
             </w:rPr>
           </w:pPr>
-          <w:hyperlink w:anchor="_Toc207113224" w:history="1">
+          <w:hyperlink w:anchor="_Toc207368838" w:history="1">
             <w:r>
               <w:rPr>
                 <w:rStyle w:val="Hyperlink"/>
@@ -2025,9 +1961,8 @@
             </w:r>
             <w:r>
               <w:rPr>
-                <w:rFonts w:eastAsiaTheme="minorEastAsia"/>
-                <w:noProof/>
-                <w:sz w:val="24"/>
+                <w:rFonts w:asciiTheme="minorHAnsi" w:eastAsiaTheme="minorEastAsia" w:hAnsiTheme="minorHAnsi"/>
+                <w:noProof/>
                 <w:szCs w:val="24"/>
                 <w:lang w:eastAsia="en-AU"/>
               </w:rPr>
@@ -2059,7 +1994,7 @@
                 <w:noProof/>
                 <w:webHidden/>
               </w:rPr>
-              <w:instrText xml:space="preserve"> PAGEREF _Toc207113224 \h </w:instrText>
+              <w:instrText xml:space="preserve"> PAGEREF _Toc207368838 \h </w:instrText>
             </w:r>
             <w:r>
               <w:rPr>
@@ -2079,7 +2014,7 @@
                 <w:noProof/>
                 <w:webHidden/>
               </w:rPr>
-              <w:t>6</w:t>
+              <w:t>8</w:t>
             </w:r>
             <w:r>
               <w:rPr>
@@ -2105,25 +2040,1005 @@
     <w:p>
       <w:pPr>
         <w:pStyle w:val="Heading1"/>
+        <w:spacing w:line="480" w:lineRule="auto"/>
+      </w:pPr>
+      <w:bookmarkStart w:id="1" w:name="_Toc207368823"/>
+      <w:r>
+        <w:lastRenderedPageBreak/>
+        <w:t>Abstract</w:t>
+      </w:r>
+      <w:bookmarkEnd w:id="1"/>
+    </w:p>
+    <w:p>
+      <w:pPr>
+        <w:spacing w:line="480" w:lineRule="auto"/>
+      </w:pPr>
+      <w:r>
+        <w:t xml:space="preserve">This report illustrates a comprehensive literature review of a few key software testing techniques, </w:t>
+      </w:r>
+      <w:r>
+        <w:t>unit testing, integration testing, system testing, acceptance testing, contract testing, and non-functional testing</w:t>
+      </w:r>
+      <w:r>
+        <w:t xml:space="preserve">. </w:t>
+      </w:r>
+    </w:p>
+    <w:p>
+      <w:pPr>
+        <w:pStyle w:val="Heading1"/>
+        <w:spacing w:line="480" w:lineRule="auto"/>
+      </w:pPr>
+      <w:bookmarkStart w:id="2" w:name="_Toc207368824"/>
+      <w:r>
+        <w:lastRenderedPageBreak/>
+        <w:t>Literature Review</w:t>
+      </w:r>
+      <w:bookmarkEnd w:id="2"/>
+    </w:p>
+    <w:p>
+      <w:pPr>
+        <w:pStyle w:val="Heading2"/>
+        <w:spacing w:line="480" w:lineRule="auto"/>
+      </w:pPr>
+      <w:bookmarkStart w:id="3" w:name="_Toc207368825"/>
+      <w:r>
+        <w:t>Introduction</w:t>
+      </w:r>
+      <w:bookmarkEnd w:id="3"/>
+    </w:p>
+    <w:p>
+      <w:pPr>
+        <w:spacing w:line="480" w:lineRule="auto"/>
+      </w:pPr>
+      <w:r>
+        <w:t xml:space="preserve">Testing is important component of software engineering </w:t>
+      </w:r>
+      <w:r>
+        <w:t>as</w:t>
+      </w:r>
+      <w:r>
+        <w:t xml:space="preserve"> it </w:t>
+      </w:r>
+      <w:r>
+        <w:t>ensures reliability, maintainability and performance.</w:t>
+      </w:r>
+      <w:r>
+        <w:t xml:space="preserve"> There are various types of testing techniques and processes that are undertaken at different points</w:t>
+      </w:r>
+      <w:r>
+        <w:t xml:space="preserve"> in</w:t>
+      </w:r>
+      <w:r>
+        <w:t xml:space="preserve"> the software development life cycle.</w:t>
+      </w:r>
+      <w:r>
+        <w:t xml:space="preserve"> </w:t>
+      </w:r>
+    </w:p>
+    <w:p>
+      <w:pPr>
+        <w:spacing w:line="480" w:lineRule="auto"/>
+      </w:pPr>
+      <w:r>
+        <w:t>For any given software project, it is important to strategically identify areas that are testable and will potentially lead to improvements, mitigations</w:t>
+      </w:r>
+      <w:r>
+        <w:t>,</w:t>
+      </w:r>
+      <w:r>
+        <w:t xml:space="preserve"> or provide insight into the </w:t>
+      </w:r>
+      <w:r>
+        <w:t>health</w:t>
+      </w:r>
+      <w:r>
+        <w:t xml:space="preserve"> of the project at any given point.</w:t>
+      </w:r>
+      <w:r>
+        <w:t xml:space="preserve"> </w:t>
+      </w:r>
+    </w:p>
+    <w:p>
+      <w:pPr>
+        <w:spacing w:line="480" w:lineRule="auto"/>
+      </w:pPr>
+      <w:r>
+        <w:t xml:space="preserve">The following sections provide details on some of the popular types of software testing </w:t>
+      </w:r>
+      <w:r>
+        <w:t>approaches.</w:t>
+      </w:r>
+    </w:p>
+    <w:p>
+      <w:pPr>
+        <w:spacing w:line="480" w:lineRule="auto"/>
+      </w:pPr>
+    </w:p>
+    <w:p>
+      <w:pPr>
+        <w:pStyle w:val="Heading2"/>
+        <w:spacing w:line="480" w:lineRule="auto"/>
+      </w:pPr>
+      <w:bookmarkStart w:id="4" w:name="_Toc207368826"/>
+      <w:r>
+        <w:t>Areas of Software Testing</w:t>
+      </w:r>
+      <w:bookmarkEnd w:id="4"/>
+    </w:p>
+    <w:p>
+      <w:pPr>
+        <w:pStyle w:val="Heading3"/>
+        <w:spacing w:line="480" w:lineRule="auto"/>
+      </w:pPr>
+      <w:bookmarkStart w:id="5" w:name="_Toc207368827"/>
+      <w:r>
+        <w:t>Unit</w:t>
+      </w:r>
+      <w:r>
+        <w:t xml:space="preserve"> and Integration</w:t>
+      </w:r>
+      <w:r>
+        <w:t xml:space="preserve"> Testing</w:t>
+      </w:r>
+      <w:bookmarkEnd w:id="5"/>
+    </w:p>
+    <w:p>
+      <w:pPr>
+        <w:spacing w:line="480" w:lineRule="auto"/>
+      </w:pPr>
+      <w:r>
+        <w:t>Module testing (or unit testing) is a process of testing the individual sub-programs, subroutines, classes, or procedures in a program</w:t>
+      </w:r>
+      <w:r>
+        <w:t xml:space="preserve"> </w:t>
+      </w:r>
+      <w:sdt>
+        <w:sdtPr>
+          <w:rPr>
+            <w:color w:val="000000"/>
+          </w:rPr>
+          <w:tag w:val="MENDELEY_CITATION_v3_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"/>
+          <w:id w:val="-1372453259"/>
+          <w:placeholder>
+            <w:docPart w:val="DefaultPlaceholder_-1854013440"/>
+          </w:placeholder>
+        </w:sdtPr>
+        <w:sdtContent>
+          <w:r>
+            <w:rPr>
+              <w:color w:val="000000"/>
+            </w:rPr>
+            <w:t>(Myers et al., 2012, p. 85)</w:t>
+          </w:r>
+        </w:sdtContent>
+      </w:sdt>
+      <w:r>
+        <w:t xml:space="preserve">. </w:t>
+      </w:r>
+      <w:r>
+        <w:t xml:space="preserve">Unit testing is usually undertaken parallelly to writing code, this allows for quick feedback and concrete definitions for each component’s behaviour such as inputs, outputs and edge cases. </w:t>
+      </w:r>
+      <w:sdt>
+        <w:sdtPr>
+          <w:rPr>
+            <w:color w:val="000000"/>
+          </w:rPr>
+          <w:tag w:val="MENDELEY_CITATION_v3_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"/>
+          <w:id w:val="-114137544"/>
+          <w:placeholder>
+            <w:docPart w:val="DefaultPlaceholder_-1854013440"/>
+          </w:placeholder>
+        </w:sdtPr>
+        <w:sdtContent>
+          <w:r>
+            <w:rPr>
+              <w:color w:val="000000"/>
+            </w:rPr>
+            <w:t>Myers et al., 2012</w:t>
+          </w:r>
+        </w:sdtContent>
+      </w:sdt>
+      <w:r>
+        <w:t xml:space="preserve"> present</w:t>
+      </w:r>
+      <w:r>
+        <w:t>s</w:t>
+      </w:r>
+      <w:r>
+        <w:t xml:space="preserve"> three motivations for why unit testing is used (p. 85) –</w:t>
+      </w:r>
+    </w:p>
+    <w:p>
+      <w:pPr>
+        <w:pStyle w:val="ListParagraph"/>
         <w:numPr>
           <w:ilvl w:val="0"/>
-          <w:numId w:val="1"/>
+          <w:numId w:val="4"/>
         </w:numPr>
+        <w:spacing w:line="480" w:lineRule="auto"/>
+        <w:ind w:left="720"/>
+      </w:pPr>
+      <w:r>
+        <w:lastRenderedPageBreak/>
+        <w:t>It aids in managing other kinds of testing that involve multiple units</w:t>
+      </w:r>
+      <w:r>
+        <w:t xml:space="preserve"> working together, as it allows </w:t>
+      </w:r>
+      <w:r>
+        <w:t>for working on the knowledge that each of the individual units are functioning well.</w:t>
+      </w:r>
+    </w:p>
+    <w:p>
+      <w:pPr>
+        <w:pStyle w:val="ListParagraph"/>
+        <w:numPr>
+          <w:ilvl w:val="0"/>
+          <w:numId w:val="4"/>
+        </w:numPr>
+        <w:spacing w:line="480" w:lineRule="auto"/>
+        <w:ind w:left="720"/>
+      </w:pPr>
+      <w:r>
+        <w:t>It simplifies debugging by allowing developers to immediately direct their attention to concise units of the software program, in case of errors.</w:t>
+      </w:r>
+    </w:p>
+    <w:p>
+      <w:pPr>
+        <w:pStyle w:val="ListParagraph"/>
+        <w:numPr>
+          <w:ilvl w:val="0"/>
+          <w:numId w:val="4"/>
+        </w:numPr>
+        <w:spacing w:line="480" w:lineRule="auto"/>
+        <w:ind w:left="720"/>
+      </w:pPr>
+      <w:r>
+        <w:rPr>
+          <w:noProof/>
+        </w:rPr>
+        <mc:AlternateContent>
+          <mc:Choice Requires="wps">
+            <w:drawing>
+              <wp:anchor distT="0" distB="0" distL="114300" distR="114300" simplePos="0" relativeHeight="251662336" behindDoc="0" locked="0" layoutInCell="1" allowOverlap="1" wp14:anchorId="14C960A3" wp14:editId="0DE18778">
+                <wp:simplePos x="0" y="0"/>
+                <wp:positionH relativeFrom="column">
+                  <wp:posOffset>114300</wp:posOffset>
+                </wp:positionH>
+                <wp:positionV relativeFrom="paragraph">
+                  <wp:posOffset>751205</wp:posOffset>
+                </wp:positionV>
+                <wp:extent cx="5674360" cy="447675"/>
+                <wp:effectExtent l="0" t="0" r="2540" b="9525"/>
+                <wp:wrapTopAndBottom/>
+                <wp:docPr id="417978640" name="Text Box 1"/>
+                <wp:cNvGraphicFramePr/>
+                <a:graphic xmlns:a="http://schemas.openxmlformats.org/drawingml/2006/main">
+                  <a:graphicData uri="http://schemas.microsoft.com/office/word/2010/wordprocessingShape">
+                    <wps:wsp>
+                      <wps:cNvSpPr txBox="1"/>
+                      <wps:spPr>
+                        <a:xfrm>
+                          <a:off x="0" y="0"/>
+                          <a:ext cx="5674360" cy="447675"/>
+                        </a:xfrm>
+                        <a:prstGeom prst="rect">
+                          <a:avLst/>
+                        </a:prstGeom>
+                        <a:noFill/>
+                        <a:ln>
+                          <a:noFill/>
+                        </a:ln>
+                      </wps:spPr>
+                      <wps:txbx>
+                        <w:txbxContent>
+                          <w:p>
+                            <w:pPr>
+                              <w:pStyle w:val="Caption"/>
+                              <w:rPr>
+                                <w:b/>
+                                <w:bCs/>
+                                <w:i w:val="0"/>
+                                <w:iCs w:val="0"/>
+                                <w:color w:val="auto"/>
+                                <w:sz w:val="20"/>
+                                <w:szCs w:val="20"/>
+                              </w:rPr>
+                            </w:pPr>
+                            <w:r>
+                              <w:rPr>
+                                <w:b/>
+                                <w:bCs/>
+                                <w:i w:val="0"/>
+                                <w:iCs w:val="0"/>
+                                <w:color w:val="auto"/>
+                                <w:sz w:val="20"/>
+                                <w:szCs w:val="20"/>
+                              </w:rPr>
+                              <w:t xml:space="preserve">Figure </w:t>
+                            </w:r>
+                            <w:r>
+                              <w:rPr>
+                                <w:b/>
+                                <w:bCs/>
+                                <w:i w:val="0"/>
+                                <w:iCs w:val="0"/>
+                                <w:color w:val="auto"/>
+                                <w:sz w:val="20"/>
+                                <w:szCs w:val="20"/>
+                              </w:rPr>
+                              <w:fldChar w:fldCharType="begin"/>
+                            </w:r>
+                            <w:r>
+                              <w:rPr>
+                                <w:b/>
+                                <w:bCs/>
+                                <w:i w:val="0"/>
+                                <w:iCs w:val="0"/>
+                                <w:color w:val="auto"/>
+                                <w:sz w:val="20"/>
+                                <w:szCs w:val="20"/>
+                              </w:rPr>
+                              <w:instrText xml:space="preserve"> STYLEREF 1 \s </w:instrText>
+                            </w:r>
+                            <w:r>
+                              <w:rPr>
+                                <w:b/>
+                                <w:bCs/>
+                                <w:i w:val="0"/>
+                                <w:iCs w:val="0"/>
+                                <w:color w:val="auto"/>
+                                <w:sz w:val="20"/>
+                                <w:szCs w:val="20"/>
+                              </w:rPr>
+                              <w:fldChar w:fldCharType="separate"/>
+                            </w:r>
+                            <w:r>
+                              <w:rPr>
+                                <w:b/>
+                                <w:bCs/>
+                                <w:i w:val="0"/>
+                                <w:iCs w:val="0"/>
+                                <w:noProof/>
+                                <w:color w:val="auto"/>
+                                <w:sz w:val="20"/>
+                                <w:szCs w:val="20"/>
+                              </w:rPr>
+                              <w:t>2</w:t>
+                            </w:r>
+                            <w:r>
+                              <w:rPr>
+                                <w:b/>
+                                <w:bCs/>
+                                <w:i w:val="0"/>
+                                <w:iCs w:val="0"/>
+                                <w:color w:val="auto"/>
+                                <w:sz w:val="20"/>
+                                <w:szCs w:val="20"/>
+                              </w:rPr>
+                              <w:fldChar w:fldCharType="end"/>
+                            </w:r>
+                            <w:r>
+                              <w:rPr>
+                                <w:b/>
+                                <w:bCs/>
+                                <w:i w:val="0"/>
+                                <w:iCs w:val="0"/>
+                                <w:color w:val="auto"/>
+                                <w:sz w:val="20"/>
+                                <w:szCs w:val="20"/>
+                              </w:rPr>
+                              <w:t>.</w:t>
+                            </w:r>
+                            <w:r>
+                              <w:rPr>
+                                <w:b/>
+                                <w:bCs/>
+                                <w:i w:val="0"/>
+                                <w:iCs w:val="0"/>
+                                <w:color w:val="auto"/>
+                                <w:sz w:val="20"/>
+                                <w:szCs w:val="20"/>
+                              </w:rPr>
+                              <w:fldChar w:fldCharType="begin"/>
+                            </w:r>
+                            <w:r>
+                              <w:rPr>
+                                <w:b/>
+                                <w:bCs/>
+                                <w:i w:val="0"/>
+                                <w:iCs w:val="0"/>
+                                <w:color w:val="auto"/>
+                                <w:sz w:val="20"/>
+                                <w:szCs w:val="20"/>
+                              </w:rPr>
+                              <w:instrText xml:space="preserve"> SEQ Figure \* ARABIC \s 1 </w:instrText>
+                            </w:r>
+                            <w:r>
+                              <w:rPr>
+                                <w:b/>
+                                <w:bCs/>
+                                <w:i w:val="0"/>
+                                <w:iCs w:val="0"/>
+                                <w:color w:val="auto"/>
+                                <w:sz w:val="20"/>
+                                <w:szCs w:val="20"/>
+                              </w:rPr>
+                              <w:fldChar w:fldCharType="separate"/>
+                            </w:r>
+                            <w:r>
+                              <w:rPr>
+                                <w:b/>
+                                <w:bCs/>
+                                <w:i w:val="0"/>
+                                <w:iCs w:val="0"/>
+                                <w:noProof/>
+                                <w:color w:val="auto"/>
+                                <w:sz w:val="20"/>
+                                <w:szCs w:val="20"/>
+                              </w:rPr>
+                              <w:t>1</w:t>
+                            </w:r>
+                            <w:r>
+                              <w:rPr>
+                                <w:b/>
+                                <w:bCs/>
+                                <w:i w:val="0"/>
+                                <w:iCs w:val="0"/>
+                                <w:color w:val="auto"/>
+                                <w:sz w:val="20"/>
+                                <w:szCs w:val="20"/>
+                              </w:rPr>
+                              <w:fldChar w:fldCharType="end"/>
+                            </w:r>
+                            <w:r>
+                              <w:rPr>
+                                <w:b/>
+                                <w:bCs/>
+                                <w:i w:val="0"/>
+                                <w:iCs w:val="0"/>
+                                <w:color w:val="auto"/>
+                                <w:sz w:val="20"/>
+                                <w:szCs w:val="20"/>
+                              </w:rPr>
+                              <w:t>.</w:t>
+                            </w:r>
+                          </w:p>
+                          <w:p>
+                            <w:r>
+                              <w:rPr>
+                                <w:sz w:val="20"/>
+                                <w:szCs w:val="20"/>
+                              </w:rPr>
+                              <w:t>Representation of modules within a software program, shown as being integrated for testing.</w:t>
+                            </w:r>
+                          </w:p>
+                        </w:txbxContent>
+                      </wps:txbx>
+                      <wps:bodyPr rot="0" spcFirstLastPara="0" vertOverflow="overflow" horzOverflow="overflow" vert="horz" wrap="square" lIns="0" tIns="0" rIns="0" bIns="0" numCol="1" spcCol="0" rtlCol="0" fromWordArt="0" anchor="t" anchorCtr="0" forceAA="0" compatLnSpc="1">
+                        <a:prstTxWarp prst="textNoShape">
+                          <a:avLst/>
+                        </a:prstTxWarp>
+                        <a:noAutofit/>
+                      </wps:bodyPr>
+                    </wps:wsp>
+                  </a:graphicData>
+                </a:graphic>
+                <wp14:sizeRelV relativeFrom="margin">
+                  <wp14:pctHeight>0</wp14:pctHeight>
+                </wp14:sizeRelV>
+              </wp:anchor>
+            </w:drawing>
+          </mc:Choice>
+          <mc:Fallback>
+            <w:pict>
+              <v:shape w14:anchorId="14C960A3" id="Text Box 1" o:spid="_x0000_s1030" type="#_x0000_t202" style="position:absolute;left:0;text-align:left;margin-left:9pt;margin-top:59.15pt;width:446.8pt;height:35.25pt;z-index:251662336;visibility:visible;mso-wrap-style:square;mso-height-percent:0;mso-wrap-distance-left:9pt;mso-wrap-distance-top:0;mso-wrap-distance-right:9pt;mso-wrap-distance-bottom:0;mso-position-horizontal:absolute;mso-position-horizontal-relative:text;mso-position-vertical:absolute;mso-position-vertical-relative:text;mso-height-percent:0;mso-height-relative:margin;v-text-anchor:top" o:gfxdata="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" filled="f" stroked="f">
+                <v:textbox inset="0,0,0,0">
+                  <w:txbxContent>
+                    <w:p>
+                      <w:pPr>
+                        <w:pStyle w:val="Caption"/>
+                        <w:rPr>
+                          <w:b/>
+                          <w:bCs/>
+                          <w:i w:val="0"/>
+                          <w:iCs w:val="0"/>
+                          <w:color w:val="auto"/>
+                          <w:sz w:val="20"/>
+                          <w:szCs w:val="20"/>
+                        </w:rPr>
+                      </w:pPr>
+                      <w:r>
+                        <w:rPr>
+                          <w:b/>
+                          <w:bCs/>
+                          <w:i w:val="0"/>
+                          <w:iCs w:val="0"/>
+                          <w:color w:val="auto"/>
+                          <w:sz w:val="20"/>
+                          <w:szCs w:val="20"/>
+                        </w:rPr>
+                        <w:t xml:space="preserve">Figure </w:t>
+                      </w:r>
+                      <w:r>
+                        <w:rPr>
+                          <w:b/>
+                          <w:bCs/>
+                          <w:i w:val="0"/>
+                          <w:iCs w:val="0"/>
+                          <w:color w:val="auto"/>
+                          <w:sz w:val="20"/>
+                          <w:szCs w:val="20"/>
+                        </w:rPr>
+                        <w:fldChar w:fldCharType="begin"/>
+                      </w:r>
+                      <w:r>
+                        <w:rPr>
+                          <w:b/>
+                          <w:bCs/>
+                          <w:i w:val="0"/>
+                          <w:iCs w:val="0"/>
+                          <w:color w:val="auto"/>
+                          <w:sz w:val="20"/>
+                          <w:szCs w:val="20"/>
+                        </w:rPr>
+                        <w:instrText xml:space="preserve"> STYLEREF 1 \s </w:instrText>
+                      </w:r>
+                      <w:r>
+                        <w:rPr>
+                          <w:b/>
+                          <w:bCs/>
+                          <w:i w:val="0"/>
+                          <w:iCs w:val="0"/>
+                          <w:color w:val="auto"/>
+                          <w:sz w:val="20"/>
+                          <w:szCs w:val="20"/>
+                        </w:rPr>
+                        <w:fldChar w:fldCharType="separate"/>
+                      </w:r>
+                      <w:r>
+                        <w:rPr>
+                          <w:b/>
+                          <w:bCs/>
+                          <w:i w:val="0"/>
+                          <w:iCs w:val="0"/>
+                          <w:noProof/>
+                          <w:color w:val="auto"/>
+                          <w:sz w:val="20"/>
+                          <w:szCs w:val="20"/>
+                        </w:rPr>
+                        <w:t>2</w:t>
+                      </w:r>
+                      <w:r>
+                        <w:rPr>
+                          <w:b/>
+                          <w:bCs/>
+                          <w:i w:val="0"/>
+                          <w:iCs w:val="0"/>
+                          <w:color w:val="auto"/>
+                          <w:sz w:val="20"/>
+                          <w:szCs w:val="20"/>
+                        </w:rPr>
+                        <w:fldChar w:fldCharType="end"/>
+                      </w:r>
+                      <w:r>
+                        <w:rPr>
+                          <w:b/>
+                          <w:bCs/>
+                          <w:i w:val="0"/>
+                          <w:iCs w:val="0"/>
+                          <w:color w:val="auto"/>
+                          <w:sz w:val="20"/>
+                          <w:szCs w:val="20"/>
+                        </w:rPr>
+                        <w:t>.</w:t>
+                      </w:r>
+                      <w:r>
+                        <w:rPr>
+                          <w:b/>
+                          <w:bCs/>
+                          <w:i w:val="0"/>
+                          <w:iCs w:val="0"/>
+                          <w:color w:val="auto"/>
+                          <w:sz w:val="20"/>
+                          <w:szCs w:val="20"/>
+                        </w:rPr>
+                        <w:fldChar w:fldCharType="begin"/>
+                      </w:r>
+                      <w:r>
+                        <w:rPr>
+                          <w:b/>
+                          <w:bCs/>
+                          <w:i w:val="0"/>
+                          <w:iCs w:val="0"/>
+                          <w:color w:val="auto"/>
+                          <w:sz w:val="20"/>
+                          <w:szCs w:val="20"/>
+                        </w:rPr>
+                        <w:instrText xml:space="preserve"> SEQ Figure \* ARABIC \s 1 </w:instrText>
+                      </w:r>
+                      <w:r>
+                        <w:rPr>
+                          <w:b/>
+                          <w:bCs/>
+                          <w:i w:val="0"/>
+                          <w:iCs w:val="0"/>
+                          <w:color w:val="auto"/>
+                          <w:sz w:val="20"/>
+                          <w:szCs w:val="20"/>
+                        </w:rPr>
+                        <w:fldChar w:fldCharType="separate"/>
+                      </w:r>
+                      <w:r>
+                        <w:rPr>
+                          <w:b/>
+                          <w:bCs/>
+                          <w:i w:val="0"/>
+                          <w:iCs w:val="0"/>
+                          <w:noProof/>
+                          <w:color w:val="auto"/>
+                          <w:sz w:val="20"/>
+                          <w:szCs w:val="20"/>
+                        </w:rPr>
+                        <w:t>1</w:t>
+                      </w:r>
+                      <w:r>
+                        <w:rPr>
+                          <w:b/>
+                          <w:bCs/>
+                          <w:i w:val="0"/>
+                          <w:iCs w:val="0"/>
+                          <w:color w:val="auto"/>
+                          <w:sz w:val="20"/>
+                          <w:szCs w:val="20"/>
+                        </w:rPr>
+                        <w:fldChar w:fldCharType="end"/>
+                      </w:r>
+                      <w:r>
+                        <w:rPr>
+                          <w:b/>
+                          <w:bCs/>
+                          <w:i w:val="0"/>
+                          <w:iCs w:val="0"/>
+                          <w:color w:val="auto"/>
+                          <w:sz w:val="20"/>
+                          <w:szCs w:val="20"/>
+                        </w:rPr>
+                        <w:t>.</w:t>
+                      </w:r>
+                    </w:p>
+                    <w:p>
+                      <w:r>
+                        <w:rPr>
+                          <w:sz w:val="20"/>
+                          <w:szCs w:val="20"/>
+                        </w:rPr>
+                        <w:t>Representation of modules within a software program, shown as being integrated for testing.</w:t>
+                      </w:r>
+                    </w:p>
+                  </w:txbxContent>
+                </v:textbox>
+                <w10:wrap type="topAndBottom"/>
+              </v:shape>
+            </w:pict>
+          </mc:Fallback>
+        </mc:AlternateContent>
+      </w:r>
+      <w:r>
+        <w:drawing>
+          <wp:anchor distT="0" distB="0" distL="114300" distR="114300" simplePos="0" relativeHeight="251660288" behindDoc="0" locked="0" layoutInCell="1" allowOverlap="1" wp14:anchorId="557FA225" wp14:editId="46C17EA9">
+            <wp:simplePos x="0" y="0"/>
+            <wp:positionH relativeFrom="column">
+              <wp:posOffset>123825</wp:posOffset>
+            </wp:positionH>
+            <wp:positionV relativeFrom="paragraph">
+              <wp:posOffset>1265555</wp:posOffset>
+            </wp:positionV>
+            <wp:extent cx="5674360" cy="2849880"/>
+            <wp:effectExtent l="0" t="0" r="2540" b="7620"/>
+            <wp:wrapTopAndBottom/>
+            <wp:docPr id="1036955510" name="Picture 1"/>
+            <wp:cNvGraphicFramePr>
+              <a:graphicFrameLocks xmlns:a="http://schemas.openxmlformats.org/drawingml/2006/main" noChangeAspect="1"/>
+            </wp:cNvGraphicFramePr>
+            <a:graphic xmlns:a="http://schemas.openxmlformats.org/drawingml/2006/main">
+              <a:graphicData uri="http://schemas.openxmlformats.org/drawingml/2006/picture">
+                <pic:pic xmlns:pic="http://schemas.openxmlformats.org/drawingml/2006/picture">
+                  <pic:nvPicPr>
+                    <pic:cNvPr id="1036955510" name=""/>
+                    <pic:cNvPicPr/>
+                  </pic:nvPicPr>
+                  <pic:blipFill rotWithShape="1">
+                    <a:blip r:embed="rId8">
+                      <a:extLst>
+                        <a:ext uri="{28A0092B-C50C-407E-A947-70E740481C1C}">
+                          <a14:useLocalDpi xmlns:a14="http://schemas.microsoft.com/office/drawing/2010/main" val="0"/>
+                        </a:ext>
+                      </a:extLst>
+                    </a:blip>
+                    <a:srcRect l="997" t="1644" b="-1"/>
+                    <a:stretch>
+                      <a:fillRect/>
+                    </a:stretch>
+                  </pic:blipFill>
+                  <pic:spPr bwMode="auto">
+                    <a:xfrm>
+                      <a:off x="0" y="0"/>
+                      <a:ext cx="5674360" cy="2849880"/>
+                    </a:xfrm>
+                    <a:prstGeom prst="rect">
+                      <a:avLst/>
+                    </a:prstGeom>
+                    <a:ln>
+                      <a:noFill/>
+                    </a:ln>
+                    <a:extLst>
+                      <a:ext uri="{53640926-AAD7-44D8-BBD7-CCE9431645EC}">
+                        <a14:shadowObscured xmlns:a14="http://schemas.microsoft.com/office/drawing/2010/main"/>
+                      </a:ext>
+                    </a:extLst>
+                  </pic:spPr>
+                </pic:pic>
+              </a:graphicData>
+            </a:graphic>
+          </wp:anchor>
+        </w:drawing>
+      </w:r>
+      <w:r>
+        <w:t xml:space="preserve">It is a time and </w:t>
+      </w:r>
+      <w:r>
+        <w:t>cost-efficient</w:t>
+      </w:r>
+      <w:r>
+        <w:t xml:space="preserve"> form of testing </w:t>
+      </w:r>
+      <w:r>
+        <w:t>as it allows</w:t>
+      </w:r>
+      <w:r>
+        <w:t xml:space="preserve"> for parallelly </w:t>
+      </w:r>
+      <w:r>
+        <w:t>running tests on all units, as they are detached from each other’s state.</w:t>
+      </w:r>
+    </w:p>
+    <w:p>
+      <w:pPr>
+        <w:pStyle w:val="figurecaption"/>
+        <w:tabs>
+          <w:tab w:val="right" w:pos="9026"/>
+        </w:tabs>
+        <w:spacing w:line="480" w:lineRule="auto"/>
+        <w:rPr>
+          <w:i/>
+          <w:iCs/>
+        </w:rPr>
+      </w:pPr>
+      <w:r>
+        <w:t xml:space="preserve">   </w:t>
+      </w:r>
+      <w:r>
+        <w:rPr>
+          <w:i/>
+          <w:iCs/>
+        </w:rPr>
+        <w:t xml:space="preserve">Note. </w:t>
+      </w:r>
+      <w:r>
+        <w:t xml:space="preserve">From </w:t>
+      </w:r>
+      <w:r>
+        <w:rPr>
+          <w:i/>
+          <w:iCs/>
+        </w:rPr>
+        <w:t xml:space="preserve">Software Testing </w:t>
+      </w:r>
+      <w:r>
+        <w:t>(2</w:t>
+      </w:r>
+      <w:r>
+        <w:rPr>
+          <w:vertAlign w:val="superscript"/>
+        </w:rPr>
+        <w:t>nd</w:t>
+      </w:r>
+      <w:r>
+        <w:t xml:space="preserve"> ed., p. 109), by R. Patton, 2005</w:t>
+      </w:r>
+      <w:r>
+        <w:t>, Sams Publishing</w:t>
+      </w:r>
+      <w:sdt>
+        <w:sdtPr>
+          <w:rPr>
+            <w:color w:val="000000"/>
+          </w:rPr>
+          <w:tag w:val="MENDELEY_CITATION_v3_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"/>
+          <w:id w:val="1129982757"/>
+          <w:placeholder>
+            <w:docPart w:val="DefaultPlaceholder_-1854013440"/>
+          </w:placeholder>
+        </w:sdtPr>
+        <w:sdtContent>
+          <w:r>
+            <w:rPr>
+              <w:color w:val="000000"/>
+            </w:rPr>
+            <w:t>.</w:t>
+          </w:r>
+        </w:sdtContent>
+      </w:sdt>
+      <w:r>
+        <w:tab/>
+      </w:r>
+    </w:p>
+    <w:p>
+      <w:pPr>
+        <w:spacing w:line="480" w:lineRule="auto"/>
+      </w:pPr>
+      <w:r>
+        <w:t xml:space="preserve">Integration </w:t>
+      </w:r>
+      <w:r>
+        <w:t>testing is very closely linked to unit testing, as it involves testing the identifie</w:t>
+      </w:r>
+      <w:r>
+        <w:t>d</w:t>
+      </w:r>
+      <w:r>
+        <w:t xml:space="preserve"> units’ interactions</w:t>
+      </w:r>
+      <w:r>
+        <w:t xml:space="preserve"> and finding any interfacing issues.</w:t>
+      </w:r>
+      <w:r>
+        <w:t xml:space="preserve"> Figure 2.1. illustrates how several units/modules in a software program can be organized together </w:t>
+      </w:r>
+      <w:r>
+        <w:t xml:space="preserve">in a hierarchical manner. </w:t>
+      </w:r>
+    </w:p>
+    <w:p>
+      <w:pPr>
+        <w:spacing w:line="480" w:lineRule="auto"/>
+      </w:pPr>
+    </w:p>
+    <w:p>
+      <w:pPr>
+        <w:pStyle w:val="Heading3"/>
+        <w:spacing w:line="480" w:lineRule="auto"/>
+      </w:pPr>
+      <w:bookmarkStart w:id="6" w:name="_Toc207368828"/>
+      <w:r>
+        <w:lastRenderedPageBreak/>
+        <w:t>System Testing</w:t>
+      </w:r>
+      <w:bookmarkEnd w:id="6"/>
+    </w:p>
+    <w:p/>
+    <w:p>
+      <w:pPr>
+        <w:pStyle w:val="Heading3"/>
+        <w:spacing w:line="480" w:lineRule="auto"/>
+      </w:pPr>
+      <w:bookmarkStart w:id="7" w:name="_Toc207368829"/>
+      <w:r>
+        <w:t>Acceptance Testing</w:t>
+      </w:r>
+      <w:bookmarkEnd w:id="7"/>
+    </w:p>
+    <w:p>
+      <w:pPr>
+        <w:pStyle w:val="Heading3"/>
+        <w:spacing w:line="480" w:lineRule="auto"/>
+      </w:pPr>
+      <w:bookmarkStart w:id="8" w:name="_Toc207368830"/>
+      <w:r>
+        <w:t>Contract Testing</w:t>
+      </w:r>
+      <w:bookmarkEnd w:id="8"/>
+    </w:p>
+    <w:p>
+      <w:pPr>
+        <w:pStyle w:val="Heading3"/>
+        <w:spacing w:line="480" w:lineRule="auto"/>
+      </w:pPr>
+      <w:bookmarkStart w:id="9" w:name="_Toc207368831"/>
+      <w:r>
+        <w:t>Non-function</w:t>
+      </w:r>
+      <w:r>
+        <w:t>al</w:t>
+      </w:r>
+      <w:r>
+        <w:t xml:space="preserve"> Testing</w:t>
+      </w:r>
+      <w:bookmarkEnd w:id="9"/>
+    </w:p>
+    <w:p>
+      <w:pPr>
+        <w:spacing w:line="480" w:lineRule="auto"/>
+        <w:ind w:left="720"/>
+      </w:pPr>
+    </w:p>
+    <w:p>
+      <w:pPr>
+        <w:pStyle w:val="Heading1"/>
+        <w:spacing w:line="480" w:lineRule="auto"/>
+      </w:pPr>
+      <w:bookmarkStart w:id="10" w:name="_Toc207368832"/>
+      <w:r>
+        <w:lastRenderedPageBreak/>
+        <w:t>Testing Plan Proposal</w:t>
+      </w:r>
+      <w:bookmarkEnd w:id="10"/>
+    </w:p>
+    <w:p>
+      <w:pPr>
+        <w:pStyle w:val="Heading2"/>
+        <w:spacing w:line="480" w:lineRule="auto"/>
+      </w:pPr>
+      <w:bookmarkStart w:id="11" w:name="_Toc207368833"/>
+      <w:r>
+        <w:t>Testing Strategy</w:t>
+      </w:r>
+      <w:bookmarkEnd w:id="11"/>
+    </w:p>
+    <w:p>
+      <w:pPr>
+        <w:pStyle w:val="Heading2"/>
+        <w:spacing w:line="480" w:lineRule="auto"/>
+      </w:pPr>
+      <w:bookmarkStart w:id="12" w:name="_Toc207368834"/>
+      <w:r>
+        <w:t>Justifications</w:t>
+      </w:r>
+      <w:bookmarkEnd w:id="12"/>
+    </w:p>
+    <w:p>
+      <w:pPr>
+        <w:pStyle w:val="Heading2"/>
+        <w:spacing w:line="480" w:lineRule="auto"/>
+      </w:pPr>
+      <w:bookmarkStart w:id="13" w:name="_Toc207368835"/>
+      <w:r>
+        <w:t>Tooling</w:t>
+      </w:r>
+      <w:bookmarkEnd w:id="13"/>
+    </w:p>
+    <w:p>
+      <w:pPr>
+        <w:pStyle w:val="Heading2"/>
+        <w:spacing w:line="480" w:lineRule="auto"/>
+      </w:pPr>
+      <w:bookmarkStart w:id="14" w:name="_Toc207368836"/>
+      <w:r>
+        <w:t>Integrating testing into development workflow</w:t>
+      </w:r>
+      <w:bookmarkEnd w:id="14"/>
+    </w:p>
+    <w:p>
+      <w:pPr>
+        <w:pStyle w:val="Heading1"/>
+        <w:spacing w:line="480" w:lineRule="auto"/>
       </w:pPr>
       <w:r>
         <w:lastRenderedPageBreak/>
         <w:t xml:space="preserve"> </w:t>
       </w:r>
-      <w:bookmarkStart w:id="0" w:name="_Toc207113208"/>
-      <w:r>
-        <w:t>Abstract</w:t>
-      </w:r>
-      <w:bookmarkEnd w:id="0"/>
+      <w:bookmarkStart w:id="15" w:name="_Toc207368837"/>
+      <w:r>
+        <w:t>Conclusion</w:t>
+      </w:r>
+      <w:bookmarkEnd w:id="15"/>
     </w:p>
     <w:p>
       <w:pPr>
+        <w:spacing w:line="480" w:lineRule="auto"/>
         <w:rPr>
-          <w:rFonts w:ascii="Arial" w:hAnsi="Arial" w:cstheme="majorBidi"/>
+          <w:rFonts w:cstheme="majorBidi"/>
           <w:b/>
           <w:sz w:val="40"/>
           <w:szCs w:val="40"/>
@@ -2136,275 +3051,137 @@
     <w:p>
       <w:pPr>
         <w:pStyle w:val="Heading1"/>
-        <w:numPr>
-          <w:ilvl w:val="0"/>
-          <w:numId w:val="1"/>
-        </w:numPr>
-      </w:pPr>
-      <w:bookmarkStart w:id="1" w:name="_Toc207113209"/>
+        <w:spacing w:line="480" w:lineRule="auto"/>
+      </w:pPr>
+      <w:bookmarkStart w:id="16" w:name="_Toc207368838"/>
       <w:r>
         <w:lastRenderedPageBreak/>
-        <w:t>Literature Review</w:t>
-      </w:r>
-      <w:bookmarkEnd w:id="1"/>
+        <w:t>Bibliography</w:t>
+      </w:r>
+      <w:bookmarkEnd w:id="16"/>
+    </w:p>
+    <w:sdt>
+      <w:sdtPr>
+        <w:rPr>
+          <w:color w:val="000000"/>
+        </w:rPr>
+        <w:tag w:val="MENDELEY_BIBLIOGRAPHY"/>
+        <w:id w:val="-1410452034"/>
+        <w:placeholder>
+          <w:docPart w:val="DefaultPlaceholder_-1854013440"/>
+        </w:placeholder>
+      </w:sdtPr>
+      <w:sdtContent>
+        <w:p>
+          <w:pPr>
+            <w:autoSpaceDE w:val="0"/>
+            <w:autoSpaceDN w:val="0"/>
+            <w:ind w:hanging="480"/>
+            <w:divId w:val="514660688"/>
+            <w:rPr>
+              <w:rFonts w:eastAsia="Times New Roman"/>
+              <w:kern w:val="0"/>
+              <w:szCs w:val="24"/>
+              <w14:ligatures w14:val="none"/>
+            </w:rPr>
+          </w:pPr>
+          <w:r>
+            <w:rPr>
+              <w:rFonts w:eastAsia="Times New Roman"/>
+            </w:rPr>
+            <w:t xml:space="preserve">Myers, G. </w:t>
+          </w:r>
+          <w:proofErr w:type="gramStart"/>
+          <w:r>
+            <w:rPr>
+              <w:rFonts w:eastAsia="Times New Roman"/>
+            </w:rPr>
+            <w:t>J. .</w:t>
+          </w:r>
+          <w:proofErr w:type="gramEnd"/>
+          <w:r>
+            <w:rPr>
+              <w:rFonts w:eastAsia="Times New Roman"/>
+            </w:rPr>
+            <w:t xml:space="preserve">, Sandler, Corey., &amp; Badgett, Tom. (2012). Module (Unit) Testing. In </w:t>
+          </w:r>
+          <w:r>
+            <w:rPr>
+              <w:rFonts w:eastAsia="Times New Roman"/>
+              <w:i/>
+              <w:iCs/>
+            </w:rPr>
+            <w:t>The Art of Software Testing</w:t>
+          </w:r>
+          <w:r>
+            <w:rPr>
+              <w:rFonts w:eastAsia="Times New Roman"/>
+            </w:rPr>
+            <w:t xml:space="preserve"> (3rd ed.). John Wiley &amp; Sons.</w:t>
+          </w:r>
+        </w:p>
+        <w:p>
+          <w:pPr>
+            <w:autoSpaceDE w:val="0"/>
+            <w:autoSpaceDN w:val="0"/>
+            <w:ind w:hanging="480"/>
+            <w:divId w:val="2034525936"/>
+            <w:rPr>
+              <w:rFonts w:eastAsia="Times New Roman"/>
+            </w:rPr>
+          </w:pPr>
+          <w:r>
+            <w:rPr>
+              <w:rFonts w:eastAsia="Times New Roman"/>
+            </w:rPr>
+            <w:t xml:space="preserve">Patton, Ron. (2013). Software Testing. In </w:t>
+          </w:r>
+          <w:r>
+            <w:rPr>
+              <w:rFonts w:eastAsia="Times New Roman"/>
+              <w:i/>
+              <w:iCs/>
+            </w:rPr>
+            <w:t>Software Testing</w:t>
+          </w:r>
+          <w:r>
+            <w:rPr>
+              <w:rFonts w:eastAsia="Times New Roman"/>
+            </w:rPr>
+            <w:t xml:space="preserve"> (2nd ed.). Sams Publishing.</w:t>
+          </w:r>
+        </w:p>
+        <w:p>
+          <w:pPr>
+            <w:rPr>
+              <w:color w:val="000000"/>
+            </w:rPr>
+          </w:pPr>
+          <w:r>
+            <w:rPr>
+              <w:rFonts w:eastAsia="Times New Roman"/>
+            </w:rPr>
+            <w:t> </w:t>
+          </w:r>
+        </w:p>
+      </w:sdtContent>
+    </w:sdt>
+    <w:p>
+      <w:pPr>
+        <w:rPr>
+          <w:color w:val="000000"/>
+        </w:rPr>
+      </w:pPr>
     </w:p>
     <w:p>
       <w:pPr>
-        <w:pStyle w:val="Heading2"/>
-        <w:numPr>
-          <w:ilvl w:val="1"/>
-          <w:numId w:val="1"/>
-        </w:numPr>
-      </w:pPr>
-      <w:bookmarkStart w:id="2" w:name="_Toc207113210"/>
-      <w:r>
-        <w:t>Introduction</w:t>
-      </w:r>
-      <w:bookmarkEnd w:id="2"/>
-    </w:p>
-    <w:p>
-      <w:pPr>
-        <w:pStyle w:val="Heading2"/>
-        <w:numPr>
-          <w:ilvl w:val="1"/>
-          <w:numId w:val="1"/>
-        </w:numPr>
-      </w:pPr>
-      <w:bookmarkStart w:id="3" w:name="_Toc207113211"/>
-      <w:r>
-        <w:t>Areas of Software Testing</w:t>
-      </w:r>
-      <w:bookmarkEnd w:id="3"/>
-    </w:p>
-    <w:p>
-      <w:pPr>
-        <w:pStyle w:val="Heading3"/>
-        <w:numPr>
-          <w:ilvl w:val="2"/>
-          <w:numId w:val="1"/>
-        </w:numPr>
-      </w:pPr>
-      <w:r>
-        <w:t xml:space="preserve"> </w:t>
-      </w:r>
-      <w:bookmarkStart w:id="4" w:name="_Toc207113212"/>
-      <w:r>
-        <w:t>Unit Testing</w:t>
-      </w:r>
-      <w:bookmarkEnd w:id="4"/>
-    </w:p>
-    <w:p>
-      <w:pPr>
-        <w:pStyle w:val="Heading3"/>
-        <w:numPr>
-          <w:ilvl w:val="2"/>
-          <w:numId w:val="1"/>
-        </w:numPr>
-      </w:pPr>
-      <w:r>
-        <w:t xml:space="preserve"> </w:t>
-      </w:r>
-      <w:bookmarkStart w:id="5" w:name="_Toc207113213"/>
-      <w:r>
-        <w:t>Integration Testing</w:t>
-      </w:r>
-      <w:bookmarkEnd w:id="5"/>
-    </w:p>
-    <w:p>
-      <w:pPr>
-        <w:pStyle w:val="Heading3"/>
-        <w:numPr>
-          <w:ilvl w:val="2"/>
-          <w:numId w:val="1"/>
-        </w:numPr>
-      </w:pPr>
-      <w:r>
-        <w:t xml:space="preserve"> </w:t>
-      </w:r>
-      <w:bookmarkStart w:id="6" w:name="_Toc207113214"/>
-      <w:r>
-        <w:t>System Testing</w:t>
-      </w:r>
-      <w:bookmarkEnd w:id="6"/>
-    </w:p>
-    <w:p>
-      <w:pPr>
-        <w:pStyle w:val="Heading3"/>
-        <w:numPr>
-          <w:ilvl w:val="2"/>
-          <w:numId w:val="1"/>
-        </w:numPr>
-      </w:pPr>
-      <w:r>
-        <w:t xml:space="preserve"> </w:t>
-      </w:r>
-      <w:bookmarkStart w:id="7" w:name="_Toc207113215"/>
-      <w:r>
-        <w:t>Acceptance Testing</w:t>
-      </w:r>
-      <w:bookmarkEnd w:id="7"/>
-    </w:p>
-    <w:p>
-      <w:pPr>
-        <w:pStyle w:val="Heading3"/>
-        <w:numPr>
-          <w:ilvl w:val="2"/>
-          <w:numId w:val="1"/>
-        </w:numPr>
-      </w:pPr>
-      <w:bookmarkStart w:id="8" w:name="_Toc207113216"/>
-      <w:r>
-        <w:t>Contract Testing</w:t>
-      </w:r>
-      <w:bookmarkEnd w:id="8"/>
-    </w:p>
-    <w:p>
-      <w:pPr>
-        <w:pStyle w:val="Heading3"/>
-        <w:numPr>
-          <w:ilvl w:val="2"/>
-          <w:numId w:val="1"/>
-        </w:numPr>
-      </w:pPr>
-      <w:bookmarkStart w:id="9" w:name="_Toc207113217"/>
-      <w:r>
-        <w:t>Non-function</w:t>
-      </w:r>
-      <w:r>
-        <w:t>al</w:t>
-      </w:r>
-      <w:r>
-        <w:t xml:space="preserve"> Testing</w:t>
-      </w:r>
-      <w:bookmarkEnd w:id="9"/>
-    </w:p>
-    <w:p>
-      <w:pPr>
-        <w:ind w:left="720"/>
-      </w:pPr>
-    </w:p>
-    <w:p>
-      <w:pPr>
-        <w:pStyle w:val="Heading1"/>
-        <w:numPr>
-          <w:ilvl w:val="0"/>
-          <w:numId w:val="1"/>
-        </w:numPr>
-      </w:pPr>
-      <w:bookmarkStart w:id="10" w:name="_Toc207113218"/>
-      <w:r>
-        <w:lastRenderedPageBreak/>
-        <w:t>Testing Plan Proposal</w:t>
-      </w:r>
-      <w:bookmarkEnd w:id="10"/>
-    </w:p>
-    <w:p>
-      <w:pPr>
-        <w:pStyle w:val="Heading2"/>
-        <w:numPr>
-          <w:ilvl w:val="1"/>
-          <w:numId w:val="1"/>
-        </w:numPr>
-      </w:pPr>
-      <w:bookmarkStart w:id="11" w:name="_Toc207113219"/>
-      <w:r>
-        <w:t>Testing Strategy</w:t>
-      </w:r>
-      <w:bookmarkEnd w:id="11"/>
-    </w:p>
-    <w:p>
-      <w:pPr>
-        <w:pStyle w:val="Heading2"/>
-        <w:numPr>
-          <w:ilvl w:val="1"/>
-          <w:numId w:val="1"/>
-        </w:numPr>
-      </w:pPr>
-      <w:bookmarkStart w:id="12" w:name="_Toc207113220"/>
-      <w:r>
-        <w:t>Justifications</w:t>
-      </w:r>
-      <w:bookmarkEnd w:id="12"/>
-    </w:p>
-    <w:p>
-      <w:pPr>
-        <w:pStyle w:val="Heading2"/>
-        <w:numPr>
-          <w:ilvl w:val="1"/>
-          <w:numId w:val="1"/>
-        </w:numPr>
-      </w:pPr>
-      <w:bookmarkStart w:id="13" w:name="_Toc207113221"/>
-      <w:r>
-        <w:t>Tooling</w:t>
-      </w:r>
-      <w:bookmarkEnd w:id="13"/>
-    </w:p>
-    <w:p>
-      <w:pPr>
-        <w:pStyle w:val="Heading2"/>
-        <w:numPr>
-          <w:ilvl w:val="1"/>
-          <w:numId w:val="1"/>
-        </w:numPr>
-      </w:pPr>
-      <w:bookmarkStart w:id="14" w:name="_Toc207113222"/>
-      <w:r>
-        <w:t>Integrating testing into development workflow</w:t>
-      </w:r>
-      <w:bookmarkEnd w:id="14"/>
-    </w:p>
-    <w:p>
-      <w:pPr>
-        <w:pStyle w:val="Heading1"/>
-        <w:numPr>
-          <w:ilvl w:val="0"/>
-          <w:numId w:val="1"/>
-        </w:numPr>
-      </w:pPr>
-      <w:r>
-        <w:lastRenderedPageBreak/>
-        <w:t xml:space="preserve"> </w:t>
-      </w:r>
-      <w:bookmarkStart w:id="15" w:name="_Toc207113223"/>
-      <w:r>
-        <w:t>Conclusion</w:t>
-      </w:r>
-      <w:bookmarkEnd w:id="15"/>
-    </w:p>
-    <w:p>
-      <w:pPr>
-        <w:rPr>
-          <w:rFonts w:ascii="Arial" w:hAnsi="Arial" w:cstheme="majorBidi"/>
-          <w:b/>
-          <w:sz w:val="40"/>
-          <w:szCs w:val="40"/>
-        </w:rPr>
-      </w:pPr>
-      <w:r>
-        <w:br w:type="page"/>
-      </w:r>
-    </w:p>
-    <w:p>
-      <w:pPr>
-        <w:pStyle w:val="Heading1"/>
-        <w:numPr>
-          <w:ilvl w:val="0"/>
-          <w:numId w:val="1"/>
-        </w:numPr>
-      </w:pPr>
-      <w:r>
-        <w:lastRenderedPageBreak/>
-        <w:t xml:space="preserve"> </w:t>
-      </w:r>
-      <w:bookmarkStart w:id="16" w:name="_Toc207113224"/>
-      <w:r>
-        <w:t>Bibliography</w:t>
-      </w:r>
-      <w:bookmarkEnd w:id="16"/>
+        <w:tabs>
+          <w:tab w:val="left" w:pos="5670"/>
+        </w:tabs>
+      </w:pPr>
     </w:p>
     <w:sectPr>
-      <w:footerReference w:type="default" r:id="rId8"/>
+      <w:footerReference w:type="default" r:id="rId9"/>
       <w:pgSz w:w="11906" w:h="16838"/>
       <w:pgMar w:top="1440" w:right="1440" w:bottom="1440" w:left="1440" w:header="708" w:footer="708" w:gutter="0"/>
       <w:pgNumType w:start="0"/>
@@ -2522,16 +3299,258 @@
 <file path=word/numbering.xml><?xml version="1.0" encoding="utf-8"?>
 <w:numbering xmlns:wpc="http://schemas.microsoft.com/office/word/2010/wordprocessingCanvas" xmlns:cx="http://schemas.microsoft.com/office/drawing/2014/chartex" xmlns:cx1="http://schemas.microsoft.com/office/drawing/2015/9/8/chartex" xmlns:cx2="http://schemas.microsoft.com/office/drawing/2015/10/21/chartex" xmlns:cx3="http://schemas.microsoft.com/office/drawing/2016/5/9/chartex" xmlns:cx4="http://schemas.microsoft.com/office/drawing/2016/5/10/chartex" xmlns:cx5="http://schemas.microsoft.com/office/drawing/2016/5/11/chartex" xmlns:cx6="http://schemas.microsoft.com/office/drawing/2016/5/12/chartex" xmlns:cx7="http://schemas.microsoft.com/office/drawing/2016/5/13/chartex" xmlns:cx8="http://schemas.microsoft.com/office/drawing/2016/5/14/chartex" xmlns:mc="http://schemas.openxmlformats.org/markup-compatibility/2006" xmlns:aink="http://schemas.microsoft.com/office/drawing/2016/ink" xmlns:am3d="http://schemas.microsoft.com/office/drawing/2017/model3d" xmlns:o="urn:schemas-microsoft-com:office:office" xmlns:oel="http://schemas.microsoft.com/office/2019/extlst" xmlns:r="http://schemas.openxmlformats.org/officeDocument/2006/relationships" xmlns:m="http://schemas.openxmlformats.org/officeDocument/2006/math" xmlns:v="urn:schemas-microsoft-com:vml" xmlns:wp14="http://schemas.microsoft.com/office/word/2010/wordprocessingDrawing" xmlns:wp="http://schemas.openxmlformats.org/drawingml/2006/wordprocessingDrawing" xmlns:w10="urn:schemas-microsoft-com:office:word" xmlns:w="http://schemas.openxmlformats.org/wordprocessingml/2006/main" xmlns:w14="http://schemas.microsoft.com/office/word/2010/wordml" xmlns:w15="http://schemas.microsoft.com/office/word/2012/wordml" xmlns:w16cex="http://schemas.microsoft.com/office/word/2018/wordml/cex" xmlns:w16cid="http://schemas.microsoft.com/office/word/2016/wordml/cid" xmlns:w16="http://schemas.microsoft.com/office/word/2018/wordml" xmlns:w16du="http://schemas.microsoft.com/office/word/2023/wordml/word16du" xmlns:w16sdtdh="http://schemas.microsoft.com/office/word/2020/wordml/sdtdatahash" xmlns:w16sdtfl="http://schemas.microsoft.com/office/word/2024/wordml/sdtformatlock" xmlns:w16se="http://schemas.microsoft.com/office/word/2015/wordml/symex" xmlns:wpg="http://schemas.microsoft.com/office/word/2010/wordprocessingGroup" xmlns:wpi="http://schemas.microsoft.com/office/word/2010/wordprocessingInk" xmlns:wne="http://schemas.microsoft.com/office/word/2006/wordml" xmlns:wps="http://schemas.microsoft.com/office/word/2010/wordprocessingShape" mc:Ignorable="w14 w15 w16se w16cid w16 w16cex w16sdtdh w16sdtfl w16du wp14">
   <w:abstractNum w:abstractNumId="0" w15:restartNumberingAfterBreak="0">
-    <w:nsid w:val="7DAD36A8"/>
+    <w:nsid w:val="2F602123"/>
     <w:multiLevelType w:val="multilevel"/>
-    <w:tmpl w:val="7096C2DC"/>
+    <w:tmpl w:val="1F22BBB2"/>
+    <w:lvl w:ilvl="0">
+      <w:start w:val="1"/>
+      <w:numFmt w:val="decimal"/>
+      <w:pStyle w:val="Heading1"/>
+      <w:lvlText w:val="%1."/>
+      <w:lvlJc w:val="left"/>
+      <w:pPr>
+        <w:ind w:left="0" w:firstLine="0"/>
+      </w:pPr>
+      <w:rPr>
+        <w:rFonts w:hint="default"/>
+      </w:rPr>
+    </w:lvl>
+    <w:lvl w:ilvl="1">
+      <w:start w:val="1"/>
+      <w:numFmt w:val="decimal"/>
+      <w:pStyle w:val="Heading2"/>
+      <w:isLgl/>
+      <w:lvlText w:val="%1.%2."/>
+      <w:lvlJc w:val="left"/>
+      <w:pPr>
+        <w:ind w:left="851" w:hanging="851"/>
+      </w:pPr>
+      <w:rPr>
+        <w:rFonts w:hint="default"/>
+      </w:rPr>
+    </w:lvl>
+    <w:lvl w:ilvl="2">
+      <w:start w:val="1"/>
+      <w:numFmt w:val="decimal"/>
+      <w:pStyle w:val="Heading3"/>
+      <w:isLgl/>
+      <w:lvlText w:val="%1.%2.%3."/>
+      <w:lvlJc w:val="left"/>
+      <w:pPr>
+        <w:ind w:left="851" w:hanging="851"/>
+      </w:pPr>
+      <w:rPr>
+        <w:rFonts w:hint="default"/>
+        <w:b/>
+        <w:i w:val="0"/>
+      </w:rPr>
+    </w:lvl>
+    <w:lvl w:ilvl="3">
+      <w:start w:val="1"/>
+      <w:numFmt w:val="decimal"/>
+      <w:pStyle w:val="Heading4"/>
+      <w:isLgl/>
+      <w:lvlText w:val="%1.%2.%3.%4."/>
+      <w:lvlJc w:val="left"/>
+      <w:pPr>
+        <w:ind w:left="1304" w:hanging="1304"/>
+      </w:pPr>
+      <w:rPr>
+        <w:rFonts w:hint="default"/>
+      </w:rPr>
+    </w:lvl>
+    <w:lvl w:ilvl="4">
+      <w:start w:val="1"/>
+      <w:numFmt w:val="decimal"/>
+      <w:isLgl/>
+      <w:lvlText w:val="%1.%2.%3.%4.%5."/>
+      <w:lvlJc w:val="left"/>
+      <w:pPr>
+        <w:ind w:left="1985" w:hanging="1985"/>
+      </w:pPr>
+      <w:rPr>
+        <w:rFonts w:hint="default"/>
+        <w:b w:val="0"/>
+        <w:i/>
+      </w:rPr>
+    </w:lvl>
+    <w:lvl w:ilvl="5">
+      <w:start w:val="1"/>
+      <w:numFmt w:val="decimal"/>
+      <w:isLgl/>
+      <w:lvlText w:val="%1.%2.%3.%4.%5.%6."/>
+      <w:lvlJc w:val="left"/>
+      <w:pPr>
+        <w:ind w:left="1800" w:hanging="1440"/>
+      </w:pPr>
+      <w:rPr>
+        <w:rFonts w:hint="default"/>
+      </w:rPr>
+    </w:lvl>
+    <w:lvl w:ilvl="6">
+      <w:start w:val="1"/>
+      <w:numFmt w:val="decimal"/>
+      <w:isLgl/>
+      <w:lvlText w:val="%1.%2.%3.%4.%5.%6.%7."/>
+      <w:lvlJc w:val="left"/>
+      <w:pPr>
+        <w:ind w:left="1800" w:hanging="1440"/>
+      </w:pPr>
+      <w:rPr>
+        <w:rFonts w:hint="default"/>
+      </w:rPr>
+    </w:lvl>
+    <w:lvl w:ilvl="7">
+      <w:start w:val="1"/>
+      <w:numFmt w:val="decimal"/>
+      <w:isLgl/>
+      <w:lvlText w:val="%1.%2.%3.%4.%5.%6.%7.%8."/>
+      <w:lvlJc w:val="left"/>
+      <w:pPr>
+        <w:ind w:left="2160" w:hanging="1800"/>
+      </w:pPr>
+      <w:rPr>
+        <w:rFonts w:hint="default"/>
+      </w:rPr>
+    </w:lvl>
+    <w:lvl w:ilvl="8">
+      <w:start w:val="1"/>
+      <w:numFmt w:val="decimal"/>
+      <w:isLgl/>
+      <w:lvlText w:val="%1.%2.%3.%4.%5.%6.%7.%8.%9."/>
+      <w:lvlJc w:val="left"/>
+      <w:pPr>
+        <w:ind w:left="2160" w:hanging="1800"/>
+      </w:pPr>
+      <w:rPr>
+        <w:rFonts w:hint="default"/>
+      </w:rPr>
+    </w:lvl>
+  </w:abstractNum>
+  <w:abstractNum w:abstractNumId="1" w15:restartNumberingAfterBreak="0">
+    <w:nsid w:val="3CF137C8"/>
+    <w:multiLevelType w:val="hybridMultilevel"/>
+    <w:tmpl w:val="46524082"/>
+    <w:lvl w:ilvl="0" w:tplc="0C090001">
+      <w:start w:val="1"/>
+      <w:numFmt w:val="bullet"/>
+      <w:lvlText w:val=""/>
+      <w:lvlJc w:val="left"/>
+      <w:pPr>
+        <w:ind w:left="1440" w:hanging="360"/>
+      </w:pPr>
+      <w:rPr>
+        <w:rFonts w:ascii="Symbol" w:hAnsi="Symbol" w:hint="default"/>
+      </w:rPr>
+    </w:lvl>
+    <w:lvl w:ilvl="1" w:tplc="0C090003" w:tentative="1">
+      <w:start w:val="1"/>
+      <w:numFmt w:val="bullet"/>
+      <w:lvlText w:val="o"/>
+      <w:lvlJc w:val="left"/>
+      <w:pPr>
+        <w:ind w:left="2160" w:hanging="360"/>
+      </w:pPr>
+      <w:rPr>
+        <w:rFonts w:ascii="Courier New" w:hAnsi="Courier New" w:cs="Courier New" w:hint="default"/>
+      </w:rPr>
+    </w:lvl>
+    <w:lvl w:ilvl="2" w:tplc="0C090005" w:tentative="1">
+      <w:start w:val="1"/>
+      <w:numFmt w:val="bullet"/>
+      <w:lvlText w:val=""/>
+      <w:lvlJc w:val="left"/>
+      <w:pPr>
+        <w:ind w:left="2880" w:hanging="360"/>
+      </w:pPr>
+      <w:rPr>
+        <w:rFonts w:ascii="Wingdings" w:hAnsi="Wingdings" w:hint="default"/>
+      </w:rPr>
+    </w:lvl>
+    <w:lvl w:ilvl="3" w:tplc="0C090001" w:tentative="1">
+      <w:start w:val="1"/>
+      <w:numFmt w:val="bullet"/>
+      <w:lvlText w:val=""/>
+      <w:lvlJc w:val="left"/>
+      <w:pPr>
+        <w:ind w:left="3600" w:hanging="360"/>
+      </w:pPr>
+      <w:rPr>
+        <w:rFonts w:ascii="Symbol" w:hAnsi="Symbol" w:hint="default"/>
+      </w:rPr>
+    </w:lvl>
+    <w:lvl w:ilvl="4" w:tplc="0C090003" w:tentative="1">
+      <w:start w:val="1"/>
+      <w:numFmt w:val="bullet"/>
+      <w:lvlText w:val="o"/>
+      <w:lvlJc w:val="left"/>
+      <w:pPr>
+        <w:ind w:left="4320" w:hanging="360"/>
+      </w:pPr>
+      <w:rPr>
+        <w:rFonts w:ascii="Courier New" w:hAnsi="Courier New" w:cs="Courier New" w:hint="default"/>
+      </w:rPr>
+    </w:lvl>
+    <w:lvl w:ilvl="5" w:tplc="0C090005" w:tentative="1">
+      <w:start w:val="1"/>
+      <w:numFmt w:val="bullet"/>
+      <w:lvlText w:val=""/>
+      <w:lvlJc w:val="left"/>
+      <w:pPr>
+        <w:ind w:left="5040" w:hanging="360"/>
+      </w:pPr>
+      <w:rPr>
+        <w:rFonts w:ascii="Wingdings" w:hAnsi="Wingdings" w:hint="default"/>
+      </w:rPr>
+    </w:lvl>
+    <w:lvl w:ilvl="6" w:tplc="0C090001" w:tentative="1">
+      <w:start w:val="1"/>
+      <w:numFmt w:val="bullet"/>
+      <w:lvlText w:val=""/>
+      <w:lvlJc w:val="left"/>
+      <w:pPr>
+        <w:ind w:left="5760" w:hanging="360"/>
+      </w:pPr>
+      <w:rPr>
+        <w:rFonts w:ascii="Symbol" w:hAnsi="Symbol" w:hint="default"/>
+      </w:rPr>
+    </w:lvl>
+    <w:lvl w:ilvl="7" w:tplc="0C090003" w:tentative="1">
+      <w:start w:val="1"/>
+      <w:numFmt w:val="bullet"/>
+      <w:lvlText w:val="o"/>
+      <w:lvlJc w:val="left"/>
+      <w:pPr>
+        <w:ind w:left="6480" w:hanging="360"/>
+      </w:pPr>
+      <w:rPr>
+        <w:rFonts w:ascii="Courier New" w:hAnsi="Courier New" w:cs="Courier New" w:hint="default"/>
+      </w:rPr>
+    </w:lvl>
+    <w:lvl w:ilvl="8" w:tplc="0C090005" w:tentative="1">
+      <w:start w:val="1"/>
+      <w:numFmt w:val="bullet"/>
+      <w:lvlText w:val=""/>
+      <w:lvlJc w:val="left"/>
+      <w:pPr>
+        <w:ind w:left="7200" w:hanging="360"/>
+      </w:pPr>
+      <w:rPr>
+        <w:rFonts w:ascii="Wingdings" w:hAnsi="Wingdings" w:hint="default"/>
+      </w:rPr>
+    </w:lvl>
+  </w:abstractNum>
+  <w:abstractNum w:abstractNumId="2" w15:restartNumberingAfterBreak="0">
+    <w:nsid w:val="4F29112F"/>
+    <w:multiLevelType w:val="multilevel"/>
+    <w:tmpl w:val="3B86F99E"/>
     <w:lvl w:ilvl="0">
       <w:start w:val="1"/>
       <w:numFmt w:val="decimal"/>
       <w:lvlText w:val="%1."/>
       <w:lvlJc w:val="left"/>
       <w:pPr>
-        <w:ind w:left="720" w:hanging="360"/>
+        <w:ind w:left="0" w:firstLine="0"/>
       </w:pPr>
       <w:rPr>
         <w:rFonts w:hint="default"/>
@@ -2544,7 +3563,7 @@
       <w:lvlText w:val="%1.%2."/>
       <w:lvlJc w:val="left"/>
       <w:pPr>
-        <w:ind w:left="1080" w:hanging="720"/>
+        <w:ind w:left="907" w:hanging="907"/>
       </w:pPr>
       <w:rPr>
         <w:rFonts w:hint="default"/>
@@ -2557,10 +3576,12 @@
       <w:lvlText w:val="%1.%2.%3."/>
       <w:lvlJc w:val="left"/>
       <w:pPr>
-        <w:ind w:left="1080" w:hanging="720"/>
+        <w:ind w:left="907" w:hanging="907"/>
       </w:pPr>
       <w:rPr>
         <w:rFonts w:hint="default"/>
+        <w:b w:val="0"/>
+        <w:i/>
       </w:rPr>
     </w:lvl>
     <w:lvl w:ilvl="3">
@@ -2570,7 +3591,7 @@
       <w:lvlText w:val="%1.%2.%3.%4."/>
       <w:lvlJc w:val="left"/>
       <w:pPr>
-        <w:ind w:left="1440" w:hanging="1080"/>
+        <w:ind w:left="1191" w:hanging="1191"/>
       </w:pPr>
       <w:rPr>
         <w:rFonts w:hint="default"/>
@@ -2583,10 +3604,12 @@
       <w:lvlText w:val="%1.%2.%3.%4.%5."/>
       <w:lvlJc w:val="left"/>
       <w:pPr>
-        <w:ind w:left="1440" w:hanging="1080"/>
+        <w:ind w:left="1985" w:hanging="1985"/>
       </w:pPr>
       <w:rPr>
         <w:rFonts w:hint="default"/>
+        <w:b w:val="0"/>
+        <w:i/>
       </w:rPr>
     </w:lvl>
     <w:lvl w:ilvl="5">
@@ -2642,8 +3665,142 @@
       </w:rPr>
     </w:lvl>
   </w:abstractNum>
+  <w:abstractNum w:abstractNumId="3" w15:restartNumberingAfterBreak="0">
+    <w:nsid w:val="7DAD36A8"/>
+    <w:multiLevelType w:val="multilevel"/>
+    <w:tmpl w:val="FDDA40B6"/>
+    <w:lvl w:ilvl="0">
+      <w:start w:val="1"/>
+      <w:numFmt w:val="decimal"/>
+      <w:lvlText w:val="%1."/>
+      <w:lvlJc w:val="left"/>
+      <w:pPr>
+        <w:ind w:left="0" w:firstLine="0"/>
+      </w:pPr>
+      <w:rPr>
+        <w:rFonts w:hint="default"/>
+      </w:rPr>
+    </w:lvl>
+    <w:lvl w:ilvl="1">
+      <w:start w:val="1"/>
+      <w:numFmt w:val="decimal"/>
+      <w:isLgl/>
+      <w:lvlText w:val="%1.%2."/>
+      <w:lvlJc w:val="left"/>
+      <w:pPr>
+        <w:ind w:left="1021" w:hanging="1021"/>
+      </w:pPr>
+      <w:rPr>
+        <w:rFonts w:hint="default"/>
+      </w:rPr>
+    </w:lvl>
+    <w:lvl w:ilvl="2">
+      <w:start w:val="1"/>
+      <w:numFmt w:val="decimal"/>
+      <w:isLgl/>
+      <w:lvlText w:val="%1.%2.%3."/>
+      <w:lvlJc w:val="left"/>
+      <w:pPr>
+        <w:ind w:left="1021" w:hanging="1021"/>
+      </w:pPr>
+      <w:rPr>
+        <w:rFonts w:hint="default"/>
+        <w:b w:val="0"/>
+        <w:i/>
+      </w:rPr>
+    </w:lvl>
+    <w:lvl w:ilvl="3">
+      <w:start w:val="1"/>
+      <w:numFmt w:val="decimal"/>
+      <w:isLgl/>
+      <w:lvlText w:val="%1.%2.%3.%4."/>
+      <w:lvlJc w:val="left"/>
+      <w:pPr>
+        <w:ind w:left="1928" w:hanging="1928"/>
+      </w:pPr>
+      <w:rPr>
+        <w:rFonts w:hint="default"/>
+      </w:rPr>
+    </w:lvl>
+    <w:lvl w:ilvl="4">
+      <w:start w:val="1"/>
+      <w:numFmt w:val="decimal"/>
+      <w:isLgl/>
+      <w:lvlText w:val="%1.%2.%3.%4.%5."/>
+      <w:lvlJc w:val="left"/>
+      <w:pPr>
+        <w:ind w:left="1985" w:hanging="1985"/>
+      </w:pPr>
+      <w:rPr>
+        <w:rFonts w:hint="default"/>
+        <w:b w:val="0"/>
+        <w:i/>
+      </w:rPr>
+    </w:lvl>
+    <w:lvl w:ilvl="5">
+      <w:start w:val="1"/>
+      <w:numFmt w:val="decimal"/>
+      <w:isLgl/>
+      <w:lvlText w:val="%1.%2.%3.%4.%5.%6."/>
+      <w:lvlJc w:val="left"/>
+      <w:pPr>
+        <w:ind w:left="1800" w:hanging="1440"/>
+      </w:pPr>
+      <w:rPr>
+        <w:rFonts w:hint="default"/>
+      </w:rPr>
+    </w:lvl>
+    <w:lvl w:ilvl="6">
+      <w:start w:val="1"/>
+      <w:numFmt w:val="decimal"/>
+      <w:isLgl/>
+      <w:lvlText w:val="%1.%2.%3.%4.%5.%6.%7."/>
+      <w:lvlJc w:val="left"/>
+      <w:pPr>
+        <w:ind w:left="1800" w:hanging="1440"/>
+      </w:pPr>
+      <w:rPr>
+        <w:rFonts w:hint="default"/>
+      </w:rPr>
+    </w:lvl>
+    <w:lvl w:ilvl="7">
+      <w:start w:val="1"/>
+      <w:numFmt w:val="decimal"/>
+      <w:isLgl/>
+      <w:lvlText w:val="%1.%2.%3.%4.%5.%6.%7.%8."/>
+      <w:lvlJc w:val="left"/>
+      <w:pPr>
+        <w:ind w:left="2160" w:hanging="1800"/>
+      </w:pPr>
+      <w:rPr>
+        <w:rFonts w:hint="default"/>
+      </w:rPr>
+    </w:lvl>
+    <w:lvl w:ilvl="8">
+      <w:start w:val="1"/>
+      <w:numFmt w:val="decimal"/>
+      <w:isLgl/>
+      <w:lvlText w:val="%1.%2.%3.%4.%5.%6.%7.%8.%9."/>
+      <w:lvlJc w:val="left"/>
+      <w:pPr>
+        <w:ind w:left="2160" w:hanging="1800"/>
+      </w:pPr>
+      <w:rPr>
+        <w:rFonts w:hint="default"/>
+      </w:rPr>
+    </w:lvl>
+  </w:abstractNum>
   <w:num w:numId="1" w16cid:durableId="1737317586">
+    <w:abstractNumId w:val="3"/>
+  </w:num>
+  <w:num w:numId="2" w16cid:durableId="2089380318">
     <w:abstractNumId w:val="0"/>
+  </w:num>
+  <w:num w:numId="3" w16cid:durableId="959143567">
+    <w:abstractNumId w:val="2"/>
+  </w:num>
+  <w:num w:numId="4" w16cid:durableId="424811152">
+    <w:abstractNumId w:val="1"/>
   </w:num>
 </w:numbering>
 </file>
@@ -3048,6 +4205,11 @@
   <w:style w:type="paragraph" w:default="1" w:styleId="Normal">
     <w:name w:val="Normal"/>
     <w:qFormat/>
+    <w:rsid w:val="003C1203"/>
+    <w:rPr>
+      <w:rFonts w:ascii="Arial" w:hAnsi="Arial"/>
+      <w:sz w:val="24"/>
+    </w:rPr>
   </w:style>
   <w:style w:type="paragraph" w:styleId="Heading1">
     <w:name w:val="heading 1"/>
@@ -3057,18 +4219,20 @@
     <w:autoRedefine/>
     <w:uiPriority w:val="9"/>
     <w:qFormat/>
-    <w:rsid w:val="001F0465"/>
+    <w:rsid w:val="00EC3832"/>
     <w:pPr>
       <w:keepNext/>
       <w:keepLines/>
       <w:pageBreakBefore/>
+      <w:numPr>
+        <w:numId w:val="2"/>
+      </w:numPr>
       <w:spacing w:before="360" w:after="80"/>
-      <w:ind w:firstLine="720"/>
       <w:jc w:val="center"/>
       <w:outlineLvl w:val="0"/>
     </w:pPr>
     <w:rPr>
-      <w:rFonts w:ascii="Arial" w:hAnsi="Arial" w:cstheme="majorBidi"/>
+      <w:rFonts w:cstheme="majorBidi"/>
       <w:b/>
       <w:sz w:val="40"/>
       <w:szCs w:val="40"/>
@@ -3083,15 +4247,19 @@
     <w:uiPriority w:val="9"/>
     <w:unhideWhenUsed/>
     <w:qFormat/>
-    <w:rsid w:val="0039359A"/>
+    <w:rsid w:val="004E3509"/>
     <w:pPr>
       <w:keepNext/>
       <w:keepLines/>
+      <w:numPr>
+        <w:ilvl w:val="1"/>
+        <w:numId w:val="2"/>
+      </w:numPr>
       <w:spacing w:before="160" w:after="80"/>
       <w:outlineLvl w:val="1"/>
     </w:pPr>
     <w:rPr>
-      <w:rFonts w:ascii="Arial" w:eastAsiaTheme="majorEastAsia" w:hAnsi="Arial" w:cstheme="majorBidi"/>
+      <w:rFonts w:eastAsiaTheme="majorEastAsia" w:cstheme="majorBidi"/>
       <w:b/>
       <w:sz w:val="32"/>
       <w:szCs w:val="32"/>
@@ -3106,15 +4274,19 @@
     <w:uiPriority w:val="9"/>
     <w:unhideWhenUsed/>
     <w:qFormat/>
-    <w:rsid w:val="001F0465"/>
+    <w:rsid w:val="004E3509"/>
     <w:pPr>
       <w:keepNext/>
       <w:keepLines/>
+      <w:numPr>
+        <w:ilvl w:val="2"/>
+        <w:numId w:val="2"/>
+      </w:numPr>
       <w:spacing w:before="160" w:after="80"/>
       <w:outlineLvl w:val="2"/>
     </w:pPr>
     <w:rPr>
-      <w:rFonts w:ascii="Arial" w:eastAsiaTheme="majorEastAsia" w:hAnsi="Arial" w:cstheme="majorBidi"/>
+      <w:rFonts w:eastAsiaTheme="majorEastAsia" w:cstheme="majorBidi"/>
       <w:b/>
       <w:i/>
       <w:sz w:val="28"/>
@@ -3130,15 +4302,20 @@
     <w:uiPriority w:val="9"/>
     <w:unhideWhenUsed/>
     <w:qFormat/>
-    <w:rsid w:val="001F0465"/>
+    <w:rsid w:val="00313BF7"/>
     <w:pPr>
       <w:keepLines/>
+      <w:numPr>
+        <w:ilvl w:val="3"/>
+        <w:numId w:val="2"/>
+      </w:numPr>
       <w:spacing w:before="120" w:after="0"/>
       <w:outlineLvl w:val="3"/>
     </w:pPr>
     <w:rPr>
-      <w:rFonts w:ascii="Arial" w:eastAsiaTheme="majorEastAsia" w:hAnsi="Arial" w:cstheme="majorBidi"/>
+      <w:rFonts w:eastAsiaTheme="majorEastAsia" w:cstheme="majorBidi"/>
       <w:b/>
+      <w:bCs/>
       <w:iCs/>
     </w:rPr>
   </w:style>
@@ -3161,7 +4338,7 @@
       <w:outlineLvl w:val="4"/>
     </w:pPr>
     <w:rPr>
-      <w:rFonts w:ascii="Arial" w:eastAsiaTheme="majorEastAsia" w:hAnsi="Arial" w:cstheme="majorBidi"/>
+      <w:rFonts w:eastAsiaTheme="majorEastAsia" w:cstheme="majorBidi"/>
       <w:b/>
       <w:i/>
     </w:rPr>
@@ -3183,7 +4360,7 @@
       <w:outlineLvl w:val="5"/>
     </w:pPr>
     <w:rPr>
-      <w:rFonts w:ascii="Arial" w:eastAsiaTheme="majorEastAsia" w:hAnsi="Arial" w:cstheme="majorBidi"/>
+      <w:rFonts w:eastAsiaTheme="majorEastAsia" w:cstheme="majorBidi"/>
       <w:i/>
       <w:iCs/>
     </w:rPr>
@@ -3256,7 +4433,6 @@
   <w:style w:type="character" w:default="1" w:styleId="DefaultParagraphFont">
     <w:name w:val="Default Paragraph Font"/>
     <w:uiPriority w:val="1"/>
-    <w:semiHidden/>
     <w:unhideWhenUsed/>
   </w:style>
   <w:style w:type="table" w:default="1" w:styleId="TableNormal">
@@ -3285,7 +4461,7 @@
     <w:basedOn w:val="DefaultParagraphFont"/>
     <w:link w:val="Heading1"/>
     <w:uiPriority w:val="9"/>
-    <w:rsid w:val="001F0465"/>
+    <w:rsid w:val="00EC3832"/>
     <w:rPr>
       <w:rFonts w:ascii="Arial" w:hAnsi="Arial" w:cstheme="majorBidi"/>
       <w:b/>
@@ -3298,7 +4474,7 @@
     <w:basedOn w:val="DefaultParagraphFont"/>
     <w:link w:val="Heading2"/>
     <w:uiPriority w:val="9"/>
-    <w:rsid w:val="0039359A"/>
+    <w:rsid w:val="004E3509"/>
     <w:rPr>
       <w:rFonts w:ascii="Arial" w:eastAsiaTheme="majorEastAsia" w:hAnsi="Arial" w:cstheme="majorBidi"/>
       <w:b/>
@@ -3311,7 +4487,7 @@
     <w:basedOn w:val="DefaultParagraphFont"/>
     <w:link w:val="Heading3"/>
     <w:uiPriority w:val="9"/>
-    <w:rsid w:val="001F0465"/>
+    <w:rsid w:val="004E3509"/>
     <w:rPr>
       <w:rFonts w:ascii="Arial" w:eastAsiaTheme="majorEastAsia" w:hAnsi="Arial" w:cstheme="majorBidi"/>
       <w:b/>
@@ -3325,11 +4501,13 @@
     <w:basedOn w:val="DefaultParagraphFont"/>
     <w:link w:val="Heading4"/>
     <w:uiPriority w:val="9"/>
-    <w:rsid w:val="001F0465"/>
+    <w:rsid w:val="00313BF7"/>
     <w:rPr>
       <w:rFonts w:ascii="Arial" w:eastAsiaTheme="majorEastAsia" w:hAnsi="Arial" w:cstheme="majorBidi"/>
       <w:b/>
+      <w:bCs/>
       <w:iCs/>
+      <w:sz w:val="24"/>
     </w:rPr>
   </w:style>
   <w:style w:type="character" w:customStyle="1" w:styleId="Heading5Char">
@@ -3717,7 +4895,632 @@
     <w:uiPriority w:val="99"/>
     <w:rsid w:val="00E852E8"/>
   </w:style>
+  <w:style w:type="paragraph" w:styleId="Caption">
+    <w:name w:val="caption"/>
+    <w:basedOn w:val="Normal"/>
+    <w:next w:val="Normal"/>
+    <w:uiPriority w:val="35"/>
+    <w:unhideWhenUsed/>
+    <w:qFormat/>
+    <w:rsid w:val="00164FAE"/>
+    <w:pPr>
+      <w:spacing w:after="200" w:line="240" w:lineRule="auto"/>
+    </w:pPr>
+    <w:rPr>
+      <w:i/>
+      <w:iCs/>
+      <w:color w:val="0E2841" w:themeColor="text2"/>
+      <w:sz w:val="18"/>
+      <w:szCs w:val="18"/>
+    </w:rPr>
+  </w:style>
+  <w:style w:type="character" w:styleId="Emphasis">
+    <w:name w:val="Emphasis"/>
+    <w:basedOn w:val="DefaultParagraphFont"/>
+    <w:uiPriority w:val="20"/>
+    <w:qFormat/>
+    <w:rsid w:val="00847EB0"/>
+    <w:rPr>
+      <w:i/>
+      <w:iCs/>
+    </w:rPr>
+  </w:style>
+  <w:style w:type="paragraph" w:customStyle="1" w:styleId="figurecaption">
+    <w:name w:val="figure_caption"/>
+    <w:basedOn w:val="Normal"/>
+    <w:link w:val="figurecaptionChar"/>
+    <w:autoRedefine/>
+    <w:qFormat/>
+    <w:rsid w:val="00847EB0"/>
+    <w:rPr>
+      <w:sz w:val="20"/>
+    </w:rPr>
+  </w:style>
+  <w:style w:type="character" w:customStyle="1" w:styleId="figurecaptionChar">
+    <w:name w:val="figure_caption Char"/>
+    <w:basedOn w:val="DefaultParagraphFont"/>
+    <w:link w:val="figurecaption"/>
+    <w:rsid w:val="00847EB0"/>
+    <w:rPr>
+      <w:rFonts w:ascii="Arial" w:hAnsi="Arial"/>
+      <w:sz w:val="20"/>
+    </w:rPr>
+  </w:style>
 </w:styles>
+</file>
+
+<file path=word/glossary/document.xml><?xml version="1.0" encoding="utf-8"?>
+<w:glossaryDocument xmlns:wpc="http://schemas.microsoft.com/office/word/2010/wordprocessingCanvas" xmlns:cx="http://schemas.microsoft.com/office/drawing/2014/chartex" xmlns:cx1="http://schemas.microsoft.com/office/drawing/2015/9/8/chartex" xmlns:cx2="http://schemas.microsoft.com/office/drawing/2015/10/21/chartex" xmlns:cx3="http://schemas.microsoft.com/office/drawing/2016/5/9/chartex" xmlns:cx4="http://schemas.microsoft.com/office/drawing/2016/5/10/chartex" xmlns:cx5="http://schemas.microsoft.com/office/drawing/2016/5/11/chartex" xmlns:cx6="http://schemas.microsoft.com/office/drawing/2016/5/12/chartex" xmlns:cx7="http://schemas.microsoft.com/office/drawing/2016/5/13/chartex" xmlns:cx8="http://schemas.microsoft.com/office/drawing/2016/5/14/chartex" xmlns:mc="http://schemas.openxmlformats.org/markup-compatibility/2006" xmlns:aink="http://schemas.microsoft.com/office/drawing/2016/ink" xmlns:am3d="http://schemas.microsoft.com/office/drawing/2017/model3d" xmlns:o="urn:schemas-microsoft-com:office:office" xmlns:oel="http://schemas.microsoft.com/office/2019/extlst" xmlns:r="http://schemas.openxmlformats.org/officeDocument/2006/relationships" xmlns:m="http://schemas.openxmlformats.org/officeDocument/2006/math" xmlns:v="urn:schemas-microsoft-com:vml" xmlns:wp14="http://schemas.microsoft.com/office/word/2010/wordprocessingDrawing" xmlns:wp="http://schemas.openxmlformats.org/drawingml/2006/wordprocessingDrawing" xmlns:w10="urn:schemas-microsoft-com:office:word" xmlns:w="http://schemas.openxmlformats.org/wordprocessingml/2006/main" xmlns:w14="http://schemas.microsoft.com/office/word/2010/wordml" xmlns:w15="http://schemas.microsoft.com/office/word/2012/wordml" xmlns:w16cex="http://schemas.microsoft.com/office/word/2018/wordml/cex" xmlns:w16cid="http://schemas.microsoft.com/office/word/2016/wordml/cid" xmlns:w16="http://schemas.microsoft.com/office/word/2018/wordml" xmlns:w16du="http://schemas.microsoft.com/office/word/2023/wordml/word16du" xmlns:w16sdtdh="http://schemas.microsoft.com/office/word/2020/wordml/sdtdatahash" xmlns:w16sdtfl="http://schemas.microsoft.com/office/word/2024/wordml/sdtformatlock" xmlns:w16se="http://schemas.microsoft.com/office/word/2015/wordml/symex" xmlns:wpg="http://schemas.microsoft.com/office/word/2010/wordprocessingGroup" xmlns:wpi="http://schemas.microsoft.com/office/word/2010/wordprocessingInk" xmlns:wne="http://schemas.microsoft.com/office/word/2006/wordml" xmlns:wps="http://schemas.microsoft.com/office/word/2010/wordprocessingShape" mc:Ignorable="w14 w15 w16se w16cid w16 w16cex w16sdtdh w16sdtfl w16du wp14">
+  <w:docParts>
+    <w:docPart>
+      <w:docPartPr>
+        <w:name w:val="DefaultPlaceholder_-1854013440"/>
+        <w:category>
+          <w:name w:val="General"/>
+          <w:gallery w:val="placeholder"/>
+        </w:category>
+        <w:types>
+          <w:type w:val="bbPlcHdr"/>
+        </w:types>
+        <w:behaviors>
+          <w:behavior w:val="content"/>
+        </w:behaviors>
+        <w:guid w:val="{BAD4D64B-05F7-4CC1-986D-171B9EB629AA}"/>
+      </w:docPartPr>
+      <w:docPartBody>
+        <w:p>
+          <w:r>
+            <w:rPr>
+              <w:rStyle w:val="PlaceholderText"/>
+            </w:rPr>
+            <w:t>Click or tap here to enter text.</w:t>
+          </w:r>
+        </w:p>
+      </w:docPartBody>
+    </w:docPart>
+  </w:docParts>
+</w:glossaryDocument>
+</file>
+
+<file path=word/glossary/fontTable.xml><?xml version="1.0" encoding="utf-8"?>
+<w:fonts xmlns:mc="http://schemas.openxmlformats.org/markup-compatibility/2006" xmlns:r="http://schemas.openxmlformats.org/officeDocument/2006/relationships" xmlns:w="http://schemas.openxmlformats.org/wordprocessingml/2006/main" xmlns:w14="http://schemas.microsoft.com/office/word/2010/wordml" xmlns:w15="http://schemas.microsoft.com/office/word/2012/wordml" xmlns:w16cex="http://schemas.microsoft.com/office/word/2018/wordml/cex" xmlns:w16cid="http://schemas.microsoft.com/office/word/2016/wordml/cid" xmlns:w16="http://schemas.microsoft.com/office/word/2018/wordml" xmlns:w16du="http://schemas.microsoft.com/office/word/2023/wordml/word16du" xmlns:w16sdtdh="http://schemas.microsoft.com/office/word/2020/wordml/sdtdatahash" xmlns:w16sdtfl="http://schemas.microsoft.com/office/word/2024/wordml/sdtformatlock" xmlns:w16se="http://schemas.microsoft.com/office/word/2015/wordml/symex" mc:Ignorable="w14 w15 w16se w16cid w16 w16cex w16sdtdh w16sdtfl w16du">
+  <w:font w:name="Times New Roman">
+    <w:panose1 w:val="02020603050405020304"/>
+    <w:charset w:val="00"/>
+    <w:family w:val="roman"/>
+    <w:pitch w:val="variable"/>
+    <w:sig w:usb0="E0002EFF" w:usb1="C000785B" w:usb2="00000009" w:usb3="00000000" w:csb0="000001FF" w:csb1="00000000"/>
+  </w:font>
+  <w:font w:name="Symbol">
+    <w:panose1 w:val="05050102010706020507"/>
+    <w:charset w:val="02"/>
+    <w:family w:val="roman"/>
+    <w:pitch w:val="variable"/>
+    <w:sig w:usb0="00000000" w:usb1="10000000" w:usb2="00000000" w:usb3="00000000" w:csb0="80000000" w:csb1="00000000"/>
+  </w:font>
+  <w:font w:name="Courier New">
+    <w:panose1 w:val="02070309020205020404"/>
+    <w:charset w:val="00"/>
+    <w:family w:val="modern"/>
+    <w:pitch w:val="fixed"/>
+    <w:sig w:usb0="E0002EFF" w:usb1="C0007843" w:usb2="00000009" w:usb3="00000000" w:csb0="000001FF" w:csb1="00000000"/>
+  </w:font>
+  <w:font w:name="Wingdings">
+    <w:panose1 w:val="05000000000000000000"/>
+    <w:charset w:val="02"/>
+    <w:family w:val="auto"/>
+    <w:pitch w:val="variable"/>
+    <w:sig w:usb0="00000000" w:usb1="10000000" w:usb2="00000000" w:usb3="00000000" w:csb0="80000000" w:csb1="00000000"/>
+  </w:font>
+  <w:font w:name="Aptos">
+    <w:charset w:val="00"/>
+    <w:family w:val="swiss"/>
+    <w:pitch w:val="variable"/>
+    <w:sig w:usb0="20000287" w:usb1="00000003" w:usb2="00000000" w:usb3="00000000" w:csb0="0000019F" w:csb1="00000000"/>
+  </w:font>
+  <w:font w:name="Arial">
+    <w:panose1 w:val="020B0604020202020204"/>
+    <w:charset w:val="00"/>
+    <w:family w:val="swiss"/>
+    <w:pitch w:val="variable"/>
+    <w:sig w:usb0="E0002EFF" w:usb1="C000785B" w:usb2="00000009" w:usb3="00000000" w:csb0="000001FF" w:csb1="00000000"/>
+  </w:font>
+  <w:font w:name="Aptos Display">
+    <w:charset w:val="00"/>
+    <w:family w:val="swiss"/>
+    <w:pitch w:val="variable"/>
+    <w:sig w:usb0="20000287" w:usb1="00000003" w:usb2="00000000" w:usb3="00000000" w:csb0="0000019F" w:csb1="00000000"/>
+  </w:font>
+</w:fonts>
+</file>
+
+<file path=word/glossary/settings.xml><?xml version="1.0" encoding="utf-8"?>
+<w:settings xmlns:mc="http://schemas.openxmlformats.org/markup-compatibility/2006" xmlns:o="urn:schemas-microsoft-com:office:office" xmlns:r="http://schemas.openxmlformats.org/officeDocument/2006/relationships" xmlns:m="http://schemas.openxmlformats.org/officeDocument/2006/math" xmlns:v="urn:schemas-microsoft-com:vml" xmlns:w10="urn:schemas-microsoft-com:office:word" xmlns:w="http://schemas.openxmlformats.org/wordprocessingml/2006/main" xmlns:w14="http://schemas.microsoft.com/office/word/2010/wordml" xmlns:w15="http://schemas.microsoft.com/office/word/2012/wordml" xmlns:w16cex="http://schemas.microsoft.com/office/word/2018/wordml/cex" xmlns:w16cid="http://schemas.microsoft.com/office/word/2016/wordml/cid" xmlns:w16="http://schemas.microsoft.com/office/word/2018/wordml" xmlns:w16du="http://schemas.microsoft.com/office/word/2023/wordml/word16du" xmlns:w16sdtdh="http://schemas.microsoft.com/office/word/2020/wordml/sdtdatahash" xmlns:w16sdtfl="http://schemas.microsoft.com/office/word/2024/wordml/sdtformatlock" xmlns:w16se="http://schemas.microsoft.com/office/word/2015/wordml/symex" xmlns:sl="http://schemas.openxmlformats.org/schemaLibrary/2006/main" mc:Ignorable="w14 w15 w16se w16cid w16 w16cex w16sdtdh w16sdtfl w16du">
+  <w:view w:val="normal"/>
+  <w:defaultTabStop w:val="720"/>
+  <w:characterSpacingControl w:val="doNotCompress"/>
+  <w:compat>
+    <w:useFELayout/>
+    <w:compatSetting w:name="compatibilityMode" w:uri="http://schemas.microsoft.com/office/word" w:val="15"/>
+    <w:compatSetting w:name="overrideTableStyleFontSizeAndJustification" w:uri="http://schemas.microsoft.com/office/word" w:val="1"/>
+    <w:compatSetting w:name="enableOpenTypeFeatures" w:uri="http://schemas.microsoft.com/office/word" w:val="1"/>
+    <w:compatSetting w:name="doNotFlipMirrorIndents" w:uri="http://schemas.microsoft.com/office/word" w:val="1"/>
+    <w:compatSetting w:name="differentiateMultirowTableHeaders" w:uri="http://schemas.microsoft.com/office/word" w:val="1"/>
+    <w:compatSetting w:name="useWord2013TrackBottomHyphenation" w:uri="http://schemas.microsoft.com/office/word" w:val="0"/>
+  </w:compat>
+  <w:rsids>
+    <w:rsidRoot w:val="00D8220F"/>
+    <w:rsid w:val="00324450"/>
+    <w:rsid w:val="008C68B1"/>
+    <w:rsid w:val="00D8220F"/>
+  </w:rsids>
+  <m:mathPr>
+    <m:mathFont m:val="Cambria Math"/>
+    <m:brkBin m:val="before"/>
+    <m:brkBinSub m:val="--"/>
+    <m:smallFrac m:val="0"/>
+    <m:dispDef/>
+    <m:lMargin m:val="0"/>
+    <m:rMargin m:val="0"/>
+    <m:defJc m:val="centerGroup"/>
+    <m:wrapIndent m:val="1440"/>
+    <m:intLim m:val="subSup"/>
+    <m:naryLim m:val="undOvr"/>
+  </m:mathPr>
+  <w:themeFontLang w:val="en-AU"/>
+  <w:clrSchemeMapping w:bg1="light1" w:t1="dark1" w:bg2="light2" w:t2="dark2" w:accent1="accent1" w:accent2="accent2" w:accent3="accent3" w:accent4="accent4" w:accent5="accent5" w:accent6="accent6" w:hyperlink="hyperlink" w:followedHyperlink="followedHyperlink"/>
+  <w:decimalSymbol w:val="."/>
+  <w:listSeparator w:val=","/>
+  <w15:chartTrackingRefBased/>
+</w:settings>
+</file>
+
+<file path=word/glossary/styles.xml><?xml version="1.0" encoding="utf-8"?>
+<w:styles xmlns:mc="http://schemas.openxmlformats.org/markup-compatibility/2006" xmlns:r="http://schemas.openxmlformats.org/officeDocument/2006/relationships" xmlns:w="http://schemas.openxmlformats.org/wordprocessingml/2006/main" xmlns:w14="http://schemas.microsoft.com/office/word/2010/wordml" xmlns:w15="http://schemas.microsoft.com/office/word/2012/wordml" xmlns:w16cex="http://schemas.microsoft.com/office/word/2018/wordml/cex" xmlns:w16cid="http://schemas.microsoft.com/office/word/2016/wordml/cid" xmlns:w16="http://schemas.microsoft.com/office/word/2018/wordml" xmlns:w16du="http://schemas.microsoft.com/office/word/2023/wordml/word16du" xmlns:w16sdtdh="http://schemas.microsoft.com/office/word/2020/wordml/sdtdatahash" xmlns:w16sdtfl="http://schemas.microsoft.com/office/word/2024/wordml/sdtformatlock" xmlns:w16se="http://schemas.microsoft.com/office/word/2015/wordml/symex" mc:Ignorable="w14 w15 w16se w16cid w16 w16cex w16sdtdh w16sdtfl w16du">
+  <w:docDefaults>
+    <w:rPrDefault>
+      <w:rPr>
+        <w:rFonts w:asciiTheme="minorHAnsi" w:eastAsiaTheme="minorEastAsia" w:hAnsiTheme="minorHAnsi" w:cstheme="minorBidi"/>
+        <w:kern w:val="2"/>
+        <w:sz w:val="24"/>
+        <w:szCs w:val="24"/>
+        <w:lang w:val="en-AU" w:eastAsia="en-AU" w:bidi="ar-SA"/>
+        <w14:ligatures w14:val="standardContextual"/>
+      </w:rPr>
+    </w:rPrDefault>
+    <w:pPrDefault>
+      <w:pPr>
+        <w:spacing w:after="160" w:line="278" w:lineRule="auto"/>
+      </w:pPr>
+    </w:pPrDefault>
+  </w:docDefaults>
+  <w:latentStyles w:defLockedState="0" w:defUIPriority="99" w:defSemiHidden="0" w:defUnhideWhenUsed="0" w:defQFormat="0" w:count="376">
+    <w:lsdException w:name="Normal" w:uiPriority="0" w:qFormat="1"/>
+    <w:lsdException w:name="heading 1" w:uiPriority="9" w:qFormat="1"/>
+    <w:lsdException w:name="heading 2" w:semiHidden="1" w:uiPriority="9" w:unhideWhenUsed="1" w:qFormat="1"/>
+    <w:lsdException w:name="heading 3" w:semiHidden="1" w:uiPriority="9" w:unhideWhenUsed="1" w:qFormat="1"/>
+    <w:lsdException w:name="heading 4" w:semiHidden="1" w:uiPriority="9" w:unhideWhenUsed="1" w:qFormat="1"/>
+    <w:lsdException w:name="heading 5" w:semiHidden="1" w:uiPriority="9" w:unhideWhenUsed="1" w:qFormat="1"/>
+    <w:lsdException w:name="heading 6" w:semiHidden="1" w:uiPriority="9" w:unhideWhenUsed="1" w:qFormat="1"/>
+    <w:lsdException w:name="heading 7" w:semiHidden="1" w:uiPriority="9" w:unhideWhenUsed="1" w:qFormat="1"/>
+    <w:lsdException w:name="heading 8" w:semiHidden="1" w:uiPriority="9" w:unhideWhenUsed="1" w:qFormat="1"/>
+    <w:lsdException w:name="heading 9" w:semiHidden="1" w:uiPriority="9" w:unhideWhenUsed="1" w:qFormat="1"/>
+    <w:lsdException w:name="index 1" w:semiHidden="1" w:unhideWhenUsed="1"/>
+    <w:lsdException w:name="index 2" w:semiHidden="1" w:unhideWhenUsed="1"/>
+    <w:lsdException w:name="index 3" w:semiHidden="1" w:unhideWhenUsed="1"/>
+    <w:lsdException w:name="index 4" w:semiHidden="1" w:unhideWhenUsed="1"/>
+    <w:lsdException w:name="index 5" w:semiHidden="1" w:unhideWhenUsed="1"/>
+    <w:lsdException w:name="index 6" w:semiHidden="1" w:unhideWhenUsed="1"/>
+    <w:lsdException w:name="index 7" w:semiHidden="1" w:unhideWhenUsed="1"/>
+    <w:lsdException w:name="index 8" w:semiHidden="1" w:unhideWhenUsed="1"/>
+    <w:lsdException w:name="index 9" w:semiHidden="1" w:unhideWhenUsed="1"/>
+    <w:lsdException w:name="toc 1" w:semiHidden="1" w:uiPriority="39" w:unhideWhenUsed="1"/>
+    <w:lsdException w:name="toc 2" w:semiHidden="1" w:uiPriority="39" w:unhideWhenUsed="1"/>
+    <w:lsdException w:name="toc 3" w:semiHidden="1" w:uiPriority="39" w:unhideWhenUsed="1"/>
+    <w:lsdException w:name="toc 4" w:semiHidden="1" w:uiPriority="39" w:unhideWhenUsed="1"/>
+    <w:lsdException w:name="toc 5" w:semiHidden="1" w:uiPriority="39" w:unhideWhenUsed="1"/>
+    <w:lsdException w:name="toc 6" w:semiHidden="1" w:uiPriority="39" w:unhideWhenUsed="1"/>
+    <w:lsdException w:name="toc 7" w:semiHidden="1" w:uiPriority="39" w:unhideWhenUsed="1"/>
+    <w:lsdException w:name="toc 8" w:semiHidden="1" w:uiPriority="39" w:unhideWhenUsed="1"/>
+    <w:lsdException w:name="toc 9" w:semiHidden="1" w:uiPriority="39" w:unhideWhenUsed="1"/>
+    <w:lsdException w:name="Normal Indent" w:semiHidden="1" w:unhideWhenUsed="1"/>
+    <w:lsdException w:name="footnote text" w:semiHidden="1" w:unhideWhenUsed="1"/>
+    <w:lsdException w:name="annotation text" w:semiHidden="1" w:unhideWhenUsed="1"/>
+    <w:lsdException w:name="header" w:semiHidden="1" w:unhideWhenUsed="1"/>
+    <w:lsdException w:name="footer" w:semiHidden="1" w:unhideWhenUsed="1"/>
+    <w:lsdException w:name="index heading" w:semiHidden="1" w:unhideWhenUsed="1"/>
+    <w:lsdException w:name="caption" w:semiHidden="1" w:uiPriority="35" w:unhideWhenUsed="1" w:qFormat="1"/>
+    <w:lsdException w:name="table of figures" w:semiHidden="1" w:unhideWhenUsed="1"/>
+    <w:lsdException w:name="envelope address" w:semiHidden="1" w:unhideWhenUsed="1"/>
+    <w:lsdException w:name="envelope return" w:semiHidden="1" w:unhideWhenUsed="1"/>
+    <w:lsdException w:name="footnote reference" w:semiHidden="1" w:unhideWhenUsed="1"/>
+    <w:lsdException w:name="annotation reference" w:semiHidden="1" w:unhideWhenUsed="1"/>
+    <w:lsdException w:name="line number" w:semiHidden="1" w:unhideWhenUsed="1"/>
+    <w:lsdException w:name="page number" w:semiHidden="1" w:unhideWhenUsed="1"/>
+    <w:lsdException w:name="endnote reference" w:semiHidden="1" w:unhideWhenUsed="1"/>
+    <w:lsdException w:name="endnote text" w:semiHidden="1" w:unhideWhenUsed="1"/>
+    <w:lsdException w:name="table of authorities" w:semiHidden="1" w:unhideWhenUsed="1"/>
+    <w:lsdException w:name="macro" w:semiHidden="1" w:unhideWhenUsed="1"/>
+    <w:lsdException w:name="toa heading" w:semiHidden="1" w:unhideWhenUsed="1"/>
+    <w:lsdException w:name="List" w:semiHidden="1" w:unhideWhenUsed="1"/>
+    <w:lsdException w:name="List Bullet" w:semiHidden="1" w:unhideWhenUsed="1"/>
+    <w:lsdException w:name="List Number" w:semiHidden="1" w:unhideWhenUsed="1"/>
+    <w:lsdException w:name="List 2" w:semiHidden="1" w:unhideWhenUsed="1"/>
+    <w:lsdException w:name="List 3" w:semiHidden="1" w:unhideWhenUsed="1"/>
+    <w:lsdException w:name="List 4" w:semiHidden="1" w:unhideWhenUsed="1"/>
+    <w:lsdException w:name="List 5" w:semiHidden="1" w:unhideWhenUsed="1"/>
+    <w:lsdException w:name="List Bullet 2" w:semiHidden="1" w:unhideWhenUsed="1"/>
+    <w:lsdException w:name="List Bullet 3" w:semiHidden="1" w:unhideWhenUsed="1"/>
+    <w:lsdException w:name="List Bullet 4" w:semiHidden="1" w:unhideWhenUsed="1"/>
+    <w:lsdException w:name="List Bullet 5" w:semiHidden="1" w:unhideWhenUsed="1"/>
+    <w:lsdException w:name="List Number 2" w:semiHidden="1" w:unhideWhenUsed="1"/>
+    <w:lsdException w:name="List Number 3" w:semiHidden="1" w:unhideWhenUsed="1"/>
+    <w:lsdException w:name="List Number 4" w:semiHidden="1" w:unhideWhenUsed="1"/>
+    <w:lsdException w:name="List Number 5" w:semiHidden="1" w:unhideWhenUsed="1"/>
+    <w:lsdException w:name="Title" w:uiPriority="10" w:qFormat="1"/>
+    <w:lsdException w:name="Closing" w:semiHidden="1" w:unhideWhenUsed="1"/>
+    <w:lsdException w:name="Signature" w:semiHidden="1" w:unhideWhenUsed="1"/>
+    <w:lsdException w:name="Default Paragraph Font" w:semiHidden="1" w:uiPriority="1" w:unhideWhenUsed="1"/>
+    <w:lsdException w:name="Body Text" w:semiHidden="1" w:unhideWhenUsed="1"/>
+    <w:lsdException w:name="Body Text Indent" w:semiHidden="1" w:unhideWhenUsed="1"/>
+    <w:lsdException w:name="List Continue" w:semiHidden="1" w:unhideWhenUsed="1"/>
+    <w:lsdException w:name="List Continue 2" w:semiHidden="1" w:unhideWhenUsed="1"/>
+    <w:lsdException w:name="List Continue 3" w:semiHidden="1" w:unhideWhenUsed="1"/>
+    <w:lsdException w:name="List Continue 4" w:semiHidden="1" w:unhideWhenUsed="1"/>
+    <w:lsdException w:name="List Continue 5" w:semiHidden="1" w:unhideWhenUsed="1"/>
+    <w:lsdException w:name="Message Header" w:semiHidden="1" w:unhideWhenUsed="1"/>
+    <w:lsdException w:name="Subtitle" w:uiPriority="11" w:qFormat="1"/>
+    <w:lsdException w:name="Salutation" w:semiHidden="1" w:unhideWhenUsed="1"/>
+    <w:lsdException w:name="Date" w:semiHidden="1" w:unhideWhenUsed="1"/>
+    <w:lsdException w:name="Body Text First Indent" w:semiHidden="1" w:unhideWhenUsed="1"/>
+    <w:lsdException w:name="Body Text First Indent 2" w:semiHidden="1" w:unhideWhenUsed="1"/>
+    <w:lsdException w:name="Note Heading" w:semiHidden="1" w:unhideWhenUsed="1"/>
+    <w:lsdException w:name="Body Text 2" w:semiHidden="1" w:unhideWhenUsed="1"/>
+    <w:lsdException w:name="Body Text 3" w:semiHidden="1" w:unhideWhenUsed="1"/>
+    <w:lsdException w:name="Body Text Indent 2" w:semiHidden="1" w:unhideWhenUsed="1"/>
+    <w:lsdException w:name="Body Text Indent 3" w:semiHidden="1" w:unhideWhenUsed="1"/>
+    <w:lsdException w:name="Block Text" w:semiHidden="1" w:unhideWhenUsed="1"/>
+    <w:lsdException w:name="Hyperlink" w:semiHidden="1" w:unhideWhenUsed="1"/>
+    <w:lsdException w:name="FollowedHyperlink" w:semiHidden="1" w:unhideWhenUsed="1"/>
+    <w:lsdException w:name="Strong" w:uiPriority="22" w:qFormat="1"/>
+    <w:lsdException w:name="Emphasis" w:uiPriority="20" w:qFormat="1"/>
+    <w:lsdException w:name="Document Map" w:semiHidden="1" w:unhideWhenUsed="1"/>
+    <w:lsdException w:name="Plain Text" w:semiHidden="1" w:unhideWhenUsed="1"/>
+    <w:lsdException w:name="E-mail Signature" w:semiHidden="1" w:unhideWhenUsed="1"/>
+    <w:lsdException w:name="HTML Top of Form" w:semiHidden="1" w:unhideWhenUsed="1"/>
+    <w:lsdException w:name="HTML Bottom of Form" w:semiHidden="1" w:unhideWhenUsed="1"/>
+    <w:lsdException w:name="Normal (Web)" w:semiHidden="1" w:unhideWhenUsed="1"/>
+    <w:lsdException w:name="HTML Acronym" w:semiHidden="1" w:unhideWhenUsed="1"/>
+    <w:lsdException w:name="HTML Address" w:semiHidden="1" w:unhideWhenUsed="1"/>
+    <w:lsdException w:name="HTML Cite" w:semiHidden="1" w:unhideWhenUsed="1"/>
+    <w:lsdException w:name="HTML Code" w:semiHidden="1" w:unhideWhenUsed="1"/>
+    <w:lsdException w:name="HTML Definition" w:semiHidden="1" w:unhideWhenUsed="1"/>
+    <w:lsdException w:name="HTML Keyboard" w:semiHidden="1" w:unhideWhenUsed="1"/>
+    <w:lsdException w:name="HTML Preformatted" w:semiHidden="1" w:unhideWhenUsed="1"/>
+    <w:lsdException w:name="HTML Sample" w:semiHidden="1" w:unhideWhenUsed="1"/>
+    <w:lsdException w:name="HTML Typewriter" w:semiHidden="1" w:unhideWhenUsed="1"/>
+    <w:lsdException w:name="HTML Variable" w:semiHidden="1" w:unhideWhenUsed="1"/>
+    <w:lsdException w:name="Normal Table" w:semiHidden="1" w:unhideWhenUsed="1"/>
+    <w:lsdException w:name="annotation subject" w:semiHidden="1" w:unhideWhenUsed="1"/>
+    <w:lsdException w:name="No List" w:semiHidden="1" w:unhideWhenUsed="1"/>
+    <w:lsdException w:name="Outline List 1" w:semiHidden="1" w:unhideWhenUsed="1"/>
+    <w:lsdException w:name="Outline List 2" w:semiHidden="1" w:unhideWhenUsed="1"/>
+    <w:lsdException w:name="Outline List 3" w:semiHidden="1" w:unhideWhenUsed="1"/>
+    <w:lsdException w:name="Table Simple 1" w:semiHidden="1" w:unhideWhenUsed="1"/>
+    <w:lsdException w:name="Table Simple 2" w:semiHidden="1" w:unhideWhenUsed="1"/>
+    <w:lsdException w:name="Table Simple 3" w:semiHidden="1" w:unhideWhenUsed="1"/>
+    <w:lsdException w:name="Table Classic 1" w:semiHidden="1" w:unhideWhenUsed="1"/>
+    <w:lsdException w:name="Table Classic 2" w:semiHidden="1" w:unhideWhenUsed="1"/>
+    <w:lsdException w:name="Table Classic 3" w:semiHidden="1" w:unhideWhenUsed="1"/>
+    <w:lsdException w:name="Table Classic 4" w:semiHidden="1" w:unhideWhenUsed="1"/>
+    <w:lsdException w:name="Table Colorful 1" w:semiHidden="1" w:unhideWhenUsed="1"/>
+    <w:lsdException w:name="Table Colorful 2" w:semiHidden="1" w:unhideWhenUsed="1"/>
+    <w:lsdException w:name="Table Colorful 3" w:semiHidden="1" w:unhideWhenUsed="1"/>
+    <w:lsdException w:name="Table Columns 1" w:semiHidden="1" w:unhideWhenUsed="1"/>
+    <w:lsdException w:name="Table Columns 2" w:semiHidden="1" w:unhideWhenUsed="1"/>
+    <w:lsdException w:name="Table Columns 3" w:semiHidden="1" w:unhideWhenUsed="1"/>
+    <w:lsdException w:name="Table Columns 4" w:semiHidden="1" w:unhideWhenUsed="1"/>
+    <w:lsdException w:name="Table Columns 5" w:semiHidden="1" w:unhideWhenUsed="1"/>
+    <w:lsdException w:name="Table Grid 1" w:semiHidden="1" w:unhideWhenUsed="1"/>
+    <w:lsdException w:name="Table Grid 2" w:semiHidden="1" w:unhideWhenUsed="1"/>
+    <w:lsdException w:name="Table Grid 3" w:semiHidden="1" w:unhideWhenUsed="1"/>
+    <w:lsdException w:name="Table Grid 4" w:semiHidden="1" w:unhideWhenUsed="1"/>
+    <w:lsdException w:name="Table Grid 5" w:semiHidden="1" w:unhideWhenUsed="1"/>
+    <w:lsdException w:name="Table Grid 6" w:semiHidden="1" w:unhideWhenUsed="1"/>
+    <w:lsdException w:name="Table Grid 7" w:semiHidden="1" w:unhideWhenUsed="1"/>
+    <w:lsdException w:name="Table Grid 8" w:semiHidden="1" w:unhideWhenUsed="1"/>
+    <w:lsdException w:name="Table List 1" w:semiHidden="1" w:unhideWhenUsed="1"/>
+    <w:lsdException w:name="Table List 2" w:semiHidden="1" w:unhideWhenUsed="1"/>
+    <w:lsdException w:name="Table List 3" w:semiHidden="1" w:unhideWhenUsed="1"/>
+    <w:lsdException w:name="Table List 4" w:semiHidden="1" w:unhideWhenUsed="1"/>
+    <w:lsdException w:name="Table List 5" w:semiHidden="1" w:unhideWhenUsed="1"/>
+    <w:lsdException w:name="Table List 6" w:semiHidden="1" w:unhideWhenUsed="1"/>
+    <w:lsdException w:name="Table List 7" w:semiHidden="1" w:unhideWhenUsed="1"/>
+    <w:lsdException w:name="Table List 8" w:semiHidden="1" w:unhideWhenUsed="1"/>
+    <w:lsdException w:name="Table 3D effects 1" w:semiHidden="1" w:unhideWhenUsed="1"/>
+    <w:lsdException w:name="Table 3D effects 2" w:semiHidden="1" w:unhideWhenUsed="1"/>
+    <w:lsdException w:name="Table 3D effects 3" w:semiHidden="1" w:unhideWhenUsed="1"/>
+    <w:lsdException w:name="Table Contemporary" w:semiHidden="1" w:unhideWhenUsed="1"/>
+    <w:lsdException w:name="Table Elegant" w:semiHidden="1" w:unhideWhenUsed="1"/>
+    <w:lsdException w:name="Table Professional" w:semiHidden="1" w:unhideWhenUsed="1"/>
+    <w:lsdException w:name="Table Subtle 1" w:semiHidden="1" w:unhideWhenUsed="1"/>
+    <w:lsdException w:name="Table Subtle 2" w:semiHidden="1" w:unhideWhenUsed="1"/>
+    <w:lsdException w:name="Table Web 1" w:semiHidden="1" w:unhideWhenUsed="1"/>
+    <w:lsdException w:name="Table Web 2" w:semiHidden="1" w:unhideWhenUsed="1"/>
+    <w:lsdException w:name="Table Web 3" w:semiHidden="1" w:unhideWhenUsed="1"/>
+    <w:lsdException w:name="Balloon Text" w:semiHidden="1" w:unhideWhenUsed="1"/>
+    <w:lsdException w:name="Table Grid" w:uiPriority="39"/>
+    <w:lsdException w:name="Table Theme" w:semiHidden="1" w:unhideWhenUsed="1"/>
+    <w:lsdException w:name="Placeholder Text" w:semiHidden="1"/>
+    <w:lsdException w:name="No Spacing" w:uiPriority="1" w:qFormat="1"/>
+    <w:lsdException w:name="Light Shading" w:uiPriority="60"/>
+    <w:lsdException w:name="Light List" w:uiPriority="61"/>
+    <w:lsdException w:name="Light Grid" w:uiPriority="62"/>
+    <w:lsdException w:name="Medium Shading 1" w:uiPriority="63"/>
+    <w:lsdException w:name="Medium Shading 2" w:uiPriority="64"/>
+    <w:lsdException w:name="Medium List 1" w:uiPriority="65"/>
+    <w:lsdException w:name="Medium List 2" w:uiPriority="66"/>
+    <w:lsdException w:name="Medium Grid 1" w:uiPriority="67"/>
+    <w:lsdException w:name="Medium Grid 2" w:uiPriority="68"/>
+    <w:lsdException w:name="Medium Grid 3" w:uiPriority="69"/>
+    <w:lsdException w:name="Dark List" w:uiPriority="70"/>
+    <w:lsdException w:name="Colorful Shading" w:uiPriority="71"/>
+    <w:lsdException w:name="Colorful List" w:uiPriority="72"/>
+    <w:lsdException w:name="Colorful Grid" w:uiPriority="73"/>
+    <w:lsdException w:name="Light Shading Accent 1" w:uiPriority="60"/>
+    <w:lsdException w:name="Light List Accent 1" w:uiPriority="61"/>
+    <w:lsdException w:name="Light Grid Accent 1" w:uiPriority="62"/>
+    <w:lsdException w:name="Medium Shading 1 Accent 1" w:uiPriority="63"/>
+    <w:lsdException w:name="Medium Shading 2 Accent 1" w:uiPriority="64"/>
+    <w:lsdException w:name="Medium List 1 Accent 1" w:uiPriority="65"/>
+    <w:lsdException w:name="Revision" w:semiHidden="1"/>
+    <w:lsdException w:name="List Paragraph" w:uiPriority="34" w:qFormat="1"/>
+    <w:lsdException w:name="Quote" w:uiPriority="29" w:qFormat="1"/>
+    <w:lsdException w:name="Intense Quote" w:uiPriority="30" w:qFormat="1"/>
+    <w:lsdException w:name="Medium List 2 Accent 1" w:uiPriority="66"/>
+    <w:lsdException w:name="Medium Grid 1 Accent 1" w:uiPriority="67"/>
+    <w:lsdException w:name="Medium Grid 2 Accent 1" w:uiPriority="68"/>
+    <w:lsdException w:name="Medium Grid 3 Accent 1" w:uiPriority="69"/>
+    <w:lsdException w:name="Dark List Accent 1" w:uiPriority="70"/>
+    <w:lsdException w:name="Colorful Shading Accent 1" w:uiPriority="71"/>
+    <w:lsdException w:name="Colorful List Accent 1" w:uiPriority="72"/>
+    <w:lsdException w:name="Colorful Grid Accent 1" w:uiPriority="73"/>
+    <w:lsdException w:name="Light Shading Accent 2" w:uiPriority="60"/>
+    <w:lsdException w:name="Light List Accent 2" w:uiPriority="61"/>
+    <w:lsdException w:name="Light Grid Accent 2" w:uiPriority="62"/>
+    <w:lsdException w:name="Medium Shading 1 Accent 2" w:uiPriority="63"/>
+    <w:lsdException w:name="Medium Shading 2 Accent 2" w:uiPriority="64"/>
+    <w:lsdException w:name="Medium List 1 Accent 2" w:uiPriority="65"/>
+    <w:lsdException w:name="Medium List 2 Accent 2" w:uiPriority="66"/>
+    <w:lsdException w:name="Medium Grid 1 Accent 2" w:uiPriority="67"/>
+    <w:lsdException w:name="Medium Grid 2 Accent 2" w:uiPriority="68"/>
+    <w:lsdException w:name="Medium Grid 3 Accent 2" w:uiPriority="69"/>
+    <w:lsdException w:name="Dark List Accent 2" w:uiPriority="70"/>
+    <w:lsdException w:name="Colorful Shading Accent 2" w:uiPriority="71"/>
+    <w:lsdException w:name="Colorful List Accent 2" w:uiPriority="72"/>
+    <w:lsdException w:name="Colorful Grid Accent 2" w:uiPriority="73"/>
+    <w:lsdException w:name="Light Shading Accent 3" w:uiPriority="60"/>
+    <w:lsdException w:name="Light List Accent 3" w:uiPriority="61"/>
+    <w:lsdException w:name="Light Grid Accent 3" w:uiPriority="62"/>
+    <w:lsdException w:name="Medium Shading 1 Accent 3" w:uiPriority="63"/>
+    <w:lsdException w:name="Medium Shading 2 Accent 3" w:uiPriority="64"/>
+    <w:lsdException w:name="Medium List 1 Accent 3" w:uiPriority="65"/>
+    <w:lsdException w:name="Medium List 2 Accent 3" w:uiPriority="66"/>
+    <w:lsdException w:name="Medium Grid 1 Accent 3" w:uiPriority="67"/>
+    <w:lsdException w:name="Medium Grid 2 Accent 3" w:uiPriority="68"/>
+    <w:lsdException w:name="Medium Grid 3 Accent 3" w:uiPriority="69"/>
+    <w:lsdException w:name="Dark List Accent 3" w:uiPriority="70"/>
+    <w:lsdException w:name="Colorful Shading Accent 3" w:uiPriority="71"/>
+    <w:lsdException w:name="Colorful List Accent 3" w:uiPriority="72"/>
+    <w:lsdException w:name="Colorful Grid Accent 3" w:uiPriority="73"/>
+    <w:lsdException w:name="Light Shading Accent 4" w:uiPriority="60"/>
+    <w:lsdException w:name="Light List Accent 4" w:uiPriority="61"/>
+    <w:lsdException w:name="Light Grid Accent 4" w:uiPriority="62"/>
+    <w:lsdException w:name="Medium Shading 1 Accent 4" w:uiPriority="63"/>
+    <w:lsdException w:name="Medium Shading 2 Accent 4" w:uiPriority="64"/>
+    <w:lsdException w:name="Medium List 1 Accent 4" w:uiPriority="65"/>
+    <w:lsdException w:name="Medium List 2 Accent 4" w:uiPriority="66"/>
+    <w:lsdException w:name="Medium Grid 1 Accent 4" w:uiPriority="67"/>
+    <w:lsdException w:name="Medium Grid 2 Accent 4" w:uiPriority="68"/>
+    <w:lsdException w:name="Medium Grid 3 Accent 4" w:uiPriority="69"/>
+    <w:lsdException w:name="Dark List Accent 4" w:uiPriority="70"/>
+    <w:lsdException w:name="Colorful Shading Accent 4" w:uiPriority="71"/>
+    <w:lsdException w:name="Colorful List Accent 4" w:uiPriority="72"/>
+    <w:lsdException w:name="Colorful Grid Accent 4" w:uiPriority="73"/>
+    <w:lsdException w:name="Light Shading Accent 5" w:uiPriority="60"/>
+    <w:lsdException w:name="Light List Accent 5" w:uiPriority="61"/>
+    <w:lsdException w:name="Light Grid Accent 5" w:uiPriority="62"/>
+    <w:lsdException w:name="Medium Shading 1 Accent 5" w:uiPriority="63"/>
+    <w:lsdException w:name="Medium Shading 2 Accent 5" w:uiPriority="64"/>
+    <w:lsdException w:name="Medium List 1 Accent 5" w:uiPriority="65"/>
+    <w:lsdException w:name="Medium List 2 Accent 5" w:uiPriority="66"/>
+    <w:lsdException w:name="Medium Grid 1 Accent 5" w:uiPriority="67"/>
+    <w:lsdException w:name="Medium Grid 2 Accent 5" w:uiPriority="68"/>
+    <w:lsdException w:name="Medium Grid 3 Accent 5" w:uiPriority="69"/>
+    <w:lsdException w:name="Dark List Accent 5" w:uiPriority="70"/>
+    <w:lsdException w:name="Colorful Shading Accent 5" w:uiPriority="71"/>
+    <w:lsdException w:name="Colorful List Accent 5" w:uiPriority="72"/>
+    <w:lsdException w:name="Colorful Grid Accent 5" w:uiPriority="73"/>
+    <w:lsdException w:name="Light Shading Accent 6" w:uiPriority="60"/>
+    <w:lsdException w:name="Light List Accent 6" w:uiPriority="61"/>
+    <w:lsdException w:name="Light Grid Accent 6" w:uiPriority="62"/>
+    <w:lsdException w:name="Medium Shading 1 Accent 6" w:uiPriority="63"/>
+    <w:lsdException w:name="Medium Shading 2 Accent 6" w:uiPriority="64"/>
+    <w:lsdException w:name="Medium List 1 Accent 6" w:uiPriority="65"/>
+    <w:lsdException w:name="Medium List 2 Accent 6" w:uiPriority="66"/>
+    <w:lsdException w:name="Medium Grid 1 Accent 6" w:uiPriority="67"/>
+    <w:lsdException w:name="Medium Grid 2 Accent 6" w:uiPriority="68"/>
+    <w:lsdException w:name="Medium Grid 3 Accent 6" w:uiPriority="69"/>
+    <w:lsdException w:name="Dark List Accent 6" w:uiPriority="70"/>
+    <w:lsdException w:name="Colorful Shading Accent 6" w:uiPriority="71"/>
+    <w:lsdException w:name="Colorful List Accent 6" w:uiPriority="72"/>
+    <w:lsdException w:name="Colorful Grid Accent 6" w:uiPriority="73"/>
+    <w:lsdException w:name="Subtle Emphasis" w:uiPriority="19" w:qFormat="1"/>
+    <w:lsdException w:name="Intense Emphasis" w:uiPriority="21" w:qFormat="1"/>
+    <w:lsdException w:name="Subtle Reference" w:uiPriority="31" w:qFormat="1"/>
+    <w:lsdException w:name="Intense Reference" w:uiPriority="32" w:qFormat="1"/>
+    <w:lsdException w:name="Book Title" w:uiPriority="33" w:qFormat="1"/>
+    <w:lsdException w:name="Bibliography" w:semiHidden="1" w:uiPriority="37" w:unhideWhenUsed="1"/>
+    <w:lsdException w:name="TOC Heading" w:semiHidden="1" w:uiPriority="39" w:unhideWhenUsed="1" w:qFormat="1"/>
+    <w:lsdException w:name="Plain Table 1" w:uiPriority="41"/>
+    <w:lsdException w:name="Plain Table 2" w:uiPriority="42"/>
+    <w:lsdException w:name="Plain Table 3" w:uiPriority="43"/>
+    <w:lsdException w:name="Plain Table 4" w:uiPriority="44"/>
+    <w:lsdException w:name="Plain Table 5" w:uiPriority="45"/>
+    <w:lsdException w:name="Grid Table Light" w:uiPriority="40"/>
+    <w:lsdException w:name="Grid Table 1 Light" w:uiPriority="46"/>
+    <w:lsdException w:name="Grid Table 2" w:uiPriority="47"/>
+    <w:lsdException w:name="Grid Table 3" w:uiPriority="48"/>
+    <w:lsdException w:name="Grid Table 4" w:uiPriority="49"/>
+    <w:lsdException w:name="Grid Table 5 Dark" w:uiPriority="50"/>
+    <w:lsdException w:name="Grid Table 6 Colorful" w:uiPriority="51"/>
+    <w:lsdException w:name="Grid Table 7 Colorful" w:uiPriority="52"/>
+    <w:lsdException w:name="Grid Table 1 Light Accent 1" w:uiPriority="46"/>
+    <w:lsdException w:name="Grid Table 2 Accent 1" w:uiPriority="47"/>
+    <w:lsdException w:name="Grid Table 3 Accent 1" w:uiPriority="48"/>
+    <w:lsdException w:name="Grid Table 4 Accent 1" w:uiPriority="49"/>
+    <w:lsdException w:name="Grid Table 5 Dark Accent 1" w:uiPriority="50"/>
+    <w:lsdException w:name="Grid Table 6 Colorful Accent 1" w:uiPriority="51"/>
+    <w:lsdException w:name="Grid Table 7 Colorful Accent 1" w:uiPriority="52"/>
+    <w:lsdException w:name="Grid Table 1 Light Accent 2" w:uiPriority="46"/>
+    <w:lsdException w:name="Grid Table 2 Accent 2" w:uiPriority="47"/>
+    <w:lsdException w:name="Grid Table 3 Accent 2" w:uiPriority="48"/>
+    <w:lsdException w:name="Grid Table 4 Accent 2" w:uiPriority="49"/>
+    <w:lsdException w:name="Grid Table 5 Dark Accent 2" w:uiPriority="50"/>
+    <w:lsdException w:name="Grid Table 6 Colorful Accent 2" w:uiPriority="51"/>
+    <w:lsdException w:name="Grid Table 7 Colorful Accent 2" w:uiPriority="52"/>
+    <w:lsdException w:name="Grid Table 1 Light Accent 3" w:uiPriority="46"/>
+    <w:lsdException w:name="Grid Table 2 Accent 3" w:uiPriority="47"/>
+    <w:lsdException w:name="Grid Table 3 Accent 3" w:uiPriority="48"/>
+    <w:lsdException w:name="Grid Table 4 Accent 3" w:uiPriority="49"/>
+    <w:lsdException w:name="Grid Table 5 Dark Accent 3" w:uiPriority="50"/>
+    <w:lsdException w:name="Grid Table 6 Colorful Accent 3" w:uiPriority="51"/>
+    <w:lsdException w:name="Grid Table 7 Colorful Accent 3" w:uiPriority="52"/>
+    <w:lsdException w:name="Grid Table 1 Light Accent 4" w:uiPriority="46"/>
+    <w:lsdException w:name="Grid Table 2 Accent 4" w:uiPriority="47"/>
+    <w:lsdException w:name="Grid Table 3 Accent 4" w:uiPriority="48"/>
+    <w:lsdException w:name="Grid Table 4 Accent 4" w:uiPriority="49"/>
+    <w:lsdException w:name="Grid Table 5 Dark Accent 4" w:uiPriority="50"/>
+    <w:lsdException w:name="Grid Table 6 Colorful Accent 4" w:uiPriority="51"/>
+    <w:lsdException w:name="Grid Table 7 Colorful Accent 4" w:uiPriority="52"/>
+    <w:lsdException w:name="Grid Table 1 Light Accent 5" w:uiPriority="46"/>
+    <w:lsdException w:name="Grid Table 2 Accent 5" w:uiPriority="47"/>
+    <w:lsdException w:name="Grid Table 3 Accent 5" w:uiPriority="48"/>
+    <w:lsdException w:name="Grid Table 4 Accent 5" w:uiPriority="49"/>
+    <w:lsdException w:name="Grid Table 5 Dark Accent 5" w:uiPriority="50"/>
+    <w:lsdException w:name="Grid Table 6 Colorful Accent 5" w:uiPriority="51"/>
+    <w:lsdException w:name="Grid Table 7 Colorful Accent 5" w:uiPriority="52"/>
+    <w:lsdException w:name="Grid Table 1 Light Accent 6" w:uiPriority="46"/>
+    <w:lsdException w:name="Grid Table 2 Accent 6" w:uiPriority="47"/>
+    <w:lsdException w:name="Grid Table 3 Accent 6" w:uiPriority="48"/>
+    <w:lsdException w:name="Grid Table 4 Accent 6" w:uiPriority="49"/>
+    <w:lsdException w:name="Grid Table 5 Dark Accent 6" w:uiPriority="50"/>
+    <w:lsdException w:name="Grid Table 6 Colorful Accent 6" w:uiPriority="51"/>
+    <w:lsdException w:name="Grid Table 7 Colorful Accent 6" w:uiPriority="52"/>
+    <w:lsdException w:name="List Table 1 Light" w:uiPriority="46"/>
+    <w:lsdException w:name="List Table 2" w:uiPriority="47"/>
+    <w:lsdException w:name="List Table 3" w:uiPriority="48"/>
+    <w:lsdException w:name="List Table 4" w:uiPriority="49"/>
+    <w:lsdException w:name="List Table 5 Dark" w:uiPriority="50"/>
+    <w:lsdException w:name="List Table 6 Colorful" w:uiPriority="51"/>
+    <w:lsdException w:name="List Table 7 Colorful" w:uiPriority="52"/>
+    <w:lsdException w:name="List Table 1 Light Accent 1" w:uiPriority="46"/>
+    <w:lsdException w:name="List Table 2 Accent 1" w:uiPriority="47"/>
+    <w:lsdException w:name="List Table 3 Accent 1" w:uiPriority="48"/>
+    <w:lsdException w:name="List Table 4 Accent 1" w:uiPriority="49"/>
+    <w:lsdException w:name="List Table 5 Dark Accent 1" w:uiPriority="50"/>
+    <w:lsdException w:name="List Table 6 Colorful Accent 1" w:uiPriority="51"/>
+    <w:lsdException w:name="List Table 7 Colorful Accent 1" w:uiPriority="52"/>
+    <w:lsdException w:name="List Table 1 Light Accent 2" w:uiPriority="46"/>
+    <w:lsdException w:name="List Table 2 Accent 2" w:uiPriority="47"/>
+    <w:lsdException w:name="List Table 3 Accent 2" w:uiPriority="48"/>
+    <w:lsdException w:name="List Table 4 Accent 2" w:uiPriority="49"/>
+    <w:lsdException w:name="List Table 5 Dark Accent 2" w:uiPriority="50"/>
+    <w:lsdException w:name="List Table 6 Colorful Accent 2" w:uiPriority="51"/>
+    <w:lsdException w:name="List Table 7 Colorful Accent 2" w:uiPriority="52"/>
+    <w:lsdException w:name="List Table 1 Light Accent 3" w:uiPriority="46"/>
+    <w:lsdException w:name="List Table 2 Accent 3" w:uiPriority="47"/>
+    <w:lsdException w:name="List Table 3 Accent 3" w:uiPriority="48"/>
+    <w:lsdException w:name="List Table 4 Accent 3" w:uiPriority="49"/>
+    <w:lsdException w:name="List Table 5 Dark Accent 3" w:uiPriority="50"/>
+    <w:lsdException w:name="List Table 6 Colorful Accent 3" w:uiPriority="51"/>
+    <w:lsdException w:name="List Table 7 Colorful Accent 3" w:uiPriority="52"/>
+    <w:lsdException w:name="List Table 1 Light Accent 4" w:uiPriority="46"/>
+    <w:lsdException w:name="List Table 2 Accent 4" w:uiPriority="47"/>
+    <w:lsdException w:name="List Table 3 Accent 4" w:uiPriority="48"/>
+    <w:lsdException w:name="List Table 4 Accent 4" w:uiPriority="49"/>
+    <w:lsdException w:name="List Table 5 Dark Accent 4" w:uiPriority="50"/>
+    <w:lsdException w:name="List Table 6 Colorful Accent 4" w:uiPriority="51"/>
+    <w:lsdException w:name="List Table 7 Colorful Accent 4" w:uiPriority="52"/>
+    <w:lsdException w:name="List Table 1 Light Accent 5" w:uiPriority="46"/>
+    <w:lsdException w:name="List Table 2 Accent 5" w:uiPriority="47"/>
+    <w:lsdException w:name="List Table 3 Accent 5" w:uiPriority="48"/>
+    <w:lsdException w:name="List Table 4 Accent 5" w:uiPriority="49"/>
+    <w:lsdException w:name="List Table 5 Dark Accent 5" w:uiPriority="50"/>
+    <w:lsdException w:name="List Table 6 Colorful Accent 5" w:uiPriority="51"/>
+    <w:lsdException w:name="List Table 7 Colorful Accent 5" w:uiPriority="52"/>
+    <w:lsdException w:name="List Table 1 Light Accent 6" w:uiPriority="46"/>
+    <w:lsdException w:name="List Table 2 Accent 6" w:uiPriority="47"/>
+    <w:lsdException w:name="List Table 3 Accent 6" w:uiPriority="48"/>
+    <w:lsdException w:name="List Table 4 Accent 6" w:uiPriority="49"/>
+    <w:lsdException w:name="List Table 5 Dark Accent 6" w:uiPriority="50"/>
+    <w:lsdException w:name="List Table 6 Colorful Accent 6" w:uiPriority="51"/>
+    <w:lsdException w:name="List Table 7 Colorful Accent 6" w:uiPriority="52"/>
+    <w:lsdException w:name="Mention" w:semiHidden="1" w:unhideWhenUsed="1"/>
+    <w:lsdException w:name="Smart Hyperlink" w:semiHidden="1" w:unhideWhenUsed="1"/>
+    <w:lsdException w:name="Hashtag" w:semiHidden="1" w:unhideWhenUsed="1"/>
+    <w:lsdException w:name="Unresolved Mention" w:semiHidden="1" w:unhideWhenUsed="1"/>
+    <w:lsdException w:name="Smart Link" w:semiHidden="1" w:unhideWhenUsed="1"/>
+  </w:latentStyles>
+  <w:style w:type="paragraph" w:default="1" w:styleId="Normal">
+    <w:name w:val="Normal"/>
+    <w:qFormat/>
+  </w:style>
+  <w:style w:type="character" w:default="1" w:styleId="DefaultParagraphFont">
+    <w:name w:val="Default Paragraph Font"/>
+    <w:uiPriority w:val="1"/>
+    <w:semiHidden/>
+    <w:unhideWhenUsed/>
+  </w:style>
+  <w:style w:type="table" w:default="1" w:styleId="TableNormal">
+    <w:name w:val="Normal Table"/>
+    <w:uiPriority w:val="99"/>
+    <w:semiHidden/>
+    <w:unhideWhenUsed/>
+    <w:tblPr>
+      <w:tblInd w:w="0" w:type="dxa"/>
+      <w:tblCellMar>
+        <w:top w:w="0" w:type="dxa"/>
+        <w:left w:w="108" w:type="dxa"/>
+        <w:bottom w:w="0" w:type="dxa"/>
+        <w:right w:w="108" w:type="dxa"/>
+      </w:tblCellMar>
+    </w:tblPr>
+  </w:style>
+  <w:style w:type="numbering" w:default="1" w:styleId="NoList">
+    <w:name w:val="No List"/>
+    <w:uiPriority w:val="99"/>
+    <w:semiHidden/>
+    <w:unhideWhenUsed/>
+  </w:style>
+  <w:style w:type="character" w:styleId="PlaceholderText">
+    <w:name w:val="Placeholder Text"/>
+    <w:basedOn w:val="DefaultParagraphFont"/>
+    <w:uiPriority w:val="99"/>
+    <w:semiHidden/>
+    <w:rsid w:val="00D8220F"/>
+    <w:rPr>
+      <w:color w:val="666666"/>
+    </w:rPr>
+  </w:style>
+</w:styles>
+</file>
+
+<file path=word/glossary/webSettings.xml><?xml version="1.0" encoding="utf-8"?>
+<w:webSettings xmlns:mc="http://schemas.openxmlformats.org/markup-compatibility/2006" xmlns:r="http://schemas.openxmlformats.org/officeDocument/2006/relationships" xmlns:w="http://schemas.openxmlformats.org/wordprocessingml/2006/main" xmlns:w14="http://schemas.microsoft.com/office/word/2010/wordml" xmlns:w15="http://schemas.microsoft.com/office/word/2012/wordml" xmlns:w16cex="http://schemas.microsoft.com/office/word/2018/wordml/cex" xmlns:w16cid="http://schemas.microsoft.com/office/word/2016/wordml/cid" xmlns:w16="http://schemas.microsoft.com/office/word/2018/wordml" xmlns:w16du="http://schemas.microsoft.com/office/word/2023/wordml/word16du" xmlns:w16sdtdh="http://schemas.microsoft.com/office/word/2020/wordml/sdtdatahash" xmlns:w16sdtfl="http://schemas.microsoft.com/office/word/2024/wordml/sdtformatlock" xmlns:w16se="http://schemas.microsoft.com/office/word/2015/wordml/symex" mc:Ignorable="w14 w15 w16se w16cid w16 w16cex w16sdtdh w16sdtfl w16du">
+  <w:optimizeForBrowser/>
+  <w:allowPNG/>
+</w:webSettings>
 </file>
 
 <file path=word/theme/theme1.xml><?xml version="1.0" encoding="utf-8"?>
@@ -4030,7 +5833,7 @@
     <we:reference id="wa104382081" version="1.55.1.0" store="wa104382081" storeType="OMEX"/>
   </we:alternateReferences>
   <we:properties>
-    <we:property name="MENDELEY_CITATIONS" value="[]"/>
+    <we:property name="MENDELEY_CITATIONS" value="[{&quot;citationID&quot;:&quot;MENDELEY_CITATION_dc831248-4292-4a8d-a61f-d90c813a57dc&quot;,&quot;properties&quot;:{&quot;noteIndex&quot;:0},&quot;isEdited&quot;:false,&quot;manualOverride&quot;:{&quot;isManuallyOverridden&quot;:true,&quot;citeprocText&quot;:&quot;(Myers et al., 2012)&quot;,&quot;manualOverrideText&quot;:&quot;(Myers et al., 2012, p. 85)&quot;},&quot;citationTag&quot;:&quot;MENDELEY_CITATION_v3_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&quot;,&quot;citationItems&quot;:[{&quot;id&quot;:&quot;bfbda2b8-1584-305e-95dc-f87083e34439&quot;,&quot;itemData&quot;:{&quot;type&quot;:&quot;book&quot;,&quot;id&quot;:&quot;bfbda2b8-1584-305e-95dc-f87083e34439&quot;,&quot;title&quot;:&quot;Module (Unit) Testing&quot;,&quot;author&quot;:[{&quot;family&quot;:&quot;Myers&quot;,&quot;given&quot;:&quot;Glenford J..&quot;,&quot;parse-names&quot;:false,&quot;dropping-particle&quot;:&quot;&quot;,&quot;non-dropping-particle&quot;:&quot;&quot;},{&quot;family&quot;:&quot;Sandler&quot;,&quot;given&quot;:&quot;Corey.&quot;,&quot;parse-names&quot;:false,&quot;dropping-particle&quot;:&quot;&quot;,&quot;non-dropping-particle&quot;:&quot;&quot;},{&quot;family&quot;:&quot;Badgett&quot;,&quot;given&quot;:&quot;Tom.&quot;,&quot;parse-names&quot;:false,&quot;dropping-particle&quot;:&quot;&quot;,&quot;non-dropping-particle&quot;:&quot;&quot;}],&quot;container-title&quot;:&quot;The Art of Software Testing&quot;,&quot;chapter-number&quot;:&quot;Module Testing&quot;,&quot;ISBN&quot;:&quot;9781119202486&quot;,&quot;issued&quot;:{&quot;date-parts&quot;:[[2012]]},&quot;abstract&quot;:&quot;3rd ed. Includes index. The classic, landmark work on software testing The hardware and software of computing have changed markedly in the three decades since the first edition of The Art of Software Testing, but this book's powerful underlying analysis has stood the test of time. Whereas most books on software testing target particular development techniques, languages, or testing methods, The Art of Software Testing, Third Edition provides a brief but powerful and comprehensive presentation of time-proven software testing approaches. If your software development project is mission critical, this book is an investme. A self-assessment test -- The psychology and economics of software testing -- Program inspections, walkthroughs, and reviews -- Test-case design.&quot;,&quot;edition&quot;:&quot;3rd ed.&quot;,&quot;publisher&quot;:&quot;John Wiley &amp; Sons&quot;},&quot;isTemporary&quot;:false,&quot;suppress-author&quot;:false,&quot;composite&quot;:false,&quot;author-only&quot;:false}]},{&quot;citationID&quot;:&quot;MENDELEY_CITATION_4a441b4a-c8ef-4ac5-97d0-bfe5568233f6&quot;,&quot;properties&quot;:{&quot;noteIndex&quot;:0},&quot;isEdited&quot;:false,&quot;manualOverride&quot;:{&quot;isManuallyOverridden&quot;:true,&quot;citeprocText&quot;:&quot;(Myers et al., 2012)&quot;,&quot;manualOverrideText&quot;:&quot;Myers et al., 2012&quot;},&quot;citationTag&quot;:&quot;MENDELEY_CITATION_v3_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&quot;,&quot;citationItems&quot;:[{&quot;id&quot;:&quot;bfbda2b8-1584-305e-95dc-f87083e34439&quot;,&quot;itemData&quot;:{&quot;type&quot;:&quot;book&quot;,&quot;id&quot;:&quot;bfbda2b8-1584-305e-95dc-f87083e34439&quot;,&quot;title&quot;:&quot;Module (Unit) Testing&quot;,&quot;author&quot;:[{&quot;family&quot;:&quot;Myers&quot;,&quot;given&quot;:&quot;Glenford J..&quot;,&quot;parse-names&quot;:false,&quot;dropping-particle&quot;:&quot;&quot;,&quot;non-dropping-particle&quot;:&quot;&quot;},{&quot;family&quot;:&quot;Sandler&quot;,&quot;given&quot;:&quot;Corey.&quot;,&quot;parse-names&quot;:false,&quot;dropping-particle&quot;:&quot;&quot;,&quot;non-dropping-particle&quot;:&quot;&quot;},{&quot;family&quot;:&quot;Badgett&quot;,&quot;given&quot;:&quot;Tom.&quot;,&quot;parse-names&quot;:false,&quot;dropping-particle&quot;:&quot;&quot;,&quot;non-dropping-particle&quot;:&quot;&quot;}],&quot;container-title&quot;:&quot;The Art of Software Testing&quot;,&quot;chapter-number&quot;:&quot;Module Testing&quot;,&quot;ISBN&quot;:&quot;9781119202486&quot;,&quot;issued&quot;:{&quot;date-parts&quot;:[[2012]]},&quot;abstract&quot;:&quot;3rd ed. Includes index. The classic, landmark work on software testing The hardware and software of computing have changed markedly in the three decades since the first edition of The Art of Software Testing, but this book's powerful underlying analysis has stood the test of time. Whereas most books on software testing target particular development techniques, languages, or testing methods, The Art of Software Testing, Third Edition provides a brief but powerful and comprehensive presentation of time-proven software testing approaches. If your software development project is mission critical, this book is an investme. A self-assessment test -- The psychology and economics of software testing -- Program inspections, walkthroughs, and reviews -- Test-case design.&quot;,&quot;edition&quot;:&quot;3rd ed.&quot;,&quot;publisher&quot;:&quot;John Wiley &amp; Sons&quot;},&quot;isTemporary&quot;:false,&quot;suppress-author&quot;:false,&quot;composite&quot;:false,&quot;author-only&quot;:false}]},{&quot;citationID&quot;:&quot;MENDELEY_CITATION_312b425e-1c35-4dc9-9fbd-91856b107dc5&quot;,&quot;properties&quot;:{&quot;noteIndex&quot;:0},&quot;isEdited&quot;:false,&quot;manualOverride&quot;:{&quot;isManuallyOverridden&quot;:true,&quot;citeprocText&quot;:&quot;(Patton, 2013)&quot;,&quot;manualOverrideText&quot;:&quot;.&quot;},&quot;citationTag&quot;:&quot;MENDELEY_CITATION_v3_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&quot;,&quot;citationItems&quot;:[{&quot;id&quot;:&quot;6107d335-c6f5-3a93-bfb7-b965129d4c14&quot;,&quot;itemData&quot;:{&quot;type&quot;:&quot;book&quot;,&quot;id&quot;:&quot;6107d335-c6f5-3a93-bfb7-b965129d4c14&quot;,&quot;title&quot;:&quot;Software Testing&quot;,&quot;author&quot;:[{&quot;family&quot;:&quot;Patton&quot;,&quot;given&quot;:&quot;Ron.&quot;,&quot;parse-names&quot;:false,&quot;dropping-particle&quot;:&quot;&quot;,&quot;non-dropping-particle&quot;:&quot;&quot;}],&quot;container-title&quot;:&quot;Software Testing&quot;,&quot;chapter-number&quot;:&quot;Chapter 7&quot;,&quot;ISBN&quot;:&quot;9780672327988&quot;,&quot;issued&quot;:{&quot;date-parts&quot;:[[2013]]},&quot;abstract&quot;:&quot;ON ORDER. &quot;,&quot;edition&quot;:&quot;2nd ed.&quot;,&quot;publisher&quot;:&quot;Sams Publishing&quot;},&quot;isTemporary&quot;:false,&quot;suppress-author&quot;:false,&quot;composite&quot;:false,&quot;author-only&quot;:false}]}]"/>
     <we:property name="MENDELEY_CITATIONS_STYLE" value="{&quot;id&quot;:&quot;https://www.zotero.org/styles/apa&quot;,&quot;title&quot;:&quot;American Psychological Association 7th edition&quot;,&quot;format&quot;:&quot;author-date&quot;,&quot;defaultLocale&quot;:null,&quot;isLocaleCodeValid&quot;:true}"/>
   </we:properties>
   <we:bindings/>

</xml_diff>

<commit_message>
update PBL draft, A1
</commit_message>
<xml_diff>
--- a/assessments/problem_based_learning/pbl.docx
+++ b/assessments/problem_based_learning/pbl.docx
@@ -500,11 +500,12 @@
         </w:p>
       </w:sdtContent>
     </w:sdt>
-    <w:bookmarkStart w:id="0" w:name="_Toc207368822" w:displacedByCustomXml="next"/>
+    <w:bookmarkStart w:id="0" w:name="_Toc207665192" w:displacedByCustomXml="next"/>
     <w:sdt>
       <w:sdtPr>
         <w:rPr>
           <w:rFonts w:asciiTheme="minorHAnsi" w:hAnsiTheme="minorHAnsi" w:cstheme="minorBidi"/>
+          <w:b w:val="0"/>
           <w:sz w:val="22"/>
           <w:szCs w:val="22"/>
         </w:rPr>
@@ -517,7 +518,6 @@
       <w:sdtEndPr>
         <w:rPr>
           <w:rFonts w:ascii="Arial" w:hAnsi="Arial"/>
-          <w:b w:val="0"/>
           <w:bCs/>
           <w:noProof/>
           <w:sz w:val="24"/>
@@ -559,7 +559,7 @@
           <w:r>
             <w:fldChar w:fldCharType="separate"/>
           </w:r>
-          <w:hyperlink w:anchor="_Toc207368822" w:history="1">
+          <w:hyperlink w:anchor="_Toc207665192" w:history="1">
             <w:r>
               <w:rPr>
                 <w:rStyle w:val="Hyperlink"/>
@@ -586,7 +586,7 @@
                 <w:noProof/>
                 <w:webHidden/>
               </w:rPr>
-              <w:instrText xml:space="preserve"> PAGEREF _Toc207368822 \h </w:instrText>
+              <w:instrText xml:space="preserve"> PAGEREF _Toc207665192 \h </w:instrText>
             </w:r>
             <w:r>
               <w:rPr>
@@ -631,7 +631,7 @@
               <w:lang w:eastAsia="en-AU"/>
             </w:rPr>
           </w:pPr>
-          <w:hyperlink w:anchor="_Toc207368823" w:history="1">
+          <w:hyperlink w:anchor="_Toc207665193" w:history="1">
             <w:r>
               <w:rPr>
                 <w:rStyle w:val="Hyperlink"/>
@@ -674,7 +674,7 @@
                 <w:noProof/>
                 <w:webHidden/>
               </w:rPr>
-              <w:instrText xml:space="preserve"> PAGEREF _Toc207368823 \h </w:instrText>
+              <w:instrText xml:space="preserve"> PAGEREF _Toc207665193 \h </w:instrText>
             </w:r>
             <w:r>
               <w:rPr>
@@ -719,7 +719,7 @@
               <w:lang w:eastAsia="en-AU"/>
             </w:rPr>
           </w:pPr>
-          <w:hyperlink w:anchor="_Toc207368824" w:history="1">
+          <w:hyperlink w:anchor="_Toc207665194" w:history="1">
             <w:r>
               <w:rPr>
                 <w:rStyle w:val="Hyperlink"/>
@@ -762,7 +762,7 @@
                 <w:noProof/>
                 <w:webHidden/>
               </w:rPr>
-              <w:instrText xml:space="preserve"> PAGEREF _Toc207368824 \h </w:instrText>
+              <w:instrText xml:space="preserve"> PAGEREF _Toc207665194 \h </w:instrText>
             </w:r>
             <w:r>
               <w:rPr>
@@ -807,7 +807,7 @@
               <w:lang w:eastAsia="en-AU"/>
             </w:rPr>
           </w:pPr>
-          <w:hyperlink w:anchor="_Toc207368825" w:history="1">
+          <w:hyperlink w:anchor="_Toc207665195" w:history="1">
             <w:r>
               <w:rPr>
                 <w:rStyle w:val="Hyperlink"/>
@@ -850,7 +850,7 @@
                 <w:noProof/>
                 <w:webHidden/>
               </w:rPr>
-              <w:instrText xml:space="preserve"> PAGEREF _Toc207368825 \h </w:instrText>
+              <w:instrText xml:space="preserve"> PAGEREF _Toc207665195 \h </w:instrText>
             </w:r>
             <w:r>
               <w:rPr>
@@ -895,7 +895,7 @@
               <w:lang w:eastAsia="en-AU"/>
             </w:rPr>
           </w:pPr>
-          <w:hyperlink w:anchor="_Toc207368826" w:history="1">
+          <w:hyperlink w:anchor="_Toc207665196" w:history="1">
             <w:r>
               <w:rPr>
                 <w:rStyle w:val="Hyperlink"/>
@@ -938,7 +938,7 @@
                 <w:noProof/>
                 <w:webHidden/>
               </w:rPr>
-              <w:instrText xml:space="preserve"> PAGEREF _Toc207368826 \h </w:instrText>
+              <w:instrText xml:space="preserve"> PAGEREF _Toc207665196 \h </w:instrText>
             </w:r>
             <w:r>
               <w:rPr>
@@ -958,7 +958,7 @@
                 <w:noProof/>
                 <w:webHidden/>
               </w:rPr>
-              <w:t>3</w:t>
+              <w:t>4</w:t>
             </w:r>
             <w:r>
               <w:rPr>
@@ -983,7 +983,7 @@
               <w:lang w:eastAsia="en-AU"/>
             </w:rPr>
           </w:pPr>
-          <w:hyperlink w:anchor="_Toc207368827" w:history="1">
+          <w:hyperlink w:anchor="_Toc207665197" w:history="1">
             <w:r>
               <w:rPr>
                 <w:rStyle w:val="Hyperlink"/>
@@ -1026,7 +1026,7 @@
                 <w:noProof/>
                 <w:webHidden/>
               </w:rPr>
-              <w:instrText xml:space="preserve"> PAGEREF _Toc207368827 \h </w:instrText>
+              <w:instrText xml:space="preserve"> PAGEREF _Toc207665197 \h </w:instrText>
             </w:r>
             <w:r>
               <w:rPr>
@@ -1046,7 +1046,7 @@
                 <w:noProof/>
                 <w:webHidden/>
               </w:rPr>
-              <w:t>3</w:t>
+              <w:t>4</w:t>
             </w:r>
             <w:r>
               <w:rPr>
@@ -1071,7 +1071,7 @@
               <w:lang w:eastAsia="en-AU"/>
             </w:rPr>
           </w:pPr>
-          <w:hyperlink w:anchor="_Toc207368828" w:history="1">
+          <w:hyperlink w:anchor="_Toc207665198" w:history="1">
             <w:r>
               <w:rPr>
                 <w:rStyle w:val="Hyperlink"/>
@@ -1114,7 +1114,7 @@
                 <w:noProof/>
                 <w:webHidden/>
               </w:rPr>
-              <w:instrText xml:space="preserve"> PAGEREF _Toc207368828 \h </w:instrText>
+              <w:instrText xml:space="preserve"> PAGEREF _Toc207665198 \h </w:instrText>
             </w:r>
             <w:r>
               <w:rPr>
@@ -1159,7 +1159,7 @@
               <w:lang w:eastAsia="en-AU"/>
             </w:rPr>
           </w:pPr>
-          <w:hyperlink w:anchor="_Toc207368829" w:history="1">
+          <w:hyperlink w:anchor="_Toc207665199" w:history="1">
             <w:r>
               <w:rPr>
                 <w:rStyle w:val="Hyperlink"/>
@@ -1202,7 +1202,7 @@
                 <w:noProof/>
                 <w:webHidden/>
               </w:rPr>
-              <w:instrText xml:space="preserve"> PAGEREF _Toc207368829 \h </w:instrText>
+              <w:instrText xml:space="preserve"> PAGEREF _Toc207665199 \h </w:instrText>
             </w:r>
             <w:r>
               <w:rPr>
@@ -1222,7 +1222,7 @@
                 <w:noProof/>
                 <w:webHidden/>
               </w:rPr>
-              <w:t>5</w:t>
+              <w:t>6</w:t>
             </w:r>
             <w:r>
               <w:rPr>
@@ -1247,7 +1247,7 @@
               <w:lang w:eastAsia="en-AU"/>
             </w:rPr>
           </w:pPr>
-          <w:hyperlink w:anchor="_Toc207368830" w:history="1">
+          <w:hyperlink w:anchor="_Toc207665200" w:history="1">
             <w:r>
               <w:rPr>
                 <w:rStyle w:val="Hyperlink"/>
@@ -1290,7 +1290,7 @@
                 <w:noProof/>
                 <w:webHidden/>
               </w:rPr>
-              <w:instrText xml:space="preserve"> PAGEREF _Toc207368830 \h </w:instrText>
+              <w:instrText xml:space="preserve"> PAGEREF _Toc207665200 \h </w:instrText>
             </w:r>
             <w:r>
               <w:rPr>
@@ -1310,7 +1310,7 @@
                 <w:noProof/>
                 <w:webHidden/>
               </w:rPr>
-              <w:t>5</w:t>
+              <w:t>6</w:t>
             </w:r>
             <w:r>
               <w:rPr>
@@ -1335,7 +1335,7 @@
               <w:lang w:eastAsia="en-AU"/>
             </w:rPr>
           </w:pPr>
-          <w:hyperlink w:anchor="_Toc207368831" w:history="1">
+          <w:hyperlink w:anchor="_Toc207665201" w:history="1">
             <w:r>
               <w:rPr>
                 <w:rStyle w:val="Hyperlink"/>
@@ -1378,7 +1378,7 @@
                 <w:noProof/>
                 <w:webHidden/>
               </w:rPr>
-              <w:instrText xml:space="preserve"> PAGEREF _Toc207368831 \h </w:instrText>
+              <w:instrText xml:space="preserve"> PAGEREF _Toc207665201 \h </w:instrText>
             </w:r>
             <w:r>
               <w:rPr>
@@ -1398,7 +1398,7 @@
                 <w:noProof/>
                 <w:webHidden/>
               </w:rPr>
-              <w:t>5</w:t>
+              <w:t>6</w:t>
             </w:r>
             <w:r>
               <w:rPr>
@@ -1423,7 +1423,7 @@
               <w:lang w:eastAsia="en-AU"/>
             </w:rPr>
           </w:pPr>
-          <w:hyperlink w:anchor="_Toc207368832" w:history="1">
+          <w:hyperlink w:anchor="_Toc207665202" w:history="1">
             <w:r>
               <w:rPr>
                 <w:rStyle w:val="Hyperlink"/>
@@ -1466,7 +1466,7 @@
                 <w:noProof/>
                 <w:webHidden/>
               </w:rPr>
-              <w:instrText xml:space="preserve"> PAGEREF _Toc207368832 \h </w:instrText>
+              <w:instrText xml:space="preserve"> PAGEREF _Toc207665202 \h </w:instrText>
             </w:r>
             <w:r>
               <w:rPr>
@@ -1486,7 +1486,7 @@
                 <w:noProof/>
                 <w:webHidden/>
               </w:rPr>
-              <w:t>6</w:t>
+              <w:t>7</w:t>
             </w:r>
             <w:r>
               <w:rPr>
@@ -1511,7 +1511,7 @@
               <w:lang w:eastAsia="en-AU"/>
             </w:rPr>
           </w:pPr>
-          <w:hyperlink w:anchor="_Toc207368833" w:history="1">
+          <w:hyperlink w:anchor="_Toc207665203" w:history="1">
             <w:r>
               <w:rPr>
                 <w:rStyle w:val="Hyperlink"/>
@@ -1533,7 +1533,7 @@
                 <w:rStyle w:val="Hyperlink"/>
                 <w:noProof/>
               </w:rPr>
-              <w:t>Testing Strategy</w:t>
+              <w:t>End-to-End tests for the Web client</w:t>
             </w:r>
             <w:r>
               <w:rPr>
@@ -1554,7 +1554,7 @@
                 <w:noProof/>
                 <w:webHidden/>
               </w:rPr>
-              <w:instrText xml:space="preserve"> PAGEREF _Toc207368833 \h </w:instrText>
+              <w:instrText xml:space="preserve"> PAGEREF _Toc207665203 \h </w:instrText>
             </w:r>
             <w:r>
               <w:rPr>
@@ -1574,7 +1574,7 @@
                 <w:noProof/>
                 <w:webHidden/>
               </w:rPr>
-              <w:t>6</w:t>
+              <w:t>7</w:t>
             </w:r>
             <w:r>
               <w:rPr>
@@ -1599,7 +1599,7 @@
               <w:lang w:eastAsia="en-AU"/>
             </w:rPr>
           </w:pPr>
-          <w:hyperlink w:anchor="_Toc207368834" w:history="1">
+          <w:hyperlink w:anchor="_Toc207665204" w:history="1">
             <w:r>
               <w:rPr>
                 <w:rStyle w:val="Hyperlink"/>
@@ -1621,7 +1621,7 @@
                 <w:rStyle w:val="Hyperlink"/>
                 <w:noProof/>
               </w:rPr>
-              <w:t>Justifications</w:t>
+              <w:t>GraphQL &amp; SQLite DB</w:t>
             </w:r>
             <w:r>
               <w:rPr>
@@ -1642,7 +1642,7 @@
                 <w:noProof/>
                 <w:webHidden/>
               </w:rPr>
-              <w:instrText xml:space="preserve"> PAGEREF _Toc207368834 \h </w:instrText>
+              <w:instrText xml:space="preserve"> PAGEREF _Toc207665204 \h </w:instrText>
             </w:r>
             <w:r>
               <w:rPr>
@@ -1662,7 +1662,7 @@
                 <w:noProof/>
                 <w:webHidden/>
               </w:rPr>
-              <w:t>6</w:t>
+              <w:t>8</w:t>
             </w:r>
             <w:r>
               <w:rPr>
@@ -1687,7 +1687,7 @@
               <w:lang w:eastAsia="en-AU"/>
             </w:rPr>
           </w:pPr>
-          <w:hyperlink w:anchor="_Toc207368835" w:history="1">
+          <w:hyperlink w:anchor="_Toc207665205" w:history="1">
             <w:r>
               <w:rPr>
                 <w:rStyle w:val="Hyperlink"/>
@@ -1709,7 +1709,7 @@
                 <w:rStyle w:val="Hyperlink"/>
                 <w:noProof/>
               </w:rPr>
-              <w:t>Tooling</w:t>
+              <w:t>Cloud-independent testing for microservices</w:t>
             </w:r>
             <w:r>
               <w:rPr>
@@ -1730,7 +1730,7 @@
                 <w:noProof/>
                 <w:webHidden/>
               </w:rPr>
-              <w:instrText xml:space="preserve"> PAGEREF _Toc207368835 \h </w:instrText>
+              <w:instrText xml:space="preserve"> PAGEREF _Toc207665205 \h </w:instrText>
             </w:r>
             <w:r>
               <w:rPr>
@@ -1750,7 +1750,7 @@
                 <w:noProof/>
                 <w:webHidden/>
               </w:rPr>
-              <w:t>6</w:t>
+              <w:t>8</w:t>
             </w:r>
             <w:r>
               <w:rPr>
@@ -1775,7 +1775,7 @@
               <w:lang w:eastAsia="en-AU"/>
             </w:rPr>
           </w:pPr>
-          <w:hyperlink w:anchor="_Toc207368836" w:history="1">
+          <w:hyperlink w:anchor="_Toc207665206" w:history="1">
             <w:r>
               <w:rPr>
                 <w:rStyle w:val="Hyperlink"/>
@@ -1797,7 +1797,7 @@
                 <w:rStyle w:val="Hyperlink"/>
                 <w:noProof/>
               </w:rPr>
-              <w:t>Integrating testing into development workflow</w:t>
+              <w:t>Excluding Unit Tests</w:t>
             </w:r>
             <w:r>
               <w:rPr>
@@ -1818,7 +1818,7 @@
                 <w:noProof/>
                 <w:webHidden/>
               </w:rPr>
-              <w:instrText xml:space="preserve"> PAGEREF _Toc207368836 \h </w:instrText>
+              <w:instrText xml:space="preserve"> PAGEREF _Toc207665206 \h </w:instrText>
             </w:r>
             <w:r>
               <w:rPr>
@@ -1838,7 +1838,7 @@
                 <w:noProof/>
                 <w:webHidden/>
               </w:rPr>
-              <w:t>6</w:t>
+              <w:t>8</w:t>
             </w:r>
             <w:r>
               <w:rPr>
@@ -1863,7 +1863,7 @@
               <w:lang w:eastAsia="en-AU"/>
             </w:rPr>
           </w:pPr>
-          <w:hyperlink w:anchor="_Toc207368837" w:history="1">
+          <w:hyperlink w:anchor="_Toc207665207" w:history="1">
             <w:r>
               <w:rPr>
                 <w:rStyle w:val="Hyperlink"/>
@@ -1906,7 +1906,7 @@
                 <w:noProof/>
                 <w:webHidden/>
               </w:rPr>
-              <w:instrText xml:space="preserve"> PAGEREF _Toc207368837 \h </w:instrText>
+              <w:instrText xml:space="preserve"> PAGEREF _Toc207665207 \h </w:instrText>
             </w:r>
             <w:r>
               <w:rPr>
@@ -1926,7 +1926,7 @@
                 <w:noProof/>
                 <w:webHidden/>
               </w:rPr>
-              <w:t>7</w:t>
+              <w:t>9</w:t>
             </w:r>
             <w:r>
               <w:rPr>
@@ -1951,7 +1951,7 @@
               <w:lang w:eastAsia="en-AU"/>
             </w:rPr>
           </w:pPr>
-          <w:hyperlink w:anchor="_Toc207368838" w:history="1">
+          <w:hyperlink w:anchor="_Toc207665208" w:history="1">
             <w:r>
               <w:rPr>
                 <w:rStyle w:val="Hyperlink"/>
@@ -1994,7 +1994,7 @@
                 <w:noProof/>
                 <w:webHidden/>
               </w:rPr>
-              <w:instrText xml:space="preserve"> PAGEREF _Toc207368838 \h </w:instrText>
+              <w:instrText xml:space="preserve"> PAGEREF _Toc207665208 \h </w:instrText>
             </w:r>
             <w:r>
               <w:rPr>
@@ -2014,7 +2014,7 @@
                 <w:noProof/>
                 <w:webHidden/>
               </w:rPr>
-              <w:t>8</w:t>
+              <w:t>10</w:t>
             </w:r>
             <w:r>
               <w:rPr>
@@ -2040,9 +2040,8 @@
     <w:p>
       <w:pPr>
         <w:pStyle w:val="Heading1"/>
-        <w:spacing w:line="480" w:lineRule="auto"/>
-      </w:pPr>
-      <w:bookmarkStart w:id="1" w:name="_Toc207368823"/>
+      </w:pPr>
+      <w:bookmarkStart w:id="1" w:name="_Toc207665193"/>
       <w:r>
         <w:lastRenderedPageBreak/>
         <w:t>Abstract</w:t>
@@ -2050,9 +2049,6 @@
       <w:bookmarkEnd w:id="1"/>
     </w:p>
     <w:p>
-      <w:pPr>
-        <w:spacing w:line="480" w:lineRule="auto"/>
-      </w:pPr>
       <w:r>
         <w:t xml:space="preserve">This report illustrates a comprehensive literature review of a few key software testing techniques, </w:t>
       </w:r>
@@ -2066,30 +2062,494 @@
     <w:p>
       <w:pPr>
         <w:pStyle w:val="Heading1"/>
-        <w:spacing w:line="480" w:lineRule="auto"/>
-      </w:pPr>
-      <w:bookmarkStart w:id="2" w:name="_Toc207368824"/>
-      <w:r>
+      </w:pPr>
+      <w:bookmarkStart w:id="2" w:name="_Toc207665194"/>
+      <w:r>
+        <w:rPr>
+          <w:noProof/>
+        </w:rPr>
         <w:lastRenderedPageBreak/>
+        <w:drawing>
+          <wp:anchor distT="0" distB="0" distL="114300" distR="114300" simplePos="0" relativeHeight="251663360" behindDoc="0" locked="0" layoutInCell="1" allowOverlap="1" wp14:anchorId="4AF27834" wp14:editId="30374EA9">
+            <wp:simplePos x="0" y="0"/>
+            <wp:positionH relativeFrom="margin">
+              <wp:posOffset>627380</wp:posOffset>
+            </wp:positionH>
+            <wp:positionV relativeFrom="paragraph">
+              <wp:posOffset>1019175</wp:posOffset>
+            </wp:positionV>
+            <wp:extent cx="4467225" cy="5037455"/>
+            <wp:effectExtent l="0" t="0" r="9525" b="0"/>
+            <wp:wrapTopAndBottom/>
+            <wp:docPr id="1735841292" name="Picture 1"/>
+            <wp:cNvGraphicFramePr>
+              <a:graphicFrameLocks xmlns:a="http://schemas.openxmlformats.org/drawingml/2006/main" noChangeAspect="1"/>
+            </wp:cNvGraphicFramePr>
+            <a:graphic xmlns:a="http://schemas.openxmlformats.org/drawingml/2006/main">
+              <a:graphicData uri="http://schemas.openxmlformats.org/drawingml/2006/picture">
+                <pic:pic xmlns:pic="http://schemas.openxmlformats.org/drawingml/2006/picture">
+                  <pic:nvPicPr>
+                    <pic:cNvPr id="1735841292" name=""/>
+                    <pic:cNvPicPr/>
+                  </pic:nvPicPr>
+                  <pic:blipFill>
+                    <a:blip r:embed="rId8">
+                      <a:extLst>
+                        <a:ext uri="{28A0092B-C50C-407E-A947-70E740481C1C}">
+                          <a14:useLocalDpi xmlns:a14="http://schemas.microsoft.com/office/drawing/2010/main" val="0"/>
+                        </a:ext>
+                      </a:extLst>
+                    </a:blip>
+                    <a:stretch>
+                      <a:fillRect/>
+                    </a:stretch>
+                  </pic:blipFill>
+                  <pic:spPr>
+                    <a:xfrm>
+                      <a:off x="0" y="0"/>
+                      <a:ext cx="4467225" cy="5037455"/>
+                    </a:xfrm>
+                    <a:prstGeom prst="rect">
+                      <a:avLst/>
+                    </a:prstGeom>
+                  </pic:spPr>
+                </pic:pic>
+              </a:graphicData>
+            </a:graphic>
+            <wp14:sizeRelH relativeFrom="margin">
+              <wp14:pctWidth>0</wp14:pctWidth>
+            </wp14:sizeRelH>
+            <wp14:sizeRelV relativeFrom="margin">
+              <wp14:pctHeight>0</wp14:pctHeight>
+            </wp14:sizeRelV>
+          </wp:anchor>
+        </w:drawing>
+      </w:r>
+      <w:r>
+        <w:rPr>
+          <w:noProof/>
+        </w:rPr>
+        <mc:AlternateContent>
+          <mc:Choice Requires="wps">
+            <w:drawing>
+              <wp:anchor distT="0" distB="0" distL="114300" distR="114300" simplePos="0" relativeHeight="251665408" behindDoc="0" locked="0" layoutInCell="1" allowOverlap="1" wp14:anchorId="1C24C893" wp14:editId="6AE791EA">
+                <wp:simplePos x="0" y="0"/>
+                <wp:positionH relativeFrom="margin">
+                  <wp:posOffset>628650</wp:posOffset>
+                </wp:positionH>
+                <wp:positionV relativeFrom="paragraph">
+                  <wp:posOffset>447675</wp:posOffset>
+                </wp:positionV>
+                <wp:extent cx="4448175" cy="561975"/>
+                <wp:effectExtent l="0" t="0" r="9525" b="9525"/>
+                <wp:wrapTopAndBottom/>
+                <wp:docPr id="1197624734" name="Text Box 1"/>
+                <wp:cNvGraphicFramePr/>
+                <a:graphic xmlns:a="http://schemas.openxmlformats.org/drawingml/2006/main">
+                  <a:graphicData uri="http://schemas.microsoft.com/office/word/2010/wordprocessingShape">
+                    <wps:wsp>
+                      <wps:cNvSpPr txBox="1"/>
+                      <wps:spPr>
+                        <a:xfrm>
+                          <a:off x="0" y="0"/>
+                          <a:ext cx="4448175" cy="561975"/>
+                        </a:xfrm>
+                        <a:prstGeom prst="rect">
+                          <a:avLst/>
+                        </a:prstGeom>
+                        <a:noFill/>
+                        <a:ln>
+                          <a:noFill/>
+                        </a:ln>
+                      </wps:spPr>
+                      <wps:txbx>
+                        <w:txbxContent>
+                          <w:p>
+                            <w:pPr>
+                              <w:pStyle w:val="Caption"/>
+                              <w:rPr>
+                                <w:b/>
+                                <w:bCs/>
+                                <w:color w:val="auto"/>
+                              </w:rPr>
+                            </w:pPr>
+                            <w:r>
+                              <w:rPr>
+                                <w:b/>
+                                <w:bCs/>
+                                <w:color w:val="auto"/>
+                              </w:rPr>
+                              <w:t xml:space="preserve">Figure </w:t>
+                            </w:r>
+                            <w:r>
+                              <w:rPr>
+                                <w:b/>
+                                <w:bCs/>
+                                <w:color w:val="auto"/>
+                              </w:rPr>
+                              <w:fldChar w:fldCharType="begin"/>
+                            </w:r>
+                            <w:r>
+                              <w:rPr>
+                                <w:b/>
+                                <w:bCs/>
+                                <w:color w:val="auto"/>
+                              </w:rPr>
+                              <w:instrText xml:space="preserve"> STYLEREF 1 \s </w:instrText>
+                            </w:r>
+                            <w:r>
+                              <w:rPr>
+                                <w:b/>
+                                <w:bCs/>
+                                <w:color w:val="auto"/>
+                              </w:rPr>
+                              <w:fldChar w:fldCharType="separate"/>
+                            </w:r>
+                            <w:r>
+                              <w:rPr>
+                                <w:b/>
+                                <w:bCs/>
+                                <w:noProof/>
+                                <w:color w:val="auto"/>
+                              </w:rPr>
+                              <w:t>2</w:t>
+                            </w:r>
+                            <w:r>
+                              <w:rPr>
+                                <w:b/>
+                                <w:bCs/>
+                                <w:color w:val="auto"/>
+                              </w:rPr>
+                              <w:fldChar w:fldCharType="end"/>
+                            </w:r>
+                            <w:r>
+                              <w:rPr>
+                                <w:b/>
+                                <w:bCs/>
+                                <w:color w:val="auto"/>
+                              </w:rPr>
+                              <w:t>.</w:t>
+                            </w:r>
+                            <w:r>
+                              <w:rPr>
+                                <w:b/>
+                                <w:bCs/>
+                                <w:color w:val="auto"/>
+                              </w:rPr>
+                              <w:fldChar w:fldCharType="begin"/>
+                            </w:r>
+                            <w:r>
+                              <w:rPr>
+                                <w:b/>
+                                <w:bCs/>
+                                <w:color w:val="auto"/>
+                              </w:rPr>
+                              <w:instrText xml:space="preserve"> SEQ Figure \* ARABIC \s 1 </w:instrText>
+                            </w:r>
+                            <w:r>
+                              <w:rPr>
+                                <w:b/>
+                                <w:bCs/>
+                                <w:color w:val="auto"/>
+                              </w:rPr>
+                              <w:fldChar w:fldCharType="separate"/>
+                            </w:r>
+                            <w:r>
+                              <w:rPr>
+                                <w:b/>
+                                <w:bCs/>
+                                <w:noProof/>
+                                <w:color w:val="auto"/>
+                              </w:rPr>
+                              <w:t>1</w:t>
+                            </w:r>
+                            <w:r>
+                              <w:rPr>
+                                <w:b/>
+                                <w:bCs/>
+                                <w:color w:val="auto"/>
+                              </w:rPr>
+                              <w:fldChar w:fldCharType="end"/>
+                            </w:r>
+                            <w:r>
+                              <w:rPr>
+                                <w:b/>
+                                <w:bCs/>
+                                <w:color w:val="auto"/>
+                              </w:rPr>
+                              <w:t>.</w:t>
+                            </w:r>
+                          </w:p>
+                          <w:p>
+                            <w:pPr>
+                              <w:pStyle w:val="Caption"/>
+                              <w:rPr>
+                                <w:b/>
+                                <w:bCs/>
+                                <w:i w:val="0"/>
+                                <w:iCs w:val="0"/>
+                                <w:color w:val="auto"/>
+                              </w:rPr>
+                            </w:pPr>
+                            <w:r>
+                              <w:rPr>
+                                <w:b/>
+                                <w:bCs/>
+                                <w:i w:val="0"/>
+                                <w:iCs w:val="0"/>
+                                <w:color w:val="auto"/>
+                              </w:rPr>
+                              <w:t>Different kinds of tests shown in relation to points/artifacts in the software development life cycle in conjunction to which they are performed</w:t>
+                            </w:r>
+                          </w:p>
+                        </w:txbxContent>
+                      </wps:txbx>
+                      <wps:bodyPr rot="0" spcFirstLastPara="0" vertOverflow="overflow" horzOverflow="overflow" vert="horz" wrap="square" lIns="0" tIns="0" rIns="0" bIns="0" numCol="1" spcCol="0" rtlCol="0" fromWordArt="0" anchor="t" anchorCtr="0" forceAA="0" compatLnSpc="1">
+                        <a:prstTxWarp prst="textNoShape">
+                          <a:avLst/>
+                        </a:prstTxWarp>
+                        <a:noAutofit/>
+                      </wps:bodyPr>
+                    </wps:wsp>
+                  </a:graphicData>
+                </a:graphic>
+                <wp14:sizeRelH relativeFrom="margin">
+                  <wp14:pctWidth>0</wp14:pctWidth>
+                </wp14:sizeRelH>
+                <wp14:sizeRelV relativeFrom="margin">
+                  <wp14:pctHeight>0</wp14:pctHeight>
+                </wp14:sizeRelV>
+              </wp:anchor>
+            </w:drawing>
+          </mc:Choice>
+          <mc:Fallback>
+            <w:pict>
+              <v:shape w14:anchorId="1C24C893" id="Text Box 1" o:spid="_x0000_s1030" type="#_x0000_t202" style="position:absolute;left:0;text-align:left;margin-left:49.5pt;margin-top:35.25pt;width:350.25pt;height:44.25pt;z-index:251665408;visibility:visible;mso-wrap-style:square;mso-width-percent:0;mso-height-percent:0;mso-wrap-distance-left:9pt;mso-wrap-distance-top:0;mso-wrap-distance-right:9pt;mso-wrap-distance-bottom:0;mso-position-horizontal:absolute;mso-position-horizontal-relative:margin;mso-position-vertical:absolute;mso-position-vertical-relative:text;mso-width-percent:0;mso-height-percent:0;mso-width-relative:margin;mso-height-relative:margin;v-text-anchor:top" o:gfxdata="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" filled="f" stroked="f">
+                <v:textbox inset="0,0,0,0">
+                  <w:txbxContent>
+                    <w:p>
+                      <w:pPr>
+                        <w:pStyle w:val="Caption"/>
+                        <w:rPr>
+                          <w:b/>
+                          <w:bCs/>
+                          <w:color w:val="auto"/>
+                        </w:rPr>
+                      </w:pPr>
+                      <w:r>
+                        <w:rPr>
+                          <w:b/>
+                          <w:bCs/>
+                          <w:color w:val="auto"/>
+                        </w:rPr>
+                        <w:t xml:space="preserve">Figure </w:t>
+                      </w:r>
+                      <w:r>
+                        <w:rPr>
+                          <w:b/>
+                          <w:bCs/>
+                          <w:color w:val="auto"/>
+                        </w:rPr>
+                        <w:fldChar w:fldCharType="begin"/>
+                      </w:r>
+                      <w:r>
+                        <w:rPr>
+                          <w:b/>
+                          <w:bCs/>
+                          <w:color w:val="auto"/>
+                        </w:rPr>
+                        <w:instrText xml:space="preserve"> STYLEREF 1 \s </w:instrText>
+                      </w:r>
+                      <w:r>
+                        <w:rPr>
+                          <w:b/>
+                          <w:bCs/>
+                          <w:color w:val="auto"/>
+                        </w:rPr>
+                        <w:fldChar w:fldCharType="separate"/>
+                      </w:r>
+                      <w:r>
+                        <w:rPr>
+                          <w:b/>
+                          <w:bCs/>
+                          <w:noProof/>
+                          <w:color w:val="auto"/>
+                        </w:rPr>
+                        <w:t>2</w:t>
+                      </w:r>
+                      <w:r>
+                        <w:rPr>
+                          <w:b/>
+                          <w:bCs/>
+                          <w:color w:val="auto"/>
+                        </w:rPr>
+                        <w:fldChar w:fldCharType="end"/>
+                      </w:r>
+                      <w:r>
+                        <w:rPr>
+                          <w:b/>
+                          <w:bCs/>
+                          <w:color w:val="auto"/>
+                        </w:rPr>
+                        <w:t>.</w:t>
+                      </w:r>
+                      <w:r>
+                        <w:rPr>
+                          <w:b/>
+                          <w:bCs/>
+                          <w:color w:val="auto"/>
+                        </w:rPr>
+                        <w:fldChar w:fldCharType="begin"/>
+                      </w:r>
+                      <w:r>
+                        <w:rPr>
+                          <w:b/>
+                          <w:bCs/>
+                          <w:color w:val="auto"/>
+                        </w:rPr>
+                        <w:instrText xml:space="preserve"> SEQ Figure \* ARABIC \s 1 </w:instrText>
+                      </w:r>
+                      <w:r>
+                        <w:rPr>
+                          <w:b/>
+                          <w:bCs/>
+                          <w:color w:val="auto"/>
+                        </w:rPr>
+                        <w:fldChar w:fldCharType="separate"/>
+                      </w:r>
+                      <w:r>
+                        <w:rPr>
+                          <w:b/>
+                          <w:bCs/>
+                          <w:noProof/>
+                          <w:color w:val="auto"/>
+                        </w:rPr>
+                        <w:t>1</w:t>
+                      </w:r>
+                      <w:r>
+                        <w:rPr>
+                          <w:b/>
+                          <w:bCs/>
+                          <w:color w:val="auto"/>
+                        </w:rPr>
+                        <w:fldChar w:fldCharType="end"/>
+                      </w:r>
+                      <w:r>
+                        <w:rPr>
+                          <w:b/>
+                          <w:bCs/>
+                          <w:color w:val="auto"/>
+                        </w:rPr>
+                        <w:t>.</w:t>
+                      </w:r>
+                    </w:p>
+                    <w:p>
+                      <w:pPr>
+                        <w:pStyle w:val="Caption"/>
+                        <w:rPr>
+                          <w:b/>
+                          <w:bCs/>
+                          <w:i w:val="0"/>
+                          <w:iCs w:val="0"/>
+                          <w:color w:val="auto"/>
+                        </w:rPr>
+                      </w:pPr>
+                      <w:r>
+                        <w:rPr>
+                          <w:b/>
+                          <w:bCs/>
+                          <w:i w:val="0"/>
+                          <w:iCs w:val="0"/>
+                          <w:color w:val="auto"/>
+                        </w:rPr>
+                        <w:t>Different kinds of tests shown in relation to points/artifacts in the software development life cycle in conjunction to which they are performed</w:t>
+                      </w:r>
+                    </w:p>
+                  </w:txbxContent>
+                </v:textbox>
+                <w10:wrap type="topAndBottom" anchorx="margin"/>
+              </v:shape>
+            </w:pict>
+          </mc:Fallback>
+        </mc:AlternateContent>
+      </w:r>
+      <w:r>
         <w:t>Literature Review</w:t>
       </w:r>
       <w:bookmarkEnd w:id="2"/>
     </w:p>
     <w:p>
       <w:pPr>
+        <w:pStyle w:val="Caption"/>
+        <w:ind w:left="956"/>
+        <w:rPr>
+          <w:color w:val="000000"/>
+          <w:sz w:val="20"/>
+          <w:szCs w:val="20"/>
+        </w:rPr>
+      </w:pPr>
+      <w:r>
+        <w:rPr>
+          <w:color w:val="auto"/>
+          <w:sz w:val="20"/>
+          <w:szCs w:val="20"/>
+        </w:rPr>
+        <w:t>Note. From The Art of Software Testing (3</w:t>
+      </w:r>
+      <w:r>
+        <w:rPr>
+          <w:color w:val="auto"/>
+          <w:sz w:val="20"/>
+          <w:szCs w:val="20"/>
+          <w:vertAlign w:val="superscript"/>
+        </w:rPr>
+        <w:t>rd</w:t>
+      </w:r>
+      <w:r>
+        <w:rPr>
+          <w:color w:val="auto"/>
+          <w:sz w:val="20"/>
+          <w:szCs w:val="20"/>
+        </w:rPr>
+        <w:t xml:space="preserve"> ed., p. 117), by Myers et al., 2012, John Wiley &amp; Sons</w:t>
+      </w:r>
+      <w:sdt>
+        <w:sdtPr>
+          <w:rPr>
+            <w:color w:val="000000"/>
+            <w:sz w:val="20"/>
+            <w:szCs w:val="20"/>
+          </w:rPr>
+          <w:tag w:val="MENDELEY_CITATION_v3_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"/>
+          <w:id w:val="1825698982"/>
+          <w:placeholder>
+            <w:docPart w:val="735BA4382D0E430CB21405F59871086F"/>
+          </w:placeholder>
+        </w:sdtPr>
+        <w:sdtContent>
+          <w:r>
+            <w:rPr>
+              <w:color w:val="000000"/>
+              <w:sz w:val="20"/>
+              <w:szCs w:val="20"/>
+            </w:rPr>
+            <w:t>.</w:t>
+          </w:r>
+        </w:sdtContent>
+      </w:sdt>
+    </w:p>
+    <w:p/>
+    <w:p>
+      <w:pPr>
         <w:pStyle w:val="Heading2"/>
-        <w:spacing w:line="480" w:lineRule="auto"/>
-      </w:pPr>
-      <w:bookmarkStart w:id="3" w:name="_Toc207368825"/>
+      </w:pPr>
+      <w:bookmarkStart w:id="3" w:name="_Toc207665195"/>
       <w:r>
         <w:t>Introduction</w:t>
       </w:r>
       <w:bookmarkEnd w:id="3"/>
     </w:p>
     <w:p>
-      <w:pPr>
-        <w:spacing w:line="480" w:lineRule="auto"/>
-      </w:pPr>
       <w:r>
         <w:t xml:space="preserve">Testing is important component of software engineering </w:t>
       </w:r>
@@ -2116,10 +2576,8 @@
       </w:r>
     </w:p>
     <w:p>
-      <w:pPr>
-        <w:spacing w:line="480" w:lineRule="auto"/>
-      </w:pPr>
-      <w:r>
+      <w:r>
+        <w:lastRenderedPageBreak/>
         <w:t>For any given software project, it is important to strategically identify areas that are testable and will potentially lead to improvements, mitigations</w:t>
       </w:r>
       <w:r>
@@ -2133,33 +2591,19 @@
       </w:r>
       <w:r>
         <w:t xml:space="preserve"> of the project at any given point.</w:t>
-      </w:r>
-      <w:r>
-        <w:t xml:space="preserve"> </w:t>
       </w:r>
     </w:p>
     <w:p>
-      <w:pPr>
-        <w:spacing w:line="480" w:lineRule="auto"/>
-      </w:pPr>
-      <w:r>
-        <w:t xml:space="preserve">The following sections provide details on some of the popular types of software testing </w:t>
-      </w:r>
-      <w:r>
-        <w:t>approaches.</w:t>
+      <w:r>
+        <w:t>The following sections provide details on some of the popular types of software testing approaches.</w:t>
       </w:r>
     </w:p>
+    <w:p/>
     <w:p>
       <w:pPr>
-        <w:spacing w:line="480" w:lineRule="auto"/>
-      </w:pPr>
-    </w:p>
-    <w:p>
-      <w:pPr>
         <w:pStyle w:val="Heading2"/>
-        <w:spacing w:line="480" w:lineRule="auto"/>
-      </w:pPr>
-      <w:bookmarkStart w:id="4" w:name="_Toc207368826"/>
+      </w:pPr>
+      <w:bookmarkStart w:id="4" w:name="_Toc207665196"/>
       <w:r>
         <w:t>Areas of Software Testing</w:t>
       </w:r>
@@ -2168,9 +2612,8 @@
     <w:p>
       <w:pPr>
         <w:pStyle w:val="Heading3"/>
-        <w:spacing w:line="480" w:lineRule="auto"/>
-      </w:pPr>
-      <w:bookmarkStart w:id="5" w:name="_Toc207368827"/>
+      </w:pPr>
+      <w:bookmarkStart w:id="5" w:name="_Toc207665197"/>
       <w:r>
         <w:t>Unit</w:t>
       </w:r>
@@ -2183,13 +2626,13 @@
       <w:bookmarkEnd w:id="5"/>
     </w:p>
     <w:p>
-      <w:pPr>
-        <w:spacing w:line="480" w:lineRule="auto"/>
-      </w:pPr>
       <w:r>
         <w:t>Module testing (or unit testing) is a process of testing the individual sub-programs, subroutines, classes, or procedures in a program</w:t>
       </w:r>
       <w:r>
+        <w:rPr>
+          <w:color w:val="000000"/>
+        </w:rPr>
         <w:t xml:space="preserve"> </w:t>
       </w:r>
       <w:sdt>
@@ -2197,10 +2640,10 @@
           <w:rPr>
             <w:color w:val="000000"/>
           </w:rPr>
-          <w:tag w:val="MENDELEY_CITATION_v3_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"/>
+          <w:tag w:val="MENDELEY_CITATION_v3_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"/>
           <w:id w:val="-1372453259"/>
           <w:placeholder>
-            <w:docPart w:val="DefaultPlaceholder_-1854013440"/>
+            <w:docPart w:val="B981060CBDE342CBB7F833A9CC537E20"/>
           </w:placeholder>
         </w:sdtPr>
         <w:sdtContent>
@@ -2223,7 +2666,7 @@
           <w:rPr>
             <w:color w:val="000000"/>
           </w:rPr>
-          <w:tag w:val="MENDELEY_CITATION_v3_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"/>
+          <w:tag w:val="MENDELEY_CITATION_v3_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"/>
           <w:id w:val="-114137544"/>
           <w:placeholder>
             <w:docPart w:val="DefaultPlaceholder_-1854013440"/>
@@ -2255,11 +2698,9 @@
           <w:ilvl w:val="0"/>
           <w:numId w:val="4"/>
         </w:numPr>
-        <w:spacing w:line="480" w:lineRule="auto"/>
         <w:ind w:left="720"/>
       </w:pPr>
       <w:r>
-        <w:lastRenderedPageBreak/>
         <w:t>It aids in managing other kinds of testing that involve multiple units</w:t>
       </w:r>
       <w:r>
@@ -2276,7 +2717,6 @@
           <w:ilvl w:val="0"/>
           <w:numId w:val="4"/>
         </w:numPr>
-        <w:spacing w:line="480" w:lineRule="auto"/>
         <w:ind w:left="720"/>
       </w:pPr>
       <w:r>
@@ -2290,9 +2730,72 @@
           <w:ilvl w:val="0"/>
           <w:numId w:val="4"/>
         </w:numPr>
-        <w:spacing w:line="480" w:lineRule="auto"/>
         <w:ind w:left="720"/>
       </w:pPr>
+      <w:r>
+        <w:rPr>
+          <w:noProof/>
+        </w:rPr>
+        <w:lastRenderedPageBreak/>
+        <w:drawing>
+          <wp:anchor distT="0" distB="0" distL="114300" distR="114300" simplePos="0" relativeHeight="251660288" behindDoc="0" locked="0" layoutInCell="1" allowOverlap="1" wp14:anchorId="557FA225" wp14:editId="32EBE3DE">
+            <wp:simplePos x="0" y="0"/>
+            <wp:positionH relativeFrom="column">
+              <wp:posOffset>133350</wp:posOffset>
+            </wp:positionH>
+            <wp:positionV relativeFrom="paragraph">
+              <wp:posOffset>1227455</wp:posOffset>
+            </wp:positionV>
+            <wp:extent cx="5674360" cy="2849880"/>
+            <wp:effectExtent l="0" t="0" r="2540" b="7620"/>
+            <wp:wrapTopAndBottom/>
+            <wp:docPr id="1036955510" name="Picture 1"/>
+            <wp:cNvGraphicFramePr>
+              <a:graphicFrameLocks xmlns:a="http://schemas.openxmlformats.org/drawingml/2006/main" noChangeAspect="1"/>
+            </wp:cNvGraphicFramePr>
+            <a:graphic xmlns:a="http://schemas.openxmlformats.org/drawingml/2006/main">
+              <a:graphicData uri="http://schemas.openxmlformats.org/drawingml/2006/picture">
+                <pic:pic xmlns:pic="http://schemas.openxmlformats.org/drawingml/2006/picture">
+                  <pic:nvPicPr>
+                    <pic:cNvPr id="1036955510" name=""/>
+                    <pic:cNvPicPr/>
+                  </pic:nvPicPr>
+                  <pic:blipFill rotWithShape="1">
+                    <a:blip r:embed="rId9">
+                      <a:extLst>
+                        <a:ext uri="{28A0092B-C50C-407E-A947-70E740481C1C}">
+                          <a14:useLocalDpi xmlns:a14="http://schemas.microsoft.com/office/drawing/2010/main" val="0"/>
+                        </a:ext>
+                      </a:extLst>
+                    </a:blip>
+                    <a:srcRect l="997" t="1644" b="-1"/>
+                    <a:stretch>
+                      <a:fillRect/>
+                    </a:stretch>
+                  </pic:blipFill>
+                  <pic:spPr bwMode="auto">
+                    <a:xfrm>
+                      <a:off x="0" y="0"/>
+                      <a:ext cx="5674360" cy="2849880"/>
+                    </a:xfrm>
+                    <a:prstGeom prst="rect">
+                      <a:avLst/>
+                    </a:prstGeom>
+                    <a:ln>
+                      <a:noFill/>
+                    </a:ln>
+                    <a:extLst>
+                      <a:ext uri="{53640926-AAD7-44D8-BBD7-CCE9431645EC}">
+                        <a14:shadowObscured xmlns:a14="http://schemas.microsoft.com/office/drawing/2010/main"/>
+                      </a:ext>
+                    </a:extLst>
+                  </pic:spPr>
+                </pic:pic>
+              </a:graphicData>
+            </a:graphic>
+          </wp:anchor>
+        </w:drawing>
+      </w:r>
       <w:r>
         <w:rPr>
           <w:noProof/>
@@ -2300,7 +2803,7 @@
         <mc:AlternateContent>
           <mc:Choice Requires="wps">
             <w:drawing>
-              <wp:anchor distT="0" distB="0" distL="114300" distR="114300" simplePos="0" relativeHeight="251662336" behindDoc="0" locked="0" layoutInCell="1" allowOverlap="1" wp14:anchorId="14C960A3" wp14:editId="0DE18778">
+              <wp:anchor distT="0" distB="0" distL="114300" distR="114300" simplePos="0" relativeHeight="251662336" behindDoc="0" locked="0" layoutInCell="1" allowOverlap="1" wp14:anchorId="14C960A3" wp14:editId="193CE2C1">
                 <wp:simplePos x="0" y="0"/>
                 <wp:positionH relativeFrom="column">
                   <wp:posOffset>114300</wp:posOffset>
@@ -2308,7 +2811,7 @@
                 <wp:positionV relativeFrom="paragraph">
                   <wp:posOffset>751205</wp:posOffset>
                 </wp:positionV>
-                <wp:extent cx="5674360" cy="447675"/>
+                <wp:extent cx="5674360" cy="428625"/>
                 <wp:effectExtent l="0" t="0" r="2540" b="9525"/>
                 <wp:wrapTopAndBottom/>
                 <wp:docPr id="417978640" name="Text Box 1"/>
@@ -2320,7 +2823,7 @@
                       <wps:spPr>
                         <a:xfrm>
                           <a:off x="0" y="0"/>
-                          <a:ext cx="5674360" cy="447675"/>
+                          <a:ext cx="5674360" cy="428625"/>
                         </a:xfrm>
                         <a:prstGeom prst="rect">
                           <a:avLst/>
@@ -2477,7 +2980,7 @@
                                 <w:sz w:val="20"/>
                                 <w:szCs w:val="20"/>
                               </w:rPr>
-                              <w:t>1</w:t>
+                              <w:t>2</w:t>
                             </w:r>
                             <w:r>
                               <w:rPr>
@@ -2532,7 +3035,7 @@
           </mc:Choice>
           <mc:Fallback>
             <w:pict>
-              <v:shape w14:anchorId="14C960A3" id="Text Box 1" o:spid="_x0000_s1030" type="#_x0000_t202" style="position:absolute;left:0;text-align:left;margin-left:9pt;margin-top:59.15pt;width:446.8pt;height:35.25pt;z-index:251662336;visibility:visible;mso-wrap-style:square;mso-height-percent:0;mso-wrap-distance-left:9pt;mso-wrap-distance-top:0;mso-wrap-distance-right:9pt;mso-wrap-distance-bottom:0;mso-position-horizontal:absolute;mso-position-horizontal-relative:text;mso-position-vertical:absolute;mso-position-vertical-relative:text;mso-height-percent:0;mso-height-relative:margin;v-text-anchor:top" o:gfxdata="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" filled="f" stroked="f">
+              <v:shape w14:anchorId="14C960A3" id="_x0000_s1031" type="#_x0000_t202" style="position:absolute;left:0;text-align:left;margin-left:9pt;margin-top:59.15pt;width:446.8pt;height:33.75pt;z-index:251662336;visibility:visible;mso-wrap-style:square;mso-height-percent:0;mso-wrap-distance-left:9pt;mso-wrap-distance-top:0;mso-wrap-distance-right:9pt;mso-wrap-distance-bottom:0;mso-position-horizontal:absolute;mso-position-horizontal-relative:text;mso-position-vertical:absolute;mso-position-vertical-relative:text;mso-height-percent:0;mso-height-relative:margin;v-text-anchor:top" o:gfxdata="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" filled="f" stroked="f">
                 <v:textbox inset="0,0,0,0">
                   <w:txbxContent>
                     <w:p>
@@ -2680,7 +3183,7 @@
                           <w:sz w:val="20"/>
                           <w:szCs w:val="20"/>
                         </w:rPr>
-                        <w:t>1</w:t>
+                        <w:t>2</w:t>
                       </w:r>
                       <w:r>
                         <w:rPr>
@@ -2725,66 +3228,6 @@
         </mc:AlternateContent>
       </w:r>
       <w:r>
-        <w:drawing>
-          <wp:anchor distT="0" distB="0" distL="114300" distR="114300" simplePos="0" relativeHeight="251660288" behindDoc="0" locked="0" layoutInCell="1" allowOverlap="1" wp14:anchorId="557FA225" wp14:editId="46C17EA9">
-            <wp:simplePos x="0" y="0"/>
-            <wp:positionH relativeFrom="column">
-              <wp:posOffset>123825</wp:posOffset>
-            </wp:positionH>
-            <wp:positionV relativeFrom="paragraph">
-              <wp:posOffset>1265555</wp:posOffset>
-            </wp:positionV>
-            <wp:extent cx="5674360" cy="2849880"/>
-            <wp:effectExtent l="0" t="0" r="2540" b="7620"/>
-            <wp:wrapTopAndBottom/>
-            <wp:docPr id="1036955510" name="Picture 1"/>
-            <wp:cNvGraphicFramePr>
-              <a:graphicFrameLocks xmlns:a="http://schemas.openxmlformats.org/drawingml/2006/main" noChangeAspect="1"/>
-            </wp:cNvGraphicFramePr>
-            <a:graphic xmlns:a="http://schemas.openxmlformats.org/drawingml/2006/main">
-              <a:graphicData uri="http://schemas.openxmlformats.org/drawingml/2006/picture">
-                <pic:pic xmlns:pic="http://schemas.openxmlformats.org/drawingml/2006/picture">
-                  <pic:nvPicPr>
-                    <pic:cNvPr id="1036955510" name=""/>
-                    <pic:cNvPicPr/>
-                  </pic:nvPicPr>
-                  <pic:blipFill rotWithShape="1">
-                    <a:blip r:embed="rId8">
-                      <a:extLst>
-                        <a:ext uri="{28A0092B-C50C-407E-A947-70E740481C1C}">
-                          <a14:useLocalDpi xmlns:a14="http://schemas.microsoft.com/office/drawing/2010/main" val="0"/>
-                        </a:ext>
-                      </a:extLst>
-                    </a:blip>
-                    <a:srcRect l="997" t="1644" b="-1"/>
-                    <a:stretch>
-                      <a:fillRect/>
-                    </a:stretch>
-                  </pic:blipFill>
-                  <pic:spPr bwMode="auto">
-                    <a:xfrm>
-                      <a:off x="0" y="0"/>
-                      <a:ext cx="5674360" cy="2849880"/>
-                    </a:xfrm>
-                    <a:prstGeom prst="rect">
-                      <a:avLst/>
-                    </a:prstGeom>
-                    <a:ln>
-                      <a:noFill/>
-                    </a:ln>
-                    <a:extLst>
-                      <a:ext uri="{53640926-AAD7-44D8-BBD7-CCE9431645EC}">
-                        <a14:shadowObscured xmlns:a14="http://schemas.microsoft.com/office/drawing/2010/main"/>
-                      </a:ext>
-                    </a:extLst>
-                  </pic:spPr>
-                </pic:pic>
-              </a:graphicData>
-            </a:graphic>
-          </wp:anchor>
-        </w:drawing>
-      </w:r>
-      <w:r>
         <w:t xml:space="preserve">It is a time and </w:t>
       </w:r>
       <w:r>
@@ -2809,7 +3252,6 @@
         <w:tabs>
           <w:tab w:val="right" w:pos="9026"/>
         </w:tabs>
-        <w:spacing w:line="480" w:lineRule="auto"/>
         <w:rPr>
           <w:i/>
           <w:iCs/>
@@ -2855,7 +3297,7 @@
           <w:rPr>
             <w:color w:val="000000"/>
           </w:rPr>
-          <w:tag w:val="MENDELEY_CITATION_v3_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"/>
+          <w:tag w:val="MENDELEY_CITATION_v3_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"/>
           <w:id w:val="1129982757"/>
           <w:placeholder>
             <w:docPart w:val="DefaultPlaceholder_-1854013440"/>
@@ -2875,9 +3317,6 @@
       </w:r>
     </w:p>
     <w:p>
-      <w:pPr>
-        <w:spacing w:line="480" w:lineRule="auto"/>
-      </w:pPr>
       <w:r>
         <w:t xml:space="preserve">Integration </w:t>
       </w:r>
@@ -2894,47 +3333,264 @@
         <w:t xml:space="preserve"> and finding any interfacing issues.</w:t>
       </w:r>
       <w:r>
-        <w:t xml:space="preserve"> Figure 2.1. illustrates how several units/modules in a software program can be organized together </w:t>
+        <w:t xml:space="preserve"> Figure 2.</w:t>
+      </w:r>
+      <w:r>
+        <w:t>2</w:t>
+      </w:r>
+      <w:r>
+        <w:t xml:space="preserve">. illustrates how several units/modules in a software program can be organized together </w:t>
       </w:r>
       <w:r>
         <w:t xml:space="preserve">in a hierarchical manner. </w:t>
       </w:r>
-    </w:p>
-    <w:p>
-      <w:pPr>
-        <w:spacing w:line="480" w:lineRule="auto"/>
-      </w:pPr>
-    </w:p>
-    <w:p>
-      <w:pPr>
-        <w:pStyle w:val="Heading3"/>
-        <w:spacing w:line="480" w:lineRule="auto"/>
-      </w:pPr>
-      <w:bookmarkStart w:id="6" w:name="_Toc207368828"/>
-      <w:r>
-        <w:lastRenderedPageBreak/>
-        <w:t>System Testing</w:t>
-      </w:r>
-      <w:bookmarkEnd w:id="6"/>
+      <w:r>
+        <w:t xml:space="preserve">Examples of frameworks that </w:t>
+      </w:r>
+      <w:r>
+        <w:t>enable unit testing are JUnit, Vitest, pytest, etc.</w:t>
+      </w:r>
     </w:p>
     <w:p/>
     <w:p>
       <w:pPr>
         <w:pStyle w:val="Heading3"/>
-        <w:spacing w:line="480" w:lineRule="auto"/>
-      </w:pPr>
-      <w:bookmarkStart w:id="7" w:name="_Toc207368829"/>
+      </w:pPr>
+      <w:bookmarkStart w:id="6" w:name="_Toc207665198"/>
+      <w:r>
+        <w:t>System Testing</w:t>
+      </w:r>
+      <w:bookmarkEnd w:id="6"/>
+    </w:p>
+    <w:p>
+      <w:r>
+        <w:t xml:space="preserve">Following from Unit and Integration testing, System testing involves testing the </w:t>
+      </w:r>
+      <w:r>
+        <w:t>proper functioning</w:t>
+      </w:r>
+      <w:r>
+        <w:t xml:space="preserve"> of the software program</w:t>
+      </w:r>
+      <w:r>
+        <w:t xml:space="preserve"> and </w:t>
+      </w:r>
+      <w:r>
+        <w:t>its</w:t>
+      </w:r>
+      <w:r>
+        <w:t xml:space="preserve"> dependencies</w:t>
+      </w:r>
+      <w:r>
+        <w:t xml:space="preserve"> </w:t>
+      </w:r>
+      <w:r>
+        <w:t>with</w:t>
+      </w:r>
+      <w:r>
+        <w:t xml:space="preserve"> all</w:t>
+      </w:r>
+      <w:r>
+        <w:t xml:space="preserve"> </w:t>
+      </w:r>
+      <w:r>
+        <w:t>identified</w:t>
+      </w:r>
+      <w:r>
+        <w:t xml:space="preserve"> units running in unison.</w:t>
+      </w:r>
+      <w:r>
+        <w:t xml:space="preserve"> </w:t>
+      </w:r>
+      <w:r>
+        <w:t>System testing also relies on a set of expected behaviours or measurable objective</w:t>
+      </w:r>
+      <w:r>
+        <w:t xml:space="preserve">s </w:t>
+      </w:r>
+      <w:sdt>
+        <w:sdtPr>
+          <w:rPr>
+            <w:color w:val="000000"/>
+          </w:rPr>
+          <w:tag w:val="MENDELEY_CITATION_v3_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"/>
+          <w:id w:val="-1721128068"/>
+          <w:placeholder>
+            <w:docPart w:val="DefaultPlaceholder_-1854013440"/>
+          </w:placeholder>
+        </w:sdtPr>
+        <w:sdtContent>
+          <w:r>
+            <w:rPr>
+              <w:color w:val="000000"/>
+            </w:rPr>
+            <w:t>(Myers et al., 2012, p. 120)</w:t>
+          </w:r>
+        </w:sdtContent>
+      </w:sdt>
+      <w:r>
+        <w:t>.</w:t>
+      </w:r>
+      <w:r>
+        <w:t xml:space="preserve"> </w:t>
+      </w:r>
+      <w:r>
+        <w:t xml:space="preserve">It is although important to </w:t>
+      </w:r>
+      <w:r>
+        <w:lastRenderedPageBreak/>
+        <w:t>dis</w:t>
+      </w:r>
+      <w:r>
+        <w:t xml:space="preserve">tinguish between </w:t>
+      </w:r>
+      <w:r>
+        <w:t>objectives</w:t>
+      </w:r>
+      <w:r>
+        <w:t xml:space="preserve"> and </w:t>
+      </w:r>
+      <w:r>
+        <w:t>client</w:t>
+      </w:r>
+      <w:r>
+        <w:t xml:space="preserve"> requirement</w:t>
+      </w:r>
+      <w:r>
+        <w:t>s</w:t>
+      </w:r>
+      <w:r>
+        <w:t>, since the latte</w:t>
+      </w:r>
+      <w:r>
+        <w:t xml:space="preserve">r </w:t>
+      </w:r>
+      <w:r>
+        <w:t>is part of Acceptance Testing</w:t>
+      </w:r>
+      <w:r>
+        <w:t>, as is made clear in Figure 2.1</w:t>
+      </w:r>
+      <w:r>
+        <w:t>.</w:t>
+      </w:r>
+    </w:p>
+    <w:p/>
+    <w:p>
+      <w:pPr>
+        <w:pStyle w:val="Heading3"/>
+      </w:pPr>
+      <w:bookmarkStart w:id="7" w:name="_Toc207665199"/>
       <w:r>
         <w:t>Acceptance Testing</w:t>
       </w:r>
       <w:bookmarkEnd w:id="7"/>
     </w:p>
     <w:p>
+      <w:r>
+        <w:t>The crucial stage in any procurement i</w:t>
+      </w:r>
+      <w:r>
+        <w:t>s</w:t>
+      </w:r>
+      <w:r>
+        <w:t xml:space="preserve"> the moment when the vendor offers the product to the buyer for inspection to determine </w:t>
+      </w:r>
+      <w:r>
+        <w:t>whether</w:t>
+      </w:r>
+      <w:r>
+        <w:t xml:space="preserve"> the contract has been satisfied</w:t>
+      </w:r>
+      <w:r>
+        <w:t xml:space="preserve"> </w:t>
+      </w:r>
+      <w:r>
+        <w:t>(UCC 2-606, as cited in</w:t>
+      </w:r>
+      <w:r>
+        <w:t xml:space="preserve"> </w:t>
+      </w:r>
+      <w:sdt>
+        <w:sdtPr>
+          <w:rPr>
+            <w:color w:val="000000"/>
+          </w:rPr>
+          <w:tag w:val="MENDELEY_CITATION_v3_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"/>
+          <w:id w:val="-1709327444"/>
+          <w:placeholder>
+            <w:docPart w:val="DefaultPlaceholder_-1854013440"/>
+          </w:placeholder>
+        </w:sdtPr>
+        <w:sdtContent>
+          <w:r>
+            <w:rPr>
+              <w:color w:val="000000"/>
+            </w:rPr>
+            <w:t>Brannigan, 1985)</w:t>
+          </w:r>
+        </w:sdtContent>
+      </w:sdt>
+      <w:r>
+        <w:t>.</w:t>
+      </w:r>
+      <w:r>
+        <w:t xml:space="preserve"> </w:t>
+      </w:r>
+      <w:r>
+        <w:t>This rather universal definition helps in understanding Acceptance testing fundamentally</w:t>
+      </w:r>
+      <w:r>
+        <w:t xml:space="preserve">. When put in the context of software systems, Acceptance testing refers to tallying the functionality of the system with the initial </w:t>
+      </w:r>
+      <w:r>
+        <w:t>client</w:t>
+      </w:r>
+      <w:r>
+        <w:t xml:space="preserve"> requirements</w:t>
+      </w:r>
+      <w:r>
+        <w:t>, as i</w:t>
+      </w:r>
+      <w:r>
+        <w:t>s</w:t>
+      </w:r>
+      <w:r>
+        <w:t xml:space="preserve"> also defined in Figure 2.1.</w:t>
+      </w:r>
+      <w:r>
+        <w:t xml:space="preserve"> S</w:t>
+      </w:r>
+      <w:r>
+        <w:t xml:space="preserve">uccessful adherence </w:t>
+      </w:r>
+      <w:r>
+        <w:t>to</w:t>
+      </w:r>
+      <w:r>
+        <w:t xml:space="preserve"> the client requirements or otherwise can be demonstrated with high-fidelity end-to-end tests</w:t>
+      </w:r>
+      <w:r>
+        <w:t xml:space="preserve"> using modern testing frameworks that allow for browser automation and other platform specific UI automation.</w:t>
+      </w:r>
+      <w:r>
+        <w:t xml:space="preserve"> Examples of such frameworks include Cypress,</w:t>
+      </w:r>
+      <w:r>
+        <w:t xml:space="preserve"> Appium</w:t>
+      </w:r>
+      <w:r>
+        <w:t>, UI Automator</w:t>
+      </w:r>
+      <w:r>
+        <w:t xml:space="preserve"> etc.</w:t>
+      </w:r>
+    </w:p>
+    <w:p>
       <w:pPr>
         <w:pStyle w:val="Heading3"/>
-        <w:spacing w:line="480" w:lineRule="auto"/>
-      </w:pPr>
-      <w:bookmarkStart w:id="8" w:name="_Toc207368830"/>
+      </w:pPr>
+      <w:bookmarkStart w:id="8" w:name="_Toc207665200"/>
       <w:r>
         <w:t>Contract Testing</w:t>
       </w:r>
@@ -2943,9 +3599,8 @@
     <w:p>
       <w:pPr>
         <w:pStyle w:val="Heading3"/>
-        <w:spacing w:line="480" w:lineRule="auto"/>
-      </w:pPr>
-      <w:bookmarkStart w:id="9" w:name="_Toc207368831"/>
+      </w:pPr>
+      <w:bookmarkStart w:id="9" w:name="_Toc207665201"/>
       <w:r>
         <w:t>Non-function</w:t>
       </w:r>
@@ -2959,16 +3614,14 @@
     </w:p>
     <w:p>
       <w:pPr>
-        <w:spacing w:line="480" w:lineRule="auto"/>
         <w:ind w:left="720"/>
       </w:pPr>
     </w:p>
     <w:p>
       <w:pPr>
         <w:pStyle w:val="Heading1"/>
-        <w:spacing w:line="480" w:lineRule="auto"/>
-      </w:pPr>
-      <w:bookmarkStart w:id="10" w:name="_Toc207368832"/>
+      </w:pPr>
+      <w:bookmarkStart w:id="10" w:name="_Toc207665202"/>
       <w:r>
         <w:lastRenderedPageBreak/>
         <w:t>Testing Plan Proposal</w:t>
@@ -2976,67 +3629,267 @@
       <w:bookmarkEnd w:id="10"/>
     </w:p>
     <w:p>
+      <w:r>
+        <w:t>All test items below are accompanied with serial numbers of the User Stories / Acceptance Criteria they fulfill, serial numbers are mentioned in the titles of their respective Issues on Projects.</w:t>
+      </w:r>
+    </w:p>
+    <w:p>
       <w:pPr>
         <w:pStyle w:val="Heading2"/>
-        <w:spacing w:line="480" w:lineRule="auto"/>
-      </w:pPr>
-      <w:bookmarkStart w:id="11" w:name="_Toc207368833"/>
-      <w:r>
-        <w:t>Testing Strategy</w:t>
+      </w:pPr>
+      <w:bookmarkStart w:id="11" w:name="_Toc207665203"/>
+      <w:r>
+        <w:t>End-to-End tests</w:t>
+      </w:r>
+      <w:r>
+        <w:t xml:space="preserve"> for the Web client</w:t>
       </w:r>
       <w:bookmarkEnd w:id="11"/>
     </w:p>
     <w:p>
+      <w:r>
+        <w:t>This will involve setting up a testing mode</w:t>
+      </w:r>
+      <w:r>
+        <w:t>;</w:t>
+      </w:r>
+      <w:r>
+        <w:t xml:space="preserve"> capable of running the app in a high-fidelity en</w:t>
+      </w:r>
+      <w:r>
+        <w:t>vironment</w:t>
+      </w:r>
+      <w:r>
+        <w:t xml:space="preserve">, </w:t>
+      </w:r>
+      <w:r>
+        <w:t>which would run the tests in complete isolation</w:t>
+      </w:r>
+      <w:r>
+        <w:t>.</w:t>
+      </w:r>
+      <w:r>
+        <w:t xml:space="preserve"> </w:t>
+      </w:r>
+      <w:r>
+        <w:t>Cypress Studio will be a crucial component on developing the tests, as it allows for recording UI flows</w:t>
+      </w:r>
+      <w:r>
+        <w:t xml:space="preserve"> and adding assertions</w:t>
+      </w:r>
+      <w:r>
+        <w:t xml:space="preserve"> for E2E tests by simply interacting with the app, as </w:t>
+      </w:r>
+      <w:r>
+        <w:t>a user</w:t>
+      </w:r>
+      <w:r>
+        <w:t xml:space="preserve"> would in real life usage </w:t>
+      </w:r>
+      <w:sdt>
+        <w:sdtPr>
+          <w:rPr>
+            <w:color w:val="000000"/>
+          </w:rPr>
+          <w:tag w:val="MENDELEY_CITATION_v3_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"/>
+          <w:id w:val="-2046905041"/>
+          <w:placeholder>
+            <w:docPart w:val="DefaultPlaceholder_-1854013440"/>
+          </w:placeholder>
+        </w:sdtPr>
+        <w:sdtContent>
+          <w:r>
+            <w:rPr>
+              <w:color w:val="000000"/>
+            </w:rPr>
+            <w:t>(Cypress Documentation, 2025)</w:t>
+          </w:r>
+        </w:sdtContent>
+      </w:sdt>
+      <w:r>
+        <w:t>.</w:t>
+      </w:r>
+      <w:r>
+        <w:t xml:space="preserve"> </w:t>
+      </w:r>
+      <w:r>
+        <w:t>These recorded UI flows are then serialised and can replayed in CI tests.</w:t>
+      </w:r>
+    </w:p>
+    <w:p>
+      <w:r>
+        <w:t>The following defines the scope that these tests will aim to cover -</w:t>
+      </w:r>
+    </w:p>
+    <w:p>
+      <w:pPr>
+        <w:pStyle w:val="ListParagraph"/>
+        <w:numPr>
+          <w:ilvl w:val="0"/>
+          <w:numId w:val="7"/>
+        </w:numPr>
+      </w:pPr>
+      <w:r>
+        <w:t>Anonymous user register and login</w:t>
+      </w:r>
+      <w:r>
+        <w:t xml:space="preserve"> – </w:t>
+      </w:r>
+      <w:r>
+        <w:t>1.2.</w:t>
+      </w:r>
+    </w:p>
+    <w:p>
+      <w:pPr>
+        <w:pStyle w:val="ListParagraph"/>
+        <w:numPr>
+          <w:ilvl w:val="0"/>
+          <w:numId w:val="5"/>
+        </w:numPr>
+      </w:pPr>
+      <w:r>
+        <w:t>CRUD Teams</w:t>
+      </w:r>
+      <w:r>
+        <w:t xml:space="preserve"> – 1.9.</w:t>
+      </w:r>
+    </w:p>
+    <w:p>
+      <w:pPr>
+        <w:pStyle w:val="ListParagraph"/>
+        <w:numPr>
+          <w:ilvl w:val="0"/>
+          <w:numId w:val="5"/>
+        </w:numPr>
+      </w:pPr>
+      <w:r>
+        <w:t>CRUD Sessions</w:t>
+      </w:r>
+      <w:r>
+        <w:t xml:space="preserve"> – 1.4., 1.5.</w:t>
+      </w:r>
+    </w:p>
+    <w:p>
+      <w:pPr>
+        <w:pStyle w:val="ListParagraph"/>
+        <w:numPr>
+          <w:ilvl w:val="0"/>
+          <w:numId w:val="5"/>
+        </w:numPr>
+      </w:pPr>
+      <w:r>
+        <w:t>CRUD Activities</w:t>
+      </w:r>
+      <w:r>
+        <w:t xml:space="preserve"> – 1.6., 1.7., 1.8.</w:t>
+      </w:r>
+    </w:p>
+    <w:p>
+      <w:pPr>
+        <w:pStyle w:val="ListParagraph"/>
+        <w:numPr>
+          <w:ilvl w:val="0"/>
+          <w:numId w:val="5"/>
+        </w:numPr>
+      </w:pPr>
+      <w:r>
+        <w:t>Navigat</w:t>
+      </w:r>
+      <w:r>
+        <w:t>e</w:t>
+      </w:r>
+      <w:r>
+        <w:t xml:space="preserve"> the SPA</w:t>
+      </w:r>
+      <w:r>
+        <w:t xml:space="preserve"> in both arbitrary and </w:t>
+      </w:r>
+      <w:r>
+        <w:t>expected</w:t>
+      </w:r>
+      <w:r>
+        <w:t xml:space="preserve"> manners – 2.5.</w:t>
+      </w:r>
+    </w:p>
+    <w:p>
+      <w:pPr>
+        <w:pStyle w:val="ListParagraph"/>
+      </w:pPr>
+    </w:p>
+    <w:p>
       <w:pPr>
         <w:pStyle w:val="Heading2"/>
-        <w:spacing w:line="480" w:lineRule="auto"/>
-      </w:pPr>
-      <w:bookmarkStart w:id="12" w:name="_Toc207368834"/>
-      <w:r>
-        <w:t>Justifications</w:t>
+      </w:pPr>
+      <w:r>
+        <w:t>API Testing</w:t>
+      </w:r>
+    </w:p>
+    <w:p/>
+    <w:p/>
+    <w:p>
+      <w:pPr>
+        <w:pStyle w:val="Heading2"/>
+      </w:pPr>
+      <w:bookmarkStart w:id="12" w:name="_Toc207665205"/>
+      <w:r>
+        <w:lastRenderedPageBreak/>
+        <w:t>Cloud-</w:t>
+      </w:r>
+      <w:r>
+        <w:t>independent</w:t>
+      </w:r>
+      <w:r>
+        <w:t xml:space="preserve"> testing for microservices</w:t>
       </w:r>
       <w:bookmarkEnd w:id="12"/>
     </w:p>
     <w:p>
       <w:pPr>
+        <w:pStyle w:val="ListParagraph"/>
+        <w:numPr>
+          <w:ilvl w:val="0"/>
+          <w:numId w:val="6"/>
+        </w:numPr>
+      </w:pPr>
+      <w:r>
+        <w:t>Test the image upload functionality fully independent of Lambda</w:t>
+      </w:r>
+    </w:p>
+    <w:p>
+      <w:pPr>
+        <w:pStyle w:val="ListParagraph"/>
+        <w:numPr>
+          <w:ilvl w:val="0"/>
+          <w:numId w:val="6"/>
+        </w:numPr>
+      </w:pPr>
+      <w:r>
+        <w:t>Test the CDN image serving functionality fully independent of CloudFront</w:t>
+      </w:r>
+    </w:p>
+    <w:p>
+      <w:pPr>
         <w:pStyle w:val="Heading2"/>
-        <w:spacing w:line="480" w:lineRule="auto"/>
-      </w:pPr>
-      <w:bookmarkStart w:id="13" w:name="_Toc207368835"/>
-      <w:r>
-        <w:t>Tooling</w:t>
+      </w:pPr>
+      <w:bookmarkStart w:id="13" w:name="_Toc207665206"/>
+      <w:r>
+        <w:t>Excluding Unit Tests</w:t>
       </w:r>
       <w:bookmarkEnd w:id="13"/>
     </w:p>
     <w:p>
       <w:pPr>
-        <w:pStyle w:val="Heading2"/>
-        <w:spacing w:line="480" w:lineRule="auto"/>
-      </w:pPr>
-      <w:bookmarkStart w:id="14" w:name="_Toc207368836"/>
-      <w:r>
-        <w:t>Integrating testing into development workflow</w:t>
+        <w:pStyle w:val="Heading1"/>
+      </w:pPr>
+      <w:bookmarkStart w:id="14" w:name="_Toc207665207"/>
+      <w:r>
+        <w:lastRenderedPageBreak/>
+        <w:t>Conclusion</w:t>
       </w:r>
       <w:bookmarkEnd w:id="14"/>
     </w:p>
     <w:p>
       <w:pPr>
-        <w:pStyle w:val="Heading1"/>
-        <w:spacing w:line="480" w:lineRule="auto"/>
-      </w:pPr>
-      <w:r>
-        <w:lastRenderedPageBreak/>
-        <w:t xml:space="preserve"> </w:t>
-      </w:r>
-      <w:bookmarkStart w:id="15" w:name="_Toc207368837"/>
-      <w:r>
-        <w:t>Conclusion</w:t>
-      </w:r>
-      <w:bookmarkEnd w:id="15"/>
-    </w:p>
-    <w:p>
-      <w:pPr>
-        <w:spacing w:line="480" w:lineRule="auto"/>
         <w:rPr>
           <w:rFonts w:cstheme="majorBidi"/>
           <w:b/>
@@ -3051,14 +3904,13 @@
     <w:p>
       <w:pPr>
         <w:pStyle w:val="Heading1"/>
-        <w:spacing w:line="480" w:lineRule="auto"/>
-      </w:pPr>
-      <w:bookmarkStart w:id="16" w:name="_Toc207368838"/>
+      </w:pPr>
+      <w:bookmarkStart w:id="15" w:name="_Toc207665208"/>
       <w:r>
         <w:lastRenderedPageBreak/>
         <w:t>Bibliography</w:t>
       </w:r>
-      <w:bookmarkEnd w:id="16"/>
+      <w:bookmarkEnd w:id="15"/>
     </w:p>
     <w:sdt>
       <w:sdtPr>
@@ -3077,12 +3929,74 @@
             <w:autoSpaceDE w:val="0"/>
             <w:autoSpaceDN w:val="0"/>
             <w:ind w:hanging="480"/>
-            <w:divId w:val="514660688"/>
+            <w:divId w:val="40061029"/>
             <w:rPr>
               <w:rFonts w:eastAsia="Times New Roman"/>
               <w:kern w:val="0"/>
               <w:szCs w:val="24"/>
               <w14:ligatures w14:val="none"/>
+            </w:rPr>
+          </w:pPr>
+          <w:r>
+            <w:rPr>
+              <w:rFonts w:eastAsia="Times New Roman"/>
+            </w:rPr>
+            <w:t xml:space="preserve">Brannigan, V. (1985). Acceptance Testing - The Critical Problem in Software Acquisition. </w:t>
+          </w:r>
+          <w:r>
+            <w:rPr>
+              <w:rFonts w:eastAsia="Times New Roman"/>
+              <w:i/>
+              <w:iCs/>
+            </w:rPr>
+            <w:t>IEEE Transactions on Biomedical Engineering, 1985-04, Vol.BME-32 (4), p.295-299</w:t>
+          </w:r>
+          <w:r>
+            <w:rPr>
+              <w:rFonts w:eastAsia="Times New Roman"/>
+            </w:rPr>
+            <w:t>.</w:t>
+          </w:r>
+        </w:p>
+        <w:p>
+          <w:pPr>
+            <w:autoSpaceDE w:val="0"/>
+            <w:autoSpaceDN w:val="0"/>
+            <w:ind w:hanging="480"/>
+            <w:divId w:val="724068657"/>
+            <w:rPr>
+              <w:rFonts w:eastAsia="Times New Roman"/>
+            </w:rPr>
+          </w:pPr>
+          <w:r>
+            <w:rPr>
+              <w:rFonts w:eastAsia="Times New Roman"/>
+            </w:rPr>
+            <w:t xml:space="preserve">Cypress Documentation. (2025, August 22). </w:t>
+          </w:r>
+          <w:r>
+            <w:rPr>
+              <w:rFonts w:eastAsia="Times New Roman"/>
+              <w:i/>
+              <w:iCs/>
+            </w:rPr>
+            <w:t>Cypress Studio: Build Tests by Interacting with Your App | Cypress Documentation</w:t>
+          </w:r>
+          <w:r>
+            <w:rPr>
+              <w:rFonts w:eastAsia="Times New Roman"/>
+            </w:rPr>
+            <w:t>. https://docs.cypress.io/app/guides/cypress-studio</w:t>
+          </w:r>
+        </w:p>
+        <w:p>
+          <w:pPr>
+            <w:autoSpaceDE w:val="0"/>
+            <w:autoSpaceDN w:val="0"/>
+            <w:ind w:hanging="480"/>
+            <w:divId w:val="787427758"/>
+            <w:rPr>
+              <w:rFonts w:eastAsia="Times New Roman"/>
             </w:rPr>
           </w:pPr>
           <w:r>
@@ -3103,7 +4017,7 @@
             <w:rPr>
               <w:rFonts w:eastAsia="Times New Roman"/>
             </w:rPr>
-            <w:t xml:space="preserve">, Sandler, Corey., &amp; Badgett, Tom. (2012). Module (Unit) Testing. In </w:t>
+            <w:t xml:space="preserve">, Sandler, Corey., &amp; Badgett, Tom. (2012). The Art of Software Testing. In </w:t>
           </w:r>
           <w:r>
             <w:rPr>
@@ -3125,7 +4039,7 @@
             <w:autoSpaceDE w:val="0"/>
             <w:autoSpaceDN w:val="0"/>
             <w:ind w:hanging="480"/>
-            <w:divId w:val="2034525936"/>
+            <w:divId w:val="1007488552"/>
             <w:rPr>
               <w:rFonts w:eastAsia="Times New Roman"/>
             </w:rPr>
@@ -3134,7 +4048,7 @@
             <w:rPr>
               <w:rFonts w:eastAsia="Times New Roman"/>
             </w:rPr>
-            <w:t xml:space="preserve">Patton, Ron. (2013). Software Testing. In </w:t>
+            <w:t xml:space="preserve">Patton, Ron. (2005). Software Testing. In </w:t>
           </w:r>
           <w:r>
             <w:rPr>
@@ -3181,7 +4095,7 @@
       </w:pPr>
     </w:p>
     <w:sectPr>
-      <w:footerReference w:type="default" r:id="rId9"/>
+      <w:footerReference w:type="default" r:id="rId10"/>
       <w:pgSz w:w="11906" w:h="16838"/>
       <w:pgMar w:top="1440" w:right="1440" w:bottom="1440" w:left="1440" w:header="708" w:footer="708" w:gutter="0"/>
       <w:pgNumType w:start="0"/>
@@ -3299,6 +4213,119 @@
 <file path=word/numbering.xml><?xml version="1.0" encoding="utf-8"?>
 <w:numbering xmlns:wpc="http://schemas.microsoft.com/office/word/2010/wordprocessingCanvas" xmlns:cx="http://schemas.microsoft.com/office/drawing/2014/chartex" xmlns:cx1="http://schemas.microsoft.com/office/drawing/2015/9/8/chartex" xmlns:cx2="http://schemas.microsoft.com/office/drawing/2015/10/21/chartex" xmlns:cx3="http://schemas.microsoft.com/office/drawing/2016/5/9/chartex" xmlns:cx4="http://schemas.microsoft.com/office/drawing/2016/5/10/chartex" xmlns:cx5="http://schemas.microsoft.com/office/drawing/2016/5/11/chartex" xmlns:cx6="http://schemas.microsoft.com/office/drawing/2016/5/12/chartex" xmlns:cx7="http://schemas.microsoft.com/office/drawing/2016/5/13/chartex" xmlns:cx8="http://schemas.microsoft.com/office/drawing/2016/5/14/chartex" xmlns:mc="http://schemas.openxmlformats.org/markup-compatibility/2006" xmlns:aink="http://schemas.microsoft.com/office/drawing/2016/ink" xmlns:am3d="http://schemas.microsoft.com/office/drawing/2017/model3d" xmlns:o="urn:schemas-microsoft-com:office:office" xmlns:oel="http://schemas.microsoft.com/office/2019/extlst" xmlns:r="http://schemas.openxmlformats.org/officeDocument/2006/relationships" xmlns:m="http://schemas.openxmlformats.org/officeDocument/2006/math" xmlns:v="urn:schemas-microsoft-com:vml" xmlns:wp14="http://schemas.microsoft.com/office/word/2010/wordprocessingDrawing" xmlns:wp="http://schemas.openxmlformats.org/drawingml/2006/wordprocessingDrawing" xmlns:w10="urn:schemas-microsoft-com:office:word" xmlns:w="http://schemas.openxmlformats.org/wordprocessingml/2006/main" xmlns:w14="http://schemas.microsoft.com/office/word/2010/wordml" xmlns:w15="http://schemas.microsoft.com/office/word/2012/wordml" xmlns:w16cex="http://schemas.microsoft.com/office/word/2018/wordml/cex" xmlns:w16cid="http://schemas.microsoft.com/office/word/2016/wordml/cid" xmlns:w16="http://schemas.microsoft.com/office/word/2018/wordml" xmlns:w16du="http://schemas.microsoft.com/office/word/2023/wordml/word16du" xmlns:w16sdtdh="http://schemas.microsoft.com/office/word/2020/wordml/sdtdatahash" xmlns:w16sdtfl="http://schemas.microsoft.com/office/word/2024/wordml/sdtformatlock" xmlns:w16se="http://schemas.microsoft.com/office/word/2015/wordml/symex" xmlns:wpg="http://schemas.microsoft.com/office/word/2010/wordprocessingGroup" xmlns:wpi="http://schemas.microsoft.com/office/word/2010/wordprocessingInk" xmlns:wne="http://schemas.microsoft.com/office/word/2006/wordml" xmlns:wps="http://schemas.microsoft.com/office/word/2010/wordprocessingShape" mc:Ignorable="w14 w15 w16se w16cid w16 w16cex w16sdtdh w16sdtfl w16du wp14">
   <w:abstractNum w:abstractNumId="0" w15:restartNumberingAfterBreak="0">
+    <w:nsid w:val="21934AA1"/>
+    <w:multiLevelType w:val="hybridMultilevel"/>
+    <w:tmpl w:val="995E1AB4"/>
+    <w:lvl w:ilvl="0" w:tplc="0C090001">
+      <w:start w:val="1"/>
+      <w:numFmt w:val="bullet"/>
+      <w:lvlText w:val=""/>
+      <w:lvlJc w:val="left"/>
+      <w:pPr>
+        <w:ind w:left="720" w:hanging="360"/>
+      </w:pPr>
+      <w:rPr>
+        <w:rFonts w:ascii="Symbol" w:hAnsi="Symbol" w:hint="default"/>
+      </w:rPr>
+    </w:lvl>
+    <w:lvl w:ilvl="1" w:tplc="0C090003" w:tentative="1">
+      <w:start w:val="1"/>
+      <w:numFmt w:val="bullet"/>
+      <w:lvlText w:val="o"/>
+      <w:lvlJc w:val="left"/>
+      <w:pPr>
+        <w:ind w:left="1440" w:hanging="360"/>
+      </w:pPr>
+      <w:rPr>
+        <w:rFonts w:ascii="Courier New" w:hAnsi="Courier New" w:cs="Courier New" w:hint="default"/>
+      </w:rPr>
+    </w:lvl>
+    <w:lvl w:ilvl="2" w:tplc="0C090005" w:tentative="1">
+      <w:start w:val="1"/>
+      <w:numFmt w:val="bullet"/>
+      <w:lvlText w:val=""/>
+      <w:lvlJc w:val="left"/>
+      <w:pPr>
+        <w:ind w:left="2160" w:hanging="360"/>
+      </w:pPr>
+      <w:rPr>
+        <w:rFonts w:ascii="Wingdings" w:hAnsi="Wingdings" w:hint="default"/>
+      </w:rPr>
+    </w:lvl>
+    <w:lvl w:ilvl="3" w:tplc="0C090001" w:tentative="1">
+      <w:start w:val="1"/>
+      <w:numFmt w:val="bullet"/>
+      <w:lvlText w:val=""/>
+      <w:lvlJc w:val="left"/>
+      <w:pPr>
+        <w:ind w:left="2880" w:hanging="360"/>
+      </w:pPr>
+      <w:rPr>
+        <w:rFonts w:ascii="Symbol" w:hAnsi="Symbol" w:hint="default"/>
+      </w:rPr>
+    </w:lvl>
+    <w:lvl w:ilvl="4" w:tplc="0C090003" w:tentative="1">
+      <w:start w:val="1"/>
+      <w:numFmt w:val="bullet"/>
+      <w:lvlText w:val="o"/>
+      <w:lvlJc w:val="left"/>
+      <w:pPr>
+        <w:ind w:left="3600" w:hanging="360"/>
+      </w:pPr>
+      <w:rPr>
+        <w:rFonts w:ascii="Courier New" w:hAnsi="Courier New" w:cs="Courier New" w:hint="default"/>
+      </w:rPr>
+    </w:lvl>
+    <w:lvl w:ilvl="5" w:tplc="0C090005" w:tentative="1">
+      <w:start w:val="1"/>
+      <w:numFmt w:val="bullet"/>
+      <w:lvlText w:val=""/>
+      <w:lvlJc w:val="left"/>
+      <w:pPr>
+        <w:ind w:left="4320" w:hanging="360"/>
+      </w:pPr>
+      <w:rPr>
+        <w:rFonts w:ascii="Wingdings" w:hAnsi="Wingdings" w:hint="default"/>
+      </w:rPr>
+    </w:lvl>
+    <w:lvl w:ilvl="6" w:tplc="0C090001" w:tentative="1">
+      <w:start w:val="1"/>
+      <w:numFmt w:val="bullet"/>
+      <w:lvlText w:val=""/>
+      <w:lvlJc w:val="left"/>
+      <w:pPr>
+        <w:ind w:left="5040" w:hanging="360"/>
+      </w:pPr>
+      <w:rPr>
+        <w:rFonts w:ascii="Symbol" w:hAnsi="Symbol" w:hint="default"/>
+      </w:rPr>
+    </w:lvl>
+    <w:lvl w:ilvl="7" w:tplc="0C090003" w:tentative="1">
+      <w:start w:val="1"/>
+      <w:numFmt w:val="bullet"/>
+      <w:lvlText w:val="o"/>
+      <w:lvlJc w:val="left"/>
+      <w:pPr>
+        <w:ind w:left="5760" w:hanging="360"/>
+      </w:pPr>
+      <w:rPr>
+        <w:rFonts w:ascii="Courier New" w:hAnsi="Courier New" w:cs="Courier New" w:hint="default"/>
+      </w:rPr>
+    </w:lvl>
+    <w:lvl w:ilvl="8" w:tplc="0C090005" w:tentative="1">
+      <w:start w:val="1"/>
+      <w:numFmt w:val="bullet"/>
+      <w:lvlText w:val=""/>
+      <w:lvlJc w:val="left"/>
+      <w:pPr>
+        <w:ind w:left="6480" w:hanging="360"/>
+      </w:pPr>
+      <w:rPr>
+        <w:rFonts w:ascii="Wingdings" w:hAnsi="Wingdings" w:hint="default"/>
+      </w:rPr>
+    </w:lvl>
+  </w:abstractNum>
+  <w:abstractNum w:abstractNumId="1" w15:restartNumberingAfterBreak="0">
     <w:nsid w:val="2F602123"/>
     <w:multiLevelType w:val="multilevel"/>
     <w:tmpl w:val="1F22BBB2"/>
@@ -3427,7 +4454,7 @@
       </w:rPr>
     </w:lvl>
   </w:abstractNum>
-  <w:abstractNum w:abstractNumId="1" w15:restartNumberingAfterBreak="0">
+  <w:abstractNum w:abstractNumId="2" w15:restartNumberingAfterBreak="0">
     <w:nsid w:val="3CF137C8"/>
     <w:multiLevelType w:val="hybridMultilevel"/>
     <w:tmpl w:val="46524082"/>
@@ -3540,7 +4567,120 @@
       </w:rPr>
     </w:lvl>
   </w:abstractNum>
-  <w:abstractNum w:abstractNumId="2" w15:restartNumberingAfterBreak="0">
+  <w:abstractNum w:abstractNumId="3" w15:restartNumberingAfterBreak="0">
+    <w:nsid w:val="47990C25"/>
+    <w:multiLevelType w:val="hybridMultilevel"/>
+    <w:tmpl w:val="584E0F7A"/>
+    <w:lvl w:ilvl="0" w:tplc="0C090001">
+      <w:start w:val="1"/>
+      <w:numFmt w:val="bullet"/>
+      <w:lvlText w:val=""/>
+      <w:lvlJc w:val="left"/>
+      <w:pPr>
+        <w:ind w:left="720" w:hanging="360"/>
+      </w:pPr>
+      <w:rPr>
+        <w:rFonts w:ascii="Symbol" w:hAnsi="Symbol" w:hint="default"/>
+      </w:rPr>
+    </w:lvl>
+    <w:lvl w:ilvl="1" w:tplc="0C090003" w:tentative="1">
+      <w:start w:val="1"/>
+      <w:numFmt w:val="bullet"/>
+      <w:lvlText w:val="o"/>
+      <w:lvlJc w:val="left"/>
+      <w:pPr>
+        <w:ind w:left="1440" w:hanging="360"/>
+      </w:pPr>
+      <w:rPr>
+        <w:rFonts w:ascii="Courier New" w:hAnsi="Courier New" w:cs="Courier New" w:hint="default"/>
+      </w:rPr>
+    </w:lvl>
+    <w:lvl w:ilvl="2" w:tplc="0C090005" w:tentative="1">
+      <w:start w:val="1"/>
+      <w:numFmt w:val="bullet"/>
+      <w:lvlText w:val=""/>
+      <w:lvlJc w:val="left"/>
+      <w:pPr>
+        <w:ind w:left="2160" w:hanging="360"/>
+      </w:pPr>
+      <w:rPr>
+        <w:rFonts w:ascii="Wingdings" w:hAnsi="Wingdings" w:hint="default"/>
+      </w:rPr>
+    </w:lvl>
+    <w:lvl w:ilvl="3" w:tplc="0C090001" w:tentative="1">
+      <w:start w:val="1"/>
+      <w:numFmt w:val="bullet"/>
+      <w:lvlText w:val=""/>
+      <w:lvlJc w:val="left"/>
+      <w:pPr>
+        <w:ind w:left="2880" w:hanging="360"/>
+      </w:pPr>
+      <w:rPr>
+        <w:rFonts w:ascii="Symbol" w:hAnsi="Symbol" w:hint="default"/>
+      </w:rPr>
+    </w:lvl>
+    <w:lvl w:ilvl="4" w:tplc="0C090003" w:tentative="1">
+      <w:start w:val="1"/>
+      <w:numFmt w:val="bullet"/>
+      <w:lvlText w:val="o"/>
+      <w:lvlJc w:val="left"/>
+      <w:pPr>
+        <w:ind w:left="3600" w:hanging="360"/>
+      </w:pPr>
+      <w:rPr>
+        <w:rFonts w:ascii="Courier New" w:hAnsi="Courier New" w:cs="Courier New" w:hint="default"/>
+      </w:rPr>
+    </w:lvl>
+    <w:lvl w:ilvl="5" w:tplc="0C090005" w:tentative="1">
+      <w:start w:val="1"/>
+      <w:numFmt w:val="bullet"/>
+      <w:lvlText w:val=""/>
+      <w:lvlJc w:val="left"/>
+      <w:pPr>
+        <w:ind w:left="4320" w:hanging="360"/>
+      </w:pPr>
+      <w:rPr>
+        <w:rFonts w:ascii="Wingdings" w:hAnsi="Wingdings" w:hint="default"/>
+      </w:rPr>
+    </w:lvl>
+    <w:lvl w:ilvl="6" w:tplc="0C090001" w:tentative="1">
+      <w:start w:val="1"/>
+      <w:numFmt w:val="bullet"/>
+      <w:lvlText w:val=""/>
+      <w:lvlJc w:val="left"/>
+      <w:pPr>
+        <w:ind w:left="5040" w:hanging="360"/>
+      </w:pPr>
+      <w:rPr>
+        <w:rFonts w:ascii="Symbol" w:hAnsi="Symbol" w:hint="default"/>
+      </w:rPr>
+    </w:lvl>
+    <w:lvl w:ilvl="7" w:tplc="0C090003" w:tentative="1">
+      <w:start w:val="1"/>
+      <w:numFmt w:val="bullet"/>
+      <w:lvlText w:val="o"/>
+      <w:lvlJc w:val="left"/>
+      <w:pPr>
+        <w:ind w:left="5760" w:hanging="360"/>
+      </w:pPr>
+      <w:rPr>
+        <w:rFonts w:ascii="Courier New" w:hAnsi="Courier New" w:cs="Courier New" w:hint="default"/>
+      </w:rPr>
+    </w:lvl>
+    <w:lvl w:ilvl="8" w:tplc="0C090005" w:tentative="1">
+      <w:start w:val="1"/>
+      <w:numFmt w:val="bullet"/>
+      <w:lvlText w:val=""/>
+      <w:lvlJc w:val="left"/>
+      <w:pPr>
+        <w:ind w:left="6480" w:hanging="360"/>
+      </w:pPr>
+      <w:rPr>
+        <w:rFonts w:ascii="Wingdings" w:hAnsi="Wingdings" w:hint="default"/>
+      </w:rPr>
+    </w:lvl>
+  </w:abstractNum>
+  <w:abstractNum w:abstractNumId="4" w15:restartNumberingAfterBreak="0">
     <w:nsid w:val="4F29112F"/>
     <w:multiLevelType w:val="multilevel"/>
     <w:tmpl w:val="3B86F99E"/>
@@ -3665,7 +4805,120 @@
       </w:rPr>
     </w:lvl>
   </w:abstractNum>
-  <w:abstractNum w:abstractNumId="3" w15:restartNumberingAfterBreak="0">
+  <w:abstractNum w:abstractNumId="5" w15:restartNumberingAfterBreak="0">
+    <w:nsid w:val="785F15DC"/>
+    <w:multiLevelType w:val="hybridMultilevel"/>
+    <w:tmpl w:val="7A64F0F6"/>
+    <w:lvl w:ilvl="0" w:tplc="0C090001">
+      <w:start w:val="1"/>
+      <w:numFmt w:val="bullet"/>
+      <w:lvlText w:val=""/>
+      <w:lvlJc w:val="left"/>
+      <w:pPr>
+        <w:ind w:left="720" w:hanging="360"/>
+      </w:pPr>
+      <w:rPr>
+        <w:rFonts w:ascii="Symbol" w:hAnsi="Symbol" w:hint="default"/>
+      </w:rPr>
+    </w:lvl>
+    <w:lvl w:ilvl="1" w:tplc="0C090003" w:tentative="1">
+      <w:start w:val="1"/>
+      <w:numFmt w:val="bullet"/>
+      <w:lvlText w:val="o"/>
+      <w:lvlJc w:val="left"/>
+      <w:pPr>
+        <w:ind w:left="1440" w:hanging="360"/>
+      </w:pPr>
+      <w:rPr>
+        <w:rFonts w:ascii="Courier New" w:hAnsi="Courier New" w:cs="Courier New" w:hint="default"/>
+      </w:rPr>
+    </w:lvl>
+    <w:lvl w:ilvl="2" w:tplc="0C090005" w:tentative="1">
+      <w:start w:val="1"/>
+      <w:numFmt w:val="bullet"/>
+      <w:lvlText w:val=""/>
+      <w:lvlJc w:val="left"/>
+      <w:pPr>
+        <w:ind w:left="2160" w:hanging="360"/>
+      </w:pPr>
+      <w:rPr>
+        <w:rFonts w:ascii="Wingdings" w:hAnsi="Wingdings" w:hint="default"/>
+      </w:rPr>
+    </w:lvl>
+    <w:lvl w:ilvl="3" w:tplc="0C090001" w:tentative="1">
+      <w:start w:val="1"/>
+      <w:numFmt w:val="bullet"/>
+      <w:lvlText w:val=""/>
+      <w:lvlJc w:val="left"/>
+      <w:pPr>
+        <w:ind w:left="2880" w:hanging="360"/>
+      </w:pPr>
+      <w:rPr>
+        <w:rFonts w:ascii="Symbol" w:hAnsi="Symbol" w:hint="default"/>
+      </w:rPr>
+    </w:lvl>
+    <w:lvl w:ilvl="4" w:tplc="0C090003" w:tentative="1">
+      <w:start w:val="1"/>
+      <w:numFmt w:val="bullet"/>
+      <w:lvlText w:val="o"/>
+      <w:lvlJc w:val="left"/>
+      <w:pPr>
+        <w:ind w:left="3600" w:hanging="360"/>
+      </w:pPr>
+      <w:rPr>
+        <w:rFonts w:ascii="Courier New" w:hAnsi="Courier New" w:cs="Courier New" w:hint="default"/>
+      </w:rPr>
+    </w:lvl>
+    <w:lvl w:ilvl="5" w:tplc="0C090005" w:tentative="1">
+      <w:start w:val="1"/>
+      <w:numFmt w:val="bullet"/>
+      <w:lvlText w:val=""/>
+      <w:lvlJc w:val="left"/>
+      <w:pPr>
+        <w:ind w:left="4320" w:hanging="360"/>
+      </w:pPr>
+      <w:rPr>
+        <w:rFonts w:ascii="Wingdings" w:hAnsi="Wingdings" w:hint="default"/>
+      </w:rPr>
+    </w:lvl>
+    <w:lvl w:ilvl="6" w:tplc="0C090001" w:tentative="1">
+      <w:start w:val="1"/>
+      <w:numFmt w:val="bullet"/>
+      <w:lvlText w:val=""/>
+      <w:lvlJc w:val="left"/>
+      <w:pPr>
+        <w:ind w:left="5040" w:hanging="360"/>
+      </w:pPr>
+      <w:rPr>
+        <w:rFonts w:ascii="Symbol" w:hAnsi="Symbol" w:hint="default"/>
+      </w:rPr>
+    </w:lvl>
+    <w:lvl w:ilvl="7" w:tplc="0C090003" w:tentative="1">
+      <w:start w:val="1"/>
+      <w:numFmt w:val="bullet"/>
+      <w:lvlText w:val="o"/>
+      <w:lvlJc w:val="left"/>
+      <w:pPr>
+        <w:ind w:left="5760" w:hanging="360"/>
+      </w:pPr>
+      <w:rPr>
+        <w:rFonts w:ascii="Courier New" w:hAnsi="Courier New" w:cs="Courier New" w:hint="default"/>
+      </w:rPr>
+    </w:lvl>
+    <w:lvl w:ilvl="8" w:tplc="0C090005" w:tentative="1">
+      <w:start w:val="1"/>
+      <w:numFmt w:val="bullet"/>
+      <w:lvlText w:val=""/>
+      <w:lvlJc w:val="left"/>
+      <w:pPr>
+        <w:ind w:left="6480" w:hanging="360"/>
+      </w:pPr>
+      <w:rPr>
+        <w:rFonts w:ascii="Wingdings" w:hAnsi="Wingdings" w:hint="default"/>
+      </w:rPr>
+    </w:lvl>
+  </w:abstractNum>
+  <w:abstractNum w:abstractNumId="6" w15:restartNumberingAfterBreak="0">
     <w:nsid w:val="7DAD36A8"/>
     <w:multiLevelType w:val="multilevel"/>
     <w:tmpl w:val="FDDA40B6"/>
@@ -3791,16 +5044,25 @@
     </w:lvl>
   </w:abstractNum>
   <w:num w:numId="1" w16cid:durableId="1737317586">
+    <w:abstractNumId w:val="6"/>
+  </w:num>
+  <w:num w:numId="2" w16cid:durableId="2089380318">
+    <w:abstractNumId w:val="1"/>
+  </w:num>
+  <w:num w:numId="3" w16cid:durableId="959143567">
+    <w:abstractNumId w:val="4"/>
+  </w:num>
+  <w:num w:numId="4" w16cid:durableId="424811152">
+    <w:abstractNumId w:val="2"/>
+  </w:num>
+  <w:num w:numId="5" w16cid:durableId="1482623544">
     <w:abstractNumId w:val="3"/>
   </w:num>
-  <w:num w:numId="2" w16cid:durableId="2089380318">
+  <w:num w:numId="6" w16cid:durableId="2034107949">
     <w:abstractNumId w:val="0"/>
   </w:num>
-  <w:num w:numId="3" w16cid:durableId="959143567">
-    <w:abstractNumId w:val="2"/>
-  </w:num>
-  <w:num w:numId="4" w16cid:durableId="424811152">
-    <w:abstractNumId w:val="1"/>
+  <w:num w:numId="7" w16cid:durableId="442771391">
+    <w:abstractNumId w:val="5"/>
   </w:num>
 </w:numbering>
 </file>
@@ -4205,7 +5467,10 @@
   <w:style w:type="paragraph" w:default="1" w:styleId="Normal">
     <w:name w:val="Normal"/>
     <w:qFormat/>
-    <w:rsid w:val="003C1203"/>
+    <w:rsid w:val="00D652BE"/>
+    <w:pPr>
+      <w:spacing w:line="480" w:lineRule="auto"/>
+    </w:pPr>
     <w:rPr>
       <w:rFonts w:ascii="Arial" w:hAnsi="Arial"/>
       <w:sz w:val="24"/>
@@ -4433,6 +5698,7 @@
   <w:style w:type="character" w:default="1" w:styleId="DefaultParagraphFont">
     <w:name w:val="Default Paragraph Font"/>
     <w:uiPriority w:val="1"/>
+    <w:semiHidden/>
     <w:unhideWhenUsed/>
   </w:style>
   <w:style w:type="table" w:default="1" w:styleId="TableNormal">
@@ -4978,25 +6244,83 @@
         </w:p>
       </w:docPartBody>
     </w:docPart>
+    <w:docPart>
+      <w:docPartPr>
+        <w:name w:val="B981060CBDE342CBB7F833A9CC537E20"/>
+        <w:category>
+          <w:name w:val="General"/>
+          <w:gallery w:val="placeholder"/>
+        </w:category>
+        <w:types>
+          <w:type w:val="bbPlcHdr"/>
+        </w:types>
+        <w:behaviors>
+          <w:behavior w:val="content"/>
+        </w:behaviors>
+        <w:guid w:val="{7752C3C1-F5F1-4D07-A9DB-0F17BCBAE48B}"/>
+      </w:docPartPr>
+      <w:docPartBody>
+        <w:p>
+          <w:pPr>
+            <w:pStyle w:val="B981060CBDE342CBB7F833A9CC537E20"/>
+          </w:pPr>
+          <w:r>
+            <w:rPr>
+              <w:rStyle w:val="PlaceholderText"/>
+            </w:rPr>
+            <w:t>Click or tap here to enter text.</w:t>
+          </w:r>
+        </w:p>
+      </w:docPartBody>
+    </w:docPart>
+    <w:docPart>
+      <w:docPartPr>
+        <w:name w:val="735BA4382D0E430CB21405F59871086F"/>
+        <w:category>
+          <w:name w:val="General"/>
+          <w:gallery w:val="placeholder"/>
+        </w:category>
+        <w:types>
+          <w:type w:val="bbPlcHdr"/>
+        </w:types>
+        <w:behaviors>
+          <w:behavior w:val="content"/>
+        </w:behaviors>
+        <w:guid w:val="{50C4DD31-944E-4617-B4B6-D2B2909E97E0}"/>
+      </w:docPartPr>
+      <w:docPartBody>
+        <w:p>
+          <w:pPr>
+            <w:pStyle w:val="735BA4382D0E430CB21405F59871086F"/>
+          </w:pPr>
+          <w:r>
+            <w:rPr>
+              <w:rStyle w:val="PlaceholderText"/>
+            </w:rPr>
+            <w:t>Click or tap here to enter text.</w:t>
+          </w:r>
+        </w:p>
+      </w:docPartBody>
+    </w:docPart>
   </w:docParts>
 </w:glossaryDocument>
 </file>
 
 <file path=word/glossary/fontTable.xml><?xml version="1.0" encoding="utf-8"?>
 <w:fonts xmlns:mc="http://schemas.openxmlformats.org/markup-compatibility/2006" xmlns:r="http://schemas.openxmlformats.org/officeDocument/2006/relationships" xmlns:w="http://schemas.openxmlformats.org/wordprocessingml/2006/main" xmlns:w14="http://schemas.microsoft.com/office/word/2010/wordml" xmlns:w15="http://schemas.microsoft.com/office/word/2012/wordml" xmlns:w16cex="http://schemas.microsoft.com/office/word/2018/wordml/cex" xmlns:w16cid="http://schemas.microsoft.com/office/word/2016/wordml/cid" xmlns:w16="http://schemas.microsoft.com/office/word/2018/wordml" xmlns:w16du="http://schemas.microsoft.com/office/word/2023/wordml/word16du" xmlns:w16sdtdh="http://schemas.microsoft.com/office/word/2020/wordml/sdtdatahash" xmlns:w16sdtfl="http://schemas.microsoft.com/office/word/2024/wordml/sdtformatlock" xmlns:w16se="http://schemas.microsoft.com/office/word/2015/wordml/symex" mc:Ignorable="w14 w15 w16se w16cid w16 w16cex w16sdtdh w16sdtfl w16du">
+  <w:font w:name="Symbol">
+    <w:panose1 w:val="05050102010706020507"/>
+    <w:charset w:val="02"/>
+    <w:family w:val="roman"/>
+    <w:pitch w:val="variable"/>
+    <w:sig w:usb0="00000000" w:usb1="10000000" w:usb2="00000000" w:usb3="00000000" w:csb0="80000000" w:csb1="00000000"/>
+  </w:font>
   <w:font w:name="Times New Roman">
     <w:panose1 w:val="02020603050405020304"/>
     <w:charset w:val="00"/>
     <w:family w:val="roman"/>
     <w:pitch w:val="variable"/>
     <w:sig w:usb0="E0002EFF" w:usb1="C000785B" w:usb2="00000009" w:usb3="00000000" w:csb0="000001FF" w:csb1="00000000"/>
-  </w:font>
-  <w:font w:name="Symbol">
-    <w:panose1 w:val="05050102010706020507"/>
-    <w:charset w:val="02"/>
-    <w:family w:val="roman"/>
-    <w:pitch w:val="variable"/>
-    <w:sig w:usb0="00000000" w:usb1="10000000" w:usb2="00000000" w:usb3="00000000" w:csb0="80000000" w:csb1="00000000"/>
   </w:font>
   <w:font w:name="Courier New">
     <w:panose1 w:val="02070309020205020404"/>
@@ -5050,8 +6374,17 @@
   </w:compat>
   <w:rsids>
     <w:rsidRoot w:val="00D8220F"/>
+    <w:rsid w:val="000726B6"/>
+    <w:rsid w:val="001329FE"/>
+    <w:rsid w:val="002960A5"/>
     <w:rsid w:val="00324450"/>
+    <w:rsid w:val="0034408F"/>
+    <w:rsid w:val="00386D2E"/>
+    <w:rsid w:val="003B3795"/>
+    <w:rsid w:val="0050590B"/>
     <w:rsid w:val="008C68B1"/>
+    <w:rsid w:val="00AB661B"/>
+    <w:rsid w:val="00CB04AC"/>
     <w:rsid w:val="00D8220F"/>
   </w:rsids>
   <m:mathPr>
@@ -5508,10 +6841,18 @@
     <w:basedOn w:val="DefaultParagraphFont"/>
     <w:uiPriority w:val="99"/>
     <w:semiHidden/>
-    <w:rsid w:val="00D8220F"/>
+    <w:rsid w:val="002960A5"/>
     <w:rPr>
       <w:color w:val="666666"/>
     </w:rPr>
+  </w:style>
+  <w:style w:type="paragraph" w:customStyle="1" w:styleId="B981060CBDE342CBB7F833A9CC537E20">
+    <w:name w:val="B981060CBDE342CBB7F833A9CC537E20"/>
+    <w:rsid w:val="001329FE"/>
+  </w:style>
+  <w:style w:type="paragraph" w:customStyle="1" w:styleId="735BA4382D0E430CB21405F59871086F">
+    <w:name w:val="735BA4382D0E430CB21405F59871086F"/>
+    <w:rsid w:val="002960A5"/>
   </w:style>
 </w:styles>
 </file>
@@ -5833,7 +7174,7 @@
     <we:reference id="wa104382081" version="1.55.1.0" store="wa104382081" storeType="OMEX"/>
   </we:alternateReferences>
   <we:properties>
-    <we:property name="MENDELEY_CITATIONS" value="[{&quot;citationID&quot;:&quot;MENDELEY_CITATION_dc831248-4292-4a8d-a61f-d90c813a57dc&quot;,&quot;properties&quot;:{&quot;noteIndex&quot;:0},&quot;isEdited&quot;:false,&quot;manualOverride&quot;:{&quot;isManuallyOverridden&quot;:true,&quot;citeprocText&quot;:&quot;(Myers et al., 2012)&quot;,&quot;manualOverrideText&quot;:&quot;(Myers et al., 2012, p. 85)&quot;},&quot;citationTag&quot;:&quot;MENDELEY_CITATION_v3_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&quot;,&quot;citationItems&quot;:[{&quot;id&quot;:&quot;bfbda2b8-1584-305e-95dc-f87083e34439&quot;,&quot;itemData&quot;:{&quot;type&quot;:&quot;book&quot;,&quot;id&quot;:&quot;bfbda2b8-1584-305e-95dc-f87083e34439&quot;,&quot;title&quot;:&quot;Module (Unit) Testing&quot;,&quot;author&quot;:[{&quot;family&quot;:&quot;Myers&quot;,&quot;given&quot;:&quot;Glenford J..&quot;,&quot;parse-names&quot;:false,&quot;dropping-particle&quot;:&quot;&quot;,&quot;non-dropping-particle&quot;:&quot;&quot;},{&quot;family&quot;:&quot;Sandler&quot;,&quot;given&quot;:&quot;Corey.&quot;,&quot;parse-names&quot;:false,&quot;dropping-particle&quot;:&quot;&quot;,&quot;non-dropping-particle&quot;:&quot;&quot;},{&quot;family&quot;:&quot;Badgett&quot;,&quot;given&quot;:&quot;Tom.&quot;,&quot;parse-names&quot;:false,&quot;dropping-particle&quot;:&quot;&quot;,&quot;non-dropping-particle&quot;:&quot;&quot;}],&quot;container-title&quot;:&quot;The Art of Software Testing&quot;,&quot;chapter-number&quot;:&quot;Module Testing&quot;,&quot;ISBN&quot;:&quot;9781119202486&quot;,&quot;issued&quot;:{&quot;date-parts&quot;:[[2012]]},&quot;abstract&quot;:&quot;3rd ed. Includes index. The classic, landmark work on software testing The hardware and software of computing have changed markedly in the three decades since the first edition of The Art of Software Testing, but this book's powerful underlying analysis has stood the test of time. Whereas most books on software testing target particular development techniques, languages, or testing methods, The Art of Software Testing, Third Edition provides a brief but powerful and comprehensive presentation of time-proven software testing approaches. If your software development project is mission critical, this book is an investme. A self-assessment test -- The psychology and economics of software testing -- Program inspections, walkthroughs, and reviews -- Test-case design.&quot;,&quot;edition&quot;:&quot;3rd ed.&quot;,&quot;publisher&quot;:&quot;John Wiley &amp; Sons&quot;},&quot;isTemporary&quot;:false,&quot;suppress-author&quot;:false,&quot;composite&quot;:false,&quot;author-only&quot;:false}]},{&quot;citationID&quot;:&quot;MENDELEY_CITATION_4a441b4a-c8ef-4ac5-97d0-bfe5568233f6&quot;,&quot;properties&quot;:{&quot;noteIndex&quot;:0},&quot;isEdited&quot;:false,&quot;manualOverride&quot;:{&quot;isManuallyOverridden&quot;:true,&quot;citeprocText&quot;:&quot;(Myers et al., 2012)&quot;,&quot;manualOverrideText&quot;:&quot;Myers et al., 2012&quot;},&quot;citationTag&quot;:&quot;MENDELEY_CITATION_v3_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&quot;,&quot;citationItems&quot;:[{&quot;id&quot;:&quot;bfbda2b8-1584-305e-95dc-f87083e34439&quot;,&quot;itemData&quot;:{&quot;type&quot;:&quot;book&quot;,&quot;id&quot;:&quot;bfbda2b8-1584-305e-95dc-f87083e34439&quot;,&quot;title&quot;:&quot;Module (Unit) Testing&quot;,&quot;author&quot;:[{&quot;family&quot;:&quot;Myers&quot;,&quot;given&quot;:&quot;Glenford J..&quot;,&quot;parse-names&quot;:false,&quot;dropping-particle&quot;:&quot;&quot;,&quot;non-dropping-particle&quot;:&quot;&quot;},{&quot;family&quot;:&quot;Sandler&quot;,&quot;given&quot;:&quot;Corey.&quot;,&quot;parse-names&quot;:false,&quot;dropping-particle&quot;:&quot;&quot;,&quot;non-dropping-particle&quot;:&quot;&quot;},{&quot;family&quot;:&quot;Badgett&quot;,&quot;given&quot;:&quot;Tom.&quot;,&quot;parse-names&quot;:false,&quot;dropping-particle&quot;:&quot;&quot;,&quot;non-dropping-particle&quot;:&quot;&quot;}],&quot;container-title&quot;:&quot;The Art of Software Testing&quot;,&quot;chapter-number&quot;:&quot;Module Testing&quot;,&quot;ISBN&quot;:&quot;9781119202486&quot;,&quot;issued&quot;:{&quot;date-parts&quot;:[[2012]]},&quot;abstract&quot;:&quot;3rd ed. Includes index. The classic, landmark work on software testing The hardware and software of computing have changed markedly in the three decades since the first edition of The Art of Software Testing, but this book's powerful underlying analysis has stood the test of time. Whereas most books on software testing target particular development techniques, languages, or testing methods, The Art of Software Testing, Third Edition provides a brief but powerful and comprehensive presentation of time-proven software testing approaches. If your software development project is mission critical, this book is an investme. A self-assessment test -- The psychology and economics of software testing -- Program inspections, walkthroughs, and reviews -- Test-case design.&quot;,&quot;edition&quot;:&quot;3rd ed.&quot;,&quot;publisher&quot;:&quot;John Wiley &amp; Sons&quot;},&quot;isTemporary&quot;:false,&quot;suppress-author&quot;:false,&quot;composite&quot;:false,&quot;author-only&quot;:false}]},{&quot;citationID&quot;:&quot;MENDELEY_CITATION_312b425e-1c35-4dc9-9fbd-91856b107dc5&quot;,&quot;properties&quot;:{&quot;noteIndex&quot;:0},&quot;isEdited&quot;:false,&quot;manualOverride&quot;:{&quot;isManuallyOverridden&quot;:true,&quot;citeprocText&quot;:&quot;(Patton, 2013)&quot;,&quot;manualOverrideText&quot;:&quot;.&quot;},&quot;citationTag&quot;:&quot;MENDELEY_CITATION_v3_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&quot;,&quot;citationItems&quot;:[{&quot;id&quot;:&quot;6107d335-c6f5-3a93-bfb7-b965129d4c14&quot;,&quot;itemData&quot;:{&quot;type&quot;:&quot;book&quot;,&quot;id&quot;:&quot;6107d335-c6f5-3a93-bfb7-b965129d4c14&quot;,&quot;title&quot;:&quot;Software Testing&quot;,&quot;author&quot;:[{&quot;family&quot;:&quot;Patton&quot;,&quot;given&quot;:&quot;Ron.&quot;,&quot;parse-names&quot;:false,&quot;dropping-particle&quot;:&quot;&quot;,&quot;non-dropping-particle&quot;:&quot;&quot;}],&quot;container-title&quot;:&quot;Software Testing&quot;,&quot;chapter-number&quot;:&quot;Chapter 7&quot;,&quot;ISBN&quot;:&quot;9780672327988&quot;,&quot;issued&quot;:{&quot;date-parts&quot;:[[2013]]},&quot;abstract&quot;:&quot;ON ORDER. &quot;,&quot;edition&quot;:&quot;2nd ed.&quot;,&quot;publisher&quot;:&quot;Sams Publishing&quot;},&quot;isTemporary&quot;:false,&quot;suppress-author&quot;:false,&quot;composite&quot;:false,&quot;author-only&quot;:false}]}]"/>
+    <we:property name="MENDELEY_CITATIONS" value="[{&quot;citationID&quot;:&quot;MENDELEY_CITATION_05d1a05d-b069-4528-bc14-1b8a97b16a14&quot;,&quot;properties&quot;:{&quot;noteIndex&quot;:0},&quot;isEdited&quot;:false,&quot;manualOverride&quot;:{&quot;isManuallyOverridden&quot;:true,&quot;citeprocText&quot;:&quot;(Patton, 2005)&quot;,&quot;manualOverrideText&quot;:&quot;.&quot;},&quot;citationTag&quot;:&quot;MENDELEY_CITATION_v3_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&quot;,&quot;citationItems&quot;:[{&quot;id&quot;:&quot;6107d335-c6f5-3a93-bfb7-b965129d4c14&quot;,&quot;itemData&quot;:{&quot;type&quot;:&quot;book&quot;,&quot;id&quot;:&quot;6107d335-c6f5-3a93-bfb7-b965129d4c14&quot;,&quot;title&quot;:&quot;Software Testing&quot;,&quot;author&quot;:[{&quot;family&quot;:&quot;Patton&quot;,&quot;given&quot;:&quot;Ron.&quot;,&quot;parse-names&quot;:false,&quot;dropping-particle&quot;:&quot;&quot;,&quot;non-dropping-particle&quot;:&quot;&quot;}],&quot;container-title&quot;:&quot;Software Testing&quot;,&quot;chapter-number&quot;:&quot;Chapter 7&quot;,&quot;ISBN&quot;:&quot;9780672327988&quot;,&quot;issued&quot;:{&quot;date-parts&quot;:[[2005]]},&quot;abstract&quot;:&quot;ON ORDER. &quot;,&quot;edition&quot;:&quot;2nd ed.&quot;,&quot;publisher&quot;:&quot;Sams Publishing&quot;,&quot;container-title-short&quot;:&quot;&quot;},&quot;isTemporary&quot;:false,&quot;suppress-author&quot;:false,&quot;composite&quot;:false,&quot;author-only&quot;:false}]},{&quot;citationID&quot;:&quot;MENDELEY_CITATION_dc831248-4292-4a8d-a61f-d90c813a57dc&quot;,&quot;properties&quot;:{&quot;noteIndex&quot;:0},&quot;isEdited&quot;:false,&quot;manualOverride&quot;:{&quot;isManuallyOverridden&quot;:true,&quot;citeprocText&quot;:&quot;(Myers et al., 2012)&quot;,&quot;manualOverrideText&quot;:&quot;(Myers et al., 2012, p. 85)&quot;},&quot;citationTag&quot;:&quot;MENDELEY_CITATION_v3_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&quot;,&quot;citationItems&quot;:[{&quot;id&quot;:&quot;bfbda2b8-1584-305e-95dc-f87083e34439&quot;,&quot;itemData&quot;:{&quot;type&quot;:&quot;book&quot;,&quot;id&quot;:&quot;bfbda2b8-1584-305e-95dc-f87083e34439&quot;,&quot;title&quot;:&quot;The Art of Software Testing&quot;,&quot;author&quot;:[{&quot;family&quot;:&quot;Myers&quot;,&quot;given&quot;:&quot;Glenford J..&quot;,&quot;parse-names&quot;:false,&quot;dropping-particle&quot;:&quot;&quot;,&quot;non-dropping-particle&quot;:&quot;&quot;},{&quot;family&quot;:&quot;Sandler&quot;,&quot;given&quot;:&quot;Corey.&quot;,&quot;parse-names&quot;:false,&quot;dropping-particle&quot;:&quot;&quot;,&quot;non-dropping-particle&quot;:&quot;&quot;},{&quot;family&quot;:&quot;Badgett&quot;,&quot;given&quot;:&quot;Tom.&quot;,&quot;parse-names&quot;:false,&quot;dropping-particle&quot;:&quot;&quot;,&quot;non-dropping-particle&quot;:&quot;&quot;}],&quot;container-title&quot;:&quot;The Art of Software Testing&quot;,&quot;chapter-number&quot;:&quot;Module Testing&quot;,&quot;ISBN&quot;:&quot;9781119202486&quot;,&quot;issued&quot;:{&quot;date-parts&quot;:[[2012]]},&quot;abstract&quot;:&quot;3rd ed. Includes index. The classic, landmark work on software testing The hardware and software of computing have changed markedly in the three decades since the first edition of The Art of Software Testing, but this book's powerful underlying analysis has stood the test of time. Whereas most books on software testing target particular development techniques, languages, or testing methods, The Art of Software Testing, Third Edition provides a brief but powerful and comprehensive presentation of time-proven software testing approaches. If your software development project is mission critical, this book is an investme. A self-assessment test -- The psychology and economics of software testing -- Program inspections, walkthroughs, and reviews -- Test-case design.&quot;,&quot;edition&quot;:&quot;3rd ed.&quot;,&quot;publisher&quot;:&quot;John Wiley &amp; Sons&quot;,&quot;container-title-short&quot;:&quot;&quot;},&quot;isTemporary&quot;:false,&quot;suppress-author&quot;:false,&quot;composite&quot;:false,&quot;author-only&quot;:false}]},{&quot;citationID&quot;:&quot;MENDELEY_CITATION_4a441b4a-c8ef-4ac5-97d0-bfe5568233f6&quot;,&quot;properties&quot;:{&quot;noteIndex&quot;:0},&quot;isEdited&quot;:false,&quot;manualOverride&quot;:{&quot;isManuallyOverridden&quot;:true,&quot;citeprocText&quot;:&quot;(Myers et al., 2012)&quot;,&quot;manualOverrideText&quot;:&quot;Myers et al., 2012&quot;},&quot;citationTag&quot;:&quot;MENDELEY_CITATION_v3_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&quot;,&quot;citationItems&quot;:[{&quot;id&quot;:&quot;bfbda2b8-1584-305e-95dc-f87083e34439&quot;,&quot;itemData&quot;:{&quot;type&quot;:&quot;book&quot;,&quot;id&quot;:&quot;bfbda2b8-1584-305e-95dc-f87083e34439&quot;,&quot;title&quot;:&quot;The Art of Software Testing&quot;,&quot;author&quot;:[{&quot;family&quot;:&quot;Myers&quot;,&quot;given&quot;:&quot;Glenford J..&quot;,&quot;parse-names&quot;:false,&quot;dropping-particle&quot;:&quot;&quot;,&quot;non-dropping-particle&quot;:&quot;&quot;},{&quot;family&quot;:&quot;Sandler&quot;,&quot;given&quot;:&quot;Corey.&quot;,&quot;parse-names&quot;:false,&quot;dropping-particle&quot;:&quot;&quot;,&quot;non-dropping-particle&quot;:&quot;&quot;},{&quot;family&quot;:&quot;Badgett&quot;,&quot;given&quot;:&quot;Tom.&quot;,&quot;parse-names&quot;:false,&quot;dropping-particle&quot;:&quot;&quot;,&quot;non-dropping-particle&quot;:&quot;&quot;}],&quot;container-title&quot;:&quot;The Art of Software Testing&quot;,&quot;chapter-number&quot;:&quot;Module Testing&quot;,&quot;ISBN&quot;:&quot;9781119202486&quot;,&quot;issued&quot;:{&quot;date-parts&quot;:[[2012]]},&quot;abstract&quot;:&quot;3rd ed. Includes index. The classic, landmark work on software testing The hardware and software of computing have changed markedly in the three decades since the first edition of The Art of Software Testing, but this book's powerful underlying analysis has stood the test of time. Whereas most books on software testing target particular development techniques, languages, or testing methods, The Art of Software Testing, Third Edition provides a brief but powerful and comprehensive presentation of time-proven software testing approaches. If your software development project is mission critical, this book is an investme. A self-assessment test -- The psychology and economics of software testing -- Program inspections, walkthroughs, and reviews -- Test-case design.&quot;,&quot;edition&quot;:&quot;3rd ed.&quot;,&quot;publisher&quot;:&quot;John Wiley &amp; Sons&quot;,&quot;container-title-short&quot;:&quot;&quot;},&quot;isTemporary&quot;:false,&quot;suppress-author&quot;:false,&quot;composite&quot;:false,&quot;author-only&quot;:false}]},{&quot;citationID&quot;:&quot;MENDELEY_CITATION_474d2e59-611b-4c52-b7e5-9d388e066fef&quot;,&quot;properties&quot;:{&quot;noteIndex&quot;:0},&quot;isEdited&quot;:false,&quot;manualOverride&quot;:{&quot;isManuallyOverridden&quot;:true,&quot;citeprocText&quot;:&quot;(Patton, 2005)&quot;,&quot;manualOverrideText&quot;:&quot;.&quot;},&quot;citationTag&quot;:&quot;MENDELEY_CITATION_v3_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&quot;,&quot;citationItems&quot;:[{&quot;id&quot;:&quot;6107d335-c6f5-3a93-bfb7-b965129d4c14&quot;,&quot;itemData&quot;:{&quot;type&quot;:&quot;book&quot;,&quot;id&quot;:&quot;6107d335-c6f5-3a93-bfb7-b965129d4c14&quot;,&quot;title&quot;:&quot;Software Testing&quot;,&quot;author&quot;:[{&quot;family&quot;:&quot;Patton&quot;,&quot;given&quot;:&quot;Ron.&quot;,&quot;parse-names&quot;:false,&quot;dropping-particle&quot;:&quot;&quot;,&quot;non-dropping-particle&quot;:&quot;&quot;}],&quot;container-title&quot;:&quot;Software Testing&quot;,&quot;chapter-number&quot;:&quot;Chapter 7&quot;,&quot;ISBN&quot;:&quot;9780672327988&quot;,&quot;issued&quot;:{&quot;date-parts&quot;:[[2005]]},&quot;abstract&quot;:&quot;ON ORDER. &quot;,&quot;edition&quot;:&quot;2nd ed.&quot;,&quot;publisher&quot;:&quot;Sams Publishing&quot;,&quot;container-title-short&quot;:&quot;&quot;},&quot;isTemporary&quot;:false,&quot;suppress-author&quot;:false,&quot;composite&quot;:false,&quot;author-only&quot;:false}]},{&quot;citationID&quot;:&quot;MENDELEY_CITATION_50b0d770-4d2f-46df-b19c-6e74e200d7b2&quot;,&quot;properties&quot;:{&quot;noteIndex&quot;:0},&quot;isEdited&quot;:false,&quot;manualOverride&quot;:{&quot;isManuallyOverridden&quot;:true,&quot;citeprocText&quot;:&quot;(Myers et al., 2012)&quot;,&quot;manualOverrideText&quot;:&quot;(Myers et al., 2012, p. 120)&quot;},&quot;citationTag&quot;:&quot;MENDELEY_CITATION_v3_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&quot;,&quot;citationItems&quot;:[{&quot;id&quot;:&quot;bfbda2b8-1584-305e-95dc-f87083e34439&quot;,&quot;itemData&quot;:{&quot;type&quot;:&quot;book&quot;,&quot;id&quot;:&quot;bfbda2b8-1584-305e-95dc-f87083e34439&quot;,&quot;title&quot;:&quot;The Art of Software Testing&quot;,&quot;author&quot;:[{&quot;family&quot;:&quot;Myers&quot;,&quot;given&quot;:&quot;Glenford J..&quot;,&quot;parse-names&quot;:false,&quot;dropping-particle&quot;:&quot;&quot;,&quot;non-dropping-particle&quot;:&quot;&quot;},{&quot;family&quot;:&quot;Sandler&quot;,&quot;given&quot;:&quot;Corey.&quot;,&quot;parse-names&quot;:false,&quot;dropping-particle&quot;:&quot;&quot;,&quot;non-dropping-particle&quot;:&quot;&quot;},{&quot;family&quot;:&quot;Badgett&quot;,&quot;given&quot;:&quot;Tom.&quot;,&quot;parse-names&quot;:false,&quot;dropping-particle&quot;:&quot;&quot;,&quot;non-dropping-particle&quot;:&quot;&quot;}],&quot;container-title&quot;:&quot;The Art of Software Testing&quot;,&quot;chapter-number&quot;:&quot;Module Testing&quot;,&quot;ISBN&quot;:&quot;9781119202486&quot;,&quot;issued&quot;:{&quot;date-parts&quot;:[[2012]]},&quot;abstract&quot;:&quot;3rd ed. Includes index. The classic, landmark work on software testing The hardware and software of computing have changed markedly in the three decades since the first edition of The Art of Software Testing, but this book's powerful underlying analysis has stood the test of time. Whereas most books on software testing target particular development techniques, languages, or testing methods, The Art of Software Testing, Third Edition provides a brief but powerful and comprehensive presentation of time-proven software testing approaches. If your software development project is mission critical, this book is an investme. A self-assessment test -- The psychology and economics of software testing -- Program inspections, walkthroughs, and reviews -- Test-case design.&quot;,&quot;edition&quot;:&quot;3rd ed.&quot;,&quot;publisher&quot;:&quot;John Wiley &amp; Sons&quot;,&quot;container-title-short&quot;:&quot;&quot;},&quot;isTemporary&quot;:false,&quot;suppress-author&quot;:false,&quot;composite&quot;:false,&quot;author-only&quot;:false}]},{&quot;citationID&quot;:&quot;MENDELEY_CITATION_087e32f3-68f0-4984-ac03-89fbe1503aee&quot;,&quot;properties&quot;:{&quot;noteIndex&quot;:0},&quot;isEdited&quot;:false,&quot;manualOverride&quot;:{&quot;isManuallyOverridden&quot;:true,&quot;citeprocText&quot;:&quot;(Brannigan, 1985)&quot;,&quot;manualOverrideText&quot;:&quot;Brannigan, 1985)&quot;},&quot;citationTag&quot;:&quot;MENDELEY_CITATION_v3_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&quot;,&quot;citationItems&quot;:[{&quot;id&quot;:&quot;ae71ce76-48a9-3502-8483-72795deb20d9&quot;,&quot;itemData&quot;:{&quot;type&quot;:&quot;article-journal&quot;,&quot;id&quot;:&quot;ae71ce76-48a9-3502-8483-72795deb20d9&quot;,&quot;title&quot;:&quot;Acceptance Testing - The Critical Problem in Software Acquisition&quot;,&quot;author&quot;:[{&quot;family&quot;:&quot;Brannigan&quot;,&quot;given&quot;:&quot;Vincent&quot;,&quot;parse-names&quot;:false,&quot;dropping-particle&quot;:&quot;&quot;,&quot;non-dropping-particle&quot;:&quot;&quot;}],&quot;container-title&quot;:&quot;IEEE transactions on biomedical engineering, 1985-04, Vol.BME-32 (4), p.295-299&quot;,&quot;ISSN&quot;:&quot;0018-9294&quot;,&quot;issued&quot;:{&quot;date-parts&quot;:[[1985]]},&quot;abstract&quot;:&quot;Text available in english. &quot;,&quot;container-title-short&quot;:&quot;&quot;},&quot;isTemporary&quot;:false,&quot;suppress-author&quot;:false,&quot;composite&quot;:false,&quot;author-only&quot;:false}]},{&quot;citationID&quot;:&quot;MENDELEY_CITATION_9a6620cb-325e-4f6c-8757-9049382bd700&quot;,&quot;properties&quot;:{&quot;noteIndex&quot;:0},&quot;isEdited&quot;:false,&quot;manualOverride&quot;:{&quot;isManuallyOverridden&quot;:false,&quot;citeprocText&quot;:&quot;(Cypress Documentation, 2025)&quot;,&quot;manualOverrideText&quot;:&quot;&quot;},&quot;citationTag&quot;:&quot;MENDELEY_CITATION_v3_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&quot;,&quot;citationItems&quot;:[{&quot;id&quot;:&quot;bffb4f4c-1dcb-3c2b-850e-e779bf49a9cc&quot;,&quot;itemData&quot;:{&quot;type&quot;:&quot;webpage&quot;,&quot;id&quot;:&quot;bffb4f4c-1dcb-3c2b-850e-e779bf49a9cc&quot;,&quot;title&quot;:&quot;Cypress Studio: Build Tests by Interacting with Your App | Cypress Documentation&quot;,&quot;author&quot;:[{&quot;family&quot;:&quot;Cypress Documentation&quot;,&quot;given&quot;:&quot;&quot;,&quot;parse-names&quot;:false,&quot;dropping-particle&quot;:&quot;&quot;,&quot;non-dropping-particle&quot;:&quot;&quot;}],&quot;accessed&quot;:{&quot;date-parts&quot;:[[2025,9,1]]},&quot;URL&quot;:&quot;https://docs.cypress.io/app/guides/cypress-studio&quot;,&quot;issued&quot;:{&quot;date-parts&quot;:[[2025,8,22]]}},&quot;isTemporary&quot;:false,&quot;suppress-author&quot;:false,&quot;composite&quot;:false,&quot;author-only&quot;:false}]}]"/>
     <we:property name="MENDELEY_CITATIONS_STYLE" value="{&quot;id&quot;:&quot;https://www.zotero.org/styles/apa&quot;,&quot;title&quot;:&quot;American Psychological Association 7th edition&quot;,&quot;format&quot;:&quot;author-date&quot;,&quot;defaultLocale&quot;:null,&quot;isLocaleCodeValid&quot;:true}"/>
   </we:properties>
   <we:bindings/>

</xml_diff>

<commit_message>
add final PBL draft with .pdf
</commit_message>
<xml_diff>
--- a/assessments/problem_based_learning/pbl.docx
+++ b/assessments/problem_based_learning/pbl.docx
@@ -12,487 +12,89 @@
       </w:sdtPr>
       <w:sdtContent>
         <w:p>
+          <w:pPr>
+            <w:jc w:val="center"/>
+          </w:pPr>
+        </w:p>
+        <w:p>
+          <w:pPr>
+            <w:jc w:val="center"/>
+          </w:pPr>
+        </w:p>
+        <w:p>
+          <w:pPr>
+            <w:jc w:val="center"/>
+          </w:pPr>
+        </w:p>
+        <w:p>
+          <w:pPr>
+            <w:jc w:val="center"/>
+          </w:pPr>
+        </w:p>
+        <w:p>
+          <w:pPr>
+            <w:jc w:val="center"/>
+          </w:pPr>
+        </w:p>
+        <w:p/>
+        <w:p>
+          <w:pPr>
+            <w:jc w:val="center"/>
+            <w:rPr>
+              <w:b/>
+              <w:bCs/>
+            </w:rPr>
+          </w:pPr>
           <w:r>
             <w:rPr>
-              <w:noProof/>
-              <w:color w:val="FFFFFF" w:themeColor="background1"/>
+              <w:b/>
+              <w:bCs/>
             </w:rPr>
-            <mc:AlternateContent>
-              <mc:Choice Requires="wpg">
-                <w:drawing>
-                  <wp:anchor distT="0" distB="0" distL="114300" distR="114300" simplePos="0" relativeHeight="251659264" behindDoc="0" locked="0" layoutInCell="1" allowOverlap="1" wp14:anchorId="62C96F81" wp14:editId="703F65D2">
-                    <wp:simplePos x="0" y="0"/>
-                    <wp:positionH relativeFrom="page">
-                      <wp:align>center</wp:align>
-                    </wp:positionH>
-                    <wp:positionV relativeFrom="page">
-                      <wp:align>center</wp:align>
-                    </wp:positionV>
-                    <wp:extent cx="6858000" cy="9144000"/>
-                    <wp:effectExtent l="0" t="0" r="0" b="0"/>
-                    <wp:wrapNone/>
-                    <wp:docPr id="11" name="Group 40"/>
-                    <wp:cNvGraphicFramePr/>
-                    <a:graphic xmlns:a="http://schemas.openxmlformats.org/drawingml/2006/main">
-                      <a:graphicData uri="http://schemas.microsoft.com/office/word/2010/wordprocessingGroup">
-                        <wpg:wgp>
-                          <wpg:cNvGrpSpPr/>
-                          <wpg:grpSpPr>
-                            <a:xfrm>
-                              <a:off x="0" y="0"/>
-                              <a:ext cx="6858000" cy="9144000"/>
-                              <a:chOff x="0" y="0"/>
-                              <a:chExt cx="6858000" cy="9144000"/>
-                            </a:xfrm>
-                          </wpg:grpSpPr>
-                          <wps:wsp>
-                            <wps:cNvPr id="33" name="Rectangle 33"/>
-                            <wps:cNvSpPr/>
-                            <wps:spPr>
-                              <a:xfrm>
-                                <a:off x="228600" y="0"/>
-                                <a:ext cx="6629400" cy="9144000"/>
-                              </a:xfrm>
-                              <a:prstGeom prst="rect">
-                                <a:avLst/>
-                              </a:prstGeom>
-                              <a:solidFill>
-                                <a:schemeClr val="tx1"/>
-                              </a:solidFill>
-                              <a:ln>
-                                <a:noFill/>
-                              </a:ln>
-                            </wps:spPr>
-                            <wps:style>
-                              <a:lnRef idx="2">
-                                <a:schemeClr val="accent1">
-                                  <a:shade val="50000"/>
-                                </a:schemeClr>
-                              </a:lnRef>
-                              <a:fillRef idx="1">
-                                <a:schemeClr val="accent1"/>
-                              </a:fillRef>
-                              <a:effectRef idx="0">
-                                <a:schemeClr val="accent1"/>
-                              </a:effectRef>
-                              <a:fontRef idx="minor">
-                                <a:schemeClr val="lt1"/>
-                              </a:fontRef>
-                            </wps:style>
-                            <wps:txbx>
-                              <w:txbxContent>
-                                <w:sdt>
-                                  <w:sdtPr>
-                                    <w:rPr>
-                                      <w:rFonts w:asciiTheme="majorHAnsi" w:eastAsiaTheme="majorEastAsia" w:hAnsiTheme="majorHAnsi" w:cstheme="majorBidi"/>
-                                      <w:color w:val="FFFFFF" w:themeColor="background1"/>
-                                      <w:sz w:val="84"/>
-                                      <w:szCs w:val="84"/>
-                                    </w:rPr>
-                                    <w:alias w:val="Title"/>
-                                    <w:tag w:val=""/>
-                                    <w:id w:val="-960264625"/>
-                                    <w:dataBinding w:prefixMappings="xmlns:ns0='http://purl.org/dc/elements/1.1/' xmlns:ns1='http://schemas.openxmlformats.org/package/2006/metadata/core-properties' " w:xpath="/ns1:coreProperties[1]/ns0:title[1]" w:storeItemID="{6C3C8BC8-F283-45AE-878A-BAB7291924A1}"/>
-                                    <w:text/>
-                                  </w:sdtPr>
-                                  <w:sdtContent>
-                                    <w:p>
-                                      <w:pPr>
-                                        <w:pStyle w:val="NoSpacing"/>
-                                        <w:spacing w:after="120"/>
-                                        <w:rPr>
-                                          <w:rFonts w:asciiTheme="majorHAnsi" w:eastAsiaTheme="majorEastAsia" w:hAnsiTheme="majorHAnsi" w:cstheme="majorBidi"/>
-                                          <w:color w:val="FFFFFF" w:themeColor="background1"/>
-                                          <w:sz w:val="84"/>
-                                          <w:szCs w:val="84"/>
-                                        </w:rPr>
-                                      </w:pPr>
-                                      <w:r>
-                                        <w:rPr>
-                                          <w:rFonts w:asciiTheme="majorHAnsi" w:eastAsiaTheme="majorEastAsia" w:hAnsiTheme="majorHAnsi" w:cstheme="majorBidi"/>
-                                          <w:color w:val="FFFFFF" w:themeColor="background1"/>
-                                          <w:sz w:val="84"/>
-                                          <w:szCs w:val="84"/>
-                                        </w:rPr>
-                                        <w:t>Problem Based Learning Report</w:t>
-                                      </w:r>
-                                    </w:p>
-                                  </w:sdtContent>
-                                </w:sdt>
-                                <w:sdt>
-                                  <w:sdtPr>
-                                    <w:rPr>
-                                      <w:color w:val="FFFFFF" w:themeColor="background1"/>
-                                      <w:sz w:val="28"/>
-                                      <w:szCs w:val="28"/>
-                                    </w:rPr>
-                                    <w:alias w:val="Subtitle"/>
-                                    <w:tag w:val=""/>
-                                    <w:id w:val="1611937615"/>
-                                    <w:dataBinding w:prefixMappings="xmlns:ns0='http://purl.org/dc/elements/1.1/' xmlns:ns1='http://schemas.openxmlformats.org/package/2006/metadata/core-properties' " w:xpath="/ns1:coreProperties[1]/ns0:subject[1]" w:storeItemID="{6C3C8BC8-F283-45AE-878A-BAB7291924A1}"/>
-                                    <w:text/>
-                                  </w:sdtPr>
-                                  <w:sdtContent>
-                                    <w:p>
-                                      <w:pPr>
-                                        <w:pStyle w:val="NoSpacing"/>
-                                        <w:rPr>
-                                          <w:color w:val="FFFFFF" w:themeColor="background1"/>
-                                          <w:sz w:val="28"/>
-                                          <w:szCs w:val="28"/>
-                                        </w:rPr>
-                                      </w:pPr>
-                                      <w:r>
-                                        <w:rPr>
-                                          <w:color w:val="FFFFFF" w:themeColor="background1"/>
-                                          <w:sz w:val="28"/>
-                                          <w:szCs w:val="28"/>
-                                        </w:rPr>
-                                        <w:t>SENG3160</w:t>
-                                      </w:r>
-                                      <w:r>
-                                        <w:rPr>
-                                          <w:color w:val="FFFFFF" w:themeColor="background1"/>
-                                          <w:sz w:val="28"/>
-                                          <w:szCs w:val="28"/>
-                                        </w:rPr>
-                                        <w:t>, The University of Newcastle</w:t>
-                                      </w:r>
-                                    </w:p>
-                                  </w:sdtContent>
-                                </w:sdt>
-                              </w:txbxContent>
-                            </wps:txbx>
-                            <wps:bodyPr rot="0" spcFirstLastPara="0" vertOverflow="overflow" horzOverflow="overflow" vert="horz" wrap="square" lIns="457200" tIns="914400" rIns="914400" bIns="2651760" numCol="1" spcCol="0" rtlCol="0" fromWordArt="0" anchor="b" anchorCtr="0" forceAA="0" compatLnSpc="1">
-                              <a:prstTxWarp prst="textNoShape">
-                                <a:avLst/>
-                              </a:prstTxWarp>
-                              <a:noAutofit/>
-                            </wps:bodyPr>
-                          </wps:wsp>
-                          <wps:wsp>
-                            <wps:cNvPr id="34" name="Rectangle 34"/>
-                            <wps:cNvSpPr/>
-                            <wps:spPr>
-                              <a:xfrm>
-                                <a:off x="0" y="0"/>
-                                <a:ext cx="228600" cy="9144000"/>
-                              </a:xfrm>
-                              <a:prstGeom prst="rect">
-                                <a:avLst/>
-                              </a:prstGeom>
-                              <a:solidFill>
-                                <a:schemeClr val="tx1">
-                                  <a:lumMod val="50000"/>
-                                  <a:lumOff val="50000"/>
-                                </a:schemeClr>
-                              </a:solidFill>
-                              <a:ln>
-                                <a:noFill/>
-                              </a:ln>
-                            </wps:spPr>
-                            <wps:style>
-                              <a:lnRef idx="2">
-                                <a:schemeClr val="accent1">
-                                  <a:shade val="50000"/>
-                                </a:schemeClr>
-                              </a:lnRef>
-                              <a:fillRef idx="1">
-                                <a:schemeClr val="accent1"/>
-                              </a:fillRef>
-                              <a:effectRef idx="0">
-                                <a:schemeClr val="accent1"/>
-                              </a:effectRef>
-                              <a:fontRef idx="minor">
-                                <a:schemeClr val="lt1"/>
-                              </a:fontRef>
-                            </wps:style>
-                            <wps:bodyPr rot="0" spcFirstLastPara="0" vertOverflow="overflow" horzOverflow="overflow" vert="horz" wrap="square" lIns="91440" tIns="45720" rIns="91440" bIns="45720" numCol="1" spcCol="0" rtlCol="0" fromWordArt="0" anchor="ctr" anchorCtr="0" forceAA="0" compatLnSpc="1">
-                              <a:prstTxWarp prst="textNoShape">
-                                <a:avLst/>
-                              </a:prstTxWarp>
-                              <a:noAutofit/>
-                            </wps:bodyPr>
-                          </wps:wsp>
-                          <wps:wsp>
-                            <wps:cNvPr id="35" name="Text Box 35"/>
-                            <wps:cNvSpPr txBox="1"/>
-                            <wps:spPr>
-                              <a:xfrm>
-                                <a:off x="228600" y="7162800"/>
-                                <a:ext cx="6629400" cy="1561465"/>
-                              </a:xfrm>
-                              <a:prstGeom prst="rect">
-                                <a:avLst/>
-                              </a:prstGeom>
-                              <a:noFill/>
-                              <a:ln w="6350">
-                                <a:noFill/>
-                              </a:ln>
-                              <a:effectLst/>
-                            </wps:spPr>
-                            <wps:style>
-                              <a:lnRef idx="0">
-                                <a:schemeClr val="accent1"/>
-                              </a:lnRef>
-                              <a:fillRef idx="0">
-                                <a:schemeClr val="accent1"/>
-                              </a:fillRef>
-                              <a:effectRef idx="0">
-                                <a:schemeClr val="accent1"/>
-                              </a:effectRef>
-                              <a:fontRef idx="minor">
-                                <a:schemeClr val="dk1"/>
-                              </a:fontRef>
-                            </wps:style>
-                            <wps:txbx>
-                              <w:txbxContent>
-                                <w:sdt>
-                                  <w:sdtPr>
-                                    <w:rPr>
-                                      <w:color w:val="808080" w:themeColor="background1" w:themeShade="80"/>
-                                      <w:sz w:val="32"/>
-                                      <w:szCs w:val="32"/>
-                                    </w:rPr>
-                                    <w:alias w:val="Author"/>
-                                    <w:tag w:val=""/>
-                                    <w:id w:val="-315646564"/>
-                                    <w:dataBinding w:prefixMappings="xmlns:ns0='http://purl.org/dc/elements/1.1/' xmlns:ns1='http://schemas.openxmlformats.org/package/2006/metadata/core-properties' " w:xpath="/ns1:coreProperties[1]/ns0:creator[1]" w:storeItemID="{6C3C8BC8-F283-45AE-878A-BAB7291924A1}"/>
-                                    <w:text/>
-                                  </w:sdtPr>
-                                  <w:sdtContent>
-                                    <w:p>
-                                      <w:pPr>
-                                        <w:pStyle w:val="NoSpacing"/>
-                                        <w:rPr>
-                                          <w:color w:val="FFFFFF" w:themeColor="background1"/>
-                                          <w:sz w:val="32"/>
-                                          <w:szCs w:val="32"/>
-                                        </w:rPr>
-                                      </w:pPr>
-                                      <w:r>
-                                        <w:rPr>
-                                          <w:color w:val="808080" w:themeColor="background1" w:themeShade="80"/>
-                                          <w:sz w:val="32"/>
-                                          <w:szCs w:val="32"/>
-                                        </w:rPr>
-                                        <w:t>Atharv</w:t>
-                                      </w:r>
-                                      <w:r>
-                                        <w:rPr>
-                                          <w:color w:val="808080" w:themeColor="background1" w:themeShade="80"/>
-                                          <w:sz w:val="32"/>
-                                          <w:szCs w:val="32"/>
-                                        </w:rPr>
-                                        <w:t xml:space="preserve"> Naphade</w:t>
-                                      </w:r>
-                                    </w:p>
-                                  </w:sdtContent>
-                                </w:sdt>
-                                <w:p>
-                                  <w:pPr>
-                                    <w:pStyle w:val="NoSpacing"/>
-                                    <w:rPr>
-                                      <w:color w:val="FFFFFF" w:themeColor="background1"/>
-                                      <w:sz w:val="24"/>
-                                      <w:szCs w:val="24"/>
-                                    </w:rPr>
-                                  </w:pPr>
-                                  <w:r>
-                                    <w:rPr>
-                                      <w:color w:val="808080" w:themeColor="background1" w:themeShade="80"/>
-                                      <w:sz w:val="24"/>
-                                      <w:szCs w:val="24"/>
-                                    </w:rPr>
-                                    <w:t>c3386230</w:t>
-                                  </w:r>
-                                </w:p>
-                              </w:txbxContent>
-                            </wps:txbx>
-                            <wps:bodyPr rot="0" spcFirstLastPara="0" vertOverflow="overflow" horzOverflow="overflow" vert="horz" wrap="square" lIns="457200" tIns="0" rIns="914400" bIns="0" numCol="1" spcCol="0" rtlCol="0" fromWordArt="0" anchor="b" anchorCtr="0" forceAA="0" compatLnSpc="1">
-                              <a:prstTxWarp prst="textNoShape">
-                                <a:avLst/>
-                              </a:prstTxWarp>
-                              <a:noAutofit/>
-                            </wps:bodyPr>
-                          </wps:wsp>
-                        </wpg:wgp>
-                      </a:graphicData>
-                    </a:graphic>
-                    <wp14:sizeRelH relativeFrom="page">
-                      <wp14:pctWidth>88200</wp14:pctWidth>
-                    </wp14:sizeRelH>
-                    <wp14:sizeRelV relativeFrom="page">
-                      <wp14:pctHeight>90900</wp14:pctHeight>
-                    </wp14:sizeRelV>
-                  </wp:anchor>
-                </w:drawing>
-              </mc:Choice>
-              <mc:Fallback>
-                <w:pict>
-                  <v:group w14:anchorId="62C96F81" id="Group 40" o:spid="_x0000_s1026" style="position:absolute;margin-left:0;margin-top:0;width:540pt;height:10in;z-index:251659264;mso-width-percent:882;mso-height-percent:909;mso-position-horizontal:center;mso-position-horizontal-relative:page;mso-position-vertical:center;mso-position-vertical-relative:page;mso-width-percent:882;mso-height-percent:909" coordsize="68580,91440" o:gfxdata="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">
-                    <v:rect id="Rectangle 33" o:spid="_x0000_s1027" style="position:absolute;left:2286;width:66294;height:91440;visibility:visible;mso-wrap-style:square;v-text-anchor:bottom" o:gfxdata="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" fillcolor="black [3213]" stroked="f" strokeweight="1pt">
-                      <v:textbox inset="36pt,1in,1in,208.8pt">
-                        <w:txbxContent>
-                          <w:sdt>
-                            <w:sdtPr>
-                              <w:rPr>
-                                <w:rFonts w:asciiTheme="majorHAnsi" w:eastAsiaTheme="majorEastAsia" w:hAnsiTheme="majorHAnsi" w:cstheme="majorBidi"/>
-                                <w:color w:val="FFFFFF" w:themeColor="background1"/>
-                                <w:sz w:val="84"/>
-                                <w:szCs w:val="84"/>
-                              </w:rPr>
-                              <w:alias w:val="Title"/>
-                              <w:tag w:val=""/>
-                              <w:id w:val="-960264625"/>
-                              <w:dataBinding w:prefixMappings="xmlns:ns0='http://purl.org/dc/elements/1.1/' xmlns:ns1='http://schemas.openxmlformats.org/package/2006/metadata/core-properties' " w:xpath="/ns1:coreProperties[1]/ns0:title[1]" w:storeItemID="{6C3C8BC8-F283-45AE-878A-BAB7291924A1}"/>
-                              <w:text/>
-                            </w:sdtPr>
-                            <w:sdtContent>
-                              <w:p>
-                                <w:pPr>
-                                  <w:pStyle w:val="NoSpacing"/>
-                                  <w:spacing w:after="120"/>
-                                  <w:rPr>
-                                    <w:rFonts w:asciiTheme="majorHAnsi" w:eastAsiaTheme="majorEastAsia" w:hAnsiTheme="majorHAnsi" w:cstheme="majorBidi"/>
-                                    <w:color w:val="FFFFFF" w:themeColor="background1"/>
-                                    <w:sz w:val="84"/>
-                                    <w:szCs w:val="84"/>
-                                  </w:rPr>
-                                </w:pPr>
-                                <w:r>
-                                  <w:rPr>
-                                    <w:rFonts w:asciiTheme="majorHAnsi" w:eastAsiaTheme="majorEastAsia" w:hAnsiTheme="majorHAnsi" w:cstheme="majorBidi"/>
-                                    <w:color w:val="FFFFFF" w:themeColor="background1"/>
-                                    <w:sz w:val="84"/>
-                                    <w:szCs w:val="84"/>
-                                  </w:rPr>
-                                  <w:t>Problem Based Learning Report</w:t>
-                                </w:r>
-                              </w:p>
-                            </w:sdtContent>
-                          </w:sdt>
-                          <w:sdt>
-                            <w:sdtPr>
-                              <w:rPr>
-                                <w:color w:val="FFFFFF" w:themeColor="background1"/>
-                                <w:sz w:val="28"/>
-                                <w:szCs w:val="28"/>
-                              </w:rPr>
-                              <w:alias w:val="Subtitle"/>
-                              <w:tag w:val=""/>
-                              <w:id w:val="1611937615"/>
-                              <w:dataBinding w:prefixMappings="xmlns:ns0='http://purl.org/dc/elements/1.1/' xmlns:ns1='http://schemas.openxmlformats.org/package/2006/metadata/core-properties' " w:xpath="/ns1:coreProperties[1]/ns0:subject[1]" w:storeItemID="{6C3C8BC8-F283-45AE-878A-BAB7291924A1}"/>
-                              <w:text/>
-                            </w:sdtPr>
-                            <w:sdtContent>
-                              <w:p>
-                                <w:pPr>
-                                  <w:pStyle w:val="NoSpacing"/>
-                                  <w:rPr>
-                                    <w:color w:val="FFFFFF" w:themeColor="background1"/>
-                                    <w:sz w:val="28"/>
-                                    <w:szCs w:val="28"/>
-                                  </w:rPr>
-                                </w:pPr>
-                                <w:r>
-                                  <w:rPr>
-                                    <w:color w:val="FFFFFF" w:themeColor="background1"/>
-                                    <w:sz w:val="28"/>
-                                    <w:szCs w:val="28"/>
-                                  </w:rPr>
-                                  <w:t>SENG3160</w:t>
-                                </w:r>
-                                <w:r>
-                                  <w:rPr>
-                                    <w:color w:val="FFFFFF" w:themeColor="background1"/>
-                                    <w:sz w:val="28"/>
-                                    <w:szCs w:val="28"/>
-                                  </w:rPr>
-                                  <w:t>, The University of Newcastle</w:t>
-                                </w:r>
-                              </w:p>
-                            </w:sdtContent>
-                          </w:sdt>
-                        </w:txbxContent>
-                      </v:textbox>
-                    </v:rect>
-                    <v:rect id="Rectangle 34" o:spid="_x0000_s1028" style="position:absolute;width:2286;height:91440;visibility:visible;mso-wrap-style:square;v-text-anchor:middle" o:gfxdata="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" fillcolor="gray [1629]" stroked="f" strokeweight="1pt"/>
-                    <v:shapetype id="_x0000_t202" coordsize="21600,21600" o:spt="202" path="m,l,21600r21600,l21600,xe">
-                      <v:stroke joinstyle="miter"/>
-                      <v:path gradientshapeok="t" o:connecttype="rect"/>
-                    </v:shapetype>
-                    <v:shape id="Text Box 35" o:spid="_x0000_s1029" type="#_x0000_t202" style="position:absolute;left:2286;top:71628;width:66294;height:15614;visibility:visible;mso-wrap-style:square;v-text-anchor:bottom" o:gfxdata="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" filled="f" stroked="f" strokeweight=".5pt">
-                      <v:textbox inset="36pt,0,1in,0">
-                        <w:txbxContent>
-                          <w:sdt>
-                            <w:sdtPr>
-                              <w:rPr>
-                                <w:color w:val="808080" w:themeColor="background1" w:themeShade="80"/>
-                                <w:sz w:val="32"/>
-                                <w:szCs w:val="32"/>
-                              </w:rPr>
-                              <w:alias w:val="Author"/>
-                              <w:tag w:val=""/>
-                              <w:id w:val="-315646564"/>
-                              <w:dataBinding w:prefixMappings="xmlns:ns0='http://purl.org/dc/elements/1.1/' xmlns:ns1='http://schemas.openxmlformats.org/package/2006/metadata/core-properties' " w:xpath="/ns1:coreProperties[1]/ns0:creator[1]" w:storeItemID="{6C3C8BC8-F283-45AE-878A-BAB7291924A1}"/>
-                              <w:text/>
-                            </w:sdtPr>
-                            <w:sdtContent>
-                              <w:p>
-                                <w:pPr>
-                                  <w:pStyle w:val="NoSpacing"/>
-                                  <w:rPr>
-                                    <w:color w:val="FFFFFF" w:themeColor="background1"/>
-                                    <w:sz w:val="32"/>
-                                    <w:szCs w:val="32"/>
-                                  </w:rPr>
-                                </w:pPr>
-                                <w:r>
-                                  <w:rPr>
-                                    <w:color w:val="808080" w:themeColor="background1" w:themeShade="80"/>
-                                    <w:sz w:val="32"/>
-                                    <w:szCs w:val="32"/>
-                                  </w:rPr>
-                                  <w:t>Atharv</w:t>
-                                </w:r>
-                                <w:r>
-                                  <w:rPr>
-                                    <w:color w:val="808080" w:themeColor="background1" w:themeShade="80"/>
-                                    <w:sz w:val="32"/>
-                                    <w:szCs w:val="32"/>
-                                  </w:rPr>
-                                  <w:t xml:space="preserve"> Naphade</w:t>
-                                </w:r>
-                              </w:p>
-                            </w:sdtContent>
-                          </w:sdt>
-                          <w:p>
-                            <w:pPr>
-                              <w:pStyle w:val="NoSpacing"/>
-                              <w:rPr>
-                                <w:color w:val="FFFFFF" w:themeColor="background1"/>
-                                <w:sz w:val="24"/>
-                                <w:szCs w:val="24"/>
-                              </w:rPr>
-                            </w:pPr>
-                            <w:r>
-                              <w:rPr>
-                                <w:color w:val="808080" w:themeColor="background1" w:themeShade="80"/>
-                                <w:sz w:val="24"/>
-                                <w:szCs w:val="24"/>
-                              </w:rPr>
-                              <w:t>c3386230</w:t>
-                            </w:r>
-                          </w:p>
-                        </w:txbxContent>
-                      </v:textbox>
-                    </v:shape>
-                    <w10:wrap anchorx="page" anchory="page"/>
-                  </v:group>
-                </w:pict>
-              </mc:Fallback>
-            </mc:AlternateContent>
+            <w:t>Problem Based Learning Report</w:t>
+          </w:r>
+        </w:p>
+        <w:p>
+          <w:pPr>
+            <w:jc w:val="center"/>
+            <w:rPr>
+              <w:b/>
+              <w:bCs/>
+            </w:rPr>
+          </w:pPr>
+        </w:p>
+        <w:p>
+          <w:pPr>
+            <w:jc w:val="center"/>
+          </w:pPr>
+          <w:r>
+            <w:t>Atharv Naphade, c3386230</w:t>
+          </w:r>
+        </w:p>
+        <w:p>
+          <w:pPr>
+            <w:jc w:val="center"/>
+          </w:pPr>
+          <w:r>
+            <w:t xml:space="preserve">SENG3160: </w:t>
+          </w:r>
+          <w:r>
+            <w:t>Software Project 2: Software Implementation, Testing, and Maintenance</w:t>
+          </w:r>
+        </w:p>
+        <w:p>
+          <w:pPr>
+            <w:jc w:val="center"/>
+          </w:pPr>
+          <w:r>
+            <w:t>Dr. Mark Wallis</w:t>
+          </w:r>
+        </w:p>
+        <w:p>
+          <w:pPr>
+            <w:jc w:val="center"/>
+          </w:pPr>
+          <w:r>
+            <w:t>September 3, 2025</w:t>
           </w:r>
           <w:r>
             <w:br w:type="page"/>
@@ -500,16 +102,9 @@
         </w:p>
       </w:sdtContent>
     </w:sdt>
-    <w:bookmarkStart w:id="0" w:name="_Toc207828964" w:displacedByCustomXml="next"/>
     <w:sdt>
       <w:sdtPr>
-        <w:rPr>
-          <w:rFonts w:asciiTheme="minorHAnsi" w:hAnsiTheme="minorHAnsi" w:cstheme="minorBidi"/>
-          <w:b w:val="0"/>
-          <w:sz w:val="22"/>
-          <w:szCs w:val="22"/>
-        </w:rPr>
-        <w:id w:val="1699125259"/>
+        <w:id w:val="1970701673"/>
         <w:docPartObj>
           <w:docPartGallery w:val="Table of Contents"/>
           <w:docPartUnique/>
@@ -517,30 +112,30 @@
       </w:sdtPr>
       <w:sdtEndPr>
         <w:rPr>
-          <w:rFonts w:ascii="Arial" w:hAnsi="Arial"/>
+          <w:rFonts w:cstheme="minorBidi"/>
           <w:bCs/>
           <w:noProof/>
+          <w:kern w:val="2"/>
           <w:sz w:val="24"/>
+          <w:szCs w:val="22"/>
+          <w:lang w:val="en-AU"/>
+          <w14:ligatures w14:val="standardContextual"/>
         </w:rPr>
       </w:sdtEndPr>
       <w:sdtContent>
         <w:p>
           <w:pPr>
-            <w:pStyle w:val="Heading1"/>
-            <w:numPr>
-              <w:ilvl w:val="0"/>
-              <w:numId w:val="0"/>
-            </w:numPr>
+            <w:pStyle w:val="TOCHeading"/>
           </w:pPr>
           <w:r>
-            <w:t>Contents</w:t>
+            <w:t>Table of Contents</w:t>
           </w:r>
-          <w:bookmarkEnd w:id="0"/>
         </w:p>
         <w:p>
           <w:pPr>
             <w:pStyle w:val="TOC1"/>
             <w:tabs>
+              <w:tab w:val="left" w:pos="720"/>
               <w:tab w:val="right" w:leader="dot" w:pos="9016"/>
             </w:tabs>
             <w:rPr>
@@ -559,23 +154,39 @@
           <w:r>
             <w:fldChar w:fldCharType="separate"/>
           </w:r>
-          <w:hyperlink w:anchor="_Toc207828964" w:history="1">
+          <w:hyperlink w:anchor="_Toc207833940" w:history="1">
             <w:r>
               <w:rPr>
                 <w:rStyle w:val="Hyperlink"/>
                 <w:noProof/>
               </w:rPr>
-              <w:t>Contents</w:t>
-            </w:r>
-            <w:r>
-              <w:rPr>
-                <w:noProof/>
-                <w:webHidden/>
+              <w:t>2.</w:t>
+            </w:r>
+            <w:r>
+              <w:rPr>
+                <w:rFonts w:asciiTheme="minorHAnsi" w:eastAsiaTheme="minorEastAsia" w:hAnsiTheme="minorHAnsi"/>
+                <w:noProof/>
+                <w:szCs w:val="24"/>
+                <w:lang w:eastAsia="en-AU"/>
               </w:rPr>
               <w:tab/>
             </w:r>
             <w:r>
               <w:rPr>
+                <w:rStyle w:val="Hyperlink"/>
+                <w:noProof/>
+              </w:rPr>
+              <w:t>Abstract</w:t>
+            </w:r>
+            <w:r>
+              <w:rPr>
+                <w:noProof/>
+                <w:webHidden/>
+              </w:rPr>
+              <w:tab/>
+            </w:r>
+            <w:r>
+              <w:rPr>
                 <w:noProof/>
                 <w:webHidden/>
               </w:rPr>
@@ -586,7 +197,7 @@
                 <w:noProof/>
                 <w:webHidden/>
               </w:rPr>
-              <w:instrText xml:space="preserve"> PAGEREF _Toc207828964 \h </w:instrText>
+              <w:instrText xml:space="preserve"> PAGEREF _Toc207833940 \h </w:instrText>
             </w:r>
             <w:r>
               <w:rPr>
@@ -606,7 +217,7 @@
                 <w:noProof/>
                 <w:webHidden/>
               </w:rPr>
-              <w:t>1</w:t>
+              <w:t>2</w:t>
             </w:r>
             <w:r>
               <w:rPr>
@@ -631,13 +242,13 @@
               <w:lang w:eastAsia="en-AU"/>
             </w:rPr>
           </w:pPr>
-          <w:hyperlink w:anchor="_Toc207828965" w:history="1">
+          <w:hyperlink w:anchor="_Toc207833941" w:history="1">
             <w:r>
               <w:rPr>
                 <w:rStyle w:val="Hyperlink"/>
                 <w:noProof/>
               </w:rPr>
-              <w:t>1.</w:t>
+              <w:t>3.</w:t>
             </w:r>
             <w:r>
               <w:rPr>
@@ -653,7 +264,7 @@
                 <w:rStyle w:val="Hyperlink"/>
                 <w:noProof/>
               </w:rPr>
-              <w:t>Abstract</w:t>
+              <w:t>Literature Review</w:t>
             </w:r>
             <w:r>
               <w:rPr>
@@ -674,7 +285,7 @@
                 <w:noProof/>
                 <w:webHidden/>
               </w:rPr>
-              <w:instrText xml:space="preserve"> PAGEREF _Toc207828965 \h </w:instrText>
+              <w:instrText xml:space="preserve"> PAGEREF _Toc207833941 \h </w:instrText>
             </w:r>
             <w:r>
               <w:rPr>
@@ -695,6 +306,622 @@
                 <w:webHidden/>
               </w:rPr>
               <w:t>3</w:t>
+            </w:r>
+            <w:r>
+              <w:rPr>
+                <w:noProof/>
+                <w:webHidden/>
+              </w:rPr>
+              <w:fldChar w:fldCharType="end"/>
+            </w:r>
+          </w:hyperlink>
+        </w:p>
+        <w:p>
+          <w:pPr>
+            <w:pStyle w:val="TOC2"/>
+            <w:tabs>
+              <w:tab w:val="left" w:pos="960"/>
+              <w:tab w:val="right" w:leader="dot" w:pos="9016"/>
+            </w:tabs>
+            <w:rPr>
+              <w:rFonts w:asciiTheme="minorHAnsi" w:eastAsiaTheme="minorEastAsia" w:hAnsiTheme="minorHAnsi"/>
+              <w:noProof/>
+              <w:szCs w:val="24"/>
+              <w:lang w:eastAsia="en-AU"/>
+            </w:rPr>
+          </w:pPr>
+          <w:hyperlink w:anchor="_Toc207833942" w:history="1">
+            <w:r>
+              <w:rPr>
+                <w:rStyle w:val="Hyperlink"/>
+                <w:noProof/>
+              </w:rPr>
+              <w:t>3.1.</w:t>
+            </w:r>
+            <w:r>
+              <w:rPr>
+                <w:rFonts w:asciiTheme="minorHAnsi" w:eastAsiaTheme="minorEastAsia" w:hAnsiTheme="minorHAnsi"/>
+                <w:noProof/>
+                <w:szCs w:val="24"/>
+                <w:lang w:eastAsia="en-AU"/>
+              </w:rPr>
+              <w:tab/>
+            </w:r>
+            <w:r>
+              <w:rPr>
+                <w:rStyle w:val="Hyperlink"/>
+                <w:noProof/>
+              </w:rPr>
+              <w:t>Introduction</w:t>
+            </w:r>
+            <w:r>
+              <w:rPr>
+                <w:noProof/>
+                <w:webHidden/>
+              </w:rPr>
+              <w:tab/>
+            </w:r>
+            <w:r>
+              <w:rPr>
+                <w:noProof/>
+                <w:webHidden/>
+              </w:rPr>
+              <w:fldChar w:fldCharType="begin"/>
+            </w:r>
+            <w:r>
+              <w:rPr>
+                <w:noProof/>
+                <w:webHidden/>
+              </w:rPr>
+              <w:instrText xml:space="preserve"> PAGEREF _Toc207833942 \h </w:instrText>
+            </w:r>
+            <w:r>
+              <w:rPr>
+                <w:noProof/>
+                <w:webHidden/>
+              </w:rPr>
+            </w:r>
+            <w:r>
+              <w:rPr>
+                <w:noProof/>
+                <w:webHidden/>
+              </w:rPr>
+              <w:fldChar w:fldCharType="separate"/>
+            </w:r>
+            <w:r>
+              <w:rPr>
+                <w:noProof/>
+                <w:webHidden/>
+              </w:rPr>
+              <w:t>3</w:t>
+            </w:r>
+            <w:r>
+              <w:rPr>
+                <w:noProof/>
+                <w:webHidden/>
+              </w:rPr>
+              <w:fldChar w:fldCharType="end"/>
+            </w:r>
+          </w:hyperlink>
+        </w:p>
+        <w:p>
+          <w:pPr>
+            <w:pStyle w:val="TOC2"/>
+            <w:tabs>
+              <w:tab w:val="left" w:pos="960"/>
+              <w:tab w:val="right" w:leader="dot" w:pos="9016"/>
+            </w:tabs>
+            <w:rPr>
+              <w:rFonts w:asciiTheme="minorHAnsi" w:eastAsiaTheme="minorEastAsia" w:hAnsiTheme="minorHAnsi"/>
+              <w:noProof/>
+              <w:szCs w:val="24"/>
+              <w:lang w:eastAsia="en-AU"/>
+            </w:rPr>
+          </w:pPr>
+          <w:hyperlink w:anchor="_Toc207833943" w:history="1">
+            <w:r>
+              <w:rPr>
+                <w:rStyle w:val="Hyperlink"/>
+                <w:noProof/>
+              </w:rPr>
+              <w:t>3.2.</w:t>
+            </w:r>
+            <w:r>
+              <w:rPr>
+                <w:rFonts w:asciiTheme="minorHAnsi" w:eastAsiaTheme="minorEastAsia" w:hAnsiTheme="minorHAnsi"/>
+                <w:noProof/>
+                <w:szCs w:val="24"/>
+                <w:lang w:eastAsia="en-AU"/>
+              </w:rPr>
+              <w:tab/>
+            </w:r>
+            <w:r>
+              <w:rPr>
+                <w:rStyle w:val="Hyperlink"/>
+                <w:noProof/>
+              </w:rPr>
+              <w:t>Areas of Software Testing</w:t>
+            </w:r>
+            <w:r>
+              <w:rPr>
+                <w:noProof/>
+                <w:webHidden/>
+              </w:rPr>
+              <w:tab/>
+            </w:r>
+            <w:r>
+              <w:rPr>
+                <w:noProof/>
+                <w:webHidden/>
+              </w:rPr>
+              <w:fldChar w:fldCharType="begin"/>
+            </w:r>
+            <w:r>
+              <w:rPr>
+                <w:noProof/>
+                <w:webHidden/>
+              </w:rPr>
+              <w:instrText xml:space="preserve"> PAGEREF _Toc207833943 \h </w:instrText>
+            </w:r>
+            <w:r>
+              <w:rPr>
+                <w:noProof/>
+                <w:webHidden/>
+              </w:rPr>
+            </w:r>
+            <w:r>
+              <w:rPr>
+                <w:noProof/>
+                <w:webHidden/>
+              </w:rPr>
+              <w:fldChar w:fldCharType="separate"/>
+            </w:r>
+            <w:r>
+              <w:rPr>
+                <w:noProof/>
+                <w:webHidden/>
+              </w:rPr>
+              <w:t>4</w:t>
+            </w:r>
+            <w:r>
+              <w:rPr>
+                <w:noProof/>
+                <w:webHidden/>
+              </w:rPr>
+              <w:fldChar w:fldCharType="end"/>
+            </w:r>
+          </w:hyperlink>
+        </w:p>
+        <w:p>
+          <w:pPr>
+            <w:pStyle w:val="TOC3"/>
+            <w:tabs>
+              <w:tab w:val="left" w:pos="1440"/>
+              <w:tab w:val="right" w:leader="dot" w:pos="9016"/>
+            </w:tabs>
+            <w:rPr>
+              <w:rFonts w:asciiTheme="minorHAnsi" w:eastAsiaTheme="minorEastAsia" w:hAnsiTheme="minorHAnsi"/>
+              <w:noProof/>
+              <w:szCs w:val="24"/>
+              <w:lang w:eastAsia="en-AU"/>
+            </w:rPr>
+          </w:pPr>
+          <w:hyperlink w:anchor="_Toc207833944" w:history="1">
+            <w:r>
+              <w:rPr>
+                <w:rStyle w:val="Hyperlink"/>
+                <w:noProof/>
+              </w:rPr>
+              <w:t>3.2.1.</w:t>
+            </w:r>
+            <w:r>
+              <w:rPr>
+                <w:rFonts w:asciiTheme="minorHAnsi" w:eastAsiaTheme="minorEastAsia" w:hAnsiTheme="minorHAnsi"/>
+                <w:noProof/>
+                <w:szCs w:val="24"/>
+                <w:lang w:eastAsia="en-AU"/>
+              </w:rPr>
+              <w:tab/>
+            </w:r>
+            <w:r>
+              <w:rPr>
+                <w:rStyle w:val="Hyperlink"/>
+                <w:noProof/>
+              </w:rPr>
+              <w:t>Unit and Integration Testing</w:t>
+            </w:r>
+            <w:r>
+              <w:rPr>
+                <w:noProof/>
+                <w:webHidden/>
+              </w:rPr>
+              <w:tab/>
+            </w:r>
+            <w:r>
+              <w:rPr>
+                <w:noProof/>
+                <w:webHidden/>
+              </w:rPr>
+              <w:fldChar w:fldCharType="begin"/>
+            </w:r>
+            <w:r>
+              <w:rPr>
+                <w:noProof/>
+                <w:webHidden/>
+              </w:rPr>
+              <w:instrText xml:space="preserve"> PAGEREF _Toc207833944 \h </w:instrText>
+            </w:r>
+            <w:r>
+              <w:rPr>
+                <w:noProof/>
+                <w:webHidden/>
+              </w:rPr>
+            </w:r>
+            <w:r>
+              <w:rPr>
+                <w:noProof/>
+                <w:webHidden/>
+              </w:rPr>
+              <w:fldChar w:fldCharType="separate"/>
+            </w:r>
+            <w:r>
+              <w:rPr>
+                <w:noProof/>
+                <w:webHidden/>
+              </w:rPr>
+              <w:t>4</w:t>
+            </w:r>
+            <w:r>
+              <w:rPr>
+                <w:noProof/>
+                <w:webHidden/>
+              </w:rPr>
+              <w:fldChar w:fldCharType="end"/>
+            </w:r>
+          </w:hyperlink>
+        </w:p>
+        <w:p>
+          <w:pPr>
+            <w:pStyle w:val="TOC3"/>
+            <w:tabs>
+              <w:tab w:val="left" w:pos="1440"/>
+              <w:tab w:val="right" w:leader="dot" w:pos="9016"/>
+            </w:tabs>
+            <w:rPr>
+              <w:rFonts w:asciiTheme="minorHAnsi" w:eastAsiaTheme="minorEastAsia" w:hAnsiTheme="minorHAnsi"/>
+              <w:noProof/>
+              <w:szCs w:val="24"/>
+              <w:lang w:eastAsia="en-AU"/>
+            </w:rPr>
+          </w:pPr>
+          <w:hyperlink w:anchor="_Toc207833945" w:history="1">
+            <w:r>
+              <w:rPr>
+                <w:rStyle w:val="Hyperlink"/>
+                <w:noProof/>
+              </w:rPr>
+              <w:t>3.2.2.</w:t>
+            </w:r>
+            <w:r>
+              <w:rPr>
+                <w:rFonts w:asciiTheme="minorHAnsi" w:eastAsiaTheme="minorEastAsia" w:hAnsiTheme="minorHAnsi"/>
+                <w:noProof/>
+                <w:szCs w:val="24"/>
+                <w:lang w:eastAsia="en-AU"/>
+              </w:rPr>
+              <w:tab/>
+            </w:r>
+            <w:r>
+              <w:rPr>
+                <w:rStyle w:val="Hyperlink"/>
+                <w:noProof/>
+              </w:rPr>
+              <w:t>System Testing</w:t>
+            </w:r>
+            <w:r>
+              <w:rPr>
+                <w:noProof/>
+                <w:webHidden/>
+              </w:rPr>
+              <w:tab/>
+            </w:r>
+            <w:r>
+              <w:rPr>
+                <w:noProof/>
+                <w:webHidden/>
+              </w:rPr>
+              <w:fldChar w:fldCharType="begin"/>
+            </w:r>
+            <w:r>
+              <w:rPr>
+                <w:noProof/>
+                <w:webHidden/>
+              </w:rPr>
+              <w:instrText xml:space="preserve"> PAGEREF _Toc207833945 \h </w:instrText>
+            </w:r>
+            <w:r>
+              <w:rPr>
+                <w:noProof/>
+                <w:webHidden/>
+              </w:rPr>
+            </w:r>
+            <w:r>
+              <w:rPr>
+                <w:noProof/>
+                <w:webHidden/>
+              </w:rPr>
+              <w:fldChar w:fldCharType="separate"/>
+            </w:r>
+            <w:r>
+              <w:rPr>
+                <w:noProof/>
+                <w:webHidden/>
+              </w:rPr>
+              <w:t>5</w:t>
+            </w:r>
+            <w:r>
+              <w:rPr>
+                <w:noProof/>
+                <w:webHidden/>
+              </w:rPr>
+              <w:fldChar w:fldCharType="end"/>
+            </w:r>
+          </w:hyperlink>
+        </w:p>
+        <w:p>
+          <w:pPr>
+            <w:pStyle w:val="TOC3"/>
+            <w:tabs>
+              <w:tab w:val="left" w:pos="1440"/>
+              <w:tab w:val="right" w:leader="dot" w:pos="9016"/>
+            </w:tabs>
+            <w:rPr>
+              <w:rFonts w:asciiTheme="minorHAnsi" w:eastAsiaTheme="minorEastAsia" w:hAnsiTheme="minorHAnsi"/>
+              <w:noProof/>
+              <w:szCs w:val="24"/>
+              <w:lang w:eastAsia="en-AU"/>
+            </w:rPr>
+          </w:pPr>
+          <w:hyperlink w:anchor="_Toc207833946" w:history="1">
+            <w:r>
+              <w:rPr>
+                <w:rStyle w:val="Hyperlink"/>
+                <w:noProof/>
+              </w:rPr>
+              <w:t>3.2.3.</w:t>
+            </w:r>
+            <w:r>
+              <w:rPr>
+                <w:rFonts w:asciiTheme="minorHAnsi" w:eastAsiaTheme="minorEastAsia" w:hAnsiTheme="minorHAnsi"/>
+                <w:noProof/>
+                <w:szCs w:val="24"/>
+                <w:lang w:eastAsia="en-AU"/>
+              </w:rPr>
+              <w:tab/>
+            </w:r>
+            <w:r>
+              <w:rPr>
+                <w:rStyle w:val="Hyperlink"/>
+                <w:noProof/>
+              </w:rPr>
+              <w:t>Acceptance Testing</w:t>
+            </w:r>
+            <w:r>
+              <w:rPr>
+                <w:noProof/>
+                <w:webHidden/>
+              </w:rPr>
+              <w:tab/>
+            </w:r>
+            <w:r>
+              <w:rPr>
+                <w:noProof/>
+                <w:webHidden/>
+              </w:rPr>
+              <w:fldChar w:fldCharType="begin"/>
+            </w:r>
+            <w:r>
+              <w:rPr>
+                <w:noProof/>
+                <w:webHidden/>
+              </w:rPr>
+              <w:instrText xml:space="preserve"> PAGEREF _Toc207833946 \h </w:instrText>
+            </w:r>
+            <w:r>
+              <w:rPr>
+                <w:noProof/>
+                <w:webHidden/>
+              </w:rPr>
+            </w:r>
+            <w:r>
+              <w:rPr>
+                <w:noProof/>
+                <w:webHidden/>
+              </w:rPr>
+              <w:fldChar w:fldCharType="separate"/>
+            </w:r>
+            <w:r>
+              <w:rPr>
+                <w:noProof/>
+                <w:webHidden/>
+              </w:rPr>
+              <w:t>6</w:t>
+            </w:r>
+            <w:r>
+              <w:rPr>
+                <w:noProof/>
+                <w:webHidden/>
+              </w:rPr>
+              <w:fldChar w:fldCharType="end"/>
+            </w:r>
+          </w:hyperlink>
+        </w:p>
+        <w:p>
+          <w:pPr>
+            <w:pStyle w:val="TOC3"/>
+            <w:tabs>
+              <w:tab w:val="left" w:pos="1440"/>
+              <w:tab w:val="right" w:leader="dot" w:pos="9016"/>
+            </w:tabs>
+            <w:rPr>
+              <w:rFonts w:asciiTheme="minorHAnsi" w:eastAsiaTheme="minorEastAsia" w:hAnsiTheme="minorHAnsi"/>
+              <w:noProof/>
+              <w:szCs w:val="24"/>
+              <w:lang w:eastAsia="en-AU"/>
+            </w:rPr>
+          </w:pPr>
+          <w:hyperlink w:anchor="_Toc207833947" w:history="1">
+            <w:r>
+              <w:rPr>
+                <w:rStyle w:val="Hyperlink"/>
+                <w:noProof/>
+              </w:rPr>
+              <w:t>3.2.4.</w:t>
+            </w:r>
+            <w:r>
+              <w:rPr>
+                <w:rFonts w:asciiTheme="minorHAnsi" w:eastAsiaTheme="minorEastAsia" w:hAnsiTheme="minorHAnsi"/>
+                <w:noProof/>
+                <w:szCs w:val="24"/>
+                <w:lang w:eastAsia="en-AU"/>
+              </w:rPr>
+              <w:tab/>
+            </w:r>
+            <w:r>
+              <w:rPr>
+                <w:rStyle w:val="Hyperlink"/>
+                <w:noProof/>
+              </w:rPr>
+              <w:t>Contract Testing</w:t>
+            </w:r>
+            <w:r>
+              <w:rPr>
+                <w:noProof/>
+                <w:webHidden/>
+              </w:rPr>
+              <w:tab/>
+            </w:r>
+            <w:r>
+              <w:rPr>
+                <w:noProof/>
+                <w:webHidden/>
+              </w:rPr>
+              <w:fldChar w:fldCharType="begin"/>
+            </w:r>
+            <w:r>
+              <w:rPr>
+                <w:noProof/>
+                <w:webHidden/>
+              </w:rPr>
+              <w:instrText xml:space="preserve"> PAGEREF _Toc207833947 \h </w:instrText>
+            </w:r>
+            <w:r>
+              <w:rPr>
+                <w:noProof/>
+                <w:webHidden/>
+              </w:rPr>
+            </w:r>
+            <w:r>
+              <w:rPr>
+                <w:noProof/>
+                <w:webHidden/>
+              </w:rPr>
+              <w:fldChar w:fldCharType="separate"/>
+            </w:r>
+            <w:r>
+              <w:rPr>
+                <w:noProof/>
+                <w:webHidden/>
+              </w:rPr>
+              <w:t>6</w:t>
+            </w:r>
+            <w:r>
+              <w:rPr>
+                <w:noProof/>
+                <w:webHidden/>
+              </w:rPr>
+              <w:fldChar w:fldCharType="end"/>
+            </w:r>
+          </w:hyperlink>
+        </w:p>
+        <w:p>
+          <w:pPr>
+            <w:pStyle w:val="TOC3"/>
+            <w:tabs>
+              <w:tab w:val="left" w:pos="1440"/>
+              <w:tab w:val="right" w:leader="dot" w:pos="9016"/>
+            </w:tabs>
+            <w:rPr>
+              <w:rFonts w:asciiTheme="minorHAnsi" w:eastAsiaTheme="minorEastAsia" w:hAnsiTheme="minorHAnsi"/>
+              <w:noProof/>
+              <w:szCs w:val="24"/>
+              <w:lang w:eastAsia="en-AU"/>
+            </w:rPr>
+          </w:pPr>
+          <w:hyperlink w:anchor="_Toc207833948" w:history="1">
+            <w:r>
+              <w:rPr>
+                <w:rStyle w:val="Hyperlink"/>
+                <w:noProof/>
+              </w:rPr>
+              <w:t>3.2.5.</w:t>
+            </w:r>
+            <w:r>
+              <w:rPr>
+                <w:rFonts w:asciiTheme="minorHAnsi" w:eastAsiaTheme="minorEastAsia" w:hAnsiTheme="minorHAnsi"/>
+                <w:noProof/>
+                <w:szCs w:val="24"/>
+                <w:lang w:eastAsia="en-AU"/>
+              </w:rPr>
+              <w:tab/>
+            </w:r>
+            <w:r>
+              <w:rPr>
+                <w:rStyle w:val="Hyperlink"/>
+                <w:noProof/>
+              </w:rPr>
+              <w:t>Non-functional Testing</w:t>
+            </w:r>
+            <w:r>
+              <w:rPr>
+                <w:noProof/>
+                <w:webHidden/>
+              </w:rPr>
+              <w:tab/>
+            </w:r>
+            <w:r>
+              <w:rPr>
+                <w:noProof/>
+                <w:webHidden/>
+              </w:rPr>
+              <w:fldChar w:fldCharType="begin"/>
+            </w:r>
+            <w:r>
+              <w:rPr>
+                <w:noProof/>
+                <w:webHidden/>
+              </w:rPr>
+              <w:instrText xml:space="preserve"> PAGEREF _Toc207833948 \h </w:instrText>
+            </w:r>
+            <w:r>
+              <w:rPr>
+                <w:noProof/>
+                <w:webHidden/>
+              </w:rPr>
+            </w:r>
+            <w:r>
+              <w:rPr>
+                <w:noProof/>
+                <w:webHidden/>
+              </w:rPr>
+              <w:fldChar w:fldCharType="separate"/>
+            </w:r>
+            <w:r>
+              <w:rPr>
+                <w:noProof/>
+                <w:webHidden/>
+              </w:rPr>
+              <w:t>7</w:t>
             </w:r>
             <w:r>
               <w:rPr>
@@ -719,13 +946,13 @@
               <w:lang w:eastAsia="en-AU"/>
             </w:rPr>
           </w:pPr>
-          <w:hyperlink w:anchor="_Toc207828966" w:history="1">
+          <w:hyperlink w:anchor="_Toc207833949" w:history="1">
             <w:r>
               <w:rPr>
                 <w:rStyle w:val="Hyperlink"/>
                 <w:noProof/>
               </w:rPr>
-              <w:t>2.</w:t>
+              <w:t>4.</w:t>
             </w:r>
             <w:r>
               <w:rPr>
@@ -741,7 +968,7 @@
                 <w:rStyle w:val="Hyperlink"/>
                 <w:noProof/>
               </w:rPr>
-              <w:t>Literature Review</w:t>
+              <w:t>Testing Plan Proposal</w:t>
             </w:r>
             <w:r>
               <w:rPr>
@@ -762,7 +989,7 @@
                 <w:noProof/>
                 <w:webHidden/>
               </w:rPr>
-              <w:instrText xml:space="preserve"> PAGEREF _Toc207828966 \h </w:instrText>
+              <w:instrText xml:space="preserve"> PAGEREF _Toc207833949 \h </w:instrText>
             </w:r>
             <w:r>
               <w:rPr>
@@ -782,7 +1009,7 @@
                 <w:noProof/>
                 <w:webHidden/>
               </w:rPr>
-              <w:t>4</w:t>
+              <w:t>9</w:t>
             </w:r>
             <w:r>
               <w:rPr>
@@ -807,13 +1034,13 @@
               <w:lang w:eastAsia="en-AU"/>
             </w:rPr>
           </w:pPr>
-          <w:hyperlink w:anchor="_Toc207828967" w:history="1">
+          <w:hyperlink w:anchor="_Toc207833950" w:history="1">
             <w:r>
               <w:rPr>
                 <w:rStyle w:val="Hyperlink"/>
                 <w:noProof/>
               </w:rPr>
-              <w:t>2.1.</w:t>
+              <w:t>4.1.</w:t>
             </w:r>
             <w:r>
               <w:rPr>
@@ -829,7 +1056,7 @@
                 <w:rStyle w:val="Hyperlink"/>
                 <w:noProof/>
               </w:rPr>
-              <w:t>Introduction</w:t>
+              <w:t>End-to-End tests for the Web SPA</w:t>
             </w:r>
             <w:r>
               <w:rPr>
@@ -850,7 +1077,7 @@
                 <w:noProof/>
                 <w:webHidden/>
               </w:rPr>
-              <w:instrText xml:space="preserve"> PAGEREF _Toc207828967 \h </w:instrText>
+              <w:instrText xml:space="preserve"> PAGEREF _Toc207833950 \h </w:instrText>
             </w:r>
             <w:r>
               <w:rPr>
@@ -870,7 +1097,183 @@
                 <w:noProof/>
                 <w:webHidden/>
               </w:rPr>
-              <w:t>4</w:t>
+              <w:t>9</w:t>
+            </w:r>
+            <w:r>
+              <w:rPr>
+                <w:noProof/>
+                <w:webHidden/>
+              </w:rPr>
+              <w:fldChar w:fldCharType="end"/>
+            </w:r>
+          </w:hyperlink>
+        </w:p>
+        <w:p>
+          <w:pPr>
+            <w:pStyle w:val="TOC3"/>
+            <w:tabs>
+              <w:tab w:val="left" w:pos="1440"/>
+              <w:tab w:val="right" w:leader="dot" w:pos="9016"/>
+            </w:tabs>
+            <w:rPr>
+              <w:rFonts w:asciiTheme="minorHAnsi" w:eastAsiaTheme="minorEastAsia" w:hAnsiTheme="minorHAnsi"/>
+              <w:noProof/>
+              <w:szCs w:val="24"/>
+              <w:lang w:eastAsia="en-AU"/>
+            </w:rPr>
+          </w:pPr>
+          <w:hyperlink w:anchor="_Toc207833951" w:history="1">
+            <w:r>
+              <w:rPr>
+                <w:rStyle w:val="Hyperlink"/>
+                <w:noProof/>
+              </w:rPr>
+              <w:t>4.1.1.</w:t>
+            </w:r>
+            <w:r>
+              <w:rPr>
+                <w:rFonts w:asciiTheme="minorHAnsi" w:eastAsiaTheme="minorEastAsia" w:hAnsiTheme="minorHAnsi"/>
+                <w:noProof/>
+                <w:szCs w:val="24"/>
+                <w:lang w:eastAsia="en-AU"/>
+              </w:rPr>
+              <w:tab/>
+            </w:r>
+            <w:r>
+              <w:rPr>
+                <w:rStyle w:val="Hyperlink"/>
+                <w:noProof/>
+              </w:rPr>
+              <w:t>Test Environment Setup (Web E2E)</w:t>
+            </w:r>
+            <w:r>
+              <w:rPr>
+                <w:noProof/>
+                <w:webHidden/>
+              </w:rPr>
+              <w:tab/>
+            </w:r>
+            <w:r>
+              <w:rPr>
+                <w:noProof/>
+                <w:webHidden/>
+              </w:rPr>
+              <w:fldChar w:fldCharType="begin"/>
+            </w:r>
+            <w:r>
+              <w:rPr>
+                <w:noProof/>
+                <w:webHidden/>
+              </w:rPr>
+              <w:instrText xml:space="preserve"> PAGEREF _Toc207833951 \h </w:instrText>
+            </w:r>
+            <w:r>
+              <w:rPr>
+                <w:noProof/>
+                <w:webHidden/>
+              </w:rPr>
+            </w:r>
+            <w:r>
+              <w:rPr>
+                <w:noProof/>
+                <w:webHidden/>
+              </w:rPr>
+              <w:fldChar w:fldCharType="separate"/>
+            </w:r>
+            <w:r>
+              <w:rPr>
+                <w:noProof/>
+                <w:webHidden/>
+              </w:rPr>
+              <w:t>9</w:t>
+            </w:r>
+            <w:r>
+              <w:rPr>
+                <w:noProof/>
+                <w:webHidden/>
+              </w:rPr>
+              <w:fldChar w:fldCharType="end"/>
+            </w:r>
+          </w:hyperlink>
+        </w:p>
+        <w:p>
+          <w:pPr>
+            <w:pStyle w:val="TOC3"/>
+            <w:tabs>
+              <w:tab w:val="left" w:pos="1440"/>
+              <w:tab w:val="right" w:leader="dot" w:pos="9016"/>
+            </w:tabs>
+            <w:rPr>
+              <w:rFonts w:asciiTheme="minorHAnsi" w:eastAsiaTheme="minorEastAsia" w:hAnsiTheme="minorHAnsi"/>
+              <w:noProof/>
+              <w:szCs w:val="24"/>
+              <w:lang w:eastAsia="en-AU"/>
+            </w:rPr>
+          </w:pPr>
+          <w:hyperlink w:anchor="_Toc207833952" w:history="1">
+            <w:r>
+              <w:rPr>
+                <w:rStyle w:val="Hyperlink"/>
+                <w:noProof/>
+              </w:rPr>
+              <w:t>4.1.2.</w:t>
+            </w:r>
+            <w:r>
+              <w:rPr>
+                <w:rFonts w:asciiTheme="minorHAnsi" w:eastAsiaTheme="minorEastAsia" w:hAnsiTheme="minorHAnsi"/>
+                <w:noProof/>
+                <w:szCs w:val="24"/>
+                <w:lang w:eastAsia="en-AU"/>
+              </w:rPr>
+              <w:tab/>
+            </w:r>
+            <w:r>
+              <w:rPr>
+                <w:rStyle w:val="Hyperlink"/>
+                <w:noProof/>
+              </w:rPr>
+              <w:t>Test Scope and Design</w:t>
+            </w:r>
+            <w:r>
+              <w:rPr>
+                <w:noProof/>
+                <w:webHidden/>
+              </w:rPr>
+              <w:tab/>
+            </w:r>
+            <w:r>
+              <w:rPr>
+                <w:noProof/>
+                <w:webHidden/>
+              </w:rPr>
+              <w:fldChar w:fldCharType="begin"/>
+            </w:r>
+            <w:r>
+              <w:rPr>
+                <w:noProof/>
+                <w:webHidden/>
+              </w:rPr>
+              <w:instrText xml:space="preserve"> PAGEREF _Toc207833952 \h </w:instrText>
+            </w:r>
+            <w:r>
+              <w:rPr>
+                <w:noProof/>
+                <w:webHidden/>
+              </w:rPr>
+            </w:r>
+            <w:r>
+              <w:rPr>
+                <w:noProof/>
+                <w:webHidden/>
+              </w:rPr>
+              <w:fldChar w:fldCharType="separate"/>
+            </w:r>
+            <w:r>
+              <w:rPr>
+                <w:noProof/>
+                <w:webHidden/>
+              </w:rPr>
+              <w:t>9</w:t>
             </w:r>
             <w:r>
               <w:rPr>
@@ -895,13 +1298,13 @@
               <w:lang w:eastAsia="en-AU"/>
             </w:rPr>
           </w:pPr>
-          <w:hyperlink w:anchor="_Toc207828968" w:history="1">
+          <w:hyperlink w:anchor="_Toc207833953" w:history="1">
             <w:r>
               <w:rPr>
                 <w:rStyle w:val="Hyperlink"/>
                 <w:noProof/>
               </w:rPr>
-              <w:t>2.2.</w:t>
+              <w:t>4.2.</w:t>
             </w:r>
             <w:r>
               <w:rPr>
@@ -917,7 +1320,7 @@
                 <w:rStyle w:val="Hyperlink"/>
                 <w:noProof/>
               </w:rPr>
-              <w:t>Areas of Software Testing</w:t>
+              <w:t>API Testing</w:t>
             </w:r>
             <w:r>
               <w:rPr>
@@ -938,7 +1341,7 @@
                 <w:noProof/>
                 <w:webHidden/>
               </w:rPr>
-              <w:instrText xml:space="preserve"> PAGEREF _Toc207828968 \h </w:instrText>
+              <w:instrText xml:space="preserve"> PAGEREF _Toc207833953 \h </w:instrText>
             </w:r>
             <w:r>
               <w:rPr>
@@ -958,7 +1361,7 @@
                 <w:noProof/>
                 <w:webHidden/>
               </w:rPr>
-              <w:t>5</w:t>
+              <w:t>10</w:t>
             </w:r>
             <w:r>
               <w:rPr>
@@ -983,13 +1386,13 @@
               <w:lang w:eastAsia="en-AU"/>
             </w:rPr>
           </w:pPr>
-          <w:hyperlink w:anchor="_Toc207828969" w:history="1">
+          <w:hyperlink w:anchor="_Toc207833954" w:history="1">
             <w:r>
               <w:rPr>
                 <w:rStyle w:val="Hyperlink"/>
                 <w:noProof/>
               </w:rPr>
-              <w:t>2.2.1.</w:t>
+              <w:t>4.2.1.</w:t>
             </w:r>
             <w:r>
               <w:rPr>
@@ -1005,7 +1408,7 @@
                 <w:rStyle w:val="Hyperlink"/>
                 <w:noProof/>
               </w:rPr>
-              <w:t>Unit and Integration Testing</w:t>
+              <w:t>Test Environment Setup (API)</w:t>
             </w:r>
             <w:r>
               <w:rPr>
@@ -1026,7 +1429,7 @@
                 <w:noProof/>
                 <w:webHidden/>
               </w:rPr>
-              <w:instrText xml:space="preserve"> PAGEREF _Toc207828969 \h </w:instrText>
+              <w:instrText xml:space="preserve"> PAGEREF _Toc207833954 \h </w:instrText>
             </w:r>
             <w:r>
               <w:rPr>
@@ -1046,7 +1449,7 @@
                 <w:noProof/>
                 <w:webHidden/>
               </w:rPr>
-              <w:t>5</w:t>
+              <w:t>10</w:t>
             </w:r>
             <w:r>
               <w:rPr>
@@ -1071,13 +1474,13 @@
               <w:lang w:eastAsia="en-AU"/>
             </w:rPr>
           </w:pPr>
-          <w:hyperlink w:anchor="_Toc207828970" w:history="1">
+          <w:hyperlink w:anchor="_Toc207833955" w:history="1">
             <w:r>
               <w:rPr>
                 <w:rStyle w:val="Hyperlink"/>
                 <w:noProof/>
               </w:rPr>
-              <w:t>2.2.2.</w:t>
+              <w:t>4.2.2.</w:t>
             </w:r>
             <w:r>
               <w:rPr>
@@ -1093,7 +1496,7 @@
                 <w:rStyle w:val="Hyperlink"/>
                 <w:noProof/>
               </w:rPr>
-              <w:t>System Testing</w:t>
+              <w:t>Designing Tests</w:t>
             </w:r>
             <w:r>
               <w:rPr>
@@ -1114,7 +1517,7 @@
                 <w:noProof/>
                 <w:webHidden/>
               </w:rPr>
-              <w:instrText xml:space="preserve"> PAGEREF _Toc207828970 \h </w:instrText>
+              <w:instrText xml:space="preserve"> PAGEREF _Toc207833955 \h </w:instrText>
             </w:r>
             <w:r>
               <w:rPr>
@@ -1134,7 +1537,7 @@
                 <w:noProof/>
                 <w:webHidden/>
               </w:rPr>
-              <w:t>6</w:t>
+              <w:t>11</w:t>
             </w:r>
             <w:r>
               <w:rPr>
@@ -1159,13 +1562,13 @@
               <w:lang w:eastAsia="en-AU"/>
             </w:rPr>
           </w:pPr>
-          <w:hyperlink w:anchor="_Toc207828971" w:history="1">
+          <w:hyperlink w:anchor="_Toc207833956" w:history="1">
             <w:r>
               <w:rPr>
                 <w:rStyle w:val="Hyperlink"/>
                 <w:noProof/>
               </w:rPr>
-              <w:t>2.2.3.</w:t>
+              <w:t>4.2.3.</w:t>
             </w:r>
             <w:r>
               <w:rPr>
@@ -1181,7 +1584,7 @@
                 <w:rStyle w:val="Hyperlink"/>
                 <w:noProof/>
               </w:rPr>
-              <w:t>Acceptance Testing</w:t>
+              <w:t>Tooling</w:t>
             </w:r>
             <w:r>
               <w:rPr>
@@ -1202,7 +1605,7 @@
                 <w:noProof/>
                 <w:webHidden/>
               </w:rPr>
-              <w:instrText xml:space="preserve"> PAGEREF _Toc207828971 \h </w:instrText>
+              <w:instrText xml:space="preserve"> PAGEREF _Toc207833956 \h </w:instrText>
             </w:r>
             <w:r>
               <w:rPr>
@@ -1222,183 +1625,7 @@
                 <w:noProof/>
                 <w:webHidden/>
               </w:rPr>
-              <w:t>7</w:t>
-            </w:r>
-            <w:r>
-              <w:rPr>
-                <w:noProof/>
-                <w:webHidden/>
-              </w:rPr>
-              <w:fldChar w:fldCharType="end"/>
-            </w:r>
-          </w:hyperlink>
-        </w:p>
-        <w:p>
-          <w:pPr>
-            <w:pStyle w:val="TOC3"/>
-            <w:tabs>
-              <w:tab w:val="left" w:pos="1440"/>
-              <w:tab w:val="right" w:leader="dot" w:pos="9016"/>
-            </w:tabs>
-            <w:rPr>
-              <w:rFonts w:asciiTheme="minorHAnsi" w:eastAsiaTheme="minorEastAsia" w:hAnsiTheme="minorHAnsi"/>
-              <w:noProof/>
-              <w:szCs w:val="24"/>
-              <w:lang w:eastAsia="en-AU"/>
-            </w:rPr>
-          </w:pPr>
-          <w:hyperlink w:anchor="_Toc207828972" w:history="1">
-            <w:r>
-              <w:rPr>
-                <w:rStyle w:val="Hyperlink"/>
-                <w:noProof/>
-              </w:rPr>
-              <w:t>2.2.4.</w:t>
-            </w:r>
-            <w:r>
-              <w:rPr>
-                <w:rFonts w:asciiTheme="minorHAnsi" w:eastAsiaTheme="minorEastAsia" w:hAnsiTheme="minorHAnsi"/>
-                <w:noProof/>
-                <w:szCs w:val="24"/>
-                <w:lang w:eastAsia="en-AU"/>
-              </w:rPr>
-              <w:tab/>
-            </w:r>
-            <w:r>
-              <w:rPr>
-                <w:rStyle w:val="Hyperlink"/>
-                <w:noProof/>
-              </w:rPr>
-              <w:t>Contract Testing</w:t>
-            </w:r>
-            <w:r>
-              <w:rPr>
-                <w:noProof/>
-                <w:webHidden/>
-              </w:rPr>
-              <w:tab/>
-            </w:r>
-            <w:r>
-              <w:rPr>
-                <w:noProof/>
-                <w:webHidden/>
-              </w:rPr>
-              <w:fldChar w:fldCharType="begin"/>
-            </w:r>
-            <w:r>
-              <w:rPr>
-                <w:noProof/>
-                <w:webHidden/>
-              </w:rPr>
-              <w:instrText xml:space="preserve"> PAGEREF _Toc207828972 \h </w:instrText>
-            </w:r>
-            <w:r>
-              <w:rPr>
-                <w:noProof/>
-                <w:webHidden/>
-              </w:rPr>
-            </w:r>
-            <w:r>
-              <w:rPr>
-                <w:noProof/>
-                <w:webHidden/>
-              </w:rPr>
-              <w:fldChar w:fldCharType="separate"/>
-            </w:r>
-            <w:r>
-              <w:rPr>
-                <w:noProof/>
-                <w:webHidden/>
-              </w:rPr>
-              <w:t>7</w:t>
-            </w:r>
-            <w:r>
-              <w:rPr>
-                <w:noProof/>
-                <w:webHidden/>
-              </w:rPr>
-              <w:fldChar w:fldCharType="end"/>
-            </w:r>
-          </w:hyperlink>
-        </w:p>
-        <w:p>
-          <w:pPr>
-            <w:pStyle w:val="TOC3"/>
-            <w:tabs>
-              <w:tab w:val="left" w:pos="1440"/>
-              <w:tab w:val="right" w:leader="dot" w:pos="9016"/>
-            </w:tabs>
-            <w:rPr>
-              <w:rFonts w:asciiTheme="minorHAnsi" w:eastAsiaTheme="minorEastAsia" w:hAnsiTheme="minorHAnsi"/>
-              <w:noProof/>
-              <w:szCs w:val="24"/>
-              <w:lang w:eastAsia="en-AU"/>
-            </w:rPr>
-          </w:pPr>
-          <w:hyperlink w:anchor="_Toc207828973" w:history="1">
-            <w:r>
-              <w:rPr>
-                <w:rStyle w:val="Hyperlink"/>
-                <w:noProof/>
-              </w:rPr>
-              <w:t>2.2.5.</w:t>
-            </w:r>
-            <w:r>
-              <w:rPr>
-                <w:rFonts w:asciiTheme="minorHAnsi" w:eastAsiaTheme="minorEastAsia" w:hAnsiTheme="minorHAnsi"/>
-                <w:noProof/>
-                <w:szCs w:val="24"/>
-                <w:lang w:eastAsia="en-AU"/>
-              </w:rPr>
-              <w:tab/>
-            </w:r>
-            <w:r>
-              <w:rPr>
-                <w:rStyle w:val="Hyperlink"/>
-                <w:noProof/>
-              </w:rPr>
-              <w:t>Non-functional Testing</w:t>
-            </w:r>
-            <w:r>
-              <w:rPr>
-                <w:noProof/>
-                <w:webHidden/>
-              </w:rPr>
-              <w:tab/>
-            </w:r>
-            <w:r>
-              <w:rPr>
-                <w:noProof/>
-                <w:webHidden/>
-              </w:rPr>
-              <w:fldChar w:fldCharType="begin"/>
-            </w:r>
-            <w:r>
-              <w:rPr>
-                <w:noProof/>
-                <w:webHidden/>
-              </w:rPr>
-              <w:instrText xml:space="preserve"> PAGEREF _Toc207828973 \h </w:instrText>
-            </w:r>
-            <w:r>
-              <w:rPr>
-                <w:noProof/>
-                <w:webHidden/>
-              </w:rPr>
-            </w:r>
-            <w:r>
-              <w:rPr>
-                <w:noProof/>
-                <w:webHidden/>
-              </w:rPr>
-              <w:fldChar w:fldCharType="separate"/>
-            </w:r>
-            <w:r>
-              <w:rPr>
-                <w:noProof/>
-                <w:webHidden/>
-              </w:rPr>
-              <w:t>8</w:t>
+              <w:t>11</w:t>
             </w:r>
             <w:r>
               <w:rPr>
@@ -1423,13 +1650,13 @@
               <w:lang w:eastAsia="en-AU"/>
             </w:rPr>
           </w:pPr>
-          <w:hyperlink w:anchor="_Toc207828974" w:history="1">
+          <w:hyperlink w:anchor="_Toc207833957" w:history="1">
             <w:r>
               <w:rPr>
                 <w:rStyle w:val="Hyperlink"/>
                 <w:noProof/>
               </w:rPr>
-              <w:t>3.</w:t>
+              <w:t>5.</w:t>
             </w:r>
             <w:r>
               <w:rPr>
@@ -1445,7 +1672,7 @@
                 <w:rStyle w:val="Hyperlink"/>
                 <w:noProof/>
               </w:rPr>
-              <w:t>Testing Plan Proposal</w:t>
+              <w:t>Conclusion</w:t>
             </w:r>
             <w:r>
               <w:rPr>
@@ -1466,711 +1693,7 @@
                 <w:noProof/>
                 <w:webHidden/>
               </w:rPr>
-              <w:instrText xml:space="preserve"> PAGEREF _Toc207828974 \h </w:instrText>
-            </w:r>
-            <w:r>
-              <w:rPr>
-                <w:noProof/>
-                <w:webHidden/>
-              </w:rPr>
-            </w:r>
-            <w:r>
-              <w:rPr>
-                <w:noProof/>
-                <w:webHidden/>
-              </w:rPr>
-              <w:fldChar w:fldCharType="separate"/>
-            </w:r>
-            <w:r>
-              <w:rPr>
-                <w:noProof/>
-                <w:webHidden/>
-              </w:rPr>
-              <w:t>10</w:t>
-            </w:r>
-            <w:r>
-              <w:rPr>
-                <w:noProof/>
-                <w:webHidden/>
-              </w:rPr>
-              <w:fldChar w:fldCharType="end"/>
-            </w:r>
-          </w:hyperlink>
-        </w:p>
-        <w:p>
-          <w:pPr>
-            <w:pStyle w:val="TOC2"/>
-            <w:tabs>
-              <w:tab w:val="left" w:pos="960"/>
-              <w:tab w:val="right" w:leader="dot" w:pos="9016"/>
-            </w:tabs>
-            <w:rPr>
-              <w:rFonts w:asciiTheme="minorHAnsi" w:eastAsiaTheme="minorEastAsia" w:hAnsiTheme="minorHAnsi"/>
-              <w:noProof/>
-              <w:szCs w:val="24"/>
-              <w:lang w:eastAsia="en-AU"/>
-            </w:rPr>
-          </w:pPr>
-          <w:hyperlink w:anchor="_Toc207828975" w:history="1">
-            <w:r>
-              <w:rPr>
-                <w:rStyle w:val="Hyperlink"/>
-                <w:noProof/>
-              </w:rPr>
-              <w:t>3.1.</w:t>
-            </w:r>
-            <w:r>
-              <w:rPr>
-                <w:rFonts w:asciiTheme="minorHAnsi" w:eastAsiaTheme="minorEastAsia" w:hAnsiTheme="minorHAnsi"/>
-                <w:noProof/>
-                <w:szCs w:val="24"/>
-                <w:lang w:eastAsia="en-AU"/>
-              </w:rPr>
-              <w:tab/>
-            </w:r>
-            <w:r>
-              <w:rPr>
-                <w:rStyle w:val="Hyperlink"/>
-                <w:noProof/>
-              </w:rPr>
-              <w:t>End-to-End tests for the Web SPA</w:t>
-            </w:r>
-            <w:r>
-              <w:rPr>
-                <w:noProof/>
-                <w:webHidden/>
-              </w:rPr>
-              <w:tab/>
-            </w:r>
-            <w:r>
-              <w:rPr>
-                <w:noProof/>
-                <w:webHidden/>
-              </w:rPr>
-              <w:fldChar w:fldCharType="begin"/>
-            </w:r>
-            <w:r>
-              <w:rPr>
-                <w:noProof/>
-                <w:webHidden/>
-              </w:rPr>
-              <w:instrText xml:space="preserve"> PAGEREF _Toc207828975 \h </w:instrText>
-            </w:r>
-            <w:r>
-              <w:rPr>
-                <w:noProof/>
-                <w:webHidden/>
-              </w:rPr>
-            </w:r>
-            <w:r>
-              <w:rPr>
-                <w:noProof/>
-                <w:webHidden/>
-              </w:rPr>
-              <w:fldChar w:fldCharType="separate"/>
-            </w:r>
-            <w:r>
-              <w:rPr>
-                <w:noProof/>
-                <w:webHidden/>
-              </w:rPr>
-              <w:t>10</w:t>
-            </w:r>
-            <w:r>
-              <w:rPr>
-                <w:noProof/>
-                <w:webHidden/>
-              </w:rPr>
-              <w:fldChar w:fldCharType="end"/>
-            </w:r>
-          </w:hyperlink>
-        </w:p>
-        <w:p>
-          <w:pPr>
-            <w:pStyle w:val="TOC3"/>
-            <w:tabs>
-              <w:tab w:val="left" w:pos="1440"/>
-              <w:tab w:val="right" w:leader="dot" w:pos="9016"/>
-            </w:tabs>
-            <w:rPr>
-              <w:rFonts w:asciiTheme="minorHAnsi" w:eastAsiaTheme="minorEastAsia" w:hAnsiTheme="minorHAnsi"/>
-              <w:noProof/>
-              <w:szCs w:val="24"/>
-              <w:lang w:eastAsia="en-AU"/>
-            </w:rPr>
-          </w:pPr>
-          <w:hyperlink w:anchor="_Toc207828976" w:history="1">
-            <w:r>
-              <w:rPr>
-                <w:rStyle w:val="Hyperlink"/>
-                <w:noProof/>
-              </w:rPr>
-              <w:t>3.1.1.</w:t>
-            </w:r>
-            <w:r>
-              <w:rPr>
-                <w:rFonts w:asciiTheme="minorHAnsi" w:eastAsiaTheme="minorEastAsia" w:hAnsiTheme="minorHAnsi"/>
-                <w:noProof/>
-                <w:szCs w:val="24"/>
-                <w:lang w:eastAsia="en-AU"/>
-              </w:rPr>
-              <w:tab/>
-            </w:r>
-            <w:r>
-              <w:rPr>
-                <w:rStyle w:val="Hyperlink"/>
-                <w:noProof/>
-              </w:rPr>
-              <w:t>Test Environment Setup (Web E2E)</w:t>
-            </w:r>
-            <w:r>
-              <w:rPr>
-                <w:noProof/>
-                <w:webHidden/>
-              </w:rPr>
-              <w:tab/>
-            </w:r>
-            <w:r>
-              <w:rPr>
-                <w:noProof/>
-                <w:webHidden/>
-              </w:rPr>
-              <w:fldChar w:fldCharType="begin"/>
-            </w:r>
-            <w:r>
-              <w:rPr>
-                <w:noProof/>
-                <w:webHidden/>
-              </w:rPr>
-              <w:instrText xml:space="preserve"> PAGEREF _Toc207828976 \h </w:instrText>
-            </w:r>
-            <w:r>
-              <w:rPr>
-                <w:noProof/>
-                <w:webHidden/>
-              </w:rPr>
-            </w:r>
-            <w:r>
-              <w:rPr>
-                <w:noProof/>
-                <w:webHidden/>
-              </w:rPr>
-              <w:fldChar w:fldCharType="separate"/>
-            </w:r>
-            <w:r>
-              <w:rPr>
-                <w:noProof/>
-                <w:webHidden/>
-              </w:rPr>
-              <w:t>10</w:t>
-            </w:r>
-            <w:r>
-              <w:rPr>
-                <w:noProof/>
-                <w:webHidden/>
-              </w:rPr>
-              <w:fldChar w:fldCharType="end"/>
-            </w:r>
-          </w:hyperlink>
-        </w:p>
-        <w:p>
-          <w:pPr>
-            <w:pStyle w:val="TOC3"/>
-            <w:tabs>
-              <w:tab w:val="left" w:pos="1440"/>
-              <w:tab w:val="right" w:leader="dot" w:pos="9016"/>
-            </w:tabs>
-            <w:rPr>
-              <w:rFonts w:asciiTheme="minorHAnsi" w:eastAsiaTheme="minorEastAsia" w:hAnsiTheme="minorHAnsi"/>
-              <w:noProof/>
-              <w:szCs w:val="24"/>
-              <w:lang w:eastAsia="en-AU"/>
-            </w:rPr>
-          </w:pPr>
-          <w:hyperlink w:anchor="_Toc207828977" w:history="1">
-            <w:r>
-              <w:rPr>
-                <w:rStyle w:val="Hyperlink"/>
-                <w:noProof/>
-              </w:rPr>
-              <w:t>3.1.2.</w:t>
-            </w:r>
-            <w:r>
-              <w:rPr>
-                <w:rFonts w:asciiTheme="minorHAnsi" w:eastAsiaTheme="minorEastAsia" w:hAnsiTheme="minorHAnsi"/>
-                <w:noProof/>
-                <w:szCs w:val="24"/>
-                <w:lang w:eastAsia="en-AU"/>
-              </w:rPr>
-              <w:tab/>
-            </w:r>
-            <w:r>
-              <w:rPr>
-                <w:rStyle w:val="Hyperlink"/>
-                <w:noProof/>
-              </w:rPr>
-              <w:t>Test Scope and Design</w:t>
-            </w:r>
-            <w:r>
-              <w:rPr>
-                <w:noProof/>
-                <w:webHidden/>
-              </w:rPr>
-              <w:tab/>
-            </w:r>
-            <w:r>
-              <w:rPr>
-                <w:noProof/>
-                <w:webHidden/>
-              </w:rPr>
-              <w:fldChar w:fldCharType="begin"/>
-            </w:r>
-            <w:r>
-              <w:rPr>
-                <w:noProof/>
-                <w:webHidden/>
-              </w:rPr>
-              <w:instrText xml:space="preserve"> PAGEREF _Toc207828977 \h </w:instrText>
-            </w:r>
-            <w:r>
-              <w:rPr>
-                <w:noProof/>
-                <w:webHidden/>
-              </w:rPr>
-            </w:r>
-            <w:r>
-              <w:rPr>
-                <w:noProof/>
-                <w:webHidden/>
-              </w:rPr>
-              <w:fldChar w:fldCharType="separate"/>
-            </w:r>
-            <w:r>
-              <w:rPr>
-                <w:noProof/>
-                <w:webHidden/>
-              </w:rPr>
-              <w:t>10</w:t>
-            </w:r>
-            <w:r>
-              <w:rPr>
-                <w:noProof/>
-                <w:webHidden/>
-              </w:rPr>
-              <w:fldChar w:fldCharType="end"/>
-            </w:r>
-          </w:hyperlink>
-        </w:p>
-        <w:p>
-          <w:pPr>
-            <w:pStyle w:val="TOC2"/>
-            <w:tabs>
-              <w:tab w:val="left" w:pos="960"/>
-              <w:tab w:val="right" w:leader="dot" w:pos="9016"/>
-            </w:tabs>
-            <w:rPr>
-              <w:rFonts w:asciiTheme="minorHAnsi" w:eastAsiaTheme="minorEastAsia" w:hAnsiTheme="minorHAnsi"/>
-              <w:noProof/>
-              <w:szCs w:val="24"/>
-              <w:lang w:eastAsia="en-AU"/>
-            </w:rPr>
-          </w:pPr>
-          <w:hyperlink w:anchor="_Toc207828978" w:history="1">
-            <w:r>
-              <w:rPr>
-                <w:rStyle w:val="Hyperlink"/>
-                <w:noProof/>
-              </w:rPr>
-              <w:t>3.2.</w:t>
-            </w:r>
-            <w:r>
-              <w:rPr>
-                <w:rFonts w:asciiTheme="minorHAnsi" w:eastAsiaTheme="minorEastAsia" w:hAnsiTheme="minorHAnsi"/>
-                <w:noProof/>
-                <w:szCs w:val="24"/>
-                <w:lang w:eastAsia="en-AU"/>
-              </w:rPr>
-              <w:tab/>
-            </w:r>
-            <w:r>
-              <w:rPr>
-                <w:rStyle w:val="Hyperlink"/>
-                <w:noProof/>
-              </w:rPr>
-              <w:t>API Testing</w:t>
-            </w:r>
-            <w:r>
-              <w:rPr>
-                <w:noProof/>
-                <w:webHidden/>
-              </w:rPr>
-              <w:tab/>
-            </w:r>
-            <w:r>
-              <w:rPr>
-                <w:noProof/>
-                <w:webHidden/>
-              </w:rPr>
-              <w:fldChar w:fldCharType="begin"/>
-            </w:r>
-            <w:r>
-              <w:rPr>
-                <w:noProof/>
-                <w:webHidden/>
-              </w:rPr>
-              <w:instrText xml:space="preserve"> PAGEREF _Toc207828978 \h </w:instrText>
-            </w:r>
-            <w:r>
-              <w:rPr>
-                <w:noProof/>
-                <w:webHidden/>
-              </w:rPr>
-            </w:r>
-            <w:r>
-              <w:rPr>
-                <w:noProof/>
-                <w:webHidden/>
-              </w:rPr>
-              <w:fldChar w:fldCharType="separate"/>
-            </w:r>
-            <w:r>
-              <w:rPr>
-                <w:noProof/>
-                <w:webHidden/>
-              </w:rPr>
-              <w:t>11</w:t>
-            </w:r>
-            <w:r>
-              <w:rPr>
-                <w:noProof/>
-                <w:webHidden/>
-              </w:rPr>
-              <w:fldChar w:fldCharType="end"/>
-            </w:r>
-          </w:hyperlink>
-        </w:p>
-        <w:p>
-          <w:pPr>
-            <w:pStyle w:val="TOC3"/>
-            <w:tabs>
-              <w:tab w:val="left" w:pos="1440"/>
-              <w:tab w:val="right" w:leader="dot" w:pos="9016"/>
-            </w:tabs>
-            <w:rPr>
-              <w:rFonts w:asciiTheme="minorHAnsi" w:eastAsiaTheme="minorEastAsia" w:hAnsiTheme="minorHAnsi"/>
-              <w:noProof/>
-              <w:szCs w:val="24"/>
-              <w:lang w:eastAsia="en-AU"/>
-            </w:rPr>
-          </w:pPr>
-          <w:hyperlink w:anchor="_Toc207828979" w:history="1">
-            <w:r>
-              <w:rPr>
-                <w:rStyle w:val="Hyperlink"/>
-                <w:noProof/>
-              </w:rPr>
-              <w:t>3.2.1.</w:t>
-            </w:r>
-            <w:r>
-              <w:rPr>
-                <w:rFonts w:asciiTheme="minorHAnsi" w:eastAsiaTheme="minorEastAsia" w:hAnsiTheme="minorHAnsi"/>
-                <w:noProof/>
-                <w:szCs w:val="24"/>
-                <w:lang w:eastAsia="en-AU"/>
-              </w:rPr>
-              <w:tab/>
-            </w:r>
-            <w:r>
-              <w:rPr>
-                <w:rStyle w:val="Hyperlink"/>
-                <w:noProof/>
-              </w:rPr>
-              <w:t>Test Environment Setup (API)</w:t>
-            </w:r>
-            <w:r>
-              <w:rPr>
-                <w:noProof/>
-                <w:webHidden/>
-              </w:rPr>
-              <w:tab/>
-            </w:r>
-            <w:r>
-              <w:rPr>
-                <w:noProof/>
-                <w:webHidden/>
-              </w:rPr>
-              <w:fldChar w:fldCharType="begin"/>
-            </w:r>
-            <w:r>
-              <w:rPr>
-                <w:noProof/>
-                <w:webHidden/>
-              </w:rPr>
-              <w:instrText xml:space="preserve"> PAGEREF _Toc207828979 \h </w:instrText>
-            </w:r>
-            <w:r>
-              <w:rPr>
-                <w:noProof/>
-                <w:webHidden/>
-              </w:rPr>
-            </w:r>
-            <w:r>
-              <w:rPr>
-                <w:noProof/>
-                <w:webHidden/>
-              </w:rPr>
-              <w:fldChar w:fldCharType="separate"/>
-            </w:r>
-            <w:r>
-              <w:rPr>
-                <w:noProof/>
-                <w:webHidden/>
-              </w:rPr>
-              <w:t>11</w:t>
-            </w:r>
-            <w:r>
-              <w:rPr>
-                <w:noProof/>
-                <w:webHidden/>
-              </w:rPr>
-              <w:fldChar w:fldCharType="end"/>
-            </w:r>
-          </w:hyperlink>
-        </w:p>
-        <w:p>
-          <w:pPr>
-            <w:pStyle w:val="TOC3"/>
-            <w:tabs>
-              <w:tab w:val="left" w:pos="1440"/>
-              <w:tab w:val="right" w:leader="dot" w:pos="9016"/>
-            </w:tabs>
-            <w:rPr>
-              <w:rFonts w:asciiTheme="minorHAnsi" w:eastAsiaTheme="minorEastAsia" w:hAnsiTheme="minorHAnsi"/>
-              <w:noProof/>
-              <w:szCs w:val="24"/>
-              <w:lang w:eastAsia="en-AU"/>
-            </w:rPr>
-          </w:pPr>
-          <w:hyperlink w:anchor="_Toc207828980" w:history="1">
-            <w:r>
-              <w:rPr>
-                <w:rStyle w:val="Hyperlink"/>
-                <w:noProof/>
-              </w:rPr>
-              <w:t>3.2.2.</w:t>
-            </w:r>
-            <w:r>
-              <w:rPr>
-                <w:rFonts w:asciiTheme="minorHAnsi" w:eastAsiaTheme="minorEastAsia" w:hAnsiTheme="minorHAnsi"/>
-                <w:noProof/>
-                <w:szCs w:val="24"/>
-                <w:lang w:eastAsia="en-AU"/>
-              </w:rPr>
-              <w:tab/>
-            </w:r>
-            <w:r>
-              <w:rPr>
-                <w:rStyle w:val="Hyperlink"/>
-                <w:noProof/>
-              </w:rPr>
-              <w:t>Designing Tests</w:t>
-            </w:r>
-            <w:r>
-              <w:rPr>
-                <w:noProof/>
-                <w:webHidden/>
-              </w:rPr>
-              <w:tab/>
-            </w:r>
-            <w:r>
-              <w:rPr>
-                <w:noProof/>
-                <w:webHidden/>
-              </w:rPr>
-              <w:fldChar w:fldCharType="begin"/>
-            </w:r>
-            <w:r>
-              <w:rPr>
-                <w:noProof/>
-                <w:webHidden/>
-              </w:rPr>
-              <w:instrText xml:space="preserve"> PAGEREF _Toc207828980 \h </w:instrText>
-            </w:r>
-            <w:r>
-              <w:rPr>
-                <w:noProof/>
-                <w:webHidden/>
-              </w:rPr>
-            </w:r>
-            <w:r>
-              <w:rPr>
-                <w:noProof/>
-                <w:webHidden/>
-              </w:rPr>
-              <w:fldChar w:fldCharType="separate"/>
-            </w:r>
-            <w:r>
-              <w:rPr>
-                <w:noProof/>
-                <w:webHidden/>
-              </w:rPr>
-              <w:t>12</w:t>
-            </w:r>
-            <w:r>
-              <w:rPr>
-                <w:noProof/>
-                <w:webHidden/>
-              </w:rPr>
-              <w:fldChar w:fldCharType="end"/>
-            </w:r>
-          </w:hyperlink>
-        </w:p>
-        <w:p>
-          <w:pPr>
-            <w:pStyle w:val="TOC3"/>
-            <w:tabs>
-              <w:tab w:val="left" w:pos="1440"/>
-              <w:tab w:val="right" w:leader="dot" w:pos="9016"/>
-            </w:tabs>
-            <w:rPr>
-              <w:rFonts w:asciiTheme="minorHAnsi" w:eastAsiaTheme="minorEastAsia" w:hAnsiTheme="minorHAnsi"/>
-              <w:noProof/>
-              <w:szCs w:val="24"/>
-              <w:lang w:eastAsia="en-AU"/>
-            </w:rPr>
-          </w:pPr>
-          <w:hyperlink w:anchor="_Toc207828981" w:history="1">
-            <w:r>
-              <w:rPr>
-                <w:rStyle w:val="Hyperlink"/>
-                <w:noProof/>
-              </w:rPr>
-              <w:t>3.2.3.</w:t>
-            </w:r>
-            <w:r>
-              <w:rPr>
-                <w:rFonts w:asciiTheme="minorHAnsi" w:eastAsiaTheme="minorEastAsia" w:hAnsiTheme="minorHAnsi"/>
-                <w:noProof/>
-                <w:szCs w:val="24"/>
-                <w:lang w:eastAsia="en-AU"/>
-              </w:rPr>
-              <w:tab/>
-            </w:r>
-            <w:r>
-              <w:rPr>
-                <w:rStyle w:val="Hyperlink"/>
-                <w:noProof/>
-              </w:rPr>
-              <w:t>Tooling</w:t>
-            </w:r>
-            <w:r>
-              <w:rPr>
-                <w:noProof/>
-                <w:webHidden/>
-              </w:rPr>
-              <w:tab/>
-            </w:r>
-            <w:r>
-              <w:rPr>
-                <w:noProof/>
-                <w:webHidden/>
-              </w:rPr>
-              <w:fldChar w:fldCharType="begin"/>
-            </w:r>
-            <w:r>
-              <w:rPr>
-                <w:noProof/>
-                <w:webHidden/>
-              </w:rPr>
-              <w:instrText xml:space="preserve"> PAGEREF _Toc207828981 \h </w:instrText>
-            </w:r>
-            <w:r>
-              <w:rPr>
-                <w:noProof/>
-                <w:webHidden/>
-              </w:rPr>
-            </w:r>
-            <w:r>
-              <w:rPr>
-                <w:noProof/>
-                <w:webHidden/>
-              </w:rPr>
-              <w:fldChar w:fldCharType="separate"/>
-            </w:r>
-            <w:r>
-              <w:rPr>
-                <w:noProof/>
-                <w:webHidden/>
-              </w:rPr>
-              <w:t>12</w:t>
-            </w:r>
-            <w:r>
-              <w:rPr>
-                <w:noProof/>
-                <w:webHidden/>
-              </w:rPr>
-              <w:fldChar w:fldCharType="end"/>
-            </w:r>
-          </w:hyperlink>
-        </w:p>
-        <w:p>
-          <w:pPr>
-            <w:pStyle w:val="TOC2"/>
-            <w:tabs>
-              <w:tab w:val="left" w:pos="960"/>
-              <w:tab w:val="right" w:leader="dot" w:pos="9016"/>
-            </w:tabs>
-            <w:rPr>
-              <w:rFonts w:asciiTheme="minorHAnsi" w:eastAsiaTheme="minorEastAsia" w:hAnsiTheme="minorHAnsi"/>
-              <w:noProof/>
-              <w:szCs w:val="24"/>
-              <w:lang w:eastAsia="en-AU"/>
-            </w:rPr>
-          </w:pPr>
-          <w:hyperlink w:anchor="_Toc207828982" w:history="1">
-            <w:r>
-              <w:rPr>
-                <w:rStyle w:val="Hyperlink"/>
-                <w:noProof/>
-              </w:rPr>
-              <w:t>3.3.</w:t>
-            </w:r>
-            <w:r>
-              <w:rPr>
-                <w:rFonts w:asciiTheme="minorHAnsi" w:eastAsiaTheme="minorEastAsia" w:hAnsiTheme="minorHAnsi"/>
-                <w:noProof/>
-                <w:szCs w:val="24"/>
-                <w:lang w:eastAsia="en-AU"/>
-              </w:rPr>
-              <w:tab/>
-            </w:r>
-            <w:r>
-              <w:rPr>
-                <w:rStyle w:val="Hyperlink"/>
-                <w:noProof/>
-              </w:rPr>
-              <w:t>Excluding Unit Tests</w:t>
-            </w:r>
-            <w:r>
-              <w:rPr>
-                <w:noProof/>
-                <w:webHidden/>
-              </w:rPr>
-              <w:tab/>
-            </w:r>
-            <w:r>
-              <w:rPr>
-                <w:noProof/>
-                <w:webHidden/>
-              </w:rPr>
-              <w:fldChar w:fldCharType="begin"/>
-            </w:r>
-            <w:r>
-              <w:rPr>
-                <w:noProof/>
-                <w:webHidden/>
-              </w:rPr>
-              <w:instrText xml:space="preserve"> PAGEREF _Toc207828982 \h </w:instrText>
+              <w:instrText xml:space="preserve"> PAGEREF _Toc207833957 \h </w:instrText>
             </w:r>
             <w:r>
               <w:rPr>
@@ -2215,13 +1738,13 @@
               <w:lang w:eastAsia="en-AU"/>
             </w:rPr>
           </w:pPr>
-          <w:hyperlink w:anchor="_Toc207828983" w:history="1">
+          <w:hyperlink w:anchor="_Toc207833958" w:history="1">
             <w:r>
               <w:rPr>
                 <w:rStyle w:val="Hyperlink"/>
                 <w:noProof/>
               </w:rPr>
-              <w:t>4.</w:t>
+              <w:t>6.</w:t>
             </w:r>
             <w:r>
               <w:rPr>
@@ -2237,7 +1760,7 @@
                 <w:rStyle w:val="Hyperlink"/>
                 <w:noProof/>
               </w:rPr>
-              <w:t>Conclusion</w:t>
+              <w:t>Bibliography</w:t>
             </w:r>
             <w:r>
               <w:rPr>
@@ -2258,7 +1781,7 @@
                 <w:noProof/>
                 <w:webHidden/>
               </w:rPr>
-              <w:instrText xml:space="preserve"> PAGEREF _Toc207828983 \h </w:instrText>
+              <w:instrText xml:space="preserve"> PAGEREF _Toc207833958 \h </w:instrText>
             </w:r>
             <w:r>
               <w:rPr>
@@ -2279,94 +1802,6 @@
                 <w:webHidden/>
               </w:rPr>
               <w:t>14</w:t>
-            </w:r>
-            <w:r>
-              <w:rPr>
-                <w:noProof/>
-                <w:webHidden/>
-              </w:rPr>
-              <w:fldChar w:fldCharType="end"/>
-            </w:r>
-          </w:hyperlink>
-        </w:p>
-        <w:p>
-          <w:pPr>
-            <w:pStyle w:val="TOC1"/>
-            <w:tabs>
-              <w:tab w:val="left" w:pos="720"/>
-              <w:tab w:val="right" w:leader="dot" w:pos="9016"/>
-            </w:tabs>
-            <w:rPr>
-              <w:rFonts w:asciiTheme="minorHAnsi" w:eastAsiaTheme="minorEastAsia" w:hAnsiTheme="minorHAnsi"/>
-              <w:noProof/>
-              <w:szCs w:val="24"/>
-              <w:lang w:eastAsia="en-AU"/>
-            </w:rPr>
-          </w:pPr>
-          <w:hyperlink w:anchor="_Toc207828984" w:history="1">
-            <w:r>
-              <w:rPr>
-                <w:rStyle w:val="Hyperlink"/>
-                <w:noProof/>
-              </w:rPr>
-              <w:t>5.</w:t>
-            </w:r>
-            <w:r>
-              <w:rPr>
-                <w:rFonts w:asciiTheme="minorHAnsi" w:eastAsiaTheme="minorEastAsia" w:hAnsiTheme="minorHAnsi"/>
-                <w:noProof/>
-                <w:szCs w:val="24"/>
-                <w:lang w:eastAsia="en-AU"/>
-              </w:rPr>
-              <w:tab/>
-            </w:r>
-            <w:r>
-              <w:rPr>
-                <w:rStyle w:val="Hyperlink"/>
-                <w:noProof/>
-              </w:rPr>
-              <w:t>Bibliography</w:t>
-            </w:r>
-            <w:r>
-              <w:rPr>
-                <w:noProof/>
-                <w:webHidden/>
-              </w:rPr>
-              <w:tab/>
-            </w:r>
-            <w:r>
-              <w:rPr>
-                <w:noProof/>
-                <w:webHidden/>
-              </w:rPr>
-              <w:fldChar w:fldCharType="begin"/>
-            </w:r>
-            <w:r>
-              <w:rPr>
-                <w:noProof/>
-                <w:webHidden/>
-              </w:rPr>
-              <w:instrText xml:space="preserve"> PAGEREF _Toc207828984 \h </w:instrText>
-            </w:r>
-            <w:r>
-              <w:rPr>
-                <w:noProof/>
-                <w:webHidden/>
-              </w:rPr>
-            </w:r>
-            <w:r>
-              <w:rPr>
-                <w:noProof/>
-                <w:webHidden/>
-              </w:rPr>
-              <w:fldChar w:fldCharType="separate"/>
-            </w:r>
-            <w:r>
-              <w:rPr>
-                <w:noProof/>
-                <w:webHidden/>
-              </w:rPr>
-              <w:t>15</w:t>
             </w:r>
             <w:r>
               <w:rPr>
@@ -2393,11 +1828,13 @@
       <w:pPr>
         <w:pStyle w:val="Heading1"/>
       </w:pPr>
-      <w:bookmarkStart w:id="1" w:name="_Toc207828965"/>
+      <w:bookmarkStart w:id="0" w:name="_Toc207832584"/>
+      <w:bookmarkStart w:id="1" w:name="_Toc207833940"/>
       <w:r>
         <w:lastRenderedPageBreak/>
         <w:t>Abstract</w:t>
       </w:r>
+      <w:bookmarkEnd w:id="0"/>
       <w:bookmarkEnd w:id="1"/>
     </w:p>
     <w:p>
@@ -2408,7 +1845,16 @@
         <w:t>sections</w:t>
       </w:r>
       <w:r>
-        <w:t xml:space="preserve">, a literature review of software testing methodologies and a comprehensive testing plan proposal for the </w:t>
+        <w:t>.</w:t>
+      </w:r>
+      <w:r>
+        <w:t xml:space="preserve"> </w:t>
+      </w:r>
+      <w:r>
+        <w:t>A</w:t>
+      </w:r>
+      <w:r>
+        <w:t xml:space="preserve"> literature review of software testing methodologies and a comprehensive testing plan proposal for the </w:t>
       </w:r>
       <w:r>
         <w:t>CoachCraft</w:t>
@@ -2437,7 +1883,7 @@
         <w:t xml:space="preserve"> such as</w:t>
       </w:r>
       <w:r>
-        <w:t xml:space="preserve">, </w:t>
+        <w:t xml:space="preserve"> </w:t>
       </w:r>
       <w:r>
         <w:t>unit testing, integration testing, system testing, acceptance testing, contract testing, and non-functional testing</w:t>
@@ -2452,10 +1898,40 @@
         <w:t>Some information for the first section is referenced from</w:t>
       </w:r>
       <w:r>
-        <w:t xml:space="preserve"> well rated books including,</w:t>
-      </w:r>
-      <w:r>
-        <w:t xml:space="preserve"> The Art by Software Testing, 2012 and Software Testing, 2005, while some other information is sourced from several blogs, articles, etc. The books helped with the more traditional and </w:t>
+        <w:t xml:space="preserve"> </w:t>
+      </w:r>
+      <w:r>
+        <w:t>well-regarded</w:t>
+      </w:r>
+      <w:r>
+        <w:t xml:space="preserve"> books including,</w:t>
+      </w:r>
+      <w:r>
+        <w:t xml:space="preserve"> The Art by Software Testing</w:t>
+      </w:r>
+      <w:r>
+        <w:t xml:space="preserve"> (</w:t>
+      </w:r>
+      <w:r>
+        <w:t>2012</w:t>
+      </w:r>
+      <w:r>
+        <w:t>)</w:t>
+      </w:r>
+      <w:r>
+        <w:t xml:space="preserve"> and Software Testing </w:t>
+      </w:r>
+      <w:r>
+        <w:t>(</w:t>
+      </w:r>
+      <w:r>
+        <w:t>2005</w:t>
+      </w:r>
+      <w:r>
+        <w:t>)</w:t>
+      </w:r>
+      <w:r>
+        <w:t xml:space="preserve">, while some other information is sourced from several blogs, articles, etc. The books helped with the more traditional and </w:t>
       </w:r>
       <w:r>
         <w:t>well-established</w:t>
@@ -2467,13 +1943,31 @@
         <w:t>e testing landscape including, unit and integration testing, system testing, acceptance testing</w:t>
       </w:r>
       <w:r>
-        <w:t xml:space="preserve">. While for contract testing and non-functional </w:t>
+        <w:t xml:space="preserve">. </w:t>
+      </w:r>
+      <w:r>
+        <w:t>F</w:t>
+      </w:r>
+      <w:r>
+        <w:t xml:space="preserve">or contract testing and non-functional </w:t>
       </w:r>
       <w:r>
         <w:t>testing,</w:t>
       </w:r>
       <w:r>
-        <w:t xml:space="preserve"> we found more relevant information on internet blogs and articles.</w:t>
+        <w:t xml:space="preserve"> more relevant information</w:t>
+      </w:r>
+      <w:r>
+        <w:t xml:space="preserve"> was found</w:t>
+      </w:r>
+      <w:r>
+        <w:t xml:space="preserve"> </w:t>
+      </w:r>
+      <w:r>
+        <w:t>in online</w:t>
+      </w:r>
+      <w:r>
+        <w:t xml:space="preserve"> blogs and articles.</w:t>
       </w:r>
     </w:p>
     <w:p>
@@ -2527,7 +2021,8 @@
       <w:pPr>
         <w:pStyle w:val="Heading1"/>
       </w:pPr>
-      <w:bookmarkStart w:id="2" w:name="_Toc207828966"/>
+      <w:bookmarkStart w:id="2" w:name="_Toc207832585"/>
+      <w:bookmarkStart w:id="3" w:name="_Toc207833941"/>
       <w:r>
         <w:rPr>
           <w:noProof/>
@@ -2788,7 +2283,11 @@
           </mc:Choice>
           <mc:Fallback>
             <w:pict>
-              <v:shape w14:anchorId="1C24C893" id="Text Box 1" o:spid="_x0000_s1030" type="#_x0000_t202" style="position:absolute;left:0;text-align:left;margin-left:49.5pt;margin-top:35.25pt;width:350.25pt;height:44.25pt;z-index:251665408;visibility:visible;mso-wrap-style:square;mso-width-percent:0;mso-height-percent:0;mso-wrap-distance-left:9pt;mso-wrap-distance-top:0;mso-wrap-distance-right:9pt;mso-wrap-distance-bottom:0;mso-position-horizontal:absolute;mso-position-horizontal-relative:margin;mso-position-vertical:absolute;mso-position-vertical-relative:text;mso-width-percent:0;mso-height-percent:0;mso-width-relative:margin;mso-height-relative:margin;v-text-anchor:top" o:gfxdata="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" filled="f" stroked="f">
+              <v:shapetype w14:anchorId="1C24C893" id="_x0000_t202" coordsize="21600,21600" o:spt="202" path="m,l,21600r21600,l21600,xe">
+                <v:stroke joinstyle="miter"/>
+                <v:path gradientshapeok="t" o:connecttype="rect"/>
+              </v:shapetype>
+              <v:shape id="Text Box 1" o:spid="_x0000_s1026" type="#_x0000_t202" style="position:absolute;left:0;text-align:left;margin-left:49.5pt;margin-top:35.25pt;width:350.25pt;height:44.25pt;z-index:251665408;visibility:visible;mso-wrap-style:square;mso-width-percent:0;mso-height-percent:0;mso-wrap-distance-left:9pt;mso-wrap-distance-top:0;mso-wrap-distance-right:9pt;mso-wrap-distance-bottom:0;mso-position-horizontal:absolute;mso-position-horizontal-relative:margin;mso-position-vertical:absolute;mso-position-vertical-relative:text;mso-width-percent:0;mso-height-percent:0;mso-width-relative:margin;mso-height-relative:margin;v-text-anchor:top" o:gfxdata="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" filled="f" stroked="f">
                 <v:textbox inset="0,0,0,0">
                   <w:txbxContent>
                     <w:p>
@@ -2941,6 +2440,7 @@
         <w:t>Literature Review</w:t>
       </w:r>
       <w:bookmarkEnd w:id="2"/>
+      <w:bookmarkEnd w:id="3"/>
     </w:p>
     <w:p>
       <w:pPr>
@@ -2982,11 +2482,13 @@
       <w:pPr>
         <w:pStyle w:val="Heading2"/>
       </w:pPr>
-      <w:bookmarkStart w:id="3" w:name="_Toc207828967"/>
+      <w:bookmarkStart w:id="4" w:name="_Toc207832586"/>
+      <w:bookmarkStart w:id="5" w:name="_Toc207833942"/>
       <w:r>
         <w:t>Introduction</w:t>
       </w:r>
-      <w:bookmarkEnd w:id="3"/>
+      <w:bookmarkEnd w:id="4"/>
+      <w:bookmarkEnd w:id="5"/>
     </w:p>
     <w:p>
       <w:r>
@@ -3005,10 +2507,16 @@
         <w:t xml:space="preserve"> it </w:t>
       </w:r>
       <w:r>
-        <w:t>ensures reliability, maintainability and performance.</w:t>
-      </w:r>
-      <w:r>
-        <w:t xml:space="preserve"> There are various types of testing techniques and processes that are undertaken at different points</w:t>
+        <w:t>ensures reliability, maintainability</w:t>
+      </w:r>
+      <w:r>
+        <w:t>,</w:t>
+      </w:r>
+      <w:r>
+        <w:t xml:space="preserve"> and performance.</w:t>
+      </w:r>
+      <w:r>
+        <w:t xml:space="preserve"> There are various types of testing techniques and processes undertaken at different points</w:t>
       </w:r>
       <w:r>
         <w:t xml:space="preserve"> in</w:t>
@@ -3049,17 +2557,20 @@
       <w:pPr>
         <w:pStyle w:val="Heading2"/>
       </w:pPr>
-      <w:bookmarkStart w:id="4" w:name="_Toc207828968"/>
+      <w:bookmarkStart w:id="6" w:name="_Toc207832587"/>
+      <w:bookmarkStart w:id="7" w:name="_Toc207833943"/>
       <w:r>
         <w:t>Areas of Software Testing</w:t>
       </w:r>
-      <w:bookmarkEnd w:id="4"/>
+      <w:bookmarkEnd w:id="6"/>
+      <w:bookmarkEnd w:id="7"/>
     </w:p>
     <w:p>
       <w:pPr>
         <w:pStyle w:val="Heading3"/>
       </w:pPr>
-      <w:bookmarkStart w:id="5" w:name="_Toc207828969"/>
+      <w:bookmarkStart w:id="8" w:name="_Toc207832588"/>
+      <w:bookmarkStart w:id="9" w:name="_Toc207833944"/>
       <w:r>
         <w:t>Unit</w:t>
       </w:r>
@@ -3069,7 +2580,8 @@
       <w:r>
         <w:t xml:space="preserve"> Testing</w:t>
       </w:r>
-      <w:bookmarkEnd w:id="5"/>
+      <w:bookmarkEnd w:id="8"/>
+      <w:bookmarkEnd w:id="9"/>
     </w:p>
     <w:p>
       <w:r>
@@ -3114,7 +2626,7 @@
         <w:t>, this allows for quick feedback and concrete definitions for each component</w:t>
       </w:r>
       <w:r>
-        <w:t>s’</w:t>
+        <w:t>’s</w:t>
       </w:r>
       <w:r>
         <w:t xml:space="preserve"> behaviour such as inputs, outputs and edge cases. </w:t>
@@ -3191,7 +2703,16 @@
         <w:ind w:left="720"/>
       </w:pPr>
       <w:r>
-        <w:t>It is a time and cost-efficient form of testing as it allows for parallelly running tests on all units, as they are detached from each other’s state.</w:t>
+        <w:t xml:space="preserve">It is a time and cost-efficient form of testing as it allows for </w:t>
+      </w:r>
+      <w:r>
+        <w:t>running tests in parallel</w:t>
+      </w:r>
+      <w:r>
+        <w:t>;</w:t>
+      </w:r>
+      <w:r>
+        <w:t xml:space="preserve"> on all units, as they are detached from each other’s state.</w:t>
       </w:r>
     </w:p>
     <w:p>
@@ -3498,7 +3019,7 @@
           </mc:Choice>
           <mc:Fallback>
             <w:pict>
-              <v:shape w14:anchorId="14C960A3" id="_x0000_s1031" type="#_x0000_t202" style="position:absolute;margin-left:3pt;margin-top:0;width:446.8pt;height:33.75pt;z-index:251662336;visibility:visible;mso-wrap-style:square;mso-height-percent:0;mso-wrap-distance-left:9pt;mso-wrap-distance-top:0;mso-wrap-distance-right:9pt;mso-wrap-distance-bottom:0;mso-position-horizontal:absolute;mso-position-horizontal-relative:text;mso-position-vertical:absolute;mso-position-vertical-relative:text;mso-height-percent:0;mso-height-relative:margin;v-text-anchor:top" o:gfxdata="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" filled="f" stroked="f">
+              <v:shape w14:anchorId="14C960A3" id="_x0000_s1027" type="#_x0000_t202" style="position:absolute;margin-left:3pt;margin-top:0;width:446.8pt;height:33.75pt;z-index:251662336;visibility:visible;mso-wrap-style:square;mso-height-percent:0;mso-wrap-distance-left:9pt;mso-wrap-distance-top:0;mso-wrap-distance-right:9pt;mso-wrap-distance-bottom:0;mso-position-horizontal:absolute;mso-position-horizontal-relative:text;mso-position-vertical:absolute;mso-position-vertical-relative:text;mso-height-percent:0;mso-height-relative:margin;v-text-anchor:top" o:gfxdata="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" filled="f" stroked="f">
                 <v:textbox inset="0,0,0,0">
                   <w:txbxContent>
                     <w:p>
@@ -3755,7 +3276,13 @@
         <w:t>2</w:t>
       </w:r>
       <w:r>
-        <w:t xml:space="preserve">. illustrates how several units/modules in a software program can be organized together </w:t>
+        <w:t>. illustrates how several units/modules in a software program can be organi</w:t>
+      </w:r>
+      <w:r>
+        <w:t>s</w:t>
+      </w:r>
+      <w:r>
+        <w:t xml:space="preserve">ed together </w:t>
       </w:r>
       <w:r>
         <w:t xml:space="preserve">in a hierarchical manner. </w:t>
@@ -3772,15 +3299,35 @@
       <w:pPr>
         <w:pStyle w:val="Heading3"/>
       </w:pPr>
-      <w:bookmarkStart w:id="6" w:name="_Toc207828970"/>
+      <w:bookmarkStart w:id="10" w:name="_Toc207832589"/>
+      <w:bookmarkStart w:id="11" w:name="_Toc207833945"/>
       <w:r>
         <w:t>System Testing</w:t>
       </w:r>
-      <w:bookmarkEnd w:id="6"/>
+      <w:bookmarkEnd w:id="10"/>
+      <w:bookmarkEnd w:id="11"/>
     </w:p>
     <w:p>
       <w:r>
-        <w:t xml:space="preserve">Following from Unit and Integration testing, System testing involves testing the </w:t>
+        <w:t xml:space="preserve">Following from </w:t>
+      </w:r>
+      <w:r>
+        <w:t>u</w:t>
+      </w:r>
+      <w:r>
+        <w:t xml:space="preserve">nit and </w:t>
+      </w:r>
+      <w:r>
+        <w:t>i</w:t>
+      </w:r>
+      <w:r>
+        <w:t xml:space="preserve">ntegration testing, </w:t>
+      </w:r>
+      <w:r>
+        <w:t>s</w:t>
+      </w:r>
+      <w:r>
+        <w:t xml:space="preserve">ystem testing involves testing the </w:t>
       </w:r>
       <w:r>
         <w:t>proper functioning</w:t>
@@ -3851,7 +3398,10 @@
         <w:t xml:space="preserve"> </w:t>
       </w:r>
       <w:r>
-        <w:t>It is although important to dis</w:t>
+        <w:t>However, it is</w:t>
+      </w:r>
+      <w:r>
+        <w:t xml:space="preserve"> important to dis</w:t>
       </w:r>
       <w:r>
         <w:t xml:space="preserve">tinguish between </w:t>
@@ -3894,12 +3444,14 @@
       <w:pPr>
         <w:pStyle w:val="Heading3"/>
       </w:pPr>
-      <w:bookmarkStart w:id="7" w:name="_Toc207828971"/>
+      <w:bookmarkStart w:id="12" w:name="_Toc207832590"/>
+      <w:bookmarkStart w:id="13" w:name="_Toc207833946"/>
       <w:r>
         <w:lastRenderedPageBreak/>
         <w:t>Acceptance Testing</w:t>
       </w:r>
-      <w:bookmarkEnd w:id="7"/>
+      <w:bookmarkEnd w:id="12"/>
+      <w:bookmarkEnd w:id="13"/>
     </w:p>
     <w:p>
       <w:r>
@@ -3950,7 +3502,13 @@
         <w:t>This rather universal definition helps in understanding Acceptance testing fundamentally</w:t>
       </w:r>
       <w:r>
-        <w:t xml:space="preserve">. When put in the context of software systems, Acceptance testing refers to tallying the functionality of the system with the initial </w:t>
+        <w:t xml:space="preserve">. When put in the context of software systems, </w:t>
+      </w:r>
+      <w:r>
+        <w:t>a</w:t>
+      </w:r>
+      <w:r>
+        <w:t xml:space="preserve">cceptance testing refers to tallying the functionality of the system with the initial </w:t>
       </w:r>
       <w:r>
         <w:t>client</w:t>
@@ -4018,15 +3576,20 @@
       <w:pPr>
         <w:pStyle w:val="Heading3"/>
       </w:pPr>
-      <w:bookmarkStart w:id="8" w:name="_Toc207828972"/>
+      <w:bookmarkStart w:id="14" w:name="_Toc207832591"/>
+      <w:bookmarkStart w:id="15" w:name="_Toc207833947"/>
       <w:r>
         <w:t>Contract Testing</w:t>
       </w:r>
-      <w:bookmarkEnd w:id="8"/>
+      <w:bookmarkEnd w:id="14"/>
+      <w:bookmarkEnd w:id="15"/>
     </w:p>
     <w:p>
       <w:r>
-        <w:t>Contract testing is a methodology for ensuring that two separate systems (such as two microservices) are compatible and can communicate with one other</w:t>
+        <w:t xml:space="preserve">Contract testing is a methodology for ensuring that two separate systems (such as two microservices) are compatible and can communicate with one </w:t>
+      </w:r>
+      <w:r>
+        <w:t>another</w:t>
       </w:r>
       <w:r>
         <w:t xml:space="preserve"> </w:t>
@@ -4052,13 +3615,13 @@
         </w:sdtContent>
       </w:sdt>
       <w:r>
-        <w:t>, its implementation captures interactions between two systems, storing them in a “contract”, to later be used</w:t>
-      </w:r>
-      <w:r>
-        <w:t xml:space="preserve"> for</w:t>
-      </w:r>
-      <w:r>
-        <w:t xml:space="preserve"> verifying </w:t>
+        <w:t xml:space="preserve">, its implementation captures interactions between two systems, storing them in a “contract”, to </w:t>
+      </w:r>
+      <w:r>
+        <w:t>be used later to verify</w:t>
+      </w:r>
+      <w:r>
+        <w:t xml:space="preserve"> </w:t>
       </w:r>
       <w:r>
         <w:t>adherence</w:t>
@@ -4082,28 +3645,22 @@
         <w:t xml:space="preserve"> </w:t>
       </w:r>
       <w:r>
-        <w:t>Contract tests provide a way to test</w:t>
-      </w:r>
-      <w:r>
-        <w:t>, solidify and ensure compatibility of</w:t>
-      </w:r>
-      <w:r>
-        <w:t xml:space="preserve"> either</w:t>
-      </w:r>
-      <w:r>
-        <w:t xml:space="preserve"> the</w:t>
-      </w:r>
-      <w:r>
-        <w:t xml:space="preserve"> requirements</w:t>
-      </w:r>
-      <w:r>
-        <w:t xml:space="preserve"> (consumer)</w:t>
-      </w:r>
-      <w:r>
-        <w:t xml:space="preserve"> or features</w:t>
-      </w:r>
-      <w:r>
-        <w:t xml:space="preserve"> (provider)</w:t>
+        <w:t xml:space="preserve">Contract tests help ensure that consumer expectations and provider </w:t>
+      </w:r>
+      <w:r>
+        <w:t>behaviour</w:t>
+      </w:r>
+      <w:r>
+        <w:t xml:space="preserve"> remain compatible</w:t>
+      </w:r>
+      <w:r>
+        <w:t xml:space="preserve">. They are </w:t>
+      </w:r>
+      <w:r>
+        <w:t>mostly</w:t>
+      </w:r>
+      <w:r>
+        <w:t xml:space="preserve"> used in the context</w:t>
       </w:r>
       <w:r>
         <w:t xml:space="preserve"> </w:t>
@@ -4470,7 +4027,7 @@
           </mc:Choice>
           <mc:Fallback>
             <w:pict>
-              <v:shape w14:anchorId="2608F4CF" id="_x0000_s1032" type="#_x0000_t202" style="position:absolute;left:0;text-align:left;margin-left:20.9pt;margin-top:62.25pt;width:408.7pt;height:36pt;z-index:251668480;visibility:visible;mso-wrap-style:square;mso-wrap-distance-left:9pt;mso-wrap-distance-top:0;mso-wrap-distance-right:9pt;mso-wrap-distance-bottom:0;mso-position-horizontal:absolute;mso-position-horizontal-relative:margin;mso-position-vertical:absolute;mso-position-vertical-relative:text;v-text-anchor:top" o:gfxdata="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" filled="f" stroked="f">
+              <v:shape w14:anchorId="2608F4CF" id="_x0000_s1028" type="#_x0000_t202" style="position:absolute;left:0;text-align:left;margin-left:20.9pt;margin-top:62.25pt;width:408.7pt;height:36pt;z-index:251668480;visibility:visible;mso-wrap-style:square;mso-wrap-distance-left:9pt;mso-wrap-distance-top:0;mso-wrap-distance-right:9pt;mso-wrap-distance-bottom:0;mso-position-horizontal:absolute;mso-position-horizontal-relative:margin;mso-position-vertical:absolute;mso-position-vertical-relative:text;v-text-anchor:top" o:gfxdata="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" filled="f" stroked="f">
                 <v:textbox inset="0,0,0,0">
                   <w:txbxContent>
                     <w:p>
@@ -4683,7 +4240,8 @@
       <w:pPr>
         <w:pStyle w:val="Heading3"/>
       </w:pPr>
-      <w:bookmarkStart w:id="9" w:name="_Toc207828973"/>
+      <w:bookmarkStart w:id="16" w:name="_Toc207832592"/>
+      <w:bookmarkStart w:id="17" w:name="_Toc207833948"/>
       <w:r>
         <w:t>Non-function</w:t>
       </w:r>
@@ -4693,7 +4251,8 @@
       <w:r>
         <w:t xml:space="preserve"> Testing</w:t>
       </w:r>
-      <w:bookmarkEnd w:id="9"/>
+      <w:bookmarkEnd w:id="16"/>
+      <w:bookmarkEnd w:id="17"/>
     </w:p>
     <w:p>
       <w:r>
@@ -4738,37 +4297,19 @@
         <w:t xml:space="preserve"> </w:t>
       </w:r>
       <w:r>
-        <w:t>is an umbrella category which compl</w:t>
-      </w:r>
-      <w:r>
-        <w:t>e</w:t>
-      </w:r>
-      <w:r>
-        <w:t xml:space="preserve">ments functional </w:t>
-      </w:r>
-      <w:r>
-        <w:t>testing,</w:t>
-      </w:r>
-      <w:r>
-        <w:t xml:space="preserve"> and unlike which </w:t>
-      </w:r>
-      <w:r>
-        <w:t>involves</w:t>
-      </w:r>
-      <w:r>
-        <w:t xml:space="preserve"> factors </w:t>
-      </w:r>
-      <w:r>
-        <w:t xml:space="preserve">to do with </w:t>
-      </w:r>
-      <w:r>
-        <w:t xml:space="preserve">sustainability of a system rather than meeting </w:t>
-      </w:r>
-      <w:r>
-        <w:t>its</w:t>
-      </w:r>
-      <w:r>
-        <w:t xml:space="preserve"> user requirements.</w:t>
+        <w:t xml:space="preserve">is </w:t>
+      </w:r>
+      <w:r>
+        <w:t xml:space="preserve">an umbrella category that complements functional testing and focuses on the system’s </w:t>
+      </w:r>
+      <w:r>
+        <w:t>overall functioning and sustainability</w:t>
+      </w:r>
+      <w:r>
+        <w:t xml:space="preserve"> rather than user requirements</w:t>
+      </w:r>
+      <w:r>
+        <w:t>.</w:t>
       </w:r>
       <w:r>
         <w:t xml:space="preserve"> </w:t>
@@ -5229,19 +4770,22 @@
       <w:pPr>
         <w:pStyle w:val="Heading1"/>
       </w:pPr>
-      <w:bookmarkStart w:id="10" w:name="_Toc207828974"/>
+      <w:bookmarkStart w:id="18" w:name="_Toc207832593"/>
+      <w:bookmarkStart w:id="19" w:name="_Toc207833949"/>
       <w:r>
         <w:lastRenderedPageBreak/>
         <w:t>Testing Plan Proposal</w:t>
       </w:r>
-      <w:bookmarkEnd w:id="10"/>
+      <w:bookmarkEnd w:id="18"/>
+      <w:bookmarkEnd w:id="19"/>
     </w:p>
     <w:p/>
     <w:p>
       <w:pPr>
         <w:pStyle w:val="Heading2"/>
       </w:pPr>
-      <w:bookmarkStart w:id="11" w:name="_Toc207828975"/>
+      <w:bookmarkStart w:id="20" w:name="_Toc207832594"/>
+      <w:bookmarkStart w:id="21" w:name="_Toc207833950"/>
       <w:r>
         <w:t>End-to-End tests</w:t>
       </w:r>
@@ -5251,13 +4795,15 @@
       <w:r>
         <w:t>SPA</w:t>
       </w:r>
-      <w:bookmarkEnd w:id="11"/>
+      <w:bookmarkEnd w:id="20"/>
+      <w:bookmarkEnd w:id="21"/>
     </w:p>
     <w:p>
       <w:pPr>
         <w:pStyle w:val="Heading3"/>
       </w:pPr>
-      <w:bookmarkStart w:id="12" w:name="_Toc207828976"/>
+      <w:bookmarkStart w:id="22" w:name="_Toc207832595"/>
+      <w:bookmarkStart w:id="23" w:name="_Toc207833951"/>
       <w:r>
         <w:t>Test Environment Setup</w:t>
       </w:r>
@@ -5270,7 +4816,8 @@
       <w:r>
         <w:t xml:space="preserve"> E2E)</w:t>
       </w:r>
-      <w:bookmarkEnd w:id="12"/>
+      <w:bookmarkEnd w:id="22"/>
+      <w:bookmarkEnd w:id="23"/>
     </w:p>
     <w:p>
       <w:r>
@@ -5336,13 +4883,7 @@
         <w:t xml:space="preserve"> </w:t>
       </w:r>
       <w:r>
-        <w:t xml:space="preserve">These recorded UI flows are then serialised and can replayed </w:t>
-      </w:r>
-      <w:r>
-        <w:t>during tests</w:t>
-      </w:r>
-      <w:r>
-        <w:t>.</w:t>
+        <w:t>These recorded UI flows are then serialised and can replayed.</w:t>
       </w:r>
     </w:p>
     <w:p>
@@ -5391,11 +4932,13 @@
       <w:pPr>
         <w:pStyle w:val="Heading3"/>
       </w:pPr>
-      <w:bookmarkStart w:id="13" w:name="_Toc207828977"/>
+      <w:bookmarkStart w:id="24" w:name="_Toc207832596"/>
+      <w:bookmarkStart w:id="25" w:name="_Toc207833952"/>
       <w:r>
         <w:t>Test Scope and Design</w:t>
       </w:r>
-      <w:bookmarkEnd w:id="13"/>
+      <w:bookmarkEnd w:id="24"/>
+      <w:bookmarkEnd w:id="25"/>
     </w:p>
     <w:p>
       <w:r>
@@ -5546,12 +5089,24 @@
         <w:t xml:space="preserve"> </w:t>
       </w:r>
       <w:r>
-        <w:t>The tests will also check for consistency of the rendered UI with the internal state, data persistency on reload, offline functionality, etc.</w:t>
+        <w:t>The tests will also check for consistency of the rendered UI with the internal state, data persistenc</w:t>
+      </w:r>
+      <w:r>
+        <w:t>e</w:t>
+      </w:r>
+      <w:r>
+        <w:t xml:space="preserve"> on reload, offline functionality, etc.</w:t>
       </w:r>
     </w:p>
     <w:p>
       <w:r>
-        <w:t>For testing the SPA navigation, the router’s state will be tallied with the currently rendered page. It will also involve deliberate disruption attempts by sending “back”, “next” and “reload” signals to the browser when the app is idle and processing, arbitrarily updating the URL bar, etc</w:t>
+        <w:t>For testing the SPA navigation, the router’s state will be tallied with the currently rendered page. It will also involve deliberate disruption attempts by sending “back”, “next” and “reload” signals to the browser when the app is idle and</w:t>
+      </w:r>
+      <w:r>
+        <w:t xml:space="preserve"> when it is</w:t>
+      </w:r>
+      <w:r>
+        <w:t xml:space="preserve"> processing, arbitrarily updating the URL bar, etc</w:t>
       </w:r>
       <w:r>
         <w:t>. This will be accompanied by continuously checking integrity of the state at all points.</w:t>
@@ -5563,11 +5118,13 @@
       <w:pPr>
         <w:pStyle w:val="Heading2"/>
       </w:pPr>
-      <w:bookmarkStart w:id="14" w:name="_Toc207828978"/>
+      <w:bookmarkStart w:id="26" w:name="_Toc207832597"/>
+      <w:bookmarkStart w:id="27" w:name="_Toc207833953"/>
       <w:r>
         <w:t>API Testing</w:t>
       </w:r>
-      <w:bookmarkEnd w:id="14"/>
+      <w:bookmarkEnd w:id="26"/>
+      <w:bookmarkEnd w:id="27"/>
     </w:p>
     <w:p>
       <w:r>
@@ -5581,14 +5138,16 @@
       <w:pPr>
         <w:pStyle w:val="Heading3"/>
       </w:pPr>
-      <w:bookmarkStart w:id="15" w:name="_Toc207828979"/>
+      <w:bookmarkStart w:id="28" w:name="_Toc207832598"/>
+      <w:bookmarkStart w:id="29" w:name="_Toc207833954"/>
       <w:r>
         <w:t>Test Environment Setup</w:t>
       </w:r>
       <w:r>
         <w:t xml:space="preserve"> (API)</w:t>
       </w:r>
-      <w:bookmarkEnd w:id="15"/>
+      <w:bookmarkEnd w:id="28"/>
+      <w:bookmarkEnd w:id="29"/>
     </w:p>
     <w:p>
       <w:r>
@@ -5598,7 +5157,10 @@
         <w:t xml:space="preserve"> mocked substitutes for any external services such as </w:t>
       </w:r>
       <w:r>
-        <w:t>AUTH,</w:t>
+        <w:t>authentication</w:t>
+      </w:r>
+      <w:r>
+        <w:t>,</w:t>
       </w:r>
       <w:r>
         <w:t xml:space="preserve"> to a reasonable degree.</w:t>
@@ -5665,15 +5227,24 @@
         <w:t xml:space="preserve"> </w:t>
       </w:r>
       <w:r>
-        <w:t xml:space="preserve">dummy </w:t>
-      </w:r>
-      <w:r>
-        <w:t>JWT (JSON Web Token) authentication</w:t>
+        <w:t>test</w:t>
       </w:r>
       <w:r>
         <w:t xml:space="preserve"> </w:t>
       </w:r>
       <w:r>
+        <w:t xml:space="preserve">JWT (JSON Web Token) </w:t>
+      </w:r>
+      <w:r>
+        <w:t xml:space="preserve">for </w:t>
+      </w:r>
+      <w:r>
+        <w:t>authentication</w:t>
+      </w:r>
+      <w:r>
+        <w:t xml:space="preserve"> </w:t>
+      </w:r>
+      <w:r>
         <w:t>for</w:t>
       </w:r>
       <w:r>
@@ -5689,15 +5260,18 @@
         <w:t>endpoint.</w:t>
       </w:r>
     </w:p>
+    <w:p/>
     <w:p>
       <w:pPr>
         <w:pStyle w:val="Heading3"/>
       </w:pPr>
-      <w:bookmarkStart w:id="16" w:name="_Toc207828980"/>
+      <w:bookmarkStart w:id="30" w:name="_Toc207832599"/>
+      <w:bookmarkStart w:id="31" w:name="_Toc207833955"/>
       <w:r>
         <w:t>Designing Tests</w:t>
       </w:r>
-      <w:bookmarkEnd w:id="16"/>
+      <w:bookmarkEnd w:id="30"/>
+      <w:bookmarkEnd w:id="31"/>
     </w:p>
     <w:p>
       <w:r>
@@ -5745,13 +5319,7 @@
         <w:t xml:space="preserve">“Happy” inputs will consist of </w:t>
       </w:r>
       <w:r>
-        <w:t>generally expected, type and length accurate inputs, with assertions for expected server responses such as</w:t>
-      </w:r>
-      <w:r>
-        <w:t>,</w:t>
-      </w:r>
-      <w:r>
-        <w:t xml:space="preserve"> server response codes and data formats/structures.</w:t>
+        <w:t>generally expected, type and length accurate inputs, with assertions for expected server responses such as server response codes and data formats/structures.</w:t>
       </w:r>
       <w:r>
         <w:t xml:space="preserve"> “Unhappy” inputs will </w:t>
@@ -5843,15 +5411,23 @@
       <w:pPr>
         <w:pStyle w:val="Heading3"/>
       </w:pPr>
-      <w:bookmarkStart w:id="17" w:name="_Toc207828981"/>
+      <w:bookmarkStart w:id="32" w:name="_Toc207832600"/>
+      <w:bookmarkStart w:id="33" w:name="_Toc207833956"/>
       <w:r>
         <w:t>Tooling</w:t>
       </w:r>
-      <w:bookmarkEnd w:id="17"/>
+      <w:bookmarkEnd w:id="32"/>
+      <w:bookmarkEnd w:id="33"/>
     </w:p>
     <w:p>
       <w:r>
-        <w:t>A set of off-shelf tools</w:t>
+        <w:t>A set of off</w:t>
+      </w:r>
+      <w:r>
+        <w:t>-the</w:t>
+      </w:r>
+      <w:r>
+        <w:t>-shelf tools</w:t>
       </w:r>
       <w:r>
         <w:t xml:space="preserve"> and frameworks</w:t>
@@ -5952,7 +5528,14 @@
         </w:numPr>
       </w:pPr>
       <w:r>
-        <w:t xml:space="preserve">Vitest for assertions, structure test status logs, parallelism support for fast execution </w:t>
+        <w:lastRenderedPageBreak/>
+        <w:t>Vitest for assertions, structure</w:t>
+      </w:r>
+      <w:r>
+        <w:t>d</w:t>
+      </w:r>
+      <w:r>
+        <w:t xml:space="preserve"> test status logs, parallelism support for fast execution </w:t>
       </w:r>
       <w:sdt>
         <w:sdtPr>
@@ -5990,11 +5573,10 @@
         </w:numPr>
       </w:pPr>
       <w:r>
-        <w:lastRenderedPageBreak/>
         <w:t xml:space="preserve">GitHub Actions for </w:t>
       </w:r>
       <w:r>
-        <w:t>executing the test suite on various triggers such as,</w:t>
+        <w:t>executing the test suite on various triggers such as</w:t>
       </w:r>
       <w:r>
         <w:t xml:space="preserve"> on creating</w:t>
@@ -6008,48 +5590,101 @@
     </w:p>
     <w:p>
       <w:pPr>
-        <w:pStyle w:val="Heading2"/>
-      </w:pPr>
-      <w:bookmarkStart w:id="18" w:name="_Toc207828982"/>
-      <w:r>
-        <w:t>Excluding Unit Tests</w:t>
-      </w:r>
-      <w:bookmarkEnd w:id="18"/>
+        <w:pStyle w:val="Heading1"/>
+      </w:pPr>
+      <w:bookmarkStart w:id="34" w:name="_Toc207832601"/>
+      <w:bookmarkStart w:id="35" w:name="_Toc207833957"/>
+      <w:r>
+        <w:lastRenderedPageBreak/>
+        <w:t>Conclusion</w:t>
+      </w:r>
+      <w:bookmarkEnd w:id="34"/>
+      <w:bookmarkEnd w:id="35"/>
     </w:p>
     <w:p>
-      <w:pPr>
-        <w:pStyle w:val="Heading1"/>
-      </w:pPr>
-      <w:bookmarkStart w:id="19" w:name="_Toc207828983"/>
-      <w:r>
-        <w:lastRenderedPageBreak/>
-        <w:t>Conclusion</w:t>
-      </w:r>
-      <w:bookmarkEnd w:id="19"/>
+      <w:r>
+        <w:t xml:space="preserve">Despite the number of references used in this report, from a book going back to 2005 to very recent blogs, we found that the overall testing landscape remains </w:t>
+      </w:r>
+      <w:r>
+        <w:t>fragmented</w:t>
+      </w:r>
+      <w:r>
+        <w:t xml:space="preserve"> and opinionated</w:t>
+      </w:r>
+      <w:r>
+        <w:t>.</w:t>
+      </w:r>
+      <w:r>
+        <w:t xml:space="preserve"> There are certain types of testing that have in-fact been standardised in industry with many different implementations</w:t>
+      </w:r>
+      <w:r>
+        <w:t xml:space="preserve"> across languages. </w:t>
+      </w:r>
+      <w:r>
+        <w:t xml:space="preserve">A disarray of terminology and even concepts is apparent </w:t>
+      </w:r>
+      <w:r>
+        <w:t>throughout</w:t>
+      </w:r>
+      <w:r>
+        <w:t xml:space="preserve"> the references in this report.</w:t>
+      </w:r>
     </w:p>
     <w:p>
-      <w:pPr>
-        <w:rPr>
-          <w:rFonts w:cstheme="majorBidi"/>
-          <w:b/>
-          <w:sz w:val="40"/>
-          <w:szCs w:val="40"/>
-        </w:rPr>
-      </w:pPr>
-      <w:r>
-        <w:br w:type="page"/>
+      <w:r>
+        <w:t>In online discourse there seems to be</w:t>
+      </w:r>
+      <w:r>
+        <w:t xml:space="preserve"> an air of uncertainty as to the usefulness of certain parts of the field</w:t>
+      </w:r>
+      <w:r>
+        <w:t>. This includes</w:t>
+      </w:r>
+      <w:r>
+        <w:t xml:space="preserve"> end-to-end tests for frontends, </w:t>
+      </w:r>
+      <w:r>
+        <w:t xml:space="preserve">test driven development for unit testing, etc. </w:t>
+      </w:r>
+      <w:r>
+        <w:t xml:space="preserve">Choosing the right tests for the right components of a system remains to be quite challenging. </w:t>
+      </w:r>
+      <w:r>
+        <w:t>The landscape also appears to be</w:t>
+      </w:r>
+      <w:r>
+        <w:t xml:space="preserve"> </w:t>
+      </w:r>
+      <w:r>
+        <w:t xml:space="preserve">scattered with instances of diminishing returns </w:t>
+      </w:r>
+      <w:r>
+        <w:t>for the aforementioned areas.</w:t>
       </w:r>
     </w:p>
     <w:p>
+      <w:r>
+        <w:t>Despite</w:t>
+      </w:r>
+      <w:r>
+        <w:t xml:space="preserve"> all mentioned problems, there exist some fascinating </w:t>
+      </w:r>
+      <w:r>
+        <w:t>frameworks implemented around some of these methodologies and theories, such as, Puppeteer, Cypress, Vitest, etc with many more for other languages.</w:t>
+      </w:r>
+    </w:p>
+    <w:p>
       <w:pPr>
         <w:pStyle w:val="Heading1"/>
       </w:pPr>
-      <w:bookmarkStart w:id="20" w:name="_Toc207828984"/>
+      <w:bookmarkStart w:id="36" w:name="_Toc207832602"/>
+      <w:bookmarkStart w:id="37" w:name="_Toc207833958"/>
       <w:r>
         <w:lastRenderedPageBreak/>
         <w:t>Bibliography</w:t>
       </w:r>
-      <w:bookmarkEnd w:id="20"/>
+      <w:bookmarkEnd w:id="36"/>
+      <w:bookmarkEnd w:id="37"/>
     </w:p>
     <w:sdt>
       <w:sdtPr>
@@ -9553,6 +9188,7 @@
     <w:rsid w:val="0034408F"/>
     <w:rsid w:val="00386D2E"/>
     <w:rsid w:val="003B3795"/>
+    <w:rsid w:val="003D1155"/>
     <w:rsid w:val="00502DF7"/>
     <w:rsid w:val="0050590B"/>
     <w:rsid w:val="00570620"/>

</xml_diff>